<commit_message>
First English version + code snippet
</commit_message>
<xml_diff>
--- a/How to create Typing Test.docx
+++ b/How to create Typing Test.docx
@@ -6,36 +6,34 @@
       <w:r>
         <w:t>How to create Typing Test.</w:t>
       </w:r>
-    </w:p>
-    <w:p>
-      <w:pPr>
-        <w:rPr>
-          <w:lang w:val="ru-RU"/>
-        </w:rPr>
-      </w:pPr>
-      <w:r>
-        <w:rPr>
-          <w:lang w:val="ru-RU"/>
-        </w:rPr>
-        <w:t>Этапы создания проекта «</w:t>
+      <w:r>
+        <w:t>9</w:t>
+      </w:r>
+    </w:p>
+    <w:p>
+      <w:r>
+        <w:t>The steps of creating the project</w:t>
+      </w:r>
+      <w:r>
+        <w:t xml:space="preserve"> «</w:t>
       </w:r>
       <w:r>
         <w:t>Typing</w:t>
       </w:r>
       <w:r>
-        <w:rPr>
-          <w:lang w:val="ru-RU"/>
-        </w:rPr>
         <w:t xml:space="preserve"> </w:t>
       </w:r>
       <w:r>
         <w:t>Test</w:t>
       </w:r>
       <w:r>
-        <w:rPr>
-          <w:lang w:val="ru-RU"/>
-        </w:rPr>
         <w:t>»</w:t>
+      </w:r>
+      <w:r>
+        <w:t xml:space="preserve">, </w:t>
+      </w:r>
+      <w:r>
+        <w:t>WinForms Framework, C#.</w:t>
       </w:r>
     </w:p>
     <w:p>
@@ -45,39 +43,260 @@
           <w:ilvl w:val="0"/>
           <w:numId w:val="1"/>
         </w:numPr>
-        <w:rPr>
-          <w:lang w:val="ru-RU"/>
-        </w:rPr>
-      </w:pPr>
-      <w:r>
-        <w:rPr>
-          <w:lang w:val="ru-RU"/>
-        </w:rPr>
-        <w:t xml:space="preserve">Инструмент для создания </w:t>
-      </w:r>
-      <w:r>
-        <w:t>Typing</w:t>
-      </w:r>
-      <w:r>
-        <w:rPr>
-          <w:lang w:val="ru-RU"/>
-        </w:rPr>
-        <w:t xml:space="preserve"> </w:t>
-      </w:r>
-      <w:r>
-        <w:t>Test</w:t>
-      </w:r>
-      <w:r>
-        <w:rPr>
-          <w:lang w:val="ru-RU"/>
-        </w:rPr>
-        <w:t xml:space="preserve">: </w:t>
-      </w:r>
-      <w:proofErr w:type="spellStart"/>
-      <w:r>
-        <w:t>Framework.WinForms</w:t>
-      </w:r>
-      <w:proofErr w:type="spellEnd"/>
+      </w:pPr>
+      <w:r>
+        <w:t>You</w:t>
+      </w:r>
+      <w:r>
+        <w:t xml:space="preserve"> </w:t>
+      </w:r>
+      <w:r>
+        <w:t>begin</w:t>
+      </w:r>
+      <w:r>
+        <w:t xml:space="preserve"> </w:t>
+      </w:r>
+      <w:r>
+        <w:t>with</w:t>
+      </w:r>
+      <w:r>
+        <w:t xml:space="preserve"> </w:t>
+      </w:r>
+      <w:r>
+        <w:t>creating</w:t>
+      </w:r>
+      <w:r>
+        <w:t xml:space="preserve"> </w:t>
+      </w:r>
+      <w:r>
+        <w:t>a</w:t>
+      </w:r>
+      <w:r>
+        <w:t xml:space="preserve"> </w:t>
+      </w:r>
+      <w:r>
+        <w:t>TabControl</w:t>
+      </w:r>
+      <w:r>
+        <w:t xml:space="preserve"> and placing the necessary element</w:t>
+      </w:r>
+      <w:r>
+        <w:t>s</w:t>
+      </w:r>
+      <w:r>
+        <w:t xml:space="preserve"> on the form.</w:t>
+      </w:r>
+    </w:p>
+    <w:p>
+      <w:pPr>
+        <w:pStyle w:val="ListParagraph"/>
+      </w:pPr>
+      <w:r>
+        <w:t>The TabControl consists of three items:</w:t>
+      </w:r>
+    </w:p>
+    <w:p>
+      <w:pPr>
+        <w:pStyle w:val="ListParagraph"/>
+        <w:numPr>
+          <w:ilvl w:val="0"/>
+          <w:numId w:val="2"/>
+        </w:numPr>
+      </w:pPr>
+      <w:r>
+        <w:t>Input data</w:t>
+      </w:r>
+    </w:p>
+    <w:p>
+      <w:pPr>
+        <w:pStyle w:val="ListParagraph"/>
+        <w:ind w:left="1440"/>
+      </w:pPr>
+      <w:r>
+        <w:drawing>
+          <wp:inline distT="0" distB="0" distL="0" distR="0" wp14:anchorId="503D41D6" wp14:editId="5D5D2E72">
+            <wp:extent cx="2806793" cy="2047875"/>
+            <wp:effectExtent l="0" t="0" r="0" b="0"/>
+            <wp:docPr id="1" name="Picture 1"/>
+            <wp:cNvGraphicFramePr>
+              <a:graphicFrameLocks xmlns:a="http://schemas.openxmlformats.org/drawingml/2006/main" noChangeAspect="1"/>
+            </wp:cNvGraphicFramePr>
+            <a:graphic xmlns:a="http://schemas.openxmlformats.org/drawingml/2006/main">
+              <a:graphicData uri="http://schemas.openxmlformats.org/drawingml/2006/picture">
+                <pic:pic xmlns:pic="http://schemas.openxmlformats.org/drawingml/2006/picture">
+                  <pic:nvPicPr>
+                    <pic:cNvPr id="1" name=""/>
+                    <pic:cNvPicPr/>
+                  </pic:nvPicPr>
+                  <pic:blipFill>
+                    <a:blip r:embed="rId5"/>
+                    <a:stretch>
+                      <a:fillRect/>
+                    </a:stretch>
+                  </pic:blipFill>
+                  <pic:spPr>
+                    <a:xfrm>
+                      <a:off x="0" y="0"/>
+                      <a:ext cx="2840769" cy="2072664"/>
+                    </a:xfrm>
+                    <a:prstGeom prst="rect">
+                      <a:avLst/>
+                    </a:prstGeom>
+                  </pic:spPr>
+                </pic:pic>
+              </a:graphicData>
+            </a:graphic>
+          </wp:inline>
+        </w:drawing>
+      </w:r>
+    </w:p>
+    <w:p>
+      <w:pPr>
+        <w:pStyle w:val="ListParagraph"/>
+        <w:numPr>
+          <w:ilvl w:val="0"/>
+          <w:numId w:val="2"/>
+        </w:numPr>
+      </w:pPr>
+      <w:r>
+        <w:t>Testing</w:t>
+      </w:r>
+    </w:p>
+    <w:p>
+      <w:pPr>
+        <w:pStyle w:val="ListParagraph"/>
+        <w:ind w:left="1440"/>
+      </w:pPr>
+      <w:r>
+        <w:drawing>
+          <wp:inline distT="0" distB="0" distL="0" distR="0" wp14:anchorId="0D9C7F0E" wp14:editId="1CD9B60B">
+            <wp:extent cx="2800350" cy="2066925"/>
+            <wp:effectExtent l="0" t="0" r="0" b="9525"/>
+            <wp:docPr id="4" name="Picture 4"/>
+            <wp:cNvGraphicFramePr>
+              <a:graphicFrameLocks xmlns:a="http://schemas.openxmlformats.org/drawingml/2006/main" noChangeAspect="1"/>
+            </wp:cNvGraphicFramePr>
+            <a:graphic xmlns:a="http://schemas.openxmlformats.org/drawingml/2006/main">
+              <a:graphicData uri="http://schemas.openxmlformats.org/drawingml/2006/picture">
+                <pic:pic xmlns:pic="http://schemas.openxmlformats.org/drawingml/2006/picture">
+                  <pic:nvPicPr>
+                    <pic:cNvPr id="1" name=""/>
+                    <pic:cNvPicPr/>
+                  </pic:nvPicPr>
+                  <pic:blipFill>
+                    <a:blip r:embed="rId6"/>
+                    <a:stretch>
+                      <a:fillRect/>
+                    </a:stretch>
+                  </pic:blipFill>
+                  <pic:spPr>
+                    <a:xfrm>
+                      <a:off x="0" y="0"/>
+                      <a:ext cx="2825829" cy="2085731"/>
+                    </a:xfrm>
+                    <a:prstGeom prst="rect">
+                      <a:avLst/>
+                    </a:prstGeom>
+                  </pic:spPr>
+                </pic:pic>
+              </a:graphicData>
+            </a:graphic>
+          </wp:inline>
+        </w:drawing>
+      </w:r>
+    </w:p>
+    <w:p>
+      <w:pPr>
+        <w:pStyle w:val="ListParagraph"/>
+        <w:numPr>
+          <w:ilvl w:val="0"/>
+          <w:numId w:val="2"/>
+        </w:numPr>
+      </w:pPr>
+      <w:r>
+        <w:t>Results output</w:t>
+      </w:r>
+    </w:p>
+    <w:p>
+      <w:pPr>
+        <w:pStyle w:val="ListParagraph"/>
+        <w:ind w:left="1440"/>
+      </w:pPr>
+      <w:r>
+        <w:drawing>
+          <wp:inline distT="0" distB="0" distL="0" distR="0" wp14:anchorId="477081E9" wp14:editId="298A5E94">
+            <wp:extent cx="2810774" cy="2066925"/>
+            <wp:effectExtent l="0" t="0" r="8890" b="0"/>
+            <wp:docPr id="5" name="Picture 5"/>
+            <wp:cNvGraphicFramePr>
+              <a:graphicFrameLocks xmlns:a="http://schemas.openxmlformats.org/drawingml/2006/main" noChangeAspect="1"/>
+            </wp:cNvGraphicFramePr>
+            <a:graphic xmlns:a="http://schemas.openxmlformats.org/drawingml/2006/main">
+              <a:graphicData uri="http://schemas.openxmlformats.org/drawingml/2006/picture">
+                <pic:pic xmlns:pic="http://schemas.openxmlformats.org/drawingml/2006/picture">
+                  <pic:nvPicPr>
+                    <pic:cNvPr id="1" name=""/>
+                    <pic:cNvPicPr/>
+                  </pic:nvPicPr>
+                  <pic:blipFill>
+                    <a:blip r:embed="rId7"/>
+                    <a:stretch>
+                      <a:fillRect/>
+                    </a:stretch>
+                  </pic:blipFill>
+                  <pic:spPr>
+                    <a:xfrm>
+                      <a:off x="0" y="0"/>
+                      <a:ext cx="2835990" cy="2085468"/>
+                    </a:xfrm>
+                    <a:prstGeom prst="rect">
+                      <a:avLst/>
+                    </a:prstGeom>
+                  </pic:spPr>
+                </pic:pic>
+              </a:graphicData>
+            </a:graphic>
+          </wp:inline>
+        </w:drawing>
+      </w:r>
+    </w:p>
+    <w:p>
+      <w:pPr>
+        <w:ind w:left="360"/>
+      </w:pPr>
+      <w:r>
+        <w:t>To add the elements to the form you should drag them from the toolbar.</w:t>
+      </w:r>
+      <w:r>
+        <w:t xml:space="preserve"> The elements used are buttons(1)</w:t>
+      </w:r>
+      <w:r>
+        <w:t>,</w:t>
+      </w:r>
+      <w:r>
+        <w:t xml:space="preserve"> labels(2)</w:t>
+      </w:r>
+      <w:r>
+        <w:t>,</w:t>
+      </w:r>
+      <w:r>
+        <w:t xml:space="preserve"> </w:t>
+      </w:r>
+      <w:r>
+        <w:t>radio</w:t>
+      </w:r>
+      <w:r>
+        <w:t xml:space="preserve"> </w:t>
+      </w:r>
+      <w:r>
+        <w:t>buttons</w:t>
+      </w:r>
+      <w:r>
+        <w:t>(3)</w:t>
+      </w:r>
+      <w:r>
+        <w:t xml:space="preserve"> and textbox(4).</w:t>
+      </w:r>
     </w:p>
     <w:p>
       <w:pPr>
@@ -86,61 +305,454 @@
           <w:ilvl w:val="0"/>
           <w:numId w:val="1"/>
         </w:numPr>
-        <w:rPr>
-          <w:lang w:val="ru-RU"/>
-        </w:rPr>
-      </w:pPr>
-      <w:r>
-        <w:rPr>
-          <w:lang w:val="ru-RU"/>
-        </w:rPr>
-        <w:t xml:space="preserve">Создание </w:t>
-      </w:r>
-      <w:proofErr w:type="spellStart"/>
-      <w:r>
-        <w:t>TabControl</w:t>
-      </w:r>
-      <w:proofErr w:type="spellEnd"/>
-      <w:r>
-        <w:rPr>
-          <w:lang w:val="ru-RU"/>
-        </w:rPr>
-        <w:t xml:space="preserve">, состоящего из трех </w:t>
-      </w:r>
-      <w:r>
-        <w:t>item</w:t>
-      </w:r>
-      <w:r>
-        <w:rPr>
-          <w:lang w:val="ru-RU"/>
-        </w:rPr>
-        <w:t xml:space="preserve"> (вводные данные, непосредственно тестирование, вывод результатов); расположение элементов на форме</w:t>
-      </w:r>
-    </w:p>
-    <w:p>
-      <w:pPr>
-        <w:ind w:left="360"/>
-        <w:rPr>
-          <w:lang w:val="ru-RU"/>
-        </w:rPr>
-      </w:pPr>
-      <w:r>
-        <w:rPr>
-          <w:lang w:val="ru-RU"/>
-        </w:rPr>
-        <w:t xml:space="preserve">Все элементы добавляются на форму путем перетягивания их из </w:t>
-      </w:r>
-      <w:r>
-        <w:t>toolbar</w:t>
-      </w:r>
-      <w:r>
-        <w:rPr>
-          <w:lang w:val="ru-RU"/>
-        </w:rPr>
-        <w:t xml:space="preserve">. Используемые элементы на форме: </w:t>
-      </w:r>
-      <w:r>
-        <w:t>label, button, radio button.</w:t>
+      </w:pPr>
+      <w:r>
+        <w:t xml:space="preserve">Time setting </w:t>
+      </w:r>
+      <w:r>
+        <w:t>and switching between the tabs</w:t>
+      </w:r>
+    </w:p>
+    <w:p>
+      <w:pPr>
+        <w:pStyle w:val="ListParagraph"/>
+        <w:numPr>
+          <w:ilvl w:val="1"/>
+          <w:numId w:val="1"/>
+        </w:numPr>
+      </w:pPr>
+      <w:r>
+        <w:t>To</w:t>
+      </w:r>
+      <w:r>
+        <w:t xml:space="preserve"> </w:t>
+      </w:r>
+      <w:r>
+        <w:t>set</w:t>
+      </w:r>
+      <w:r>
+        <w:t xml:space="preserve"> </w:t>
+      </w:r>
+      <w:r>
+        <w:t>time</w:t>
+      </w:r>
+      <w:r>
+        <w:t xml:space="preserve"> </w:t>
+      </w:r>
+      <w:r>
+        <w:t>for</w:t>
+      </w:r>
+      <w:r>
+        <w:t xml:space="preserve"> </w:t>
+      </w:r>
+      <w:r>
+        <w:t>testing</w:t>
+      </w:r>
+      <w:r>
+        <w:t xml:space="preserve"> </w:t>
+      </w:r>
+      <w:r>
+        <w:t>you</w:t>
+      </w:r>
+      <w:r>
+        <w:t xml:space="preserve"> </w:t>
+      </w:r>
+      <w:r>
+        <w:t>should</w:t>
+      </w:r>
+      <w:r>
+        <w:t xml:space="preserve"> </w:t>
+      </w:r>
+      <w:r>
+        <w:t>use</w:t>
+      </w:r>
+      <w:r>
+        <w:t xml:space="preserve"> </w:t>
+      </w:r>
+      <w:r>
+        <w:t>event</w:t>
+      </w:r>
+      <w:r>
+        <w:t xml:space="preserve"> “</w:t>
+      </w:r>
+      <w:r>
+        <w:t>button</w:t>
+      </w:r>
+      <w:r>
+        <w:t>_</w:t>
+      </w:r>
+      <w:r>
+        <w:t>click</w:t>
+      </w:r>
+      <w:r>
+        <w:t>”</w:t>
+      </w:r>
+      <w:r>
+        <w:t>. For</w:t>
+      </w:r>
+      <w:r>
+        <w:t xml:space="preserve"> </w:t>
+      </w:r>
+      <w:r>
+        <w:t>example</w:t>
+      </w:r>
+      <w:r>
+        <w:t xml:space="preserve">, </w:t>
+      </w:r>
+      <w:r>
+        <w:t>to</w:t>
+      </w:r>
+      <w:r>
+        <w:t xml:space="preserve"> </w:t>
+      </w:r>
+      <w:r>
+        <w:t>increase</w:t>
+      </w:r>
+      <w:r>
+        <w:t xml:space="preserve"> </w:t>
+      </w:r>
+      <w:r>
+        <w:t>the number of minutes you should write the next method:</w:t>
+      </w:r>
+    </w:p>
+    <w:p>
+      <w:pPr>
+        <w:shd w:val="clear" w:color="auto" w:fill="E7E6E6" w:themeFill="background2"/>
+        <w:autoSpaceDE w:val="0"/>
+        <w:autoSpaceDN w:val="0"/>
+        <w:adjustRightInd w:val="0"/>
+        <w:spacing w:after="0" w:line="240" w:lineRule="auto"/>
+        <w:ind w:left="1440"/>
+        <w:rPr>
+          <w:rFonts w:ascii="Consolas" w:hAnsi="Consolas" w:cs="Consolas"/>
+          <w:color w:val="000000"/>
+          <w:sz w:val="19"/>
+          <w:szCs w:val="19"/>
+        </w:rPr>
+      </w:pPr>
+      <w:r>
+        <w:rPr>
+          <w:rFonts w:ascii="Consolas" w:hAnsi="Consolas" w:cs="Consolas"/>
+          <w:color w:val="0000FF"/>
+          <w:sz w:val="19"/>
+          <w:szCs w:val="19"/>
+        </w:rPr>
+        <w:t>private</w:t>
+      </w:r>
+      <w:r>
+        <w:rPr>
+          <w:rFonts w:ascii="Consolas" w:hAnsi="Consolas" w:cs="Consolas"/>
+          <w:color w:val="000000"/>
+          <w:sz w:val="19"/>
+          <w:szCs w:val="19"/>
+        </w:rPr>
+        <w:t xml:space="preserve"> </w:t>
+      </w:r>
+      <w:r>
+        <w:rPr>
+          <w:rFonts w:ascii="Consolas" w:hAnsi="Consolas" w:cs="Consolas"/>
+          <w:color w:val="0000FF"/>
+          <w:sz w:val="19"/>
+          <w:szCs w:val="19"/>
+        </w:rPr>
+        <w:t>void</w:t>
+      </w:r>
+      <w:r>
+        <w:rPr>
+          <w:rFonts w:ascii="Consolas" w:hAnsi="Consolas" w:cs="Consolas"/>
+          <w:color w:val="000000"/>
+          <w:sz w:val="19"/>
+          <w:szCs w:val="19"/>
+        </w:rPr>
+        <w:t xml:space="preserve"> MinuteIncreasingButton_Click(</w:t>
+      </w:r>
+      <w:r>
+        <w:rPr>
+          <w:rFonts w:ascii="Consolas" w:hAnsi="Consolas" w:cs="Consolas"/>
+          <w:color w:val="0000FF"/>
+          <w:sz w:val="19"/>
+          <w:szCs w:val="19"/>
+        </w:rPr>
+        <w:t>object</w:t>
+      </w:r>
+      <w:r>
+        <w:rPr>
+          <w:rFonts w:ascii="Consolas" w:hAnsi="Consolas" w:cs="Consolas"/>
+          <w:color w:val="000000"/>
+          <w:sz w:val="19"/>
+          <w:szCs w:val="19"/>
+        </w:rPr>
+        <w:t xml:space="preserve"> sender, EventArgs e) {</w:t>
+      </w:r>
+    </w:p>
+    <w:p>
+      <w:pPr>
+        <w:shd w:val="clear" w:color="auto" w:fill="E7E6E6" w:themeFill="background2"/>
+        <w:autoSpaceDE w:val="0"/>
+        <w:autoSpaceDN w:val="0"/>
+        <w:adjustRightInd w:val="0"/>
+        <w:spacing w:after="0" w:line="240" w:lineRule="auto"/>
+        <w:ind w:left="1440" w:firstLine="360"/>
+        <w:rPr>
+          <w:rFonts w:ascii="Consolas" w:hAnsi="Consolas" w:cs="Consolas"/>
+          <w:color w:val="000000"/>
+          <w:sz w:val="19"/>
+          <w:szCs w:val="19"/>
+          <w:lang w:val="ru-RU"/>
+        </w:rPr>
+      </w:pPr>
+      <w:r>
+        <w:rPr>
+          <w:rFonts w:ascii="Consolas" w:hAnsi="Consolas" w:cs="Consolas"/>
+          <w:color w:val="0000FF"/>
+          <w:sz w:val="19"/>
+          <w:szCs w:val="19"/>
+        </w:rPr>
+        <w:lastRenderedPageBreak/>
+        <w:t>var</w:t>
+      </w:r>
+      <w:r>
+        <w:rPr>
+          <w:rFonts w:ascii="Consolas" w:hAnsi="Consolas" w:cs="Consolas"/>
+          <w:color w:val="000000"/>
+          <w:sz w:val="19"/>
+          <w:szCs w:val="19"/>
+        </w:rPr>
+        <w:t xml:space="preserve"> minuteCount = </w:t>
+      </w:r>
+      <w:r>
+        <w:rPr>
+          <w:rFonts w:ascii="Consolas" w:hAnsi="Consolas" w:cs="Consolas"/>
+          <w:color w:val="0000FF"/>
+          <w:sz w:val="19"/>
+          <w:szCs w:val="19"/>
+        </w:rPr>
+        <w:t>int</w:t>
+      </w:r>
+      <w:r>
+        <w:rPr>
+          <w:rFonts w:ascii="Consolas" w:hAnsi="Consolas" w:cs="Consolas"/>
+          <w:color w:val="000000"/>
+          <w:sz w:val="19"/>
+          <w:szCs w:val="19"/>
+        </w:rPr>
+        <w:t>.Parse(MinuteLabel.Text);</w:t>
+      </w:r>
+    </w:p>
+    <w:p>
+      <w:pPr>
+        <w:shd w:val="clear" w:color="auto" w:fill="E7E6E6" w:themeFill="background2"/>
+        <w:autoSpaceDE w:val="0"/>
+        <w:autoSpaceDN w:val="0"/>
+        <w:adjustRightInd w:val="0"/>
+        <w:spacing w:after="0" w:line="240" w:lineRule="auto"/>
+        <w:ind w:left="1440" w:firstLine="360"/>
+        <w:rPr>
+          <w:rFonts w:ascii="Consolas" w:hAnsi="Consolas" w:cs="Consolas"/>
+          <w:color w:val="000000"/>
+          <w:sz w:val="19"/>
+          <w:szCs w:val="19"/>
+        </w:rPr>
+      </w:pPr>
+      <w:r>
+        <w:rPr>
+          <w:rFonts w:ascii="Consolas" w:hAnsi="Consolas" w:cs="Consolas"/>
+          <w:color w:val="000000"/>
+          <w:sz w:val="19"/>
+          <w:szCs w:val="19"/>
+        </w:rPr>
+        <w:t>minuteCount++;</w:t>
+      </w:r>
+    </w:p>
+    <w:p>
+      <w:pPr>
+        <w:shd w:val="clear" w:color="auto" w:fill="E7E6E6" w:themeFill="background2"/>
+        <w:autoSpaceDE w:val="0"/>
+        <w:autoSpaceDN w:val="0"/>
+        <w:adjustRightInd w:val="0"/>
+        <w:spacing w:after="0" w:line="240" w:lineRule="auto"/>
+        <w:ind w:left="1440" w:firstLine="360"/>
+        <w:rPr>
+          <w:rFonts w:ascii="Consolas" w:hAnsi="Consolas" w:cs="Consolas"/>
+          <w:color w:val="000000"/>
+          <w:sz w:val="19"/>
+          <w:szCs w:val="19"/>
+        </w:rPr>
+      </w:pPr>
+      <w:r>
+        <w:rPr>
+          <w:rFonts w:ascii="Consolas" w:hAnsi="Consolas" w:cs="Consolas"/>
+          <w:color w:val="000000"/>
+          <w:sz w:val="19"/>
+          <w:szCs w:val="19"/>
+        </w:rPr>
+        <w:t>MinuteLabel.Text = minuteCount.ToString();</w:t>
+      </w:r>
+    </w:p>
+    <w:p>
+      <w:pPr>
+        <w:shd w:val="clear" w:color="auto" w:fill="E7E6E6" w:themeFill="background2"/>
+        <w:ind w:left="1440" w:firstLine="360"/>
+        <w:rPr>
+          <w:rFonts w:ascii="Consolas" w:hAnsi="Consolas" w:cs="Consolas"/>
+          <w:color w:val="000000"/>
+          <w:sz w:val="19"/>
+          <w:szCs w:val="19"/>
+        </w:rPr>
+      </w:pPr>
+      <w:r>
+        <w:rPr>
+          <w:rFonts w:ascii="Consolas" w:hAnsi="Consolas" w:cs="Consolas"/>
+          <w:color w:val="000000"/>
+          <w:sz w:val="19"/>
+          <w:szCs w:val="19"/>
+        </w:rPr>
+        <w:t>}</w:t>
+      </w:r>
+    </w:p>
+    <w:p>
+      <w:r>
+        <w:t xml:space="preserve">Using the same logic </w:t>
+      </w:r>
+      <w:r>
+        <w:t xml:space="preserve">write the methods for the other SetTimeButtons. </w:t>
+      </w:r>
+    </w:p>
+    <w:p>
+      <w:pPr>
+        <w:pStyle w:val="ListParagraph"/>
+        <w:numPr>
+          <w:ilvl w:val="1"/>
+          <w:numId w:val="1"/>
+        </w:numPr>
+      </w:pPr>
+      <w:r>
+        <w:t>To set the necessary Tab active write the method</w:t>
+      </w:r>
+      <w:r>
+        <w:t xml:space="preserve"> “SelectTabByName”:</w:t>
+      </w:r>
+    </w:p>
+    <w:p>
+      <w:pPr>
+        <w:shd w:val="clear" w:color="auto" w:fill="E7E6E6" w:themeFill="background2"/>
+        <w:autoSpaceDE w:val="0"/>
+        <w:autoSpaceDN w:val="0"/>
+        <w:adjustRightInd w:val="0"/>
+        <w:spacing w:after="0" w:line="240" w:lineRule="auto"/>
+        <w:ind w:left="1440"/>
+        <w:rPr>
+          <w:rFonts w:ascii="Consolas" w:hAnsi="Consolas" w:cs="Consolas"/>
+          <w:color w:val="000000"/>
+          <w:sz w:val="19"/>
+          <w:szCs w:val="19"/>
+        </w:rPr>
+      </w:pPr>
+      <w:r>
+        <w:rPr>
+          <w:rFonts w:ascii="Consolas" w:hAnsi="Consolas" w:cs="Consolas"/>
+          <w:color w:val="0000FF"/>
+          <w:sz w:val="19"/>
+          <w:szCs w:val="19"/>
+        </w:rPr>
+        <w:t>public</w:t>
+      </w:r>
+      <w:r>
+        <w:rPr>
+          <w:rFonts w:ascii="Consolas" w:hAnsi="Consolas" w:cs="Consolas"/>
+          <w:color w:val="000000"/>
+          <w:sz w:val="19"/>
+          <w:szCs w:val="19"/>
+        </w:rPr>
+        <w:t xml:space="preserve"> </w:t>
+      </w:r>
+      <w:r>
+        <w:rPr>
+          <w:rFonts w:ascii="Consolas" w:hAnsi="Consolas" w:cs="Consolas"/>
+          <w:color w:val="0000FF"/>
+          <w:sz w:val="19"/>
+          <w:szCs w:val="19"/>
+        </w:rPr>
+        <w:t>void</w:t>
+      </w:r>
+      <w:r>
+        <w:rPr>
+          <w:rFonts w:ascii="Consolas" w:hAnsi="Consolas" w:cs="Consolas"/>
+          <w:color w:val="000000"/>
+          <w:sz w:val="19"/>
+          <w:szCs w:val="19"/>
+        </w:rPr>
+        <w:t xml:space="preserve"> SelectTabByName(</w:t>
+      </w:r>
+      <w:r>
+        <w:rPr>
+          <w:rFonts w:ascii="Consolas" w:hAnsi="Consolas" w:cs="Consolas"/>
+          <w:color w:val="0000FF"/>
+          <w:sz w:val="19"/>
+          <w:szCs w:val="19"/>
+        </w:rPr>
+        <w:t>string</w:t>
+      </w:r>
+      <w:r>
+        <w:rPr>
+          <w:rFonts w:ascii="Consolas" w:hAnsi="Consolas" w:cs="Consolas"/>
+          <w:color w:val="000000"/>
+          <w:sz w:val="19"/>
+          <w:szCs w:val="19"/>
+        </w:rPr>
+        <w:t xml:space="preserve"> name) {</w:t>
+      </w:r>
+    </w:p>
+    <w:p>
+      <w:pPr>
+        <w:pStyle w:val="ListParagraph"/>
+        <w:shd w:val="clear" w:color="auto" w:fill="E7E6E6" w:themeFill="background2"/>
+        <w:ind w:left="2160"/>
+        <w:rPr>
+          <w:rFonts w:ascii="Consolas" w:hAnsi="Consolas" w:cs="Consolas"/>
+          <w:color w:val="000000"/>
+          <w:sz w:val="19"/>
+          <w:szCs w:val="19"/>
+        </w:rPr>
+      </w:pPr>
+      <w:r>
+        <w:rPr>
+          <w:rFonts w:ascii="Consolas" w:hAnsi="Consolas" w:cs="Consolas"/>
+          <w:color w:val="000000"/>
+          <w:sz w:val="19"/>
+          <w:szCs w:val="19"/>
+        </w:rPr>
+        <w:t>TabControl.SelectTab(name);</w:t>
+      </w:r>
+    </w:p>
+    <w:p>
+      <w:pPr>
+        <w:shd w:val="clear" w:color="auto" w:fill="E7E6E6" w:themeFill="background2"/>
+        <w:rPr>
+          <w:rFonts w:ascii="Consolas" w:hAnsi="Consolas" w:cs="Consolas"/>
+          <w:color w:val="000000"/>
+          <w:sz w:val="19"/>
+          <w:szCs w:val="19"/>
+        </w:rPr>
+      </w:pPr>
+      <w:r>
+        <w:rPr>
+          <w:rFonts w:ascii="Consolas" w:hAnsi="Consolas" w:cs="Consolas"/>
+          <w:color w:val="000000"/>
+          <w:sz w:val="19"/>
+          <w:szCs w:val="19"/>
+        </w:rPr>
+        <w:tab/>
+      </w:r>
+      <w:r>
+        <w:rPr>
+          <w:rFonts w:ascii="Consolas" w:hAnsi="Consolas" w:cs="Consolas"/>
+          <w:color w:val="000000"/>
+          <w:sz w:val="19"/>
+          <w:szCs w:val="19"/>
+        </w:rPr>
+        <w:tab/>
+        <w:t>}</w:t>
       </w:r>
     </w:p>
     <w:p>
@@ -150,21 +762,41 @@
           <w:ilvl w:val="0"/>
           <w:numId w:val="1"/>
         </w:numPr>
-        <w:rPr>
-          <w:lang w:val="ru-RU"/>
-        </w:rPr>
-      </w:pPr>
-      <w:r>
-        <w:rPr>
-          <w:lang w:val="ru-RU"/>
-        </w:rPr>
-        <w:t>Программное управление элементами на форме (установка</w:t>
-      </w:r>
-      <w:r>
-        <w:rPr>
-          <w:lang w:val="ru-RU"/>
-        </w:rPr>
-        <w:t xml:space="preserve"> времени, переходы между табами)</w:t>
+      </w:pPr>
+      <w:r>
+        <w:t>Creating</w:t>
+      </w:r>
+      <w:r>
+        <w:t xml:space="preserve"> </w:t>
+      </w:r>
+      <w:r>
+        <w:t>the</w:t>
+      </w:r>
+      <w:r>
+        <w:t xml:space="preserve"> </w:t>
+      </w:r>
+      <w:r>
+        <w:t>class</w:t>
+      </w:r>
+      <w:r>
+        <w:t xml:space="preserve"> “</w:t>
+      </w:r>
+      <w:r>
+        <w:t>Testing</w:t>
+      </w:r>
+      <w:r>
+        <w:t>”</w:t>
+      </w:r>
+      <w:r>
+        <w:t>, getting</w:t>
+      </w:r>
+      <w:bookmarkStart w:id="0" w:name="_GoBack"/>
+      <w:bookmarkEnd w:id="0"/>
+      <w:r>
+        <w:t xml:space="preserve"> the test phrase, writing the methods </w:t>
+      </w:r>
+      <w:r>
+        <w:t>“start” and “stop”</w:t>
       </w:r>
     </w:p>
     <w:p>
@@ -172,7 +804,7 @@
         <w:pStyle w:val="ListParagraph"/>
         <w:numPr>
           <w:ilvl w:val="1"/>
-          <w:numId w:val="1"/>
+          <w:numId w:val="3"/>
         </w:numPr>
         <w:rPr>
           <w:lang w:val="ru-RU"/>
@@ -182,34 +814,10 @@
         <w:rPr>
           <w:lang w:val="ru-RU"/>
         </w:rPr>
-        <w:t xml:space="preserve">Выставление времени на тест( используя </w:t>
-      </w:r>
-      <w:r>
-        <w:t>event</w:t>
-      </w:r>
-      <w:r>
-        <w:rPr>
-          <w:lang w:val="ru-RU"/>
-        </w:rPr>
-        <w:t xml:space="preserve"> </w:t>
-      </w:r>
-      <w:r>
-        <w:t>button</w:t>
-      </w:r>
-      <w:r>
-        <w:rPr>
-          <w:lang w:val="ru-RU"/>
-        </w:rPr>
-        <w:t>_</w:t>
-      </w:r>
-      <w:r>
-        <w:t>click</w:t>
-      </w:r>
-      <w:r>
-        <w:rPr>
-          <w:lang w:val="ru-RU"/>
-        </w:rPr>
-        <w:t>, изменяем на форме количество минут и секунд)</w:t>
+        <w:t xml:space="preserve">Объявление класса </w:t>
+      </w:r>
+      <w:r>
+        <w:t>Testing</w:t>
       </w:r>
     </w:p>
     <w:p>
@@ -217,44 +825,842 @@
         <w:pStyle w:val="ListParagraph"/>
         <w:numPr>
           <w:ilvl w:val="1"/>
-          <w:numId w:val="1"/>
+          <w:numId w:val="3"/>
         </w:numPr>
-        <w:rPr>
-          <w:lang w:val="ru-RU"/>
-        </w:rPr>
-      </w:pPr>
-      <w:r>
-        <w:rPr>
-          <w:lang w:val="ru-RU"/>
-        </w:rPr>
-        <w:t xml:space="preserve">Переходы между табами (используя </w:t>
-      </w:r>
-      <w:r>
-        <w:t>event</w:t>
-      </w:r>
-      <w:r>
-        <w:rPr>
-          <w:lang w:val="ru-RU"/>
-        </w:rPr>
-        <w:t xml:space="preserve"> </w:t>
-      </w:r>
-      <w:r>
-        <w:t>button</w:t>
-      </w:r>
-      <w:r>
-        <w:rPr>
-          <w:lang w:val="ru-RU"/>
-        </w:rPr>
-        <w:t>_</w:t>
-      </w:r>
-      <w:r>
-        <w:t>click</w:t>
-      </w:r>
-      <w:r>
-        <w:rPr>
-          <w:lang w:val="ru-RU"/>
-        </w:rPr>
-        <w:t>, делаем переходы)</w:t>
+      </w:pPr>
+      <w:r>
+        <w:t xml:space="preserve">The phrases you will chose from in the typing test must be in separate file </w:t>
+      </w:r>
+      <w:r>
+        <w:rPr>
+          <w:lang w:val="ru-RU"/>
+        </w:rPr>
+        <w:t>Формирование</w:t>
+      </w:r>
+      <w:r>
+        <w:t xml:space="preserve"> </w:t>
+      </w:r>
+      <w:r>
+        <w:rPr>
+          <w:lang w:val="ru-RU"/>
+        </w:rPr>
+        <w:t>списка</w:t>
+      </w:r>
+      <w:r>
+        <w:t xml:space="preserve"> </w:t>
+      </w:r>
+      <w:r>
+        <w:rPr>
+          <w:lang w:val="ru-RU"/>
+        </w:rPr>
+        <w:t>фраз</w:t>
+      </w:r>
+      <w:r>
+        <w:t xml:space="preserve"> </w:t>
+      </w:r>
+      <w:r>
+        <w:rPr>
+          <w:lang w:val="ru-RU"/>
+        </w:rPr>
+        <w:t>в</w:t>
+      </w:r>
+      <w:r>
+        <w:t xml:space="preserve"> </w:t>
+      </w:r>
+      <w:r>
+        <w:rPr>
+          <w:lang w:val="ru-RU"/>
+        </w:rPr>
+        <w:t>отдельном</w:t>
+      </w:r>
+      <w:r>
+        <w:t xml:space="preserve"> </w:t>
+      </w:r>
+      <w:r>
+        <w:rPr>
+          <w:lang w:val="ru-RU"/>
+        </w:rPr>
+        <w:t>текстовом</w:t>
+      </w:r>
+      <w:r>
+        <w:t xml:space="preserve"> </w:t>
+      </w:r>
+      <w:r>
+        <w:rPr>
+          <w:lang w:val="ru-RU"/>
+        </w:rPr>
+        <w:t>файле</w:t>
+      </w:r>
+    </w:p>
+    <w:p>
+      <w:pPr>
+        <w:pStyle w:val="ListParagraph"/>
+        <w:numPr>
+          <w:ilvl w:val="1"/>
+          <w:numId w:val="3"/>
+        </w:numPr>
+      </w:pPr>
+      <w:r>
+        <w:t>In order to get a test phrase according to the chosen difficulty you should write the next method:</w:t>
+      </w:r>
+    </w:p>
+    <w:p>
+      <w:pPr>
+        <w:shd w:val="clear" w:color="auto" w:fill="E7E6E6" w:themeFill="background2"/>
+        <w:autoSpaceDE w:val="0"/>
+        <w:autoSpaceDN w:val="0"/>
+        <w:adjustRightInd w:val="0"/>
+        <w:spacing w:after="0" w:line="240" w:lineRule="auto"/>
+        <w:ind w:left="720" w:firstLine="720"/>
+        <w:rPr>
+          <w:rFonts w:ascii="Consolas" w:hAnsi="Consolas" w:cs="Consolas"/>
+          <w:color w:val="000000"/>
+          <w:sz w:val="19"/>
+          <w:szCs w:val="19"/>
+        </w:rPr>
+      </w:pPr>
+      <w:r>
+        <w:rPr>
+          <w:rFonts w:ascii="Consolas" w:hAnsi="Consolas" w:cs="Consolas"/>
+          <w:color w:val="0000FF"/>
+          <w:sz w:val="19"/>
+          <w:szCs w:val="19"/>
+        </w:rPr>
+        <w:t>string</w:t>
+      </w:r>
+      <w:r>
+        <w:rPr>
+          <w:rFonts w:ascii="Consolas" w:hAnsi="Consolas" w:cs="Consolas"/>
+          <w:color w:val="000000"/>
+          <w:sz w:val="19"/>
+          <w:szCs w:val="19"/>
+        </w:rPr>
+        <w:t xml:space="preserve"> GetTestPhrase() {</w:t>
+      </w:r>
+    </w:p>
+    <w:p>
+      <w:pPr>
+        <w:shd w:val="clear" w:color="auto" w:fill="E7E6E6" w:themeFill="background2"/>
+        <w:autoSpaceDE w:val="0"/>
+        <w:autoSpaceDN w:val="0"/>
+        <w:adjustRightInd w:val="0"/>
+        <w:spacing w:after="0" w:line="240" w:lineRule="auto"/>
+        <w:ind w:left="1440" w:firstLine="720"/>
+        <w:rPr>
+          <w:rFonts w:ascii="Consolas" w:hAnsi="Consolas" w:cs="Consolas"/>
+          <w:color w:val="000000"/>
+          <w:sz w:val="19"/>
+          <w:szCs w:val="19"/>
+        </w:rPr>
+      </w:pPr>
+      <w:r>
+        <w:rPr>
+          <w:rFonts w:ascii="Consolas" w:hAnsi="Consolas" w:cs="Consolas"/>
+          <w:color w:val="0000FF"/>
+          <w:sz w:val="19"/>
+          <w:szCs w:val="19"/>
+        </w:rPr>
+        <w:t>var</w:t>
+      </w:r>
+      <w:r>
+        <w:rPr>
+          <w:rFonts w:ascii="Consolas" w:hAnsi="Consolas" w:cs="Consolas"/>
+          <w:color w:val="000000"/>
+          <w:sz w:val="19"/>
+          <w:szCs w:val="19"/>
+        </w:rPr>
+        <w:t xml:space="preserve"> difficultyInPhrase = </w:t>
+      </w:r>
+      <w:r>
+        <w:rPr>
+          <w:rFonts w:ascii="Consolas" w:hAnsi="Consolas" w:cs="Consolas"/>
+          <w:color w:val="A31515"/>
+          <w:sz w:val="19"/>
+          <w:szCs w:val="19"/>
+        </w:rPr>
+        <w:t>"["</w:t>
+      </w:r>
+      <w:r>
+        <w:rPr>
+          <w:rFonts w:ascii="Consolas" w:hAnsi="Consolas" w:cs="Consolas"/>
+          <w:color w:val="000000"/>
+          <w:sz w:val="19"/>
+          <w:szCs w:val="19"/>
+        </w:rPr>
+        <w:t xml:space="preserve"> + Difficulty.ToString() + </w:t>
+      </w:r>
+      <w:r>
+        <w:rPr>
+          <w:rFonts w:ascii="Consolas" w:hAnsi="Consolas" w:cs="Consolas"/>
+          <w:color w:val="A31515"/>
+          <w:sz w:val="19"/>
+          <w:szCs w:val="19"/>
+        </w:rPr>
+        <w:t>"]"</w:t>
+      </w:r>
+      <w:r>
+        <w:rPr>
+          <w:rFonts w:ascii="Consolas" w:hAnsi="Consolas" w:cs="Consolas"/>
+          <w:color w:val="000000"/>
+          <w:sz w:val="19"/>
+          <w:szCs w:val="19"/>
+        </w:rPr>
+        <w:t>;</w:t>
+      </w:r>
+    </w:p>
+    <w:p>
+      <w:pPr>
+        <w:shd w:val="clear" w:color="auto" w:fill="E7E6E6" w:themeFill="background2"/>
+        <w:autoSpaceDE w:val="0"/>
+        <w:autoSpaceDN w:val="0"/>
+        <w:adjustRightInd w:val="0"/>
+        <w:spacing w:after="0" w:line="240" w:lineRule="auto"/>
+        <w:ind w:left="1440" w:firstLine="720"/>
+        <w:rPr>
+          <w:rFonts w:ascii="Consolas" w:hAnsi="Consolas" w:cs="Consolas"/>
+          <w:color w:val="000000"/>
+          <w:sz w:val="19"/>
+          <w:szCs w:val="19"/>
+        </w:rPr>
+      </w:pPr>
+      <w:r>
+        <w:rPr>
+          <w:rFonts w:ascii="Consolas" w:hAnsi="Consolas" w:cs="Consolas"/>
+          <w:color w:val="0000FF"/>
+          <w:sz w:val="19"/>
+          <w:szCs w:val="19"/>
+        </w:rPr>
+        <w:t>var</w:t>
+      </w:r>
+      <w:r>
+        <w:rPr>
+          <w:rFonts w:ascii="Consolas" w:hAnsi="Consolas" w:cs="Consolas"/>
+          <w:color w:val="000000"/>
+          <w:sz w:val="19"/>
+          <w:szCs w:val="19"/>
+        </w:rPr>
+        <w:t xml:space="preserve"> currentDifficultyPhrases = File.ReadLines(phrasesPath).Where(x =&gt; x.Contains(difficultyInPhrase));</w:t>
+      </w:r>
+    </w:p>
+    <w:p>
+      <w:pPr>
+        <w:shd w:val="clear" w:color="auto" w:fill="E7E6E6" w:themeFill="background2"/>
+        <w:autoSpaceDE w:val="0"/>
+        <w:autoSpaceDN w:val="0"/>
+        <w:adjustRightInd w:val="0"/>
+        <w:spacing w:after="0" w:line="240" w:lineRule="auto"/>
+        <w:ind w:left="1440" w:firstLine="720"/>
+        <w:rPr>
+          <w:rFonts w:ascii="Consolas" w:hAnsi="Consolas" w:cs="Consolas"/>
+          <w:color w:val="000000"/>
+          <w:sz w:val="19"/>
+          <w:szCs w:val="19"/>
+        </w:rPr>
+      </w:pPr>
+      <w:r>
+        <w:rPr>
+          <w:rFonts w:ascii="Consolas" w:hAnsi="Consolas" w:cs="Consolas"/>
+          <w:color w:val="0000FF"/>
+          <w:sz w:val="19"/>
+          <w:szCs w:val="19"/>
+        </w:rPr>
+        <w:t>var</w:t>
+      </w:r>
+      <w:r>
+        <w:rPr>
+          <w:rFonts w:ascii="Consolas" w:hAnsi="Consolas" w:cs="Consolas"/>
+          <w:color w:val="000000"/>
+          <w:sz w:val="19"/>
+          <w:szCs w:val="19"/>
+        </w:rPr>
+        <w:t xml:space="preserve"> phrase = currentDifficultyPhrases.Skip(</w:t>
+      </w:r>
+      <w:r>
+        <w:rPr>
+          <w:rFonts w:ascii="Consolas" w:hAnsi="Consolas" w:cs="Consolas"/>
+          <w:color w:val="0000FF"/>
+          <w:sz w:val="19"/>
+          <w:szCs w:val="19"/>
+        </w:rPr>
+        <w:t>new</w:t>
+      </w:r>
+      <w:r>
+        <w:rPr>
+          <w:rFonts w:ascii="Consolas" w:hAnsi="Consolas" w:cs="Consolas"/>
+          <w:color w:val="000000"/>
+          <w:sz w:val="19"/>
+          <w:szCs w:val="19"/>
+        </w:rPr>
+        <w:t xml:space="preserve"> Random().Next(0, currentDifficultyPhrases.Count() - 1)).First();</w:t>
+      </w:r>
+    </w:p>
+    <w:p>
+      <w:pPr>
+        <w:shd w:val="clear" w:color="auto" w:fill="E7E6E6" w:themeFill="background2"/>
+        <w:autoSpaceDE w:val="0"/>
+        <w:autoSpaceDN w:val="0"/>
+        <w:adjustRightInd w:val="0"/>
+        <w:spacing w:after="0" w:line="240" w:lineRule="auto"/>
+        <w:ind w:left="1440" w:firstLine="720"/>
+        <w:rPr>
+          <w:rFonts w:ascii="Consolas" w:hAnsi="Consolas" w:cs="Consolas"/>
+          <w:color w:val="000000"/>
+          <w:sz w:val="19"/>
+          <w:szCs w:val="19"/>
+        </w:rPr>
+      </w:pPr>
+      <w:r>
+        <w:rPr>
+          <w:rFonts w:ascii="Consolas" w:hAnsi="Consolas" w:cs="Consolas"/>
+          <w:color w:val="000000"/>
+          <w:sz w:val="19"/>
+          <w:szCs w:val="19"/>
+        </w:rPr>
+        <w:t xml:space="preserve">phrase = phrase.Replace(difficultyInPhrase, </w:t>
+      </w:r>
+      <w:r>
+        <w:rPr>
+          <w:rFonts w:ascii="Consolas" w:hAnsi="Consolas" w:cs="Consolas"/>
+          <w:color w:val="A31515"/>
+          <w:sz w:val="19"/>
+          <w:szCs w:val="19"/>
+        </w:rPr>
+        <w:t>""</w:t>
+      </w:r>
+      <w:r>
+        <w:rPr>
+          <w:rFonts w:ascii="Consolas" w:hAnsi="Consolas" w:cs="Consolas"/>
+          <w:color w:val="000000"/>
+          <w:sz w:val="19"/>
+          <w:szCs w:val="19"/>
+        </w:rPr>
+        <w:t>);</w:t>
+      </w:r>
+    </w:p>
+    <w:p>
+      <w:pPr>
+        <w:shd w:val="clear" w:color="auto" w:fill="E7E6E6" w:themeFill="background2"/>
+        <w:autoSpaceDE w:val="0"/>
+        <w:autoSpaceDN w:val="0"/>
+        <w:adjustRightInd w:val="0"/>
+        <w:spacing w:after="0" w:line="240" w:lineRule="auto"/>
+        <w:ind w:left="1440" w:firstLine="720"/>
+        <w:rPr>
+          <w:rFonts w:ascii="Consolas" w:hAnsi="Consolas" w:cs="Consolas"/>
+          <w:color w:val="000000"/>
+          <w:sz w:val="19"/>
+          <w:szCs w:val="19"/>
+        </w:rPr>
+      </w:pPr>
+      <w:r>
+        <w:rPr>
+          <w:rFonts w:ascii="Consolas" w:hAnsi="Consolas" w:cs="Consolas"/>
+          <w:color w:val="0000FF"/>
+          <w:sz w:val="19"/>
+          <w:szCs w:val="19"/>
+        </w:rPr>
+        <w:t>return</w:t>
+      </w:r>
+      <w:r>
+        <w:rPr>
+          <w:rFonts w:ascii="Consolas" w:hAnsi="Consolas" w:cs="Consolas"/>
+          <w:color w:val="000000"/>
+          <w:sz w:val="19"/>
+          <w:szCs w:val="19"/>
+        </w:rPr>
+        <w:t xml:space="preserve"> phrase;</w:t>
+      </w:r>
+    </w:p>
+    <w:p>
+      <w:pPr>
+        <w:shd w:val="clear" w:color="auto" w:fill="E7E6E6" w:themeFill="background2"/>
+        <w:autoSpaceDE w:val="0"/>
+        <w:autoSpaceDN w:val="0"/>
+        <w:adjustRightInd w:val="0"/>
+        <w:spacing w:after="0" w:line="240" w:lineRule="auto"/>
+        <w:ind w:left="720"/>
+        <w:rPr>
+          <w:rFonts w:ascii="Consolas" w:hAnsi="Consolas" w:cs="Consolas"/>
+          <w:color w:val="000000"/>
+          <w:sz w:val="19"/>
+          <w:szCs w:val="19"/>
+        </w:rPr>
+      </w:pPr>
+      <w:r>
+        <w:rPr>
+          <w:rFonts w:ascii="Consolas" w:hAnsi="Consolas" w:cs="Consolas"/>
+          <w:color w:val="000000"/>
+          <w:sz w:val="19"/>
+          <w:szCs w:val="19"/>
+        </w:rPr>
+        <w:t>}</w:t>
+      </w:r>
+    </w:p>
+    <w:p>
+      <w:pPr>
+        <w:pStyle w:val="ListParagraph"/>
+        <w:numPr>
+          <w:ilvl w:val="1"/>
+          <w:numId w:val="3"/>
+        </w:numPr>
+      </w:pPr>
+      <w:r>
+        <w:t>Then you create the method “start”, that runs the timer and displays the test phrase</w:t>
+      </w:r>
+    </w:p>
+    <w:p>
+      <w:pPr>
+        <w:shd w:val="clear" w:color="auto" w:fill="E7E6E6" w:themeFill="background2"/>
+        <w:autoSpaceDE w:val="0"/>
+        <w:autoSpaceDN w:val="0"/>
+        <w:adjustRightInd w:val="0"/>
+        <w:spacing w:after="0" w:line="240" w:lineRule="auto"/>
+        <w:ind w:left="1080"/>
+        <w:rPr>
+          <w:rFonts w:ascii="Consolas" w:hAnsi="Consolas" w:cs="Consolas"/>
+          <w:color w:val="000000"/>
+          <w:sz w:val="19"/>
+          <w:szCs w:val="19"/>
+        </w:rPr>
+      </w:pPr>
+      <w:r>
+        <w:rPr>
+          <w:rFonts w:ascii="Consolas" w:hAnsi="Consolas" w:cs="Consolas"/>
+          <w:color w:val="0000FF"/>
+          <w:sz w:val="19"/>
+          <w:szCs w:val="19"/>
+        </w:rPr>
+        <w:t>public</w:t>
+      </w:r>
+      <w:r>
+        <w:rPr>
+          <w:rFonts w:ascii="Consolas" w:hAnsi="Consolas" w:cs="Consolas"/>
+          <w:color w:val="000000"/>
+          <w:sz w:val="19"/>
+          <w:szCs w:val="19"/>
+        </w:rPr>
+        <w:t xml:space="preserve"> </w:t>
+      </w:r>
+      <w:r>
+        <w:rPr>
+          <w:rFonts w:ascii="Consolas" w:hAnsi="Consolas" w:cs="Consolas"/>
+          <w:color w:val="0000FF"/>
+          <w:sz w:val="19"/>
+          <w:szCs w:val="19"/>
+        </w:rPr>
+        <w:t>void</w:t>
+      </w:r>
+      <w:r>
+        <w:rPr>
+          <w:rFonts w:ascii="Consolas" w:hAnsi="Consolas" w:cs="Consolas"/>
+          <w:color w:val="000000"/>
+          <w:sz w:val="19"/>
+          <w:szCs w:val="19"/>
+        </w:rPr>
+        <w:t xml:space="preserve"> Start(</w:t>
+      </w:r>
+      <w:r>
+        <w:rPr>
+          <w:rFonts w:ascii="Consolas" w:hAnsi="Consolas" w:cs="Consolas"/>
+          <w:color w:val="0000FF"/>
+          <w:sz w:val="19"/>
+          <w:szCs w:val="19"/>
+        </w:rPr>
+        <w:t>int</w:t>
+      </w:r>
+      <w:r>
+        <w:rPr>
+          <w:rFonts w:ascii="Consolas" w:hAnsi="Consolas" w:cs="Consolas"/>
+          <w:color w:val="000000"/>
+          <w:sz w:val="19"/>
+          <w:szCs w:val="19"/>
+        </w:rPr>
+        <w:t xml:space="preserve"> startValue, CurrentDifficulty difficulty) {</w:t>
+      </w:r>
+    </w:p>
+    <w:p>
+      <w:pPr>
+        <w:shd w:val="clear" w:color="auto" w:fill="E7E6E6" w:themeFill="background2"/>
+        <w:autoSpaceDE w:val="0"/>
+        <w:autoSpaceDN w:val="0"/>
+        <w:adjustRightInd w:val="0"/>
+        <w:spacing w:after="0" w:line="240" w:lineRule="auto"/>
+        <w:ind w:left="1080" w:firstLine="360"/>
+        <w:rPr>
+          <w:rFonts w:ascii="Consolas" w:hAnsi="Consolas" w:cs="Consolas"/>
+          <w:color w:val="000000"/>
+          <w:sz w:val="19"/>
+          <w:szCs w:val="19"/>
+        </w:rPr>
+      </w:pPr>
+      <w:r>
+        <w:rPr>
+          <w:rFonts w:ascii="Consolas" w:hAnsi="Consolas" w:cs="Consolas"/>
+          <w:color w:val="000000"/>
+          <w:sz w:val="19"/>
+          <w:szCs w:val="19"/>
+        </w:rPr>
+        <w:t>timerCurrentValue = startValue;</w:t>
+      </w:r>
+    </w:p>
+    <w:p>
+      <w:pPr>
+        <w:shd w:val="clear" w:color="auto" w:fill="E7E6E6" w:themeFill="background2"/>
+        <w:autoSpaceDE w:val="0"/>
+        <w:autoSpaceDN w:val="0"/>
+        <w:adjustRightInd w:val="0"/>
+        <w:spacing w:after="0" w:line="240" w:lineRule="auto"/>
+        <w:ind w:left="1080" w:firstLine="360"/>
+        <w:rPr>
+          <w:rFonts w:ascii="Consolas" w:hAnsi="Consolas" w:cs="Consolas"/>
+          <w:color w:val="000000"/>
+          <w:sz w:val="19"/>
+          <w:szCs w:val="19"/>
+        </w:rPr>
+      </w:pPr>
+      <w:r>
+        <w:rPr>
+          <w:rFonts w:ascii="Consolas" w:hAnsi="Consolas" w:cs="Consolas"/>
+          <w:color w:val="000000"/>
+          <w:sz w:val="19"/>
+          <w:szCs w:val="19"/>
+        </w:rPr>
+        <w:t>timerStartValue = startValue;</w:t>
+      </w:r>
+    </w:p>
+    <w:p>
+      <w:pPr>
+        <w:shd w:val="clear" w:color="auto" w:fill="E7E6E6" w:themeFill="background2"/>
+        <w:autoSpaceDE w:val="0"/>
+        <w:autoSpaceDN w:val="0"/>
+        <w:adjustRightInd w:val="0"/>
+        <w:spacing w:after="0" w:line="240" w:lineRule="auto"/>
+        <w:ind w:left="1080" w:firstLine="360"/>
+        <w:rPr>
+          <w:rFonts w:ascii="Consolas" w:hAnsi="Consolas" w:cs="Consolas"/>
+          <w:color w:val="000000"/>
+          <w:sz w:val="19"/>
+          <w:szCs w:val="19"/>
+        </w:rPr>
+      </w:pPr>
+      <w:r>
+        <w:rPr>
+          <w:rFonts w:ascii="Consolas" w:hAnsi="Consolas" w:cs="Consolas"/>
+          <w:color w:val="000000"/>
+          <w:sz w:val="19"/>
+          <w:szCs w:val="19"/>
+        </w:rPr>
+        <w:t>Difficulty = difficulty;</w:t>
+      </w:r>
+    </w:p>
+    <w:p>
+      <w:pPr>
+        <w:shd w:val="clear" w:color="auto" w:fill="E7E6E6" w:themeFill="background2"/>
+        <w:autoSpaceDE w:val="0"/>
+        <w:autoSpaceDN w:val="0"/>
+        <w:adjustRightInd w:val="0"/>
+        <w:spacing w:after="0" w:line="240" w:lineRule="auto"/>
+        <w:ind w:left="1080" w:firstLine="360"/>
+        <w:rPr>
+          <w:rFonts w:ascii="Consolas" w:hAnsi="Consolas" w:cs="Consolas"/>
+          <w:color w:val="000000"/>
+          <w:sz w:val="19"/>
+          <w:szCs w:val="19"/>
+        </w:rPr>
+      </w:pPr>
+      <w:r>
+        <w:rPr>
+          <w:rFonts w:ascii="Consolas" w:hAnsi="Consolas" w:cs="Consolas"/>
+          <w:color w:val="000000"/>
+          <w:sz w:val="19"/>
+          <w:szCs w:val="19"/>
+        </w:rPr>
+        <w:t>timer.Start();</w:t>
+      </w:r>
+    </w:p>
+    <w:p>
+      <w:pPr>
+        <w:shd w:val="clear" w:color="auto" w:fill="E7E6E6" w:themeFill="background2"/>
+        <w:autoSpaceDE w:val="0"/>
+        <w:autoSpaceDN w:val="0"/>
+        <w:adjustRightInd w:val="0"/>
+        <w:spacing w:after="0" w:line="240" w:lineRule="auto"/>
+        <w:ind w:left="1080" w:firstLine="360"/>
+        <w:rPr>
+          <w:rFonts w:ascii="Consolas" w:hAnsi="Consolas" w:cs="Consolas"/>
+          <w:color w:val="000000"/>
+          <w:sz w:val="19"/>
+          <w:szCs w:val="19"/>
+        </w:rPr>
+      </w:pPr>
+      <w:r>
+        <w:rPr>
+          <w:rFonts w:ascii="Consolas" w:hAnsi="Consolas" w:cs="Consolas"/>
+          <w:color w:val="000000"/>
+          <w:sz w:val="19"/>
+          <w:szCs w:val="19"/>
+        </w:rPr>
+        <w:t>TestingForm.SetTestingPhraseLabelText(TestPhrase);</w:t>
+      </w:r>
+    </w:p>
+    <w:p>
+      <w:pPr>
+        <w:shd w:val="clear" w:color="auto" w:fill="E7E6E6" w:themeFill="background2"/>
+        <w:ind w:left="1080"/>
+        <w:rPr>
+          <w:rFonts w:ascii="Consolas" w:hAnsi="Consolas" w:cs="Consolas"/>
+          <w:color w:val="000000"/>
+          <w:sz w:val="19"/>
+          <w:szCs w:val="19"/>
+          <w:lang w:val="ru-RU"/>
+        </w:rPr>
+      </w:pPr>
+      <w:r>
+        <w:rPr>
+          <w:rFonts w:ascii="Consolas" w:hAnsi="Consolas" w:cs="Consolas"/>
+          <w:color w:val="000000"/>
+          <w:sz w:val="19"/>
+          <w:szCs w:val="19"/>
+          <w:lang w:val="ru-RU"/>
+        </w:rPr>
+        <w:t>}</w:t>
+      </w:r>
+    </w:p>
+    <w:p>
+      <w:pPr>
+        <w:pStyle w:val="ListParagraph"/>
+        <w:numPr>
+          <w:ilvl w:val="1"/>
+          <w:numId w:val="3"/>
+        </w:numPr>
+      </w:pPr>
+      <w:r>
+        <w:t>To</w:t>
+      </w:r>
+      <w:r>
+        <w:t xml:space="preserve"> </w:t>
+      </w:r>
+      <w:r>
+        <w:t>stop</w:t>
+      </w:r>
+      <w:r>
+        <w:t xml:space="preserve"> </w:t>
+      </w:r>
+      <w:r>
+        <w:t>testing</w:t>
+      </w:r>
+      <w:r>
+        <w:t xml:space="preserve"> </w:t>
+      </w:r>
+      <w:r>
+        <w:t>you</w:t>
+      </w:r>
+      <w:r>
+        <w:t xml:space="preserve"> </w:t>
+      </w:r>
+      <w:r>
+        <w:t>should</w:t>
+      </w:r>
+      <w:r>
+        <w:t xml:space="preserve"> </w:t>
+      </w:r>
+      <w:r>
+        <w:t>write</w:t>
+      </w:r>
+      <w:r>
+        <w:t xml:space="preserve"> </w:t>
+      </w:r>
+      <w:r>
+        <w:t>the</w:t>
+      </w:r>
+      <w:r>
+        <w:t xml:space="preserve"> </w:t>
+      </w:r>
+      <w:r>
+        <w:t>method</w:t>
+      </w:r>
+      <w:r>
+        <w:t xml:space="preserve"> “</w:t>
+      </w:r>
+      <w:r>
+        <w:t>stop</w:t>
+      </w:r>
+      <w:r>
+        <w:t xml:space="preserve">” </w:t>
+      </w:r>
+      <w:r>
+        <w:t>that</w:t>
+      </w:r>
+      <w:r>
+        <w:t xml:space="preserve"> </w:t>
+      </w:r>
+      <w:r>
+        <w:t>stops</w:t>
+      </w:r>
+      <w:r>
+        <w:t xml:space="preserve"> </w:t>
+      </w:r>
+      <w:r>
+        <w:t>the</w:t>
+      </w:r>
+      <w:r>
+        <w:t xml:space="preserve"> </w:t>
+      </w:r>
+      <w:r>
+        <w:t>timer. This method will be called if the input phrase matches the test phrase, when pressing the “stop testing” button</w:t>
+      </w:r>
+      <w:r>
+        <w:t>, when the time is over.</w:t>
+      </w:r>
+    </w:p>
+    <w:p>
+      <w:pPr>
+        <w:shd w:val="clear" w:color="auto" w:fill="E7E6E6" w:themeFill="background2"/>
+        <w:autoSpaceDE w:val="0"/>
+        <w:autoSpaceDN w:val="0"/>
+        <w:adjustRightInd w:val="0"/>
+        <w:spacing w:after="0" w:line="240" w:lineRule="auto"/>
+        <w:ind w:left="1080"/>
+        <w:rPr>
+          <w:rFonts w:ascii="Consolas" w:hAnsi="Consolas" w:cs="Consolas"/>
+          <w:color w:val="000000"/>
+          <w:sz w:val="19"/>
+          <w:szCs w:val="19"/>
+        </w:rPr>
+      </w:pPr>
+      <w:r>
+        <w:rPr>
+          <w:rFonts w:ascii="Consolas" w:hAnsi="Consolas" w:cs="Consolas"/>
+          <w:color w:val="0000FF"/>
+          <w:sz w:val="19"/>
+          <w:szCs w:val="19"/>
+        </w:rPr>
+        <w:t>public</w:t>
+      </w:r>
+      <w:r>
+        <w:rPr>
+          <w:rFonts w:ascii="Consolas" w:hAnsi="Consolas" w:cs="Consolas"/>
+          <w:color w:val="000000"/>
+          <w:sz w:val="19"/>
+          <w:szCs w:val="19"/>
+        </w:rPr>
+        <w:t xml:space="preserve"> </w:t>
+      </w:r>
+      <w:r>
+        <w:rPr>
+          <w:rFonts w:ascii="Consolas" w:hAnsi="Consolas" w:cs="Consolas"/>
+          <w:color w:val="0000FF"/>
+          <w:sz w:val="19"/>
+          <w:szCs w:val="19"/>
+        </w:rPr>
+        <w:t>void</w:t>
+      </w:r>
+      <w:r>
+        <w:rPr>
+          <w:rFonts w:ascii="Consolas" w:hAnsi="Consolas" w:cs="Consolas"/>
+          <w:color w:val="000000"/>
+          <w:sz w:val="19"/>
+          <w:szCs w:val="19"/>
+        </w:rPr>
+        <w:t xml:space="preserve"> Stop(</w:t>
+      </w:r>
+      <w:r>
+        <w:rPr>
+          <w:rFonts w:ascii="Consolas" w:hAnsi="Consolas" w:cs="Consolas"/>
+          <w:color w:val="000000"/>
+          <w:sz w:val="19"/>
+          <w:szCs w:val="19"/>
+        </w:rPr>
+        <w:t>) {</w:t>
+      </w:r>
+    </w:p>
+    <w:p>
+      <w:pPr>
+        <w:shd w:val="clear" w:color="auto" w:fill="E7E6E6" w:themeFill="background2"/>
+        <w:autoSpaceDE w:val="0"/>
+        <w:autoSpaceDN w:val="0"/>
+        <w:adjustRightInd w:val="0"/>
+        <w:spacing w:after="0" w:line="240" w:lineRule="auto"/>
+        <w:ind w:left="1080" w:firstLine="360"/>
+        <w:rPr>
+          <w:rFonts w:ascii="Consolas" w:hAnsi="Consolas" w:cs="Consolas"/>
+          <w:color w:val="000000"/>
+          <w:sz w:val="19"/>
+          <w:szCs w:val="19"/>
+        </w:rPr>
+      </w:pPr>
+      <w:r>
+        <w:rPr>
+          <w:rFonts w:ascii="Consolas" w:hAnsi="Consolas" w:cs="Consolas"/>
+          <w:color w:val="000000"/>
+          <w:sz w:val="19"/>
+          <w:szCs w:val="19"/>
+        </w:rPr>
+        <w:t>timer.Stop();</w:t>
+      </w:r>
+    </w:p>
+    <w:p>
+      <w:pPr>
+        <w:shd w:val="clear" w:color="auto" w:fill="E7E6E6" w:themeFill="background2"/>
+        <w:autoSpaceDE w:val="0"/>
+        <w:autoSpaceDN w:val="0"/>
+        <w:adjustRightInd w:val="0"/>
+        <w:spacing w:after="0" w:line="240" w:lineRule="auto"/>
+        <w:ind w:left="1080" w:firstLine="360"/>
+        <w:rPr>
+          <w:rFonts w:ascii="Consolas" w:hAnsi="Consolas" w:cs="Consolas"/>
+          <w:color w:val="000000"/>
+          <w:sz w:val="19"/>
+          <w:szCs w:val="19"/>
+        </w:rPr>
+      </w:pPr>
+      <w:r>
+        <w:rPr>
+          <w:rFonts w:ascii="Consolas" w:hAnsi="Consolas" w:cs="Consolas"/>
+          <w:color w:val="000000"/>
+          <w:sz w:val="19"/>
+          <w:szCs w:val="19"/>
+        </w:rPr>
+        <w:t>TestingForm.SelectTabByName(</w:t>
+      </w:r>
+      <w:r>
+        <w:rPr>
+          <w:rFonts w:ascii="Consolas" w:hAnsi="Consolas" w:cs="Consolas"/>
+          <w:color w:val="A31515"/>
+          <w:sz w:val="19"/>
+          <w:szCs w:val="19"/>
+        </w:rPr>
+        <w:t>"ResultTab"</w:t>
+      </w:r>
+      <w:r>
+        <w:rPr>
+          <w:rFonts w:ascii="Consolas" w:hAnsi="Consolas" w:cs="Consolas"/>
+          <w:color w:val="000000"/>
+          <w:sz w:val="19"/>
+          <w:szCs w:val="19"/>
+        </w:rPr>
+        <w:t>);</w:t>
+      </w:r>
+    </w:p>
+    <w:p>
+      <w:pPr>
+        <w:shd w:val="clear" w:color="auto" w:fill="E7E6E6" w:themeFill="background2"/>
+        <w:ind w:left="1080"/>
+        <w:rPr>
+          <w:rFonts w:ascii="Consolas" w:hAnsi="Consolas" w:cs="Consolas"/>
+          <w:color w:val="000000"/>
+          <w:sz w:val="19"/>
+          <w:szCs w:val="19"/>
+        </w:rPr>
+      </w:pPr>
+      <w:r>
+        <w:rPr>
+          <w:rFonts w:ascii="Consolas" w:hAnsi="Consolas" w:cs="Consolas"/>
+          <w:color w:val="000000"/>
+          <w:sz w:val="19"/>
+          <w:szCs w:val="19"/>
+        </w:rPr>
+        <w:t>}</w:t>
       </w:r>
     </w:p>
     <w:p>
@@ -262,179 +1668,58 @@
         <w:pStyle w:val="ListParagraph"/>
         <w:numPr>
           <w:ilvl w:val="0"/>
-          <w:numId w:val="1"/>
+          <w:numId w:val="3"/>
         </w:numPr>
         <w:rPr>
           <w:lang w:val="ru-RU"/>
         </w:rPr>
       </w:pPr>
       <w:r>
-        <w:rPr>
-          <w:lang w:val="ru-RU"/>
-        </w:rPr>
-        <w:t xml:space="preserve">Создание класса </w:t>
-      </w:r>
-      <w:r>
-        <w:t>Testing</w:t>
-      </w:r>
-      <w:r>
-        <w:rPr>
-          <w:lang w:val="ru-RU"/>
-        </w:rPr>
-        <w:t xml:space="preserve">, получение тестовой фразы, методы </w:t>
-      </w:r>
-      <w:r>
-        <w:t>start</w:t>
-      </w:r>
-      <w:r>
-        <w:rPr>
-          <w:lang w:val="ru-RU"/>
-        </w:rPr>
-        <w:t xml:space="preserve">, </w:t>
-      </w:r>
-      <w:r>
-        <w:t>stop</w:t>
+        <w:t>To</w:t>
+      </w:r>
+      <w:r>
+        <w:rPr>
+          <w:lang w:val="ru-RU"/>
+        </w:rPr>
+        <w:t xml:space="preserve"> </w:t>
+      </w:r>
+      <w:r>
+        <w:t>check</w:t>
+      </w:r>
+      <w:r>
+        <w:rPr>
+          <w:lang w:val="ru-RU"/>
+        </w:rPr>
+        <w:t xml:space="preserve">Проверка введенных данных (метод </w:t>
+      </w:r>
+      <w:r>
+        <w:t>compare</w:t>
+      </w:r>
+      <w:r>
+        <w:rPr>
+          <w:lang w:val="ru-RU"/>
+        </w:rPr>
+        <w:t>)</w:t>
+      </w:r>
+      <w:r>
+        <w:rPr>
+          <w:lang w:val="ru-RU"/>
+        </w:rPr>
+        <w:t>:</w:t>
       </w:r>
     </w:p>
     <w:p>
       <w:pPr>
         <w:pStyle w:val="ListParagraph"/>
-        <w:numPr>
-          <w:ilvl w:val="1"/>
-          <w:numId w:val="1"/>
-        </w:numPr>
-        <w:rPr>
-          <w:lang w:val="ru-RU"/>
-        </w:rPr>
-      </w:pPr>
-      <w:r>
-        <w:rPr>
-          <w:lang w:val="ru-RU"/>
-        </w:rPr>
-        <w:t xml:space="preserve"> Объявление класса </w:t>
-      </w:r>
-      <w:r>
-        <w:t>Testing</w:t>
-      </w:r>
-    </w:p>
-    <w:p>
-      <w:pPr>
-        <w:pStyle w:val="ListParagraph"/>
-        <w:numPr>
-          <w:ilvl w:val="1"/>
-          <w:numId w:val="1"/>
-        </w:numPr>
-        <w:rPr>
-          <w:lang w:val="ru-RU"/>
-        </w:rPr>
-      </w:pPr>
-      <w:r>
-        <w:rPr>
-          <w:lang w:val="ru-RU"/>
-        </w:rPr>
-        <w:t>Формирование списка фраз в отдельном текстовом файле</w:t>
-      </w:r>
-    </w:p>
-    <w:p>
-      <w:pPr>
-        <w:pStyle w:val="ListParagraph"/>
-        <w:numPr>
-          <w:ilvl w:val="1"/>
-          <w:numId w:val="1"/>
-        </w:numPr>
-        <w:rPr>
-          <w:lang w:val="ru-RU"/>
-        </w:rPr>
-      </w:pPr>
-      <w:r>
-        <w:rPr>
-          <w:lang w:val="ru-RU"/>
-        </w:rPr>
-        <w:t>Создание метода получения тестовой фразы из файла в соответствии с выбранным уровнем сложности</w:t>
-      </w:r>
-    </w:p>
-    <w:p>
-      <w:pPr>
-        <w:pStyle w:val="ListParagraph"/>
-        <w:numPr>
-          <w:ilvl w:val="1"/>
-          <w:numId w:val="1"/>
-        </w:numPr>
-        <w:rPr>
-          <w:lang w:val="ru-RU"/>
-        </w:rPr>
-      </w:pPr>
-      <w:r>
-        <w:rPr>
-          <w:lang w:val="ru-RU"/>
-        </w:rPr>
-        <w:t xml:space="preserve">Создание метода </w:t>
-      </w:r>
-      <w:r>
-        <w:t>start</w:t>
-      </w:r>
-      <w:r>
-        <w:rPr>
-          <w:lang w:val="ru-RU"/>
-        </w:rPr>
-        <w:t>, который запускает т</w:t>
-      </w:r>
-      <w:r>
-        <w:rPr>
-          <w:lang w:val="ru-RU"/>
-        </w:rPr>
-        <w:t>аймер, выводит тестовую фразу</w:t>
-      </w:r>
-    </w:p>
-    <w:p>
-      <w:pPr>
-        <w:pStyle w:val="ListParagraph"/>
-        <w:numPr>
-          <w:ilvl w:val="1"/>
-          <w:numId w:val="1"/>
-        </w:numPr>
-        <w:rPr>
-          <w:lang w:val="ru-RU"/>
-        </w:rPr>
-      </w:pPr>
-      <w:r>
-        <w:rPr>
-          <w:lang w:val="ru-RU"/>
-        </w:rPr>
-        <w:t xml:space="preserve">Создание метода </w:t>
-      </w:r>
-      <w:r>
-        <w:t>stop</w:t>
-      </w:r>
-      <w:r>
-        <w:rPr>
-          <w:lang w:val="ru-RU"/>
-        </w:rPr>
-        <w:t>, который останавливает таймер</w:t>
-      </w:r>
-      <w:r>
-        <w:rPr>
-          <w:lang w:val="ru-RU"/>
-        </w:rPr>
-        <w:t xml:space="preserve">. </w:t>
-      </w:r>
-      <w:r>
-        <w:rPr>
-          <w:lang w:val="ru-RU"/>
-        </w:rPr>
-        <w:t xml:space="preserve">Будет вызываться в трех местах: при окончании времени, при совпадении введенной фразы с тестовой, при нажатии на кнопку </w:t>
-      </w:r>
-      <w:r>
-        <w:t>stop</w:t>
-      </w:r>
-      <w:r>
-        <w:rPr>
-          <w:lang w:val="ru-RU"/>
-        </w:rPr>
-        <w:t xml:space="preserve"> </w:t>
-      </w:r>
-      <w:r>
-        <w:t>testing</w:t>
+        <w:rPr>
+          <w:lang w:val="ru-RU"/>
+        </w:rPr>
+      </w:pPr>
+      <w:r>
+        <w:rPr>
+          <w:lang w:val="ru-RU"/>
+        </w:rPr>
+        <w:t>Проверка введенной фразы на соответствие тестовой по словам</w:t>
       </w:r>
     </w:p>
     <w:p>
@@ -442,7 +1727,7 @@
         <w:pStyle w:val="ListParagraph"/>
         <w:numPr>
           <w:ilvl w:val="0"/>
-          <w:numId w:val="1"/>
+          <w:numId w:val="3"/>
         </w:numPr>
         <w:rPr>
           <w:lang w:val="ru-RU"/>
@@ -452,36 +1737,19 @@
         <w:rPr>
           <w:lang w:val="ru-RU"/>
         </w:rPr>
-        <w:t xml:space="preserve">Проверка введенных данных (метод </w:t>
-      </w:r>
-      <w:r>
-        <w:t>compare</w:t>
-      </w:r>
-      <w:r>
-        <w:rPr>
-          <w:lang w:val="ru-RU"/>
-        </w:rPr>
-        <w:t>)</w:t>
-      </w:r>
-      <w:r>
-        <w:rPr>
-          <w:lang w:val="ru-RU"/>
-        </w:rPr>
-        <w:t>:</w:t>
-      </w:r>
-    </w:p>
-    <w:p>
-      <w:pPr>
-        <w:pStyle w:val="ListParagraph"/>
-        <w:rPr>
-          <w:lang w:val="ru-RU"/>
-        </w:rPr>
-      </w:pPr>
-      <w:r>
-        <w:rPr>
-          <w:lang w:val="ru-RU"/>
-        </w:rPr>
-        <w:t>Проверка введенной фразы на соответствие тестовой по словам</w:t>
+        <w:t>Просчет элементов статистики (количество ошибок, % ошибок, скорость печатания, статус</w:t>
+      </w:r>
+      <w:r>
+        <w:rPr>
+          <w:lang w:val="ru-RU"/>
+        </w:rPr>
+        <w:t xml:space="preserve"> тести</w:t>
+      </w:r>
+      <w:r>
+        <w:rPr>
+          <w:lang w:val="ru-RU"/>
+        </w:rPr>
+        <w:t>рования, потраченное время)</w:t>
       </w:r>
     </w:p>
     <w:p>
@@ -489,7 +1757,7 @@
         <w:pStyle w:val="ListParagraph"/>
         <w:numPr>
           <w:ilvl w:val="0"/>
-          <w:numId w:val="1"/>
+          <w:numId w:val="3"/>
         </w:numPr>
         <w:rPr>
           <w:lang w:val="ru-RU"/>
@@ -499,36 +1767,6 @@
         <w:rPr>
           <w:lang w:val="ru-RU"/>
         </w:rPr>
-        <w:t>Просчет элементов статистики (количество ошибок, % ошибок, скорость печатания, статус</w:t>
-      </w:r>
-      <w:r>
-        <w:rPr>
-          <w:lang w:val="ru-RU"/>
-        </w:rPr>
-        <w:t xml:space="preserve"> тести</w:t>
-      </w:r>
-      <w:r>
-        <w:rPr>
-          <w:lang w:val="ru-RU"/>
-        </w:rPr>
-        <w:t>рования, потраченное время)</w:t>
-      </w:r>
-    </w:p>
-    <w:p>
-      <w:pPr>
-        <w:pStyle w:val="ListParagraph"/>
-        <w:numPr>
-          <w:ilvl w:val="0"/>
-          <w:numId w:val="1"/>
-        </w:numPr>
-        <w:rPr>
-          <w:lang w:val="ru-RU"/>
-        </w:rPr>
-      </w:pPr>
-      <w:r>
-        <w:rPr>
-          <w:lang w:val="ru-RU"/>
-        </w:rPr>
         <w:t>Вывод результирующих д</w:t>
       </w:r>
       <w:r>
@@ -564,12 +1802,10 @@
         </w:rPr>
         <w:t>для возможности отображения результирующих значений</w:t>
       </w:r>
-      <w:bookmarkStart w:id="0" w:name="_GoBack"/>
-      <w:bookmarkEnd w:id="0"/>
     </w:p>
     <w:sectPr>
       <w:pgSz w:w="12240" w:h="15840"/>
-      <w:pgMar w:top="1440" w:right="1440" w:bottom="1440" w:left="1440" w:header="720" w:footer="720" w:gutter="0"/>
+      <w:pgMar w:top="720" w:right="720" w:bottom="720" w:left="720" w:header="720" w:footer="720" w:gutter="0"/>
       <w:cols w:space="720"/>
       <w:docGrid w:linePitch="360"/>
     </w:sectPr>
@@ -580,7 +1816,7 @@
 <file path=word/numbering.xml><?xml version="1.0" encoding="utf-8"?>
 <w:numbering xmlns:wpc="http://schemas.microsoft.com/office/word/2010/wordprocessingCanvas" xmlns:mc="http://schemas.openxmlformats.org/markup-compatibility/2006" xmlns:o="urn:schemas-microsoft-com:office:office" xmlns:r="http://schemas.openxmlformats.org/officeDocument/2006/relationships" xmlns:m="http://schemas.openxmlformats.org/officeDocument/2006/math" xmlns:v="urn:schemas-microsoft-com:vml" xmlns:wp14="http://schemas.microsoft.com/office/word/2010/wordprocessingDrawing" xmlns:wp="http://schemas.openxmlformats.org/drawingml/2006/wordprocessingDrawing" xmlns:w10="urn:schemas-microsoft-com:office:word" xmlns:w="http://schemas.openxmlformats.org/wordprocessingml/2006/main" xmlns:w14="http://schemas.microsoft.com/office/word/2010/wordml" xmlns:w15="http://schemas.microsoft.com/office/word/2012/wordml" xmlns:wpg="http://schemas.microsoft.com/office/word/2010/wordprocessingGroup" xmlns:wpi="http://schemas.microsoft.com/office/word/2010/wordprocessingInk" xmlns:wne="http://schemas.microsoft.com/office/word/2006/wordml" xmlns:wps="http://schemas.microsoft.com/office/word/2010/wordprocessingShape" mc:Ignorable="w14 w15 wp14">
   <w:abstractNum w:abstractNumId="0" w15:restartNumberingAfterBreak="0">
-    <w:nsid w:val="0B0867A5"/>
+    <w:nsid w:val="01746482"/>
     <w:multiLevelType w:val="multilevel"/>
     <w:tmpl w:val="07709B68"/>
     <w:lvl w:ilvl="0">
@@ -700,7 +1936,220 @@
       </w:rPr>
     </w:lvl>
   </w:abstractNum>
+  <w:abstractNum w:abstractNumId="1" w15:restartNumberingAfterBreak="0">
+    <w:nsid w:val="0B0867A5"/>
+    <w:multiLevelType w:val="multilevel"/>
+    <w:tmpl w:val="07709B68"/>
+    <w:lvl w:ilvl="0">
+      <w:start w:val="1"/>
+      <w:numFmt w:val="decimal"/>
+      <w:lvlText w:val="%1."/>
+      <w:lvlJc w:val="left"/>
+      <w:pPr>
+        <w:ind w:left="720" w:hanging="360"/>
+      </w:pPr>
+      <w:rPr>
+        <w:rFonts w:hint="default"/>
+      </w:rPr>
+    </w:lvl>
+    <w:lvl w:ilvl="1">
+      <w:start w:val="1"/>
+      <w:numFmt w:val="decimal"/>
+      <w:isLgl/>
+      <w:lvlText w:val="%1.%2."/>
+      <w:lvlJc w:val="left"/>
+      <w:pPr>
+        <w:ind w:left="1080" w:hanging="360"/>
+      </w:pPr>
+      <w:rPr>
+        <w:rFonts w:hint="default"/>
+      </w:rPr>
+    </w:lvl>
+    <w:lvl w:ilvl="2">
+      <w:start w:val="1"/>
+      <w:numFmt w:val="decimal"/>
+      <w:isLgl/>
+      <w:lvlText w:val="%1.%2.%3."/>
+      <w:lvlJc w:val="left"/>
+      <w:pPr>
+        <w:ind w:left="1800" w:hanging="720"/>
+      </w:pPr>
+      <w:rPr>
+        <w:rFonts w:hint="default"/>
+      </w:rPr>
+    </w:lvl>
+    <w:lvl w:ilvl="3">
+      <w:start w:val="1"/>
+      <w:numFmt w:val="decimal"/>
+      <w:isLgl/>
+      <w:lvlText w:val="%1.%2.%3.%4."/>
+      <w:lvlJc w:val="left"/>
+      <w:pPr>
+        <w:ind w:left="2160" w:hanging="720"/>
+      </w:pPr>
+      <w:rPr>
+        <w:rFonts w:hint="default"/>
+      </w:rPr>
+    </w:lvl>
+    <w:lvl w:ilvl="4">
+      <w:start w:val="1"/>
+      <w:numFmt w:val="decimal"/>
+      <w:isLgl/>
+      <w:lvlText w:val="%1.%2.%3.%4.%5."/>
+      <w:lvlJc w:val="left"/>
+      <w:pPr>
+        <w:ind w:left="2880" w:hanging="1080"/>
+      </w:pPr>
+      <w:rPr>
+        <w:rFonts w:hint="default"/>
+      </w:rPr>
+    </w:lvl>
+    <w:lvl w:ilvl="5">
+      <w:start w:val="1"/>
+      <w:numFmt w:val="decimal"/>
+      <w:isLgl/>
+      <w:lvlText w:val="%1.%2.%3.%4.%5.%6."/>
+      <w:lvlJc w:val="left"/>
+      <w:pPr>
+        <w:ind w:left="3240" w:hanging="1080"/>
+      </w:pPr>
+      <w:rPr>
+        <w:rFonts w:hint="default"/>
+      </w:rPr>
+    </w:lvl>
+    <w:lvl w:ilvl="6">
+      <w:start w:val="1"/>
+      <w:numFmt w:val="decimal"/>
+      <w:isLgl/>
+      <w:lvlText w:val="%1.%2.%3.%4.%5.%6.%7."/>
+      <w:lvlJc w:val="left"/>
+      <w:pPr>
+        <w:ind w:left="3960" w:hanging="1440"/>
+      </w:pPr>
+      <w:rPr>
+        <w:rFonts w:hint="default"/>
+      </w:rPr>
+    </w:lvl>
+    <w:lvl w:ilvl="7">
+      <w:start w:val="1"/>
+      <w:numFmt w:val="decimal"/>
+      <w:isLgl/>
+      <w:lvlText w:val="%1.%2.%3.%4.%5.%6.%7.%8."/>
+      <w:lvlJc w:val="left"/>
+      <w:pPr>
+        <w:ind w:left="4320" w:hanging="1440"/>
+      </w:pPr>
+      <w:rPr>
+        <w:rFonts w:hint="default"/>
+      </w:rPr>
+    </w:lvl>
+    <w:lvl w:ilvl="8">
+      <w:start w:val="1"/>
+      <w:numFmt w:val="decimal"/>
+      <w:isLgl/>
+      <w:lvlText w:val="%1.%2.%3.%4.%5.%6.%7.%8.%9."/>
+      <w:lvlJc w:val="left"/>
+      <w:pPr>
+        <w:ind w:left="5040" w:hanging="1800"/>
+      </w:pPr>
+      <w:rPr>
+        <w:rFonts w:hint="default"/>
+      </w:rPr>
+    </w:lvl>
+  </w:abstractNum>
+  <w:abstractNum w:abstractNumId="2" w15:restartNumberingAfterBreak="0">
+    <w:nsid w:val="404901E7"/>
+    <w:multiLevelType w:val="hybridMultilevel"/>
+    <w:tmpl w:val="7ACAFC20"/>
+    <w:lvl w:ilvl="0" w:tplc="04090011">
+      <w:start w:val="1"/>
+      <w:numFmt w:val="decimal"/>
+      <w:lvlText w:val="%1)"/>
+      <w:lvlJc w:val="left"/>
+      <w:pPr>
+        <w:ind w:left="1440" w:hanging="360"/>
+      </w:pPr>
+    </w:lvl>
+    <w:lvl w:ilvl="1" w:tplc="04090019" w:tentative="1">
+      <w:start w:val="1"/>
+      <w:numFmt w:val="lowerLetter"/>
+      <w:lvlText w:val="%2."/>
+      <w:lvlJc w:val="left"/>
+      <w:pPr>
+        <w:ind w:left="2160" w:hanging="360"/>
+      </w:pPr>
+    </w:lvl>
+    <w:lvl w:ilvl="2" w:tplc="0409001B" w:tentative="1">
+      <w:start w:val="1"/>
+      <w:numFmt w:val="lowerRoman"/>
+      <w:lvlText w:val="%3."/>
+      <w:lvlJc w:val="right"/>
+      <w:pPr>
+        <w:ind w:left="2880" w:hanging="180"/>
+      </w:pPr>
+    </w:lvl>
+    <w:lvl w:ilvl="3" w:tplc="0409000F" w:tentative="1">
+      <w:start w:val="1"/>
+      <w:numFmt w:val="decimal"/>
+      <w:lvlText w:val="%4."/>
+      <w:lvlJc w:val="left"/>
+      <w:pPr>
+        <w:ind w:left="3600" w:hanging="360"/>
+      </w:pPr>
+    </w:lvl>
+    <w:lvl w:ilvl="4" w:tplc="04090019" w:tentative="1">
+      <w:start w:val="1"/>
+      <w:numFmt w:val="lowerLetter"/>
+      <w:lvlText w:val="%5."/>
+      <w:lvlJc w:val="left"/>
+      <w:pPr>
+        <w:ind w:left="4320" w:hanging="360"/>
+      </w:pPr>
+    </w:lvl>
+    <w:lvl w:ilvl="5" w:tplc="0409001B" w:tentative="1">
+      <w:start w:val="1"/>
+      <w:numFmt w:val="lowerRoman"/>
+      <w:lvlText w:val="%6."/>
+      <w:lvlJc w:val="right"/>
+      <w:pPr>
+        <w:ind w:left="5040" w:hanging="180"/>
+      </w:pPr>
+    </w:lvl>
+    <w:lvl w:ilvl="6" w:tplc="0409000F" w:tentative="1">
+      <w:start w:val="1"/>
+      <w:numFmt w:val="decimal"/>
+      <w:lvlText w:val="%7."/>
+      <w:lvlJc w:val="left"/>
+      <w:pPr>
+        <w:ind w:left="5760" w:hanging="360"/>
+      </w:pPr>
+    </w:lvl>
+    <w:lvl w:ilvl="7" w:tplc="04090019" w:tentative="1">
+      <w:start w:val="1"/>
+      <w:numFmt w:val="lowerLetter"/>
+      <w:lvlText w:val="%8."/>
+      <w:lvlJc w:val="left"/>
+      <w:pPr>
+        <w:ind w:left="6480" w:hanging="360"/>
+      </w:pPr>
+    </w:lvl>
+    <w:lvl w:ilvl="8" w:tplc="0409001B" w:tentative="1">
+      <w:start w:val="1"/>
+      <w:numFmt w:val="lowerRoman"/>
+      <w:lvlText w:val="%9."/>
+      <w:lvlJc w:val="right"/>
+      <w:pPr>
+        <w:ind w:left="7200" w:hanging="180"/>
+      </w:pPr>
+    </w:lvl>
+  </w:abstractNum>
   <w:num w:numId="1">
+    <w:abstractNumId w:val="1"/>
+  </w:num>
+  <w:num w:numId="2">
+    <w:abstractNumId w:val="2"/>
+  </w:num>
+  <w:num w:numId="3">
     <w:abstractNumId w:val="0"/>
   </w:num>
 </w:numbering>

</xml_diff>

<commit_message>
Second English version - public class "Testing" description
</commit_message>
<xml_diff>
--- a/How to create Typing Test.docx
+++ b/How to create Typing Test.docx
@@ -113,6 +113,9 @@
         <w:ind w:left="1440"/>
       </w:pPr>
       <w:r>
+        <w:rPr>
+          <w:noProof/>
+        </w:rPr>
         <w:drawing>
           <wp:inline distT="0" distB="0" distL="0" distR="0" wp14:anchorId="503D41D6" wp14:editId="5D5D2E72">
             <wp:extent cx="2806793" cy="2047875"/>
@@ -168,6 +171,9 @@
         <w:ind w:left="1440"/>
       </w:pPr>
       <w:r>
+        <w:rPr>
+          <w:noProof/>
+        </w:rPr>
         <w:drawing>
           <wp:inline distT="0" distB="0" distL="0" distR="0" wp14:anchorId="0D9C7F0E" wp14:editId="1CD9B60B">
             <wp:extent cx="2800350" cy="2066925"/>
@@ -223,6 +229,9 @@
         <w:ind w:left="1440"/>
       </w:pPr>
       <w:r>
+        <w:rPr>
+          <w:noProof/>
+        </w:rPr>
         <w:drawing>
           <wp:inline distT="0" distB="0" distL="0" distR="0" wp14:anchorId="477081E9" wp14:editId="298A5E94">
             <wp:extent cx="2810774" cy="2066925"/>
@@ -498,7 +507,6 @@
           <w:color w:val="000000"/>
           <w:sz w:val="19"/>
           <w:szCs w:val="19"/>
-          <w:lang w:val="ru-RU"/>
         </w:rPr>
       </w:pPr>
       <w:r>
@@ -764,13 +772,10 @@
         </w:numPr>
       </w:pPr>
       <w:r>
-        <w:t>Creating</w:t>
-      </w:r>
-      <w:r>
-        <w:t xml:space="preserve"> </w:t>
-      </w:r>
-      <w:r>
-        <w:t>the</w:t>
+        <w:t>Declaration of the p</w:t>
+      </w:r>
+      <w:r>
+        <w:t>ublic</w:t>
       </w:r>
       <w:r>
         <w:t xml:space="preserve"> </w:t>
@@ -788,15 +793,46 @@
         <w:t>”</w:t>
       </w:r>
       <w:r>
-        <w:t>, getting</w:t>
-      </w:r>
-      <w:bookmarkStart w:id="0" w:name="_GoBack"/>
-      <w:bookmarkEnd w:id="0"/>
-      <w:r>
-        <w:t xml:space="preserve"> the test phrase, writing the methods </w:t>
-      </w:r>
-      <w:r>
-        <w:t>“start” and “stop”</w:t>
+        <w:t xml:space="preserve"> </w:t>
+      </w:r>
+      <w:r>
+        <w:t>which implements the next functions:</w:t>
+      </w:r>
+    </w:p>
+    <w:p>
+      <w:pPr>
+        <w:pStyle w:val="ListParagraph"/>
+        <w:numPr>
+          <w:ilvl w:val="0"/>
+          <w:numId w:val="4"/>
+        </w:numPr>
+      </w:pPr>
+      <w:r>
+        <w:t>Getting a test phrase</w:t>
+      </w:r>
+    </w:p>
+    <w:p>
+      <w:pPr>
+        <w:pStyle w:val="ListParagraph"/>
+        <w:numPr>
+          <w:ilvl w:val="0"/>
+          <w:numId w:val="4"/>
+        </w:numPr>
+      </w:pPr>
+      <w:r>
+        <w:t>Timer control</w:t>
+      </w:r>
+    </w:p>
+    <w:p>
+      <w:pPr>
+        <w:pStyle w:val="ListParagraph"/>
+        <w:numPr>
+          <w:ilvl w:val="0"/>
+          <w:numId w:val="4"/>
+        </w:numPr>
+      </w:pPr>
+      <w:r>
+        <w:t>Input data analyzing</w:t>
       </w:r>
     </w:p>
     <w:p>
@@ -804,20 +840,83 @@
         <w:pStyle w:val="ListParagraph"/>
         <w:numPr>
           <w:ilvl w:val="1"/>
-          <w:numId w:val="3"/>
+          <w:numId w:val="1"/>
         </w:numPr>
-        <w:rPr>
-          <w:lang w:val="ru-RU"/>
-        </w:rPr>
-      </w:pPr>
-      <w:r>
-        <w:rPr>
-          <w:lang w:val="ru-RU"/>
-        </w:rPr>
-        <w:t xml:space="preserve">Объявление класса </w:t>
-      </w:r>
-      <w:r>
-        <w:t>Testing</w:t>
+      </w:pPr>
+      <w:r>
+        <w:t xml:space="preserve">The phrases you </w:t>
+      </w:r>
+      <w:r>
+        <w:t>get for</w:t>
+      </w:r>
+      <w:r>
+        <w:t xml:space="preserve"> the typing test need to</w:t>
+      </w:r>
+      <w:r>
+        <w:t xml:space="preserve"> be</w:t>
+      </w:r>
+      <w:r>
+        <w:t xml:space="preserve"> stored</w:t>
+      </w:r>
+      <w:r>
+        <w:t xml:space="preserve"> in </w:t>
+      </w:r>
+      <w:r>
+        <w:t xml:space="preserve">a </w:t>
+      </w:r>
+      <w:r>
+        <w:t>separate file.</w:t>
+      </w:r>
+      <w:r>
+        <w:t xml:space="preserve"> Every line in the file contains difficulty and a phrase</w:t>
+      </w:r>
+      <w:r>
+        <w:t xml:space="preserve"> </w:t>
+      </w:r>
+      <w:r>
+        <w:t>according to the mask. For example:</w:t>
+      </w:r>
+    </w:p>
+    <w:p>
+      <w:pPr>
+        <w:shd w:val="clear" w:color="auto" w:fill="E7E6E6" w:themeFill="background2"/>
+        <w:ind w:left="720" w:firstLine="720"/>
+      </w:pPr>
+      <w:r>
+        <w:rPr>
+          <w:rFonts w:ascii="Consolas" w:hAnsi="Consolas" w:cs="Consolas"/>
+          <w:color w:val="000000"/>
+          <w:sz w:val="19"/>
+          <w:szCs w:val="19"/>
+        </w:rPr>
+        <w:t>[</w:t>
+      </w:r>
+      <w:r>
+        <w:rPr>
+          <w:rFonts w:ascii="Consolas" w:hAnsi="Consolas" w:cs="Consolas"/>
+          <w:color w:val="000000"/>
+          <w:sz w:val="19"/>
+          <w:szCs w:val="19"/>
+        </w:rPr>
+        <w:t>Easy</w:t>
+      </w:r>
+      <w:r>
+        <w:rPr>
+          <w:rFonts w:ascii="Consolas" w:hAnsi="Consolas" w:cs="Consolas"/>
+          <w:color w:val="000000"/>
+          <w:sz w:val="19"/>
+          <w:szCs w:val="19"/>
+        </w:rPr>
+        <w:t>]</w:t>
+      </w:r>
+      <w:r>
+        <w:rPr>
+          <w:rFonts w:ascii="Consolas" w:hAnsi="Consolas" w:cs="Consolas"/>
+          <w:color w:val="000000"/>
+          <w:sz w:val="19"/>
+          <w:szCs w:val="19"/>
+        </w:rPr>
+        <w:t>Hello, world!</w:t>
       </w:r>
     </w:p>
     <w:p>
@@ -825,71 +924,303 @@
         <w:pStyle w:val="ListParagraph"/>
         <w:numPr>
           <w:ilvl w:val="1"/>
-          <w:numId w:val="3"/>
+          <w:numId w:val="1"/>
         </w:numPr>
       </w:pPr>
       <w:r>
-        <w:t xml:space="preserve">The phrases you will chose from in the typing test must be in separate file </w:t>
-      </w:r>
-      <w:r>
-        <w:rPr>
-          <w:lang w:val="ru-RU"/>
-        </w:rPr>
-        <w:t>Формирование</w:t>
-      </w:r>
-      <w:r>
-        <w:t xml:space="preserve"> </w:t>
-      </w:r>
-      <w:r>
-        <w:rPr>
-          <w:lang w:val="ru-RU"/>
-        </w:rPr>
-        <w:t>списка</w:t>
-      </w:r>
-      <w:r>
-        <w:t xml:space="preserve"> </w:t>
-      </w:r>
-      <w:r>
-        <w:rPr>
-          <w:lang w:val="ru-RU"/>
-        </w:rPr>
-        <w:t>фраз</w:t>
-      </w:r>
-      <w:r>
-        <w:t xml:space="preserve"> </w:t>
-      </w:r>
-      <w:r>
-        <w:rPr>
-          <w:lang w:val="ru-RU"/>
-        </w:rPr>
-        <w:t>в</w:t>
-      </w:r>
-      <w:r>
-        <w:t xml:space="preserve"> </w:t>
-      </w:r>
-      <w:r>
-        <w:rPr>
-          <w:lang w:val="ru-RU"/>
-        </w:rPr>
-        <w:t>отдельном</w:t>
-      </w:r>
-      <w:r>
-        <w:t xml:space="preserve"> </w:t>
-      </w:r>
-      <w:r>
-        <w:rPr>
-          <w:lang w:val="ru-RU"/>
-        </w:rPr>
-        <w:t>текстовом</w:t>
-      </w:r>
-      <w:r>
-        <w:t xml:space="preserve"> </w:t>
-      </w:r>
-      <w:r>
-        <w:rPr>
-          <w:lang w:val="ru-RU"/>
-        </w:rPr>
-        <w:t>файле</w:t>
+        <w:t>In order to get a test phrase according to the chosen difficulty you should write the next method:</w:t>
+      </w:r>
+    </w:p>
+    <w:p>
+      <w:pPr>
+        <w:shd w:val="clear" w:color="auto" w:fill="E7E6E6" w:themeFill="background2"/>
+        <w:autoSpaceDE w:val="0"/>
+        <w:autoSpaceDN w:val="0"/>
+        <w:adjustRightInd w:val="0"/>
+        <w:spacing w:after="0" w:line="240" w:lineRule="auto"/>
+        <w:ind w:left="720" w:firstLine="720"/>
+        <w:rPr>
+          <w:rFonts w:ascii="Consolas" w:hAnsi="Consolas" w:cs="Consolas"/>
+          <w:color w:val="000000"/>
+          <w:sz w:val="19"/>
+          <w:szCs w:val="19"/>
+        </w:rPr>
+      </w:pPr>
+      <w:r>
+        <w:rPr>
+          <w:rFonts w:ascii="Consolas" w:hAnsi="Consolas" w:cs="Consolas"/>
+          <w:color w:val="0000FF"/>
+          <w:sz w:val="19"/>
+          <w:szCs w:val="19"/>
+        </w:rPr>
+        <w:t>string</w:t>
+      </w:r>
+      <w:r>
+        <w:rPr>
+          <w:rFonts w:ascii="Consolas" w:hAnsi="Consolas" w:cs="Consolas"/>
+          <w:color w:val="000000"/>
+          <w:sz w:val="19"/>
+          <w:szCs w:val="19"/>
+        </w:rPr>
+        <w:t xml:space="preserve"> GetTestPhrase() {</w:t>
+      </w:r>
+    </w:p>
+    <w:p>
+      <w:pPr>
+        <w:shd w:val="clear" w:color="auto" w:fill="E7E6E6" w:themeFill="background2"/>
+        <w:autoSpaceDE w:val="0"/>
+        <w:autoSpaceDN w:val="0"/>
+        <w:adjustRightInd w:val="0"/>
+        <w:spacing w:after="0" w:line="240" w:lineRule="auto"/>
+        <w:ind w:left="1440" w:firstLine="720"/>
+        <w:rPr>
+          <w:rFonts w:ascii="Consolas" w:hAnsi="Consolas" w:cs="Consolas"/>
+          <w:color w:val="000000"/>
+          <w:sz w:val="19"/>
+          <w:szCs w:val="19"/>
+        </w:rPr>
+      </w:pPr>
+      <w:r>
+        <w:rPr>
+          <w:rFonts w:ascii="Consolas" w:hAnsi="Consolas" w:cs="Consolas"/>
+          <w:color w:val="0000FF"/>
+          <w:sz w:val="19"/>
+          <w:szCs w:val="19"/>
+        </w:rPr>
+        <w:t>var</w:t>
+      </w:r>
+      <w:r>
+        <w:rPr>
+          <w:rFonts w:ascii="Consolas" w:hAnsi="Consolas" w:cs="Consolas"/>
+          <w:color w:val="000000"/>
+          <w:sz w:val="19"/>
+          <w:szCs w:val="19"/>
+        </w:rPr>
+        <w:t xml:space="preserve"> difficultyInPhrase = </w:t>
+      </w:r>
+      <w:r>
+        <w:rPr>
+          <w:rFonts w:ascii="Consolas" w:hAnsi="Consolas" w:cs="Consolas"/>
+          <w:color w:val="A31515"/>
+          <w:sz w:val="19"/>
+          <w:szCs w:val="19"/>
+        </w:rPr>
+        <w:t>"["</w:t>
+      </w:r>
+      <w:r>
+        <w:rPr>
+          <w:rFonts w:ascii="Consolas" w:hAnsi="Consolas" w:cs="Consolas"/>
+          <w:color w:val="000000"/>
+          <w:sz w:val="19"/>
+          <w:szCs w:val="19"/>
+        </w:rPr>
+        <w:t xml:space="preserve"> + Difficulty.ToString() + </w:t>
+      </w:r>
+      <w:r>
+        <w:rPr>
+          <w:rFonts w:ascii="Consolas" w:hAnsi="Consolas" w:cs="Consolas"/>
+          <w:color w:val="A31515"/>
+          <w:sz w:val="19"/>
+          <w:szCs w:val="19"/>
+        </w:rPr>
+        <w:t>"]"</w:t>
+      </w:r>
+      <w:r>
+        <w:rPr>
+          <w:rFonts w:ascii="Consolas" w:hAnsi="Consolas" w:cs="Consolas"/>
+          <w:color w:val="000000"/>
+          <w:sz w:val="19"/>
+          <w:szCs w:val="19"/>
+        </w:rPr>
+        <w:t>;</w:t>
+      </w:r>
+    </w:p>
+    <w:p>
+      <w:pPr>
+        <w:shd w:val="clear" w:color="auto" w:fill="E7E6E6" w:themeFill="background2"/>
+        <w:autoSpaceDE w:val="0"/>
+        <w:autoSpaceDN w:val="0"/>
+        <w:adjustRightInd w:val="0"/>
+        <w:spacing w:after="0" w:line="240" w:lineRule="auto"/>
+        <w:ind w:left="1440" w:firstLine="720"/>
+        <w:rPr>
+          <w:rFonts w:ascii="Consolas" w:hAnsi="Consolas" w:cs="Consolas"/>
+          <w:color w:val="000000"/>
+          <w:sz w:val="19"/>
+          <w:szCs w:val="19"/>
+        </w:rPr>
+      </w:pPr>
+      <w:r>
+        <w:rPr>
+          <w:rFonts w:ascii="Consolas" w:hAnsi="Consolas" w:cs="Consolas"/>
+          <w:color w:val="0000FF"/>
+          <w:sz w:val="19"/>
+          <w:szCs w:val="19"/>
+        </w:rPr>
+        <w:t>var</w:t>
+      </w:r>
+      <w:r>
+        <w:rPr>
+          <w:rFonts w:ascii="Consolas" w:hAnsi="Consolas" w:cs="Consolas"/>
+          <w:color w:val="000000"/>
+          <w:sz w:val="19"/>
+          <w:szCs w:val="19"/>
+        </w:rPr>
+        <w:t xml:space="preserve"> currentDifficultyPhrases = File.ReadLines(phrasesPath).Where(x =&gt; x.Contains(difficultyInPhrase));</w:t>
+      </w:r>
+    </w:p>
+    <w:p>
+      <w:pPr>
+        <w:shd w:val="clear" w:color="auto" w:fill="E7E6E6" w:themeFill="background2"/>
+        <w:autoSpaceDE w:val="0"/>
+        <w:autoSpaceDN w:val="0"/>
+        <w:adjustRightInd w:val="0"/>
+        <w:spacing w:after="0" w:line="240" w:lineRule="auto"/>
+        <w:ind w:left="1440" w:firstLine="720"/>
+        <w:rPr>
+          <w:rFonts w:ascii="Consolas" w:hAnsi="Consolas" w:cs="Consolas"/>
+          <w:color w:val="000000"/>
+          <w:sz w:val="19"/>
+          <w:szCs w:val="19"/>
+        </w:rPr>
+      </w:pPr>
+      <w:r>
+        <w:rPr>
+          <w:rFonts w:ascii="Consolas" w:hAnsi="Consolas" w:cs="Consolas"/>
+          <w:color w:val="0000FF"/>
+          <w:sz w:val="19"/>
+          <w:szCs w:val="19"/>
+        </w:rPr>
+        <w:t>var</w:t>
+      </w:r>
+      <w:r>
+        <w:rPr>
+          <w:rFonts w:ascii="Consolas" w:hAnsi="Consolas" w:cs="Consolas"/>
+          <w:color w:val="000000"/>
+          <w:sz w:val="19"/>
+          <w:szCs w:val="19"/>
+        </w:rPr>
+        <w:t xml:space="preserve"> phrase = currentDifficultyPhrases.Skip(</w:t>
+      </w:r>
+      <w:r>
+        <w:rPr>
+          <w:rFonts w:ascii="Consolas" w:hAnsi="Consolas" w:cs="Consolas"/>
+          <w:color w:val="0000FF"/>
+          <w:sz w:val="19"/>
+          <w:szCs w:val="19"/>
+        </w:rPr>
+        <w:t>new</w:t>
+      </w:r>
+      <w:r>
+        <w:rPr>
+          <w:rFonts w:ascii="Consolas" w:hAnsi="Consolas" w:cs="Consolas"/>
+          <w:color w:val="000000"/>
+          <w:sz w:val="19"/>
+          <w:szCs w:val="19"/>
+        </w:rPr>
+        <w:t xml:space="preserve"> Random().Next(0, currentDifficultyPhrases.Count() - 1)).First();</w:t>
+      </w:r>
+    </w:p>
+    <w:p>
+      <w:pPr>
+        <w:shd w:val="clear" w:color="auto" w:fill="E7E6E6" w:themeFill="background2"/>
+        <w:autoSpaceDE w:val="0"/>
+        <w:autoSpaceDN w:val="0"/>
+        <w:adjustRightInd w:val="0"/>
+        <w:spacing w:after="0" w:line="240" w:lineRule="auto"/>
+        <w:ind w:left="1440" w:firstLine="720"/>
+        <w:rPr>
+          <w:rFonts w:ascii="Consolas" w:hAnsi="Consolas" w:cs="Consolas"/>
+          <w:color w:val="000000"/>
+          <w:sz w:val="19"/>
+          <w:szCs w:val="19"/>
+        </w:rPr>
+      </w:pPr>
+      <w:r>
+        <w:rPr>
+          <w:rFonts w:ascii="Consolas" w:hAnsi="Consolas" w:cs="Consolas"/>
+          <w:color w:val="000000"/>
+          <w:sz w:val="19"/>
+          <w:szCs w:val="19"/>
+        </w:rPr>
+        <w:t xml:space="preserve">phrase = phrase.Replace(difficultyInPhrase, </w:t>
+      </w:r>
+      <w:r>
+        <w:rPr>
+          <w:rFonts w:ascii="Consolas" w:hAnsi="Consolas" w:cs="Consolas"/>
+          <w:color w:val="A31515"/>
+          <w:sz w:val="19"/>
+          <w:szCs w:val="19"/>
+        </w:rPr>
+        <w:t>""</w:t>
+      </w:r>
+      <w:r>
+        <w:rPr>
+          <w:rFonts w:ascii="Consolas" w:hAnsi="Consolas" w:cs="Consolas"/>
+          <w:color w:val="000000"/>
+          <w:sz w:val="19"/>
+          <w:szCs w:val="19"/>
+        </w:rPr>
+        <w:t>);</w:t>
+      </w:r>
+    </w:p>
+    <w:p>
+      <w:pPr>
+        <w:shd w:val="clear" w:color="auto" w:fill="E7E6E6" w:themeFill="background2"/>
+        <w:autoSpaceDE w:val="0"/>
+        <w:autoSpaceDN w:val="0"/>
+        <w:adjustRightInd w:val="0"/>
+        <w:spacing w:after="0" w:line="240" w:lineRule="auto"/>
+        <w:ind w:left="1440" w:firstLine="720"/>
+        <w:rPr>
+          <w:rFonts w:ascii="Consolas" w:hAnsi="Consolas" w:cs="Consolas"/>
+          <w:color w:val="000000"/>
+          <w:sz w:val="19"/>
+          <w:szCs w:val="19"/>
+        </w:rPr>
+      </w:pPr>
+      <w:r>
+        <w:rPr>
+          <w:rFonts w:ascii="Consolas" w:hAnsi="Consolas" w:cs="Consolas"/>
+          <w:color w:val="0000FF"/>
+          <w:sz w:val="19"/>
+          <w:szCs w:val="19"/>
+        </w:rPr>
+        <w:t>return</w:t>
+      </w:r>
+      <w:r>
+        <w:rPr>
+          <w:rFonts w:ascii="Consolas" w:hAnsi="Consolas" w:cs="Consolas"/>
+          <w:color w:val="000000"/>
+          <w:sz w:val="19"/>
+          <w:szCs w:val="19"/>
+        </w:rPr>
+        <w:t xml:space="preserve"> phrase;</w:t>
+      </w:r>
+    </w:p>
+    <w:p>
+      <w:pPr>
+        <w:shd w:val="clear" w:color="auto" w:fill="E7E6E6" w:themeFill="background2"/>
+        <w:autoSpaceDE w:val="0"/>
+        <w:autoSpaceDN w:val="0"/>
+        <w:adjustRightInd w:val="0"/>
+        <w:spacing w:after="0" w:line="240" w:lineRule="auto"/>
+        <w:ind w:left="720"/>
+        <w:rPr>
+          <w:rFonts w:ascii="Consolas" w:hAnsi="Consolas" w:cs="Consolas"/>
+          <w:color w:val="000000"/>
+          <w:sz w:val="19"/>
+          <w:szCs w:val="19"/>
+        </w:rPr>
+      </w:pPr>
+      <w:r>
+        <w:rPr>
+          <w:rFonts w:ascii="Consolas" w:hAnsi="Consolas" w:cs="Consolas"/>
+          <w:color w:val="000000"/>
+          <w:sz w:val="19"/>
+          <w:szCs w:val="19"/>
+        </w:rPr>
+        <w:t>}</w:t>
       </w:r>
     </w:p>
     <w:p>
@@ -897,21 +1228,30 @@
         <w:pStyle w:val="ListParagraph"/>
         <w:numPr>
           <w:ilvl w:val="1"/>
-          <w:numId w:val="3"/>
+          <w:numId w:val="1"/>
         </w:numPr>
       </w:pPr>
       <w:r>
-        <w:t>In order to get a test phrase according to the chosen difficulty you should write the next method:</w:t>
-      </w:r>
-    </w:p>
-    <w:p>
-      <w:pPr>
-        <w:shd w:val="clear" w:color="auto" w:fill="E7E6E6" w:themeFill="background2"/>
-        <w:autoSpaceDE w:val="0"/>
-        <w:autoSpaceDN w:val="0"/>
-        <w:adjustRightInd w:val="0"/>
-        <w:spacing w:after="0" w:line="240" w:lineRule="auto"/>
-        <w:ind w:left="720" w:firstLine="720"/>
+        <w:t>The</w:t>
+      </w:r>
+      <w:r>
+        <w:t>n you create the method “start”</w:t>
+      </w:r>
+      <w:r>
+        <w:t xml:space="preserve"> that runs the timer and displays the test phrase</w:t>
+      </w:r>
+      <w:r>
+        <w:t>.</w:t>
+      </w:r>
+    </w:p>
+    <w:p>
+      <w:pPr>
+        <w:shd w:val="clear" w:color="auto" w:fill="E7E6E6" w:themeFill="background2"/>
+        <w:autoSpaceDE w:val="0"/>
+        <w:autoSpaceDN w:val="0"/>
+        <w:adjustRightInd w:val="0"/>
+        <w:spacing w:after="0" w:line="240" w:lineRule="auto"/>
+        <w:ind w:left="1080"/>
         <w:rPr>
           <w:rFonts w:ascii="Consolas" w:hAnsi="Consolas" w:cs="Consolas"/>
           <w:color w:val="000000"/>
@@ -926,33 +1266,17 @@
           <w:sz w:val="19"/>
           <w:szCs w:val="19"/>
         </w:rPr>
-        <w:t>string</w:t>
-      </w:r>
-      <w:r>
-        <w:rPr>
-          <w:rFonts w:ascii="Consolas" w:hAnsi="Consolas" w:cs="Consolas"/>
-          <w:color w:val="000000"/>
-          <w:sz w:val="19"/>
-          <w:szCs w:val="19"/>
-        </w:rPr>
-        <w:t xml:space="preserve"> GetTestPhrase() {</w:t>
-      </w:r>
-    </w:p>
-    <w:p>
-      <w:pPr>
-        <w:shd w:val="clear" w:color="auto" w:fill="E7E6E6" w:themeFill="background2"/>
-        <w:autoSpaceDE w:val="0"/>
-        <w:autoSpaceDN w:val="0"/>
-        <w:adjustRightInd w:val="0"/>
-        <w:spacing w:after="0" w:line="240" w:lineRule="auto"/>
-        <w:ind w:left="1440" w:firstLine="720"/>
-        <w:rPr>
-          <w:rFonts w:ascii="Consolas" w:hAnsi="Consolas" w:cs="Consolas"/>
-          <w:color w:val="000000"/>
-          <w:sz w:val="19"/>
-          <w:szCs w:val="19"/>
-        </w:rPr>
-      </w:pPr>
+        <w:t>public</w:t>
+      </w:r>
+      <w:r>
+        <w:rPr>
+          <w:rFonts w:ascii="Consolas" w:hAnsi="Consolas" w:cs="Consolas"/>
+          <w:color w:val="000000"/>
+          <w:sz w:val="19"/>
+          <w:szCs w:val="19"/>
+        </w:rPr>
+        <w:t xml:space="preserve"> </w:t>
+      </w:r>
       <w:r>
         <w:rPr>
           <w:rFonts w:ascii="Consolas" w:hAnsi="Consolas" w:cs="Consolas"/>
@@ -960,69 +1284,17 @@
           <w:sz w:val="19"/>
           <w:szCs w:val="19"/>
         </w:rPr>
-        <w:t>var</w:t>
-      </w:r>
-      <w:r>
-        <w:rPr>
-          <w:rFonts w:ascii="Consolas" w:hAnsi="Consolas" w:cs="Consolas"/>
-          <w:color w:val="000000"/>
-          <w:sz w:val="19"/>
-          <w:szCs w:val="19"/>
-        </w:rPr>
-        <w:t xml:space="preserve"> difficultyInPhrase = </w:t>
-      </w:r>
-      <w:r>
-        <w:rPr>
-          <w:rFonts w:ascii="Consolas" w:hAnsi="Consolas" w:cs="Consolas"/>
-          <w:color w:val="A31515"/>
-          <w:sz w:val="19"/>
-          <w:szCs w:val="19"/>
-        </w:rPr>
-        <w:t>"["</w:t>
-      </w:r>
-      <w:r>
-        <w:rPr>
-          <w:rFonts w:ascii="Consolas" w:hAnsi="Consolas" w:cs="Consolas"/>
-          <w:color w:val="000000"/>
-          <w:sz w:val="19"/>
-          <w:szCs w:val="19"/>
-        </w:rPr>
-        <w:t xml:space="preserve"> + Difficulty.ToString() + </w:t>
-      </w:r>
-      <w:r>
-        <w:rPr>
-          <w:rFonts w:ascii="Consolas" w:hAnsi="Consolas" w:cs="Consolas"/>
-          <w:color w:val="A31515"/>
-          <w:sz w:val="19"/>
-          <w:szCs w:val="19"/>
-        </w:rPr>
-        <w:t>"]"</w:t>
-      </w:r>
-      <w:r>
-        <w:rPr>
-          <w:rFonts w:ascii="Consolas" w:hAnsi="Consolas" w:cs="Consolas"/>
-          <w:color w:val="000000"/>
-          <w:sz w:val="19"/>
-          <w:szCs w:val="19"/>
-        </w:rPr>
-        <w:t>;</w:t>
-      </w:r>
-    </w:p>
-    <w:p>
-      <w:pPr>
-        <w:shd w:val="clear" w:color="auto" w:fill="E7E6E6" w:themeFill="background2"/>
-        <w:autoSpaceDE w:val="0"/>
-        <w:autoSpaceDN w:val="0"/>
-        <w:adjustRightInd w:val="0"/>
-        <w:spacing w:after="0" w:line="240" w:lineRule="auto"/>
-        <w:ind w:left="1440" w:firstLine="720"/>
-        <w:rPr>
-          <w:rFonts w:ascii="Consolas" w:hAnsi="Consolas" w:cs="Consolas"/>
-          <w:color w:val="000000"/>
-          <w:sz w:val="19"/>
-          <w:szCs w:val="19"/>
-        </w:rPr>
-      </w:pPr>
+        <w:t>void</w:t>
+      </w:r>
+      <w:r>
+        <w:rPr>
+          <w:rFonts w:ascii="Consolas" w:hAnsi="Consolas" w:cs="Consolas"/>
+          <w:color w:val="000000"/>
+          <w:sz w:val="19"/>
+          <w:szCs w:val="19"/>
+        </w:rPr>
+        <w:t xml:space="preserve"> Start(</w:t>
+      </w:r>
       <w:r>
         <w:rPr>
           <w:rFonts w:ascii="Consolas" w:hAnsi="Consolas" w:cs="Consolas"/>
@@ -1030,168 +1302,162 @@
           <w:sz w:val="19"/>
           <w:szCs w:val="19"/>
         </w:rPr>
-        <w:t>var</w:t>
-      </w:r>
-      <w:r>
-        <w:rPr>
-          <w:rFonts w:ascii="Consolas" w:hAnsi="Consolas" w:cs="Consolas"/>
-          <w:color w:val="000000"/>
-          <w:sz w:val="19"/>
-          <w:szCs w:val="19"/>
-        </w:rPr>
-        <w:t xml:space="preserve"> currentDifficultyPhrases = File.ReadLines(phrasesPath).Where(x =&gt; x.Contains(difficultyInPhrase));</w:t>
-      </w:r>
-    </w:p>
-    <w:p>
-      <w:pPr>
-        <w:shd w:val="clear" w:color="auto" w:fill="E7E6E6" w:themeFill="background2"/>
-        <w:autoSpaceDE w:val="0"/>
-        <w:autoSpaceDN w:val="0"/>
-        <w:adjustRightInd w:val="0"/>
-        <w:spacing w:after="0" w:line="240" w:lineRule="auto"/>
-        <w:ind w:left="1440" w:firstLine="720"/>
-        <w:rPr>
-          <w:rFonts w:ascii="Consolas" w:hAnsi="Consolas" w:cs="Consolas"/>
-          <w:color w:val="000000"/>
-          <w:sz w:val="19"/>
-          <w:szCs w:val="19"/>
-        </w:rPr>
-      </w:pPr>
-      <w:r>
-        <w:rPr>
-          <w:rFonts w:ascii="Consolas" w:hAnsi="Consolas" w:cs="Consolas"/>
-          <w:color w:val="0000FF"/>
-          <w:sz w:val="19"/>
-          <w:szCs w:val="19"/>
-        </w:rPr>
-        <w:t>var</w:t>
-      </w:r>
-      <w:r>
-        <w:rPr>
-          <w:rFonts w:ascii="Consolas" w:hAnsi="Consolas" w:cs="Consolas"/>
-          <w:color w:val="000000"/>
-          <w:sz w:val="19"/>
-          <w:szCs w:val="19"/>
-        </w:rPr>
-        <w:t xml:space="preserve"> phrase = currentDifficultyPhrases.Skip(</w:t>
-      </w:r>
-      <w:r>
-        <w:rPr>
-          <w:rFonts w:ascii="Consolas" w:hAnsi="Consolas" w:cs="Consolas"/>
-          <w:color w:val="0000FF"/>
-          <w:sz w:val="19"/>
-          <w:szCs w:val="19"/>
-        </w:rPr>
-        <w:t>new</w:t>
-      </w:r>
-      <w:r>
-        <w:rPr>
-          <w:rFonts w:ascii="Consolas" w:hAnsi="Consolas" w:cs="Consolas"/>
-          <w:color w:val="000000"/>
-          <w:sz w:val="19"/>
-          <w:szCs w:val="19"/>
-        </w:rPr>
-        <w:t xml:space="preserve"> Random().Next(0, currentDifficultyPhrases.Count() - 1)).First();</w:t>
-      </w:r>
-    </w:p>
-    <w:p>
-      <w:pPr>
-        <w:shd w:val="clear" w:color="auto" w:fill="E7E6E6" w:themeFill="background2"/>
-        <w:autoSpaceDE w:val="0"/>
-        <w:autoSpaceDN w:val="0"/>
-        <w:adjustRightInd w:val="0"/>
-        <w:spacing w:after="0" w:line="240" w:lineRule="auto"/>
-        <w:ind w:left="1440" w:firstLine="720"/>
-        <w:rPr>
-          <w:rFonts w:ascii="Consolas" w:hAnsi="Consolas" w:cs="Consolas"/>
-          <w:color w:val="000000"/>
-          <w:sz w:val="19"/>
-          <w:szCs w:val="19"/>
-        </w:rPr>
-      </w:pPr>
-      <w:r>
-        <w:rPr>
-          <w:rFonts w:ascii="Consolas" w:hAnsi="Consolas" w:cs="Consolas"/>
-          <w:color w:val="000000"/>
-          <w:sz w:val="19"/>
-          <w:szCs w:val="19"/>
-        </w:rPr>
-        <w:t xml:space="preserve">phrase = phrase.Replace(difficultyInPhrase, </w:t>
-      </w:r>
-      <w:r>
-        <w:rPr>
-          <w:rFonts w:ascii="Consolas" w:hAnsi="Consolas" w:cs="Consolas"/>
-          <w:color w:val="A31515"/>
-          <w:sz w:val="19"/>
-          <w:szCs w:val="19"/>
-        </w:rPr>
-        <w:t>""</w:t>
-      </w:r>
-      <w:r>
-        <w:rPr>
-          <w:rFonts w:ascii="Consolas" w:hAnsi="Consolas" w:cs="Consolas"/>
-          <w:color w:val="000000"/>
-          <w:sz w:val="19"/>
-          <w:szCs w:val="19"/>
-        </w:rPr>
-        <w:t>);</w:t>
-      </w:r>
-    </w:p>
-    <w:p>
-      <w:pPr>
-        <w:shd w:val="clear" w:color="auto" w:fill="E7E6E6" w:themeFill="background2"/>
-        <w:autoSpaceDE w:val="0"/>
-        <w:autoSpaceDN w:val="0"/>
-        <w:adjustRightInd w:val="0"/>
-        <w:spacing w:after="0" w:line="240" w:lineRule="auto"/>
-        <w:ind w:left="1440" w:firstLine="720"/>
-        <w:rPr>
-          <w:rFonts w:ascii="Consolas" w:hAnsi="Consolas" w:cs="Consolas"/>
-          <w:color w:val="000000"/>
-          <w:sz w:val="19"/>
-          <w:szCs w:val="19"/>
-        </w:rPr>
-      </w:pPr>
-      <w:r>
-        <w:rPr>
-          <w:rFonts w:ascii="Consolas" w:hAnsi="Consolas" w:cs="Consolas"/>
-          <w:color w:val="0000FF"/>
-          <w:sz w:val="19"/>
-          <w:szCs w:val="19"/>
-        </w:rPr>
-        <w:t>return</w:t>
-      </w:r>
-      <w:r>
-        <w:rPr>
-          <w:rFonts w:ascii="Consolas" w:hAnsi="Consolas" w:cs="Consolas"/>
-          <w:color w:val="000000"/>
-          <w:sz w:val="19"/>
-          <w:szCs w:val="19"/>
-        </w:rPr>
-        <w:t xml:space="preserve"> phrase;</w:t>
-      </w:r>
-    </w:p>
-    <w:p>
-      <w:pPr>
-        <w:shd w:val="clear" w:color="auto" w:fill="E7E6E6" w:themeFill="background2"/>
-        <w:autoSpaceDE w:val="0"/>
-        <w:autoSpaceDN w:val="0"/>
-        <w:adjustRightInd w:val="0"/>
-        <w:spacing w:after="0" w:line="240" w:lineRule="auto"/>
-        <w:ind w:left="720"/>
-        <w:rPr>
-          <w:rFonts w:ascii="Consolas" w:hAnsi="Consolas" w:cs="Consolas"/>
-          <w:color w:val="000000"/>
-          <w:sz w:val="19"/>
-          <w:szCs w:val="19"/>
-        </w:rPr>
-      </w:pPr>
-      <w:r>
-        <w:rPr>
-          <w:rFonts w:ascii="Consolas" w:hAnsi="Consolas" w:cs="Consolas"/>
-          <w:color w:val="000000"/>
-          <w:sz w:val="19"/>
-          <w:szCs w:val="19"/>
+        <w:t>int</w:t>
+      </w:r>
+      <w:r>
+        <w:rPr>
+          <w:rFonts w:ascii="Consolas" w:hAnsi="Consolas" w:cs="Consolas"/>
+          <w:color w:val="000000"/>
+          <w:sz w:val="19"/>
+          <w:szCs w:val="19"/>
+        </w:rPr>
+        <w:t xml:space="preserve"> startValue, CurrentDifficulty difficulty) {</w:t>
+      </w:r>
+    </w:p>
+    <w:p>
+      <w:pPr>
+        <w:shd w:val="clear" w:color="auto" w:fill="E7E6E6" w:themeFill="background2"/>
+        <w:autoSpaceDE w:val="0"/>
+        <w:autoSpaceDN w:val="0"/>
+        <w:adjustRightInd w:val="0"/>
+        <w:spacing w:after="0" w:line="240" w:lineRule="auto"/>
+        <w:ind w:left="1080" w:firstLine="360"/>
+        <w:rPr>
+          <w:rFonts w:ascii="Consolas" w:hAnsi="Consolas" w:cs="Consolas"/>
+          <w:color w:val="000000"/>
+          <w:sz w:val="19"/>
+          <w:szCs w:val="19"/>
+        </w:rPr>
+      </w:pPr>
+      <w:r>
+        <w:rPr>
+          <w:rFonts w:ascii="Consolas" w:hAnsi="Consolas" w:cs="Consolas"/>
+          <w:color w:val="000000"/>
+          <w:sz w:val="19"/>
+          <w:szCs w:val="19"/>
+        </w:rPr>
+        <w:t>timerCurrentValue = startValue;</w:t>
+      </w:r>
+    </w:p>
+    <w:p>
+      <w:pPr>
+        <w:shd w:val="clear" w:color="auto" w:fill="E7E6E6" w:themeFill="background2"/>
+        <w:autoSpaceDE w:val="0"/>
+        <w:autoSpaceDN w:val="0"/>
+        <w:adjustRightInd w:val="0"/>
+        <w:spacing w:after="0" w:line="240" w:lineRule="auto"/>
+        <w:ind w:left="1080" w:firstLine="360"/>
+        <w:rPr>
+          <w:rFonts w:ascii="Consolas" w:hAnsi="Consolas" w:cs="Consolas"/>
+          <w:color w:val="000000"/>
+          <w:sz w:val="19"/>
+          <w:szCs w:val="19"/>
+        </w:rPr>
+      </w:pPr>
+      <w:r>
+        <w:rPr>
+          <w:rFonts w:ascii="Consolas" w:hAnsi="Consolas" w:cs="Consolas"/>
+          <w:color w:val="000000"/>
+          <w:sz w:val="19"/>
+          <w:szCs w:val="19"/>
+        </w:rPr>
+        <w:t>timerStartValue = startValue;</w:t>
+      </w:r>
+    </w:p>
+    <w:p>
+      <w:pPr>
+        <w:shd w:val="clear" w:color="auto" w:fill="E7E6E6" w:themeFill="background2"/>
+        <w:autoSpaceDE w:val="0"/>
+        <w:autoSpaceDN w:val="0"/>
+        <w:adjustRightInd w:val="0"/>
+        <w:spacing w:after="0" w:line="240" w:lineRule="auto"/>
+        <w:ind w:left="1080" w:firstLine="360"/>
+        <w:rPr>
+          <w:rFonts w:ascii="Consolas" w:hAnsi="Consolas" w:cs="Consolas"/>
+          <w:color w:val="000000"/>
+          <w:sz w:val="19"/>
+          <w:szCs w:val="19"/>
+        </w:rPr>
+      </w:pPr>
+      <w:r>
+        <w:rPr>
+          <w:rFonts w:ascii="Consolas" w:hAnsi="Consolas" w:cs="Consolas"/>
+          <w:color w:val="000000"/>
+          <w:sz w:val="19"/>
+          <w:szCs w:val="19"/>
+        </w:rPr>
+        <w:t>Difficulty = difficulty;</w:t>
+      </w:r>
+    </w:p>
+    <w:p>
+      <w:pPr>
+        <w:shd w:val="clear" w:color="auto" w:fill="E7E6E6" w:themeFill="background2"/>
+        <w:autoSpaceDE w:val="0"/>
+        <w:autoSpaceDN w:val="0"/>
+        <w:adjustRightInd w:val="0"/>
+        <w:spacing w:after="0" w:line="240" w:lineRule="auto"/>
+        <w:ind w:left="1080" w:firstLine="360"/>
+        <w:rPr>
+          <w:rFonts w:ascii="Consolas" w:hAnsi="Consolas" w:cs="Consolas"/>
+          <w:color w:val="000000"/>
+          <w:sz w:val="19"/>
+          <w:szCs w:val="19"/>
+        </w:rPr>
+      </w:pPr>
+      <w:r>
+        <w:rPr>
+          <w:rFonts w:ascii="Consolas" w:hAnsi="Consolas" w:cs="Consolas"/>
+          <w:color w:val="000000"/>
+          <w:sz w:val="19"/>
+          <w:szCs w:val="19"/>
+        </w:rPr>
+        <w:t>timer.Start();</w:t>
+      </w:r>
+    </w:p>
+    <w:p>
+      <w:pPr>
+        <w:shd w:val="clear" w:color="auto" w:fill="E7E6E6" w:themeFill="background2"/>
+        <w:autoSpaceDE w:val="0"/>
+        <w:autoSpaceDN w:val="0"/>
+        <w:adjustRightInd w:val="0"/>
+        <w:spacing w:after="0" w:line="240" w:lineRule="auto"/>
+        <w:ind w:left="1080" w:firstLine="360"/>
+        <w:rPr>
+          <w:rFonts w:ascii="Consolas" w:hAnsi="Consolas" w:cs="Consolas"/>
+          <w:color w:val="000000"/>
+          <w:sz w:val="19"/>
+          <w:szCs w:val="19"/>
+        </w:rPr>
+      </w:pPr>
+      <w:r>
+        <w:rPr>
+          <w:rFonts w:ascii="Consolas" w:hAnsi="Consolas" w:cs="Consolas"/>
+          <w:color w:val="000000"/>
+          <w:sz w:val="19"/>
+          <w:szCs w:val="19"/>
+        </w:rPr>
+        <w:t>TestingForm.SetTestingPhraseLabelText(TestPhrase);</w:t>
+      </w:r>
+    </w:p>
+    <w:p>
+      <w:pPr>
+        <w:shd w:val="clear" w:color="auto" w:fill="E7E6E6" w:themeFill="background2"/>
+        <w:ind w:left="1080"/>
+        <w:rPr>
+          <w:rFonts w:ascii="Consolas" w:hAnsi="Consolas" w:cs="Consolas"/>
+          <w:color w:val="000000"/>
+          <w:sz w:val="19"/>
+          <w:szCs w:val="19"/>
+          <w:lang w:val="ru-RU"/>
+        </w:rPr>
+      </w:pPr>
+      <w:r>
+        <w:rPr>
+          <w:rFonts w:ascii="Consolas" w:hAnsi="Consolas" w:cs="Consolas"/>
+          <w:color w:val="000000"/>
+          <w:sz w:val="19"/>
+          <w:szCs w:val="19"/>
+          <w:lang w:val="ru-RU"/>
         </w:rPr>
         <w:t>}</w:t>
       </w:r>
@@ -1201,11 +1467,92 @@
         <w:pStyle w:val="ListParagraph"/>
         <w:numPr>
           <w:ilvl w:val="1"/>
-          <w:numId w:val="3"/>
+          <w:numId w:val="1"/>
         </w:numPr>
       </w:pPr>
       <w:r>
-        <w:t>Then you create the method “start”, that runs the timer and displays the test phrase</w:t>
+        <w:t>To</w:t>
+      </w:r>
+      <w:r>
+        <w:t xml:space="preserve"> </w:t>
+      </w:r>
+      <w:r>
+        <w:t>stop</w:t>
+      </w:r>
+      <w:r>
+        <w:t xml:space="preserve"> </w:t>
+      </w:r>
+      <w:r>
+        <w:t>testing</w:t>
+      </w:r>
+      <w:r>
+        <w:t xml:space="preserve"> </w:t>
+      </w:r>
+      <w:r>
+        <w:t>you</w:t>
+      </w:r>
+      <w:r>
+        <w:t xml:space="preserve"> </w:t>
+      </w:r>
+      <w:r>
+        <w:t>should</w:t>
+      </w:r>
+      <w:r>
+        <w:t xml:space="preserve"> </w:t>
+      </w:r>
+      <w:r>
+        <w:t>write</w:t>
+      </w:r>
+      <w:r>
+        <w:t xml:space="preserve"> </w:t>
+      </w:r>
+      <w:r>
+        <w:t>the</w:t>
+      </w:r>
+      <w:r>
+        <w:t xml:space="preserve"> </w:t>
+      </w:r>
+      <w:r>
+        <w:t>method</w:t>
+      </w:r>
+      <w:r>
+        <w:t xml:space="preserve"> “</w:t>
+      </w:r>
+      <w:r>
+        <w:t>stop</w:t>
+      </w:r>
+      <w:r>
+        <w:t xml:space="preserve">” </w:t>
+      </w:r>
+      <w:r>
+        <w:t>that</w:t>
+      </w:r>
+      <w:r>
+        <w:t xml:space="preserve"> </w:t>
+      </w:r>
+      <w:r>
+        <w:t>stops</w:t>
+      </w:r>
+      <w:r>
+        <w:t xml:space="preserve"> </w:t>
+      </w:r>
+      <w:r>
+        <w:t>the</w:t>
+      </w:r>
+      <w:r>
+        <w:t xml:space="preserve"> </w:t>
+      </w:r>
+      <w:r>
+        <w:t>timer. This method will be called if the input phrase matches the test phrase, when pressing the “stop testing” button</w:t>
+      </w:r>
+      <w:r>
+        <w:t>, when</w:t>
+      </w:r>
+      <w:r>
+        <w:t xml:space="preserve"> time is over.</w:t>
+      </w:r>
+      <w:r>
+        <w:t xml:space="preserve"> Parameter “forced”: Boolean (true, if the method is called by pressing the “stop testing” button, otherwise false)</w:t>
       </w:r>
     </w:p>
     <w:p>
@@ -1257,25 +1604,16 @@
           <w:sz w:val="19"/>
           <w:szCs w:val="19"/>
         </w:rPr>
-        <w:t xml:space="preserve"> Start(</w:t>
-      </w:r>
-      <w:r>
-        <w:rPr>
-          <w:rFonts w:ascii="Consolas" w:hAnsi="Consolas" w:cs="Consolas"/>
-          <w:color w:val="0000FF"/>
-          <w:sz w:val="19"/>
-          <w:szCs w:val="19"/>
-        </w:rPr>
-        <w:t>int</w:t>
-      </w:r>
-      <w:r>
-        <w:rPr>
-          <w:rFonts w:ascii="Consolas" w:hAnsi="Consolas" w:cs="Consolas"/>
-          <w:color w:val="000000"/>
-          <w:sz w:val="19"/>
-          <w:szCs w:val="19"/>
-        </w:rPr>
-        <w:t xml:space="preserve"> startValue, CurrentDifficulty difficulty) {</w:t>
+        <w:t xml:space="preserve"> Stop(</w:t>
+      </w:r>
+      <w:r>
+        <w:rPr>
+          <w:rFonts w:ascii="Consolas" w:hAnsi="Consolas" w:cs="Consolas"/>
+          <w:color w:val="000000"/>
+          <w:sz w:val="19"/>
+          <w:szCs w:val="19"/>
+        </w:rPr>
+        <w:t>) {</w:t>
       </w:r>
     </w:p>
     <w:p>
@@ -1300,7 +1638,7 @@
           <w:sz w:val="19"/>
           <w:szCs w:val="19"/>
         </w:rPr>
-        <w:t>timerCurrentValue = startValue;</w:t>
+        <w:t>timer.Stop();</w:t>
       </w:r>
     </w:p>
     <w:p>
@@ -1325,82 +1663,25 @@
           <w:sz w:val="19"/>
           <w:szCs w:val="19"/>
         </w:rPr>
-        <w:t>timerStartValue = startValue;</w:t>
-      </w:r>
-    </w:p>
-    <w:p>
-      <w:pPr>
-        <w:shd w:val="clear" w:color="auto" w:fill="E7E6E6" w:themeFill="background2"/>
-        <w:autoSpaceDE w:val="0"/>
-        <w:autoSpaceDN w:val="0"/>
-        <w:adjustRightInd w:val="0"/>
-        <w:spacing w:after="0" w:line="240" w:lineRule="auto"/>
-        <w:ind w:left="1080" w:firstLine="360"/>
-        <w:rPr>
-          <w:rFonts w:ascii="Consolas" w:hAnsi="Consolas" w:cs="Consolas"/>
-          <w:color w:val="000000"/>
-          <w:sz w:val="19"/>
-          <w:szCs w:val="19"/>
-        </w:rPr>
-      </w:pPr>
-      <w:r>
-        <w:rPr>
-          <w:rFonts w:ascii="Consolas" w:hAnsi="Consolas" w:cs="Consolas"/>
-          <w:color w:val="000000"/>
-          <w:sz w:val="19"/>
-          <w:szCs w:val="19"/>
-        </w:rPr>
-        <w:t>Difficulty = difficulty;</w:t>
-      </w:r>
-    </w:p>
-    <w:p>
-      <w:pPr>
-        <w:shd w:val="clear" w:color="auto" w:fill="E7E6E6" w:themeFill="background2"/>
-        <w:autoSpaceDE w:val="0"/>
-        <w:autoSpaceDN w:val="0"/>
-        <w:adjustRightInd w:val="0"/>
-        <w:spacing w:after="0" w:line="240" w:lineRule="auto"/>
-        <w:ind w:left="1080" w:firstLine="360"/>
-        <w:rPr>
-          <w:rFonts w:ascii="Consolas" w:hAnsi="Consolas" w:cs="Consolas"/>
-          <w:color w:val="000000"/>
-          <w:sz w:val="19"/>
-          <w:szCs w:val="19"/>
-        </w:rPr>
-      </w:pPr>
-      <w:r>
-        <w:rPr>
-          <w:rFonts w:ascii="Consolas" w:hAnsi="Consolas" w:cs="Consolas"/>
-          <w:color w:val="000000"/>
-          <w:sz w:val="19"/>
-          <w:szCs w:val="19"/>
-        </w:rPr>
-        <w:t>timer.Start();</w:t>
-      </w:r>
-    </w:p>
-    <w:p>
-      <w:pPr>
-        <w:shd w:val="clear" w:color="auto" w:fill="E7E6E6" w:themeFill="background2"/>
-        <w:autoSpaceDE w:val="0"/>
-        <w:autoSpaceDN w:val="0"/>
-        <w:adjustRightInd w:val="0"/>
-        <w:spacing w:after="0" w:line="240" w:lineRule="auto"/>
-        <w:ind w:left="1080" w:firstLine="360"/>
-        <w:rPr>
-          <w:rFonts w:ascii="Consolas" w:hAnsi="Consolas" w:cs="Consolas"/>
-          <w:color w:val="000000"/>
-          <w:sz w:val="19"/>
-          <w:szCs w:val="19"/>
-        </w:rPr>
-      </w:pPr>
-      <w:r>
-        <w:rPr>
-          <w:rFonts w:ascii="Consolas" w:hAnsi="Consolas" w:cs="Consolas"/>
-          <w:color w:val="000000"/>
-          <w:sz w:val="19"/>
-          <w:szCs w:val="19"/>
-        </w:rPr>
-        <w:t>TestingForm.SetTestingPhraseLabelText(TestPhrase);</w:t>
+        <w:t>TestingForm.SelectTabByName(</w:t>
+      </w:r>
+      <w:r>
+        <w:rPr>
+          <w:rFonts w:ascii="Consolas" w:hAnsi="Consolas" w:cs="Consolas"/>
+          <w:color w:val="A31515"/>
+          <w:sz w:val="19"/>
+          <w:szCs w:val="19"/>
+        </w:rPr>
+        <w:t>"ResultTab"</w:t>
+      </w:r>
+      <w:r>
+        <w:rPr>
+          <w:rFonts w:ascii="Consolas" w:hAnsi="Consolas" w:cs="Consolas"/>
+          <w:color w:val="000000"/>
+          <w:sz w:val="19"/>
+          <w:szCs w:val="19"/>
+        </w:rPr>
+        <w:t>);</w:t>
       </w:r>
     </w:p>
     <w:p>
@@ -1412,16 +1693,14 @@
           <w:color w:val="000000"/>
           <w:sz w:val="19"/>
           <w:szCs w:val="19"/>
-          <w:lang w:val="ru-RU"/>
-        </w:rPr>
-      </w:pPr>
-      <w:r>
-        <w:rPr>
-          <w:rFonts w:ascii="Consolas" w:hAnsi="Consolas" w:cs="Consolas"/>
-          <w:color w:val="000000"/>
-          <w:sz w:val="19"/>
-          <w:szCs w:val="19"/>
-          <w:lang w:val="ru-RU"/>
+        </w:rPr>
+      </w:pPr>
+      <w:r>
+        <w:rPr>
+          <w:rFonts w:ascii="Consolas" w:hAnsi="Consolas" w:cs="Consolas"/>
+          <w:color w:val="000000"/>
+          <w:sz w:val="19"/>
+          <w:szCs w:val="19"/>
         </w:rPr>
         <w:t>}</w:t>
       </w:r>
@@ -1431,96 +1710,33 @@
         <w:pStyle w:val="ListParagraph"/>
         <w:numPr>
           <w:ilvl w:val="1"/>
-          <w:numId w:val="3"/>
+          <w:numId w:val="1"/>
         </w:numPr>
       </w:pPr>
       <w:r>
-        <w:t>To</w:t>
-      </w:r>
-      <w:r>
-        <w:t xml:space="preserve"> </w:t>
-      </w:r>
-      <w:r>
-        <w:t>stop</w:t>
-      </w:r>
-      <w:r>
-        <w:t xml:space="preserve"> </w:t>
-      </w:r>
-      <w:r>
-        <w:t>testing</w:t>
-      </w:r>
-      <w:r>
-        <w:t xml:space="preserve"> </w:t>
-      </w:r>
-      <w:r>
-        <w:t>you</w:t>
-      </w:r>
-      <w:r>
-        <w:t xml:space="preserve"> </w:t>
-      </w:r>
-      <w:r>
-        <w:t>should</w:t>
-      </w:r>
-      <w:r>
-        <w:t xml:space="preserve"> </w:t>
-      </w:r>
-      <w:r>
-        <w:t>write</w:t>
-      </w:r>
-      <w:r>
-        <w:t xml:space="preserve"> </w:t>
-      </w:r>
-      <w:r>
-        <w:t>the</w:t>
-      </w:r>
-      <w:r>
-        <w:t xml:space="preserve"> </w:t>
-      </w:r>
-      <w:r>
-        <w:t>method</w:t>
-      </w:r>
-      <w:r>
-        <w:t xml:space="preserve"> “</w:t>
-      </w:r>
-      <w:r>
-        <w:t>stop</w:t>
-      </w:r>
-      <w:r>
-        <w:t xml:space="preserve">” </w:t>
-      </w:r>
-      <w:r>
-        <w:t>that</w:t>
-      </w:r>
-      <w:r>
-        <w:t xml:space="preserve"> </w:t>
-      </w:r>
-      <w:r>
-        <w:t>stops</w:t>
-      </w:r>
-      <w:r>
-        <w:t xml:space="preserve"> </w:t>
-      </w:r>
-      <w:r>
-        <w:t>the</w:t>
-      </w:r>
-      <w:r>
-        <w:t xml:space="preserve"> </w:t>
-      </w:r>
-      <w:r>
-        <w:t>timer. This method will be called if the input phrase matches the test phrase, when pressing the “stop testing” button</w:t>
-      </w:r>
-      <w:r>
-        <w:t>, when the time is over.</w:t>
-      </w:r>
-    </w:p>
-    <w:p>
-      <w:pPr>
-        <w:shd w:val="clear" w:color="auto" w:fill="E7E6E6" w:themeFill="background2"/>
-        <w:autoSpaceDE w:val="0"/>
-        <w:autoSpaceDN w:val="0"/>
-        <w:adjustRightInd w:val="0"/>
-        <w:spacing w:after="0" w:line="240" w:lineRule="auto"/>
+        <w:t>The method “CompareTestPhrase”</w:t>
+      </w:r>
+    </w:p>
+    <w:p>
+      <w:pPr>
+        <w:pStyle w:val="ListParagraph"/>
         <w:ind w:left="1080"/>
+      </w:pPr>
+      <w:r>
+        <w:t>To compare</w:t>
+      </w:r>
+      <w:r>
+        <w:t xml:space="preserve"> an input phrase to the test phrase you need to transform these phrases to arrays by the method “split”.</w:t>
+      </w:r>
+    </w:p>
+    <w:p>
+      <w:pPr>
+        <w:shd w:val="clear" w:color="auto" w:fill="E7E6E6" w:themeFill="background2"/>
+        <w:autoSpaceDE w:val="0"/>
+        <w:autoSpaceDN w:val="0"/>
+        <w:adjustRightInd w:val="0"/>
+        <w:spacing w:after="0" w:line="240" w:lineRule="auto"/>
+        <w:ind w:left="1440"/>
         <w:rPr>
           <w:rFonts w:ascii="Consolas" w:hAnsi="Consolas" w:cs="Consolas"/>
           <w:color w:val="000000"/>
@@ -1562,7 +1778,68 @@
           <w:sz w:val="19"/>
           <w:szCs w:val="19"/>
         </w:rPr>
-        <w:t xml:space="preserve"> Stop(</w:t>
+        <w:t xml:space="preserve"> CompareTestPhrase(</w:t>
+      </w:r>
+      <w:r>
+        <w:rPr>
+          <w:rFonts w:ascii="Consolas" w:hAnsi="Consolas" w:cs="Consolas"/>
+          <w:color w:val="0000FF"/>
+          <w:sz w:val="19"/>
+          <w:szCs w:val="19"/>
+        </w:rPr>
+        <w:t>string</w:t>
+      </w:r>
+      <w:r>
+        <w:rPr>
+          <w:rFonts w:ascii="Consolas" w:hAnsi="Consolas" w:cs="Consolas"/>
+          <w:color w:val="000000"/>
+          <w:sz w:val="19"/>
+          <w:szCs w:val="19"/>
+        </w:rPr>
+        <w:t xml:space="preserve"> inputPhrase) {</w:t>
+      </w:r>
+    </w:p>
+    <w:p>
+      <w:pPr>
+        <w:shd w:val="clear" w:color="auto" w:fill="E7E6E6" w:themeFill="background2"/>
+        <w:autoSpaceDE w:val="0"/>
+        <w:autoSpaceDN w:val="0"/>
+        <w:adjustRightInd w:val="0"/>
+        <w:spacing w:after="0" w:line="240" w:lineRule="auto"/>
+        <w:ind w:left="1440" w:firstLine="720"/>
+        <w:rPr>
+          <w:rFonts w:ascii="Consolas" w:hAnsi="Consolas" w:cs="Consolas"/>
+          <w:color w:val="000000"/>
+          <w:sz w:val="19"/>
+          <w:szCs w:val="19"/>
+        </w:rPr>
+      </w:pPr>
+      <w:r>
+        <w:rPr>
+          <w:rFonts w:ascii="Consolas" w:hAnsi="Consolas" w:cs="Consolas"/>
+          <w:color w:val="0000FF"/>
+          <w:sz w:val="19"/>
+          <w:szCs w:val="19"/>
+        </w:rPr>
+        <w:t>if</w:t>
+      </w:r>
+      <w:r>
+        <w:rPr>
+          <w:rFonts w:ascii="Consolas" w:hAnsi="Consolas" w:cs="Consolas"/>
+          <w:color w:val="000000"/>
+          <w:sz w:val="19"/>
+          <w:szCs w:val="19"/>
+        </w:rPr>
+        <w:t xml:space="preserve">(inputPhrase == </w:t>
+      </w:r>
+      <w:r>
+        <w:rPr>
+          <w:rFonts w:ascii="Consolas" w:hAnsi="Consolas" w:cs="Consolas"/>
+          <w:color w:val="A31515"/>
+          <w:sz w:val="19"/>
+          <w:szCs w:val="19"/>
+        </w:rPr>
+        <w:t>""</w:t>
       </w:r>
       <w:r>
         <w:rPr>
@@ -1581,47 +1858,141 @@
         <w:autoSpaceDN w:val="0"/>
         <w:adjustRightInd w:val="0"/>
         <w:spacing w:after="0" w:line="240" w:lineRule="auto"/>
-        <w:ind w:left="1080" w:firstLine="360"/>
-        <w:rPr>
-          <w:rFonts w:ascii="Consolas" w:hAnsi="Consolas" w:cs="Consolas"/>
-          <w:color w:val="000000"/>
-          <w:sz w:val="19"/>
-          <w:szCs w:val="19"/>
-        </w:rPr>
-      </w:pPr>
-      <w:r>
-        <w:rPr>
-          <w:rFonts w:ascii="Consolas" w:hAnsi="Consolas" w:cs="Consolas"/>
-          <w:color w:val="000000"/>
-          <w:sz w:val="19"/>
-          <w:szCs w:val="19"/>
-        </w:rPr>
-        <w:t>timer.Stop();</w:t>
-      </w:r>
-    </w:p>
-    <w:p>
-      <w:pPr>
-        <w:shd w:val="clear" w:color="auto" w:fill="E7E6E6" w:themeFill="background2"/>
-        <w:autoSpaceDE w:val="0"/>
-        <w:autoSpaceDN w:val="0"/>
-        <w:adjustRightInd w:val="0"/>
-        <w:spacing w:after="0" w:line="240" w:lineRule="auto"/>
-        <w:ind w:left="1080" w:firstLine="360"/>
-        <w:rPr>
-          <w:rFonts w:ascii="Consolas" w:hAnsi="Consolas" w:cs="Consolas"/>
-          <w:color w:val="000000"/>
-          <w:sz w:val="19"/>
-          <w:szCs w:val="19"/>
-        </w:rPr>
-      </w:pPr>
-      <w:r>
-        <w:rPr>
-          <w:rFonts w:ascii="Consolas" w:hAnsi="Consolas" w:cs="Consolas"/>
-          <w:color w:val="000000"/>
-          <w:sz w:val="19"/>
-          <w:szCs w:val="19"/>
-        </w:rPr>
-        <w:t>TestingForm.SelectTabByName(</w:t>
+        <w:ind w:left="2160" w:firstLine="720"/>
+        <w:rPr>
+          <w:rFonts w:ascii="Consolas" w:hAnsi="Consolas" w:cs="Consolas"/>
+          <w:color w:val="000000"/>
+          <w:sz w:val="19"/>
+          <w:szCs w:val="19"/>
+        </w:rPr>
+      </w:pPr>
+      <w:r>
+        <w:rPr>
+          <w:rFonts w:ascii="Consolas" w:hAnsi="Consolas" w:cs="Consolas"/>
+          <w:color w:val="000000"/>
+          <w:sz w:val="19"/>
+          <w:szCs w:val="19"/>
+        </w:rPr>
+        <w:t>MistakesCount = 0;</w:t>
+      </w:r>
+    </w:p>
+    <w:p>
+      <w:pPr>
+        <w:shd w:val="clear" w:color="auto" w:fill="E7E6E6" w:themeFill="background2"/>
+        <w:autoSpaceDE w:val="0"/>
+        <w:autoSpaceDN w:val="0"/>
+        <w:adjustRightInd w:val="0"/>
+        <w:spacing w:after="0" w:line="240" w:lineRule="auto"/>
+        <w:ind w:left="2160" w:firstLine="720"/>
+        <w:rPr>
+          <w:rFonts w:ascii="Consolas" w:hAnsi="Consolas" w:cs="Consolas"/>
+          <w:color w:val="000000"/>
+          <w:sz w:val="19"/>
+          <w:szCs w:val="19"/>
+        </w:rPr>
+      </w:pPr>
+      <w:r>
+        <w:rPr>
+          <w:rFonts w:ascii="Consolas" w:hAnsi="Consolas" w:cs="Consolas"/>
+          <w:color w:val="000000"/>
+          <w:sz w:val="19"/>
+          <w:szCs w:val="19"/>
+        </w:rPr>
+        <w:t>CorrectWordsCount = 0;</w:t>
+      </w:r>
+    </w:p>
+    <w:p>
+      <w:pPr>
+        <w:shd w:val="clear" w:color="auto" w:fill="E7E6E6" w:themeFill="background2"/>
+        <w:autoSpaceDE w:val="0"/>
+        <w:autoSpaceDN w:val="0"/>
+        <w:adjustRightInd w:val="0"/>
+        <w:spacing w:after="0" w:line="240" w:lineRule="auto"/>
+        <w:ind w:left="2160" w:firstLine="720"/>
+        <w:rPr>
+          <w:rFonts w:ascii="Consolas" w:hAnsi="Consolas" w:cs="Consolas"/>
+          <w:color w:val="000000"/>
+          <w:sz w:val="19"/>
+          <w:szCs w:val="19"/>
+        </w:rPr>
+      </w:pPr>
+      <w:r>
+        <w:rPr>
+          <w:rFonts w:ascii="Consolas" w:hAnsi="Consolas" w:cs="Consolas"/>
+          <w:color w:val="0000FF"/>
+          <w:sz w:val="19"/>
+          <w:szCs w:val="19"/>
+        </w:rPr>
+        <w:lastRenderedPageBreak/>
+        <w:t>return</w:t>
+      </w:r>
+      <w:r>
+        <w:rPr>
+          <w:rFonts w:ascii="Consolas" w:hAnsi="Consolas" w:cs="Consolas"/>
+          <w:color w:val="000000"/>
+          <w:sz w:val="19"/>
+          <w:szCs w:val="19"/>
+        </w:rPr>
+        <w:t>;</w:t>
+      </w:r>
+    </w:p>
+    <w:p>
+      <w:pPr>
+        <w:shd w:val="clear" w:color="auto" w:fill="E7E6E6" w:themeFill="background2"/>
+        <w:autoSpaceDE w:val="0"/>
+        <w:autoSpaceDN w:val="0"/>
+        <w:adjustRightInd w:val="0"/>
+        <w:spacing w:after="0" w:line="240" w:lineRule="auto"/>
+        <w:ind w:left="2160" w:firstLine="720"/>
+        <w:rPr>
+          <w:rFonts w:ascii="Consolas" w:hAnsi="Consolas" w:cs="Consolas"/>
+          <w:color w:val="000000"/>
+          <w:sz w:val="19"/>
+          <w:szCs w:val="19"/>
+        </w:rPr>
+      </w:pPr>
+      <w:r>
+        <w:rPr>
+          <w:rFonts w:ascii="Consolas" w:hAnsi="Consolas" w:cs="Consolas"/>
+          <w:color w:val="000000"/>
+          <w:sz w:val="19"/>
+          <w:szCs w:val="19"/>
+        </w:rPr>
+        <w:t>}</w:t>
+      </w:r>
+    </w:p>
+    <w:p>
+      <w:pPr>
+        <w:shd w:val="clear" w:color="auto" w:fill="E7E6E6" w:themeFill="background2"/>
+        <w:autoSpaceDE w:val="0"/>
+        <w:autoSpaceDN w:val="0"/>
+        <w:adjustRightInd w:val="0"/>
+        <w:spacing w:after="0" w:line="240" w:lineRule="auto"/>
+        <w:ind w:left="1440" w:firstLine="720"/>
+        <w:rPr>
+          <w:rFonts w:ascii="Consolas" w:hAnsi="Consolas" w:cs="Consolas"/>
+          <w:color w:val="000000"/>
+          <w:sz w:val="19"/>
+          <w:szCs w:val="19"/>
+        </w:rPr>
+      </w:pPr>
+      <w:r>
+        <w:rPr>
+          <w:rFonts w:ascii="Consolas" w:hAnsi="Consolas" w:cs="Consolas"/>
+          <w:color w:val="0000FF"/>
+          <w:sz w:val="19"/>
+          <w:szCs w:val="19"/>
+        </w:rPr>
+        <w:t>var</w:t>
+      </w:r>
+      <w:r>
+        <w:rPr>
+          <w:rFonts w:ascii="Consolas" w:hAnsi="Consolas" w:cs="Consolas"/>
+          <w:color w:val="000000"/>
+          <w:sz w:val="19"/>
+          <w:szCs w:val="19"/>
+        </w:rPr>
+        <w:t xml:space="preserve"> inputPhraseArray = inputPhrase.Split(</w:t>
       </w:r>
       <w:r>
         <w:rPr>
@@ -1630,7 +2001,7 @@
           <w:sz w:val="19"/>
           <w:szCs w:val="19"/>
         </w:rPr>
-        <w:t>"ResultTab"</w:t>
+        <w:t>" "</w:t>
       </w:r>
       <w:r>
         <w:rPr>
@@ -1645,7 +2016,172 @@
     <w:p>
       <w:pPr>
         <w:shd w:val="clear" w:color="auto" w:fill="E7E6E6" w:themeFill="background2"/>
-        <w:ind w:left="1080"/>
+        <w:autoSpaceDE w:val="0"/>
+        <w:autoSpaceDN w:val="0"/>
+        <w:adjustRightInd w:val="0"/>
+        <w:spacing w:after="0" w:line="240" w:lineRule="auto"/>
+        <w:ind w:left="1440" w:firstLine="720"/>
+        <w:rPr>
+          <w:rFonts w:ascii="Consolas" w:hAnsi="Consolas" w:cs="Consolas"/>
+          <w:color w:val="000000"/>
+          <w:sz w:val="19"/>
+          <w:szCs w:val="19"/>
+        </w:rPr>
+      </w:pPr>
+      <w:r>
+        <w:rPr>
+          <w:rFonts w:ascii="Consolas" w:hAnsi="Consolas" w:cs="Consolas"/>
+          <w:color w:val="0000FF"/>
+          <w:sz w:val="19"/>
+          <w:szCs w:val="19"/>
+        </w:rPr>
+        <w:t>if</w:t>
+      </w:r>
+      <w:r>
+        <w:rPr>
+          <w:rFonts w:ascii="Consolas" w:hAnsi="Consolas" w:cs="Consolas"/>
+          <w:color w:val="000000"/>
+          <w:sz w:val="19"/>
+          <w:szCs w:val="19"/>
+        </w:rPr>
+        <w:t xml:space="preserve">(inputPhrase == TestPhrase) { </w:t>
+      </w:r>
+    </w:p>
+    <w:p>
+      <w:pPr>
+        <w:shd w:val="clear" w:color="auto" w:fill="E7E6E6" w:themeFill="background2"/>
+        <w:autoSpaceDE w:val="0"/>
+        <w:autoSpaceDN w:val="0"/>
+        <w:adjustRightInd w:val="0"/>
+        <w:spacing w:after="0" w:line="240" w:lineRule="auto"/>
+        <w:ind w:left="2160" w:firstLine="720"/>
+        <w:rPr>
+          <w:rFonts w:ascii="Consolas" w:hAnsi="Consolas" w:cs="Consolas"/>
+          <w:color w:val="000000"/>
+          <w:sz w:val="19"/>
+          <w:szCs w:val="19"/>
+        </w:rPr>
+      </w:pPr>
+      <w:r>
+        <w:rPr>
+          <w:rFonts w:ascii="Consolas" w:hAnsi="Consolas" w:cs="Consolas"/>
+          <w:color w:val="000000"/>
+          <w:sz w:val="19"/>
+          <w:szCs w:val="19"/>
+        </w:rPr>
+        <w:t>MistakesCount = 0;</w:t>
+      </w:r>
+    </w:p>
+    <w:p>
+      <w:pPr>
+        <w:shd w:val="clear" w:color="auto" w:fill="E7E6E6" w:themeFill="background2"/>
+        <w:autoSpaceDE w:val="0"/>
+        <w:autoSpaceDN w:val="0"/>
+        <w:adjustRightInd w:val="0"/>
+        <w:spacing w:after="0" w:line="240" w:lineRule="auto"/>
+        <w:ind w:left="2160" w:firstLine="720"/>
+        <w:rPr>
+          <w:rFonts w:ascii="Consolas" w:hAnsi="Consolas" w:cs="Consolas"/>
+          <w:color w:val="000000"/>
+          <w:sz w:val="19"/>
+          <w:szCs w:val="19"/>
+        </w:rPr>
+      </w:pPr>
+      <w:r>
+        <w:rPr>
+          <w:rFonts w:ascii="Consolas" w:hAnsi="Consolas" w:cs="Consolas"/>
+          <w:color w:val="000000"/>
+          <w:sz w:val="19"/>
+          <w:szCs w:val="19"/>
+        </w:rPr>
+        <w:t>CorrectWordsCount = inputPhraseArray.Length;</w:t>
+      </w:r>
+    </w:p>
+    <w:p>
+      <w:pPr>
+        <w:shd w:val="clear" w:color="auto" w:fill="E7E6E6" w:themeFill="background2"/>
+        <w:autoSpaceDE w:val="0"/>
+        <w:autoSpaceDN w:val="0"/>
+        <w:adjustRightInd w:val="0"/>
+        <w:spacing w:after="0" w:line="240" w:lineRule="auto"/>
+        <w:ind w:left="2160" w:firstLine="720"/>
+        <w:rPr>
+          <w:rFonts w:ascii="Consolas" w:hAnsi="Consolas" w:cs="Consolas"/>
+          <w:color w:val="000000"/>
+          <w:sz w:val="19"/>
+          <w:szCs w:val="19"/>
+        </w:rPr>
+      </w:pPr>
+      <w:r>
+        <w:rPr>
+          <w:rFonts w:ascii="Consolas" w:hAnsi="Consolas" w:cs="Consolas"/>
+          <w:color w:val="000000"/>
+          <w:sz w:val="19"/>
+          <w:szCs w:val="19"/>
+        </w:rPr>
+        <w:t>Stop(</w:t>
+      </w:r>
+      <w:r>
+        <w:rPr>
+          <w:rFonts w:ascii="Consolas" w:hAnsi="Consolas" w:cs="Consolas"/>
+          <w:color w:val="0000FF"/>
+          <w:sz w:val="19"/>
+          <w:szCs w:val="19"/>
+        </w:rPr>
+        <w:t>false</w:t>
+      </w:r>
+      <w:r>
+        <w:rPr>
+          <w:rFonts w:ascii="Consolas" w:hAnsi="Consolas" w:cs="Consolas"/>
+          <w:color w:val="000000"/>
+          <w:sz w:val="19"/>
+          <w:szCs w:val="19"/>
+        </w:rPr>
+        <w:t>);</w:t>
+      </w:r>
+    </w:p>
+    <w:p>
+      <w:pPr>
+        <w:shd w:val="clear" w:color="auto" w:fill="E7E6E6" w:themeFill="background2"/>
+        <w:autoSpaceDE w:val="0"/>
+        <w:autoSpaceDN w:val="0"/>
+        <w:adjustRightInd w:val="0"/>
+        <w:spacing w:after="0" w:line="240" w:lineRule="auto"/>
+        <w:ind w:left="2160" w:firstLine="720"/>
+        <w:rPr>
+          <w:rFonts w:ascii="Consolas" w:hAnsi="Consolas" w:cs="Consolas"/>
+          <w:color w:val="000000"/>
+          <w:sz w:val="19"/>
+          <w:szCs w:val="19"/>
+        </w:rPr>
+      </w:pPr>
+      <w:r>
+        <w:rPr>
+          <w:rFonts w:ascii="Consolas" w:hAnsi="Consolas" w:cs="Consolas"/>
+          <w:color w:val="0000FF"/>
+          <w:sz w:val="19"/>
+          <w:szCs w:val="19"/>
+        </w:rPr>
+        <w:t>return</w:t>
+      </w:r>
+      <w:r>
+        <w:rPr>
+          <w:rFonts w:ascii="Consolas" w:hAnsi="Consolas" w:cs="Consolas"/>
+          <w:color w:val="000000"/>
+          <w:sz w:val="19"/>
+          <w:szCs w:val="19"/>
+        </w:rPr>
+        <w:t>;</w:t>
+      </w:r>
+    </w:p>
+    <w:p>
+      <w:pPr>
+        <w:shd w:val="clear" w:color="auto" w:fill="E7E6E6" w:themeFill="background2"/>
+        <w:autoSpaceDE w:val="0"/>
+        <w:autoSpaceDN w:val="0"/>
+        <w:adjustRightInd w:val="0"/>
+        <w:spacing w:after="0" w:line="240" w:lineRule="auto"/>
+        <w:ind w:left="2160"/>
         <w:rPr>
           <w:rFonts w:ascii="Consolas" w:hAnsi="Consolas" w:cs="Consolas"/>
           <w:color w:val="000000"/>
@@ -1662,64 +2198,348 @@
         </w:rPr>
         <w:t>}</w:t>
       </w:r>
+    </w:p>
+    <w:p>
+      <w:pPr>
+        <w:shd w:val="clear" w:color="auto" w:fill="E7E6E6" w:themeFill="background2"/>
+        <w:autoSpaceDE w:val="0"/>
+        <w:autoSpaceDN w:val="0"/>
+        <w:adjustRightInd w:val="0"/>
+        <w:spacing w:after="0" w:line="240" w:lineRule="auto"/>
+        <w:ind w:left="1440" w:firstLine="720"/>
+        <w:rPr>
+          <w:rFonts w:ascii="Consolas" w:hAnsi="Consolas" w:cs="Consolas"/>
+          <w:color w:val="000000"/>
+          <w:sz w:val="19"/>
+          <w:szCs w:val="19"/>
+        </w:rPr>
+      </w:pPr>
+      <w:r>
+        <w:rPr>
+          <w:rFonts w:ascii="Consolas" w:hAnsi="Consolas" w:cs="Consolas"/>
+          <w:color w:val="0000FF"/>
+          <w:sz w:val="19"/>
+          <w:szCs w:val="19"/>
+        </w:rPr>
+        <w:t>var</w:t>
+      </w:r>
+      <w:r>
+        <w:rPr>
+          <w:rFonts w:ascii="Consolas" w:hAnsi="Consolas" w:cs="Consolas"/>
+          <w:color w:val="000000"/>
+          <w:sz w:val="19"/>
+          <w:szCs w:val="19"/>
+        </w:rPr>
+        <w:t xml:space="preserve"> testPhraseArray = GetSplitTestPhrase();</w:t>
+      </w:r>
+    </w:p>
+    <w:p>
+      <w:pPr>
+        <w:shd w:val="clear" w:color="auto" w:fill="E7E6E6" w:themeFill="background2"/>
+        <w:autoSpaceDE w:val="0"/>
+        <w:autoSpaceDN w:val="0"/>
+        <w:adjustRightInd w:val="0"/>
+        <w:spacing w:after="0" w:line="240" w:lineRule="auto"/>
+        <w:ind w:left="1440" w:firstLine="720"/>
+        <w:rPr>
+          <w:rFonts w:ascii="Consolas" w:hAnsi="Consolas" w:cs="Consolas"/>
+          <w:color w:val="000000"/>
+          <w:sz w:val="19"/>
+          <w:szCs w:val="19"/>
+        </w:rPr>
+      </w:pPr>
+      <w:r>
+        <w:rPr>
+          <w:rFonts w:ascii="Consolas" w:hAnsi="Consolas" w:cs="Consolas"/>
+          <w:color w:val="0000FF"/>
+          <w:sz w:val="19"/>
+          <w:szCs w:val="19"/>
+        </w:rPr>
+        <w:t>var</w:t>
+      </w:r>
+      <w:r>
+        <w:rPr>
+          <w:rFonts w:ascii="Consolas" w:hAnsi="Consolas" w:cs="Consolas"/>
+          <w:color w:val="000000"/>
+          <w:sz w:val="19"/>
+          <w:szCs w:val="19"/>
+        </w:rPr>
+        <w:t xml:space="preserve"> mistakesCount = 0;</w:t>
+      </w:r>
+    </w:p>
+    <w:p>
+      <w:pPr>
+        <w:shd w:val="clear" w:color="auto" w:fill="E7E6E6" w:themeFill="background2"/>
+        <w:autoSpaceDE w:val="0"/>
+        <w:autoSpaceDN w:val="0"/>
+        <w:adjustRightInd w:val="0"/>
+        <w:spacing w:after="0" w:line="240" w:lineRule="auto"/>
+        <w:ind w:left="2160"/>
+        <w:rPr>
+          <w:rFonts w:ascii="Consolas" w:hAnsi="Consolas" w:cs="Consolas"/>
+          <w:color w:val="000000"/>
+          <w:sz w:val="19"/>
+          <w:szCs w:val="19"/>
+        </w:rPr>
+      </w:pPr>
+      <w:r>
+        <w:rPr>
+          <w:rFonts w:ascii="Consolas" w:hAnsi="Consolas" w:cs="Consolas"/>
+          <w:color w:val="0000FF"/>
+          <w:sz w:val="19"/>
+          <w:szCs w:val="19"/>
+        </w:rPr>
+        <w:t>for</w:t>
+      </w:r>
+      <w:r>
+        <w:rPr>
+          <w:rFonts w:ascii="Consolas" w:hAnsi="Consolas" w:cs="Consolas"/>
+          <w:color w:val="000000"/>
+          <w:sz w:val="19"/>
+          <w:szCs w:val="19"/>
+        </w:rPr>
+        <w:t>(</w:t>
+      </w:r>
+      <w:r>
+        <w:rPr>
+          <w:rFonts w:ascii="Consolas" w:hAnsi="Consolas" w:cs="Consolas"/>
+          <w:color w:val="0000FF"/>
+          <w:sz w:val="19"/>
+          <w:szCs w:val="19"/>
+        </w:rPr>
+        <w:t>var</w:t>
+      </w:r>
+      <w:r>
+        <w:rPr>
+          <w:rFonts w:ascii="Consolas" w:hAnsi="Consolas" w:cs="Consolas"/>
+          <w:color w:val="000000"/>
+          <w:sz w:val="19"/>
+          <w:szCs w:val="19"/>
+        </w:rPr>
+        <w:t xml:space="preserve"> i=0; i&lt;inputPhraseArray.Length; i++) {</w:t>
+      </w:r>
+    </w:p>
+    <w:p>
+      <w:pPr>
+        <w:shd w:val="clear" w:color="auto" w:fill="E7E6E6" w:themeFill="background2"/>
+        <w:autoSpaceDE w:val="0"/>
+        <w:autoSpaceDN w:val="0"/>
+        <w:adjustRightInd w:val="0"/>
+        <w:spacing w:after="0" w:line="240" w:lineRule="auto"/>
+        <w:ind w:left="2160" w:firstLine="720"/>
+        <w:rPr>
+          <w:rFonts w:ascii="Consolas" w:hAnsi="Consolas" w:cs="Consolas"/>
+          <w:color w:val="000000"/>
+          <w:sz w:val="19"/>
+          <w:szCs w:val="19"/>
+        </w:rPr>
+      </w:pPr>
+      <w:r>
+        <w:rPr>
+          <w:rFonts w:ascii="Consolas" w:hAnsi="Consolas" w:cs="Consolas"/>
+          <w:color w:val="0000FF"/>
+          <w:sz w:val="19"/>
+          <w:szCs w:val="19"/>
+        </w:rPr>
+        <w:t>if</w:t>
+      </w:r>
+      <w:r>
+        <w:rPr>
+          <w:rFonts w:ascii="Consolas" w:hAnsi="Consolas" w:cs="Consolas"/>
+          <w:color w:val="000000"/>
+          <w:sz w:val="19"/>
+          <w:szCs w:val="19"/>
+        </w:rPr>
+        <w:t>(inputPhraseArray[i] != testPhraseArray[i])</w:t>
+      </w:r>
+    </w:p>
+    <w:p>
+      <w:pPr>
+        <w:shd w:val="clear" w:color="auto" w:fill="E7E6E6" w:themeFill="background2"/>
+        <w:autoSpaceDE w:val="0"/>
+        <w:autoSpaceDN w:val="0"/>
+        <w:adjustRightInd w:val="0"/>
+        <w:spacing w:after="0" w:line="240" w:lineRule="auto"/>
+        <w:ind w:left="2880" w:firstLine="720"/>
+        <w:rPr>
+          <w:rFonts w:ascii="Consolas" w:hAnsi="Consolas" w:cs="Consolas"/>
+          <w:color w:val="000000"/>
+          <w:sz w:val="19"/>
+          <w:szCs w:val="19"/>
+        </w:rPr>
+      </w:pPr>
+      <w:r>
+        <w:rPr>
+          <w:rFonts w:ascii="Consolas" w:hAnsi="Consolas" w:cs="Consolas"/>
+          <w:color w:val="000000"/>
+          <w:sz w:val="19"/>
+          <w:szCs w:val="19"/>
+        </w:rPr>
+        <w:t>mistakesCount++;</w:t>
+      </w:r>
+    </w:p>
+    <w:p>
+      <w:pPr>
+        <w:shd w:val="clear" w:color="auto" w:fill="E7E6E6" w:themeFill="background2"/>
+        <w:autoSpaceDE w:val="0"/>
+        <w:autoSpaceDN w:val="0"/>
+        <w:adjustRightInd w:val="0"/>
+        <w:spacing w:after="0" w:line="240" w:lineRule="auto"/>
+        <w:ind w:left="1440" w:firstLine="720"/>
+        <w:rPr>
+          <w:rFonts w:ascii="Consolas" w:hAnsi="Consolas" w:cs="Consolas"/>
+          <w:color w:val="000000"/>
+          <w:sz w:val="19"/>
+          <w:szCs w:val="19"/>
+        </w:rPr>
+      </w:pPr>
+      <w:r>
+        <w:rPr>
+          <w:rFonts w:ascii="Consolas" w:hAnsi="Consolas" w:cs="Consolas"/>
+          <w:color w:val="000000"/>
+          <w:sz w:val="19"/>
+          <w:szCs w:val="19"/>
+        </w:rPr>
+        <w:t>}</w:t>
+      </w:r>
+    </w:p>
+    <w:p>
+      <w:pPr>
+        <w:shd w:val="clear" w:color="auto" w:fill="E7E6E6" w:themeFill="background2"/>
+        <w:autoSpaceDE w:val="0"/>
+        <w:autoSpaceDN w:val="0"/>
+        <w:adjustRightInd w:val="0"/>
+        <w:spacing w:after="0" w:line="240" w:lineRule="auto"/>
+        <w:ind w:left="1440" w:firstLine="720"/>
+        <w:rPr>
+          <w:rFonts w:ascii="Consolas" w:hAnsi="Consolas" w:cs="Consolas"/>
+          <w:color w:val="000000"/>
+          <w:sz w:val="19"/>
+          <w:szCs w:val="19"/>
+        </w:rPr>
+      </w:pPr>
+      <w:r>
+        <w:rPr>
+          <w:rFonts w:ascii="Consolas" w:hAnsi="Consolas" w:cs="Consolas"/>
+          <w:color w:val="000000"/>
+          <w:sz w:val="19"/>
+          <w:szCs w:val="19"/>
+        </w:rPr>
+        <w:t>MistakesCount = mistakesCount;</w:t>
+      </w:r>
+    </w:p>
+    <w:p>
+      <w:pPr>
+        <w:shd w:val="clear" w:color="auto" w:fill="E7E6E6" w:themeFill="background2"/>
+        <w:autoSpaceDE w:val="0"/>
+        <w:autoSpaceDN w:val="0"/>
+        <w:adjustRightInd w:val="0"/>
+        <w:spacing w:after="0" w:line="240" w:lineRule="auto"/>
+        <w:ind w:left="1440" w:firstLine="720"/>
+        <w:rPr>
+          <w:rFonts w:ascii="Consolas" w:hAnsi="Consolas" w:cs="Consolas"/>
+          <w:color w:val="000000"/>
+          <w:sz w:val="19"/>
+          <w:szCs w:val="19"/>
+        </w:rPr>
+      </w:pPr>
+      <w:r>
+        <w:rPr>
+          <w:rFonts w:ascii="Consolas" w:hAnsi="Consolas" w:cs="Consolas"/>
+          <w:color w:val="000000"/>
+          <w:sz w:val="19"/>
+          <w:szCs w:val="19"/>
+        </w:rPr>
+        <w:t>CorrectWordsCount = inputPhraseArray.Length</w:t>
+      </w:r>
+      <w:r>
+        <w:rPr>
+          <w:rFonts w:ascii="Consolas" w:hAnsi="Consolas" w:cs="Consolas"/>
+          <w:color w:val="000000"/>
+          <w:sz w:val="19"/>
+          <w:szCs w:val="19"/>
+        </w:rPr>
+        <w:t xml:space="preserve"> – MistakesCount;</w:t>
+      </w:r>
+    </w:p>
+    <w:p>
+      <w:pPr>
+        <w:shd w:val="clear" w:color="auto" w:fill="E7E6E6" w:themeFill="background2"/>
+        <w:autoSpaceDE w:val="0"/>
+        <w:autoSpaceDN w:val="0"/>
+        <w:adjustRightInd w:val="0"/>
+        <w:spacing w:after="0" w:line="240" w:lineRule="auto"/>
+        <w:ind w:left="1440"/>
+        <w:rPr>
+          <w:rFonts w:ascii="Consolas" w:hAnsi="Consolas" w:cs="Consolas"/>
+          <w:color w:val="000000"/>
+          <w:sz w:val="19"/>
+          <w:szCs w:val="19"/>
+        </w:rPr>
+      </w:pPr>
+      <w:r>
+        <w:rPr>
+          <w:rFonts w:ascii="Consolas" w:hAnsi="Consolas" w:cs="Consolas"/>
+          <w:color w:val="000000"/>
+          <w:sz w:val="19"/>
+          <w:szCs w:val="19"/>
+        </w:rPr>
+        <w:t>}</w:t>
+      </w:r>
+    </w:p>
+    <w:p>
+      <w:pPr>
+        <w:ind w:firstLine="360"/>
+      </w:pPr>
+      <w:r>
+        <w:t xml:space="preserve">Every time this method is called the value of the property </w:t>
+      </w:r>
+      <w:r>
+        <w:t>“</w:t>
+      </w:r>
+      <w:r>
+        <w:t>MistakesCount</w:t>
+      </w:r>
+      <w:r>
+        <w:t>” will be</w:t>
+      </w:r>
+      <w:r>
+        <w:t xml:space="preserve"> </w:t>
+      </w:r>
+      <w:r>
+        <w:t>overwritten. The “MistakesCount” represents a number of entered words which have a mistake are unfinished.</w:t>
+      </w:r>
+      <w:bookmarkStart w:id="0" w:name="_GoBack"/>
+      <w:bookmarkEnd w:id="0"/>
     </w:p>
     <w:p>
       <w:pPr>
         <w:pStyle w:val="ListParagraph"/>
         <w:numPr>
           <w:ilvl w:val="0"/>
-          <w:numId w:val="3"/>
+          <w:numId w:val="1"/>
         </w:numPr>
         <w:rPr>
           <w:lang w:val="ru-RU"/>
         </w:rPr>
       </w:pPr>
       <w:r>
-        <w:t>To</w:t>
-      </w:r>
-      <w:r>
         <w:rPr>
           <w:lang w:val="ru-RU"/>
         </w:rPr>
-        <w:t xml:space="preserve"> </w:t>
-      </w:r>
-      <w:r>
-        <w:t>check</w:t>
+        <w:t>Просчет элементов статистики (количество ошибок, % ошибок, скорость печатания, статус</w:t>
       </w:r>
       <w:r>
         <w:rPr>
           <w:lang w:val="ru-RU"/>
         </w:rPr>
-        <w:t xml:space="preserve">Проверка введенных данных (метод </w:t>
-      </w:r>
-      <w:r>
-        <w:t>compare</w:t>
+        <w:t xml:space="preserve"> тести</w:t>
       </w:r>
       <w:r>
         <w:rPr>
           <w:lang w:val="ru-RU"/>
         </w:rPr>
-        <w:t>)</w:t>
-      </w:r>
-      <w:r>
-        <w:rPr>
-          <w:lang w:val="ru-RU"/>
-        </w:rPr>
-        <w:t>:</w:t>
-      </w:r>
-    </w:p>
-    <w:p>
-      <w:pPr>
-        <w:pStyle w:val="ListParagraph"/>
-        <w:rPr>
-          <w:lang w:val="ru-RU"/>
-        </w:rPr>
-      </w:pPr>
-      <w:r>
-        <w:rPr>
-          <w:lang w:val="ru-RU"/>
-        </w:rPr>
-        <w:t>Проверка введенной фразы на соответствие тестовой по словам</w:t>
+        <w:t>рования, потраченное время)</w:t>
       </w:r>
     </w:p>
     <w:p>
@@ -1727,37 +2547,7 @@
         <w:pStyle w:val="ListParagraph"/>
         <w:numPr>
           <w:ilvl w:val="0"/>
-          <w:numId w:val="3"/>
-        </w:numPr>
-        <w:rPr>
-          <w:lang w:val="ru-RU"/>
-        </w:rPr>
-      </w:pPr>
-      <w:r>
-        <w:rPr>
-          <w:lang w:val="ru-RU"/>
-        </w:rPr>
-        <w:t>Просчет элементов статистики (количество ошибок, % ошибок, скорость печатания, статус</w:t>
-      </w:r>
-      <w:r>
-        <w:rPr>
-          <w:lang w:val="ru-RU"/>
-        </w:rPr>
-        <w:t xml:space="preserve"> тести</w:t>
-      </w:r>
-      <w:r>
-        <w:rPr>
-          <w:lang w:val="ru-RU"/>
-        </w:rPr>
-        <w:t>рования, потраченное время)</w:t>
-      </w:r>
-    </w:p>
-    <w:p>
-      <w:pPr>
-        <w:pStyle w:val="ListParagraph"/>
-        <w:numPr>
-          <w:ilvl w:val="0"/>
-          <w:numId w:val="3"/>
+          <w:numId w:val="1"/>
         </w:numPr>
         <w:rPr>
           <w:lang w:val="ru-RU"/>
@@ -2143,6 +2933,119 @@
       </w:pPr>
     </w:lvl>
   </w:abstractNum>
+  <w:abstractNum w:abstractNumId="3" w15:restartNumberingAfterBreak="0">
+    <w:nsid w:val="47345B53"/>
+    <w:multiLevelType w:val="hybridMultilevel"/>
+    <w:tmpl w:val="9BE07EE2"/>
+    <w:lvl w:ilvl="0" w:tplc="04090001">
+      <w:start w:val="1"/>
+      <w:numFmt w:val="bullet"/>
+      <w:lvlText w:val=""/>
+      <w:lvlJc w:val="left"/>
+      <w:pPr>
+        <w:ind w:left="1440" w:hanging="360"/>
+      </w:pPr>
+      <w:rPr>
+        <w:rFonts w:ascii="Symbol" w:hAnsi="Symbol" w:hint="default"/>
+      </w:rPr>
+    </w:lvl>
+    <w:lvl w:ilvl="1" w:tplc="04090003" w:tentative="1">
+      <w:start w:val="1"/>
+      <w:numFmt w:val="bullet"/>
+      <w:lvlText w:val="o"/>
+      <w:lvlJc w:val="left"/>
+      <w:pPr>
+        <w:ind w:left="2160" w:hanging="360"/>
+      </w:pPr>
+      <w:rPr>
+        <w:rFonts w:ascii="Courier New" w:hAnsi="Courier New" w:cs="Courier New" w:hint="default"/>
+      </w:rPr>
+    </w:lvl>
+    <w:lvl w:ilvl="2" w:tplc="04090005" w:tentative="1">
+      <w:start w:val="1"/>
+      <w:numFmt w:val="bullet"/>
+      <w:lvlText w:val=""/>
+      <w:lvlJc w:val="left"/>
+      <w:pPr>
+        <w:ind w:left="2880" w:hanging="360"/>
+      </w:pPr>
+      <w:rPr>
+        <w:rFonts w:ascii="Wingdings" w:hAnsi="Wingdings" w:hint="default"/>
+      </w:rPr>
+    </w:lvl>
+    <w:lvl w:ilvl="3" w:tplc="04090001" w:tentative="1">
+      <w:start w:val="1"/>
+      <w:numFmt w:val="bullet"/>
+      <w:lvlText w:val=""/>
+      <w:lvlJc w:val="left"/>
+      <w:pPr>
+        <w:ind w:left="3600" w:hanging="360"/>
+      </w:pPr>
+      <w:rPr>
+        <w:rFonts w:ascii="Symbol" w:hAnsi="Symbol" w:hint="default"/>
+      </w:rPr>
+    </w:lvl>
+    <w:lvl w:ilvl="4" w:tplc="04090003" w:tentative="1">
+      <w:start w:val="1"/>
+      <w:numFmt w:val="bullet"/>
+      <w:lvlText w:val="o"/>
+      <w:lvlJc w:val="left"/>
+      <w:pPr>
+        <w:ind w:left="4320" w:hanging="360"/>
+      </w:pPr>
+      <w:rPr>
+        <w:rFonts w:ascii="Courier New" w:hAnsi="Courier New" w:cs="Courier New" w:hint="default"/>
+      </w:rPr>
+    </w:lvl>
+    <w:lvl w:ilvl="5" w:tplc="04090005" w:tentative="1">
+      <w:start w:val="1"/>
+      <w:numFmt w:val="bullet"/>
+      <w:lvlText w:val=""/>
+      <w:lvlJc w:val="left"/>
+      <w:pPr>
+        <w:ind w:left="5040" w:hanging="360"/>
+      </w:pPr>
+      <w:rPr>
+        <w:rFonts w:ascii="Wingdings" w:hAnsi="Wingdings" w:hint="default"/>
+      </w:rPr>
+    </w:lvl>
+    <w:lvl w:ilvl="6" w:tplc="04090001" w:tentative="1">
+      <w:start w:val="1"/>
+      <w:numFmt w:val="bullet"/>
+      <w:lvlText w:val=""/>
+      <w:lvlJc w:val="left"/>
+      <w:pPr>
+        <w:ind w:left="5760" w:hanging="360"/>
+      </w:pPr>
+      <w:rPr>
+        <w:rFonts w:ascii="Symbol" w:hAnsi="Symbol" w:hint="default"/>
+      </w:rPr>
+    </w:lvl>
+    <w:lvl w:ilvl="7" w:tplc="04090003" w:tentative="1">
+      <w:start w:val="1"/>
+      <w:numFmt w:val="bullet"/>
+      <w:lvlText w:val="o"/>
+      <w:lvlJc w:val="left"/>
+      <w:pPr>
+        <w:ind w:left="6480" w:hanging="360"/>
+      </w:pPr>
+      <w:rPr>
+        <w:rFonts w:ascii="Courier New" w:hAnsi="Courier New" w:cs="Courier New" w:hint="default"/>
+      </w:rPr>
+    </w:lvl>
+    <w:lvl w:ilvl="8" w:tplc="04090005" w:tentative="1">
+      <w:start w:val="1"/>
+      <w:numFmt w:val="bullet"/>
+      <w:lvlText w:val=""/>
+      <w:lvlJc w:val="left"/>
+      <w:pPr>
+        <w:ind w:left="7200" w:hanging="360"/>
+      </w:pPr>
+      <w:rPr>
+        <w:rFonts w:ascii="Wingdings" w:hAnsi="Wingdings" w:hint="default"/>
+      </w:rPr>
+    </w:lvl>
+  </w:abstractNum>
   <w:num w:numId="1">
     <w:abstractNumId w:val="1"/>
   </w:num>
@@ -2151,6 +3054,9 @@
   </w:num>
   <w:num w:numId="3">
     <w:abstractNumId w:val="0"/>
+  </w:num>
+  <w:num w:numId="4">
+    <w:abstractNumId w:val="3"/>
   </w:num>
 </w:numbering>
 </file>

</xml_diff>

<commit_message>
Mistakes count fixed, English description added
</commit_message>
<xml_diff>
--- a/How to create Typing Test.docx
+++ b/How to create Typing Test.docx
@@ -74,9 +74,11 @@
       <w:r>
         <w:t xml:space="preserve"> </w:t>
       </w:r>
+      <w:proofErr w:type="spellStart"/>
       <w:r>
         <w:t>TabControl</w:t>
       </w:r>
+      <w:proofErr w:type="spellEnd"/>
       <w:r>
         <w:t xml:space="preserve"> and placing the necessary element</w:t>
       </w:r>
@@ -92,7 +94,15 @@
         <w:pStyle w:val="ListParagraph"/>
       </w:pPr>
       <w:r>
-        <w:t>The TabControl consists of three items:</w:t>
+        <w:t xml:space="preserve">The </w:t>
+      </w:r>
+      <w:proofErr w:type="spellStart"/>
+      <w:r>
+        <w:t>TabControl</w:t>
+      </w:r>
+      <w:proofErr w:type="spellEnd"/>
+      <w:r>
+        <w:t xml:space="preserve"> consists of three items:</w:t>
       </w:r>
     </w:p>
     <w:p>
@@ -277,7 +287,15 @@
         <w:t>To add the elements to the form you should drag them from the toolbar.</w:t>
       </w:r>
       <w:r>
-        <w:t xml:space="preserve"> The elements used are buttons(1)</w:t>
+        <w:t xml:space="preserve"> The elements used are </w:t>
+      </w:r>
+      <w:proofErr w:type="gramStart"/>
+      <w:r>
+        <w:t>buttons(</w:t>
+      </w:r>
+      <w:proofErr w:type="gramEnd"/>
+      <w:r>
+        <w:t>1)</w:t>
       </w:r>
       <w:r>
         <w:t>,</w:t>
@@ -384,6 +402,7 @@
       <w:r>
         <w:t xml:space="preserve"> “</w:t>
       </w:r>
+      <w:proofErr w:type="spellStart"/>
       <w:r>
         <w:t>button</w:t>
       </w:r>
@@ -393,6 +412,7 @@
       <w:r>
         <w:t>click</w:t>
       </w:r>
+      <w:proofErr w:type="spellEnd"/>
       <w:r>
         <w:t>”</w:t>
       </w:r>
@@ -439,6 +459,7 @@
           <w:szCs w:val="19"/>
         </w:rPr>
       </w:pPr>
+      <w:proofErr w:type="gramStart"/>
       <w:r>
         <w:rPr>
           <w:rFonts w:ascii="Consolas" w:hAnsi="Consolas" w:cs="Consolas"/>
@@ -448,6 +469,7 @@
         </w:rPr>
         <w:t>private</w:t>
       </w:r>
+      <w:proofErr w:type="gramEnd"/>
       <w:r>
         <w:rPr>
           <w:rFonts w:ascii="Consolas" w:hAnsi="Consolas" w:cs="Consolas"/>
@@ -473,7 +495,27 @@
           <w:sz w:val="19"/>
           <w:szCs w:val="19"/>
         </w:rPr>
-        <w:t xml:space="preserve"> MinuteIncreasingButton_Click(</w:t>
+        <w:t xml:space="preserve"> </w:t>
+      </w:r>
+      <w:proofErr w:type="spellStart"/>
+      <w:r>
+        <w:rPr>
+          <w:rFonts w:ascii="Consolas" w:hAnsi="Consolas" w:cs="Consolas"/>
+          <w:color w:val="000000"/>
+          <w:sz w:val="19"/>
+          <w:szCs w:val="19"/>
+        </w:rPr>
+        <w:t>MinuteIncreasingButton_Click</w:t>
+      </w:r>
+      <w:proofErr w:type="spellEnd"/>
+      <w:r>
+        <w:rPr>
+          <w:rFonts w:ascii="Consolas" w:hAnsi="Consolas" w:cs="Consolas"/>
+          <w:color w:val="000000"/>
+          <w:sz w:val="19"/>
+          <w:szCs w:val="19"/>
+        </w:rPr>
+        <w:t>(</w:t>
       </w:r>
       <w:r>
         <w:rPr>
@@ -491,7 +533,27 @@
           <w:sz w:val="19"/>
           <w:szCs w:val="19"/>
         </w:rPr>
-        <w:t xml:space="preserve"> sender, EventArgs e) {</w:t>
+        <w:t xml:space="preserve"> sender, </w:t>
+      </w:r>
+      <w:proofErr w:type="spellStart"/>
+      <w:r>
+        <w:rPr>
+          <w:rFonts w:ascii="Consolas" w:hAnsi="Consolas" w:cs="Consolas"/>
+          <w:color w:val="000000"/>
+          <w:sz w:val="19"/>
+          <w:szCs w:val="19"/>
+        </w:rPr>
+        <w:t>EventArgs</w:t>
+      </w:r>
+      <w:proofErr w:type="spellEnd"/>
+      <w:r>
+        <w:rPr>
+          <w:rFonts w:ascii="Consolas" w:hAnsi="Consolas" w:cs="Consolas"/>
+          <w:color w:val="000000"/>
+          <w:sz w:val="19"/>
+          <w:szCs w:val="19"/>
+        </w:rPr>
+        <w:t xml:space="preserve"> e) {</w:t>
       </w:r>
     </w:p>
     <w:p>
@@ -509,6 +571,8 @@
           <w:szCs w:val="19"/>
         </w:rPr>
       </w:pPr>
+      <w:proofErr w:type="spellStart"/>
+      <w:proofErr w:type="gramStart"/>
       <w:r>
         <w:rPr>
           <w:rFonts w:ascii="Consolas" w:hAnsi="Consolas" w:cs="Consolas"/>
@@ -519,15 +583,38 @@
         <w:lastRenderedPageBreak/>
         <w:t>var</w:t>
       </w:r>
-      <w:r>
-        <w:rPr>
-          <w:rFonts w:ascii="Consolas" w:hAnsi="Consolas" w:cs="Consolas"/>
-          <w:color w:val="000000"/>
-          <w:sz w:val="19"/>
-          <w:szCs w:val="19"/>
-        </w:rPr>
-        <w:t xml:space="preserve"> minuteCount = </w:t>
-      </w:r>
+      <w:proofErr w:type="spellEnd"/>
+      <w:proofErr w:type="gramEnd"/>
+      <w:r>
+        <w:rPr>
+          <w:rFonts w:ascii="Consolas" w:hAnsi="Consolas" w:cs="Consolas"/>
+          <w:color w:val="000000"/>
+          <w:sz w:val="19"/>
+          <w:szCs w:val="19"/>
+        </w:rPr>
+        <w:t xml:space="preserve"> </w:t>
+      </w:r>
+      <w:proofErr w:type="spellStart"/>
+      <w:r>
+        <w:rPr>
+          <w:rFonts w:ascii="Consolas" w:hAnsi="Consolas" w:cs="Consolas"/>
+          <w:color w:val="000000"/>
+          <w:sz w:val="19"/>
+          <w:szCs w:val="19"/>
+        </w:rPr>
+        <w:t>minuteCount</w:t>
+      </w:r>
+      <w:proofErr w:type="spellEnd"/>
+      <w:r>
+        <w:rPr>
+          <w:rFonts w:ascii="Consolas" w:hAnsi="Consolas" w:cs="Consolas"/>
+          <w:color w:val="000000"/>
+          <w:sz w:val="19"/>
+          <w:szCs w:val="19"/>
+        </w:rPr>
+        <w:t xml:space="preserve"> = </w:t>
+      </w:r>
+      <w:proofErr w:type="spellStart"/>
       <w:r>
         <w:rPr>
           <w:rFonts w:ascii="Consolas" w:hAnsi="Consolas" w:cs="Consolas"/>
@@ -544,7 +631,37 @@
           <w:sz w:val="19"/>
           <w:szCs w:val="19"/>
         </w:rPr>
-        <w:t>.Parse(MinuteLabel.Text);</w:t>
+        <w:t>.Parse</w:t>
+      </w:r>
+      <w:proofErr w:type="spellEnd"/>
+      <w:r>
+        <w:rPr>
+          <w:rFonts w:ascii="Consolas" w:hAnsi="Consolas" w:cs="Consolas"/>
+          <w:color w:val="000000"/>
+          <w:sz w:val="19"/>
+          <w:szCs w:val="19"/>
+        </w:rPr>
+        <w:t>(</w:t>
+      </w:r>
+      <w:proofErr w:type="spellStart"/>
+      <w:r>
+        <w:rPr>
+          <w:rFonts w:ascii="Consolas" w:hAnsi="Consolas" w:cs="Consolas"/>
+          <w:color w:val="000000"/>
+          <w:sz w:val="19"/>
+          <w:szCs w:val="19"/>
+        </w:rPr>
+        <w:t>MinuteLabel.Text</w:t>
+      </w:r>
+      <w:proofErr w:type="spellEnd"/>
+      <w:r>
+        <w:rPr>
+          <w:rFonts w:ascii="Consolas" w:hAnsi="Consolas" w:cs="Consolas"/>
+          <w:color w:val="000000"/>
+          <w:sz w:val="19"/>
+          <w:szCs w:val="19"/>
+        </w:rPr>
+        <w:t>);</w:t>
       </w:r>
     </w:p>
     <w:p>
@@ -562,14 +679,27 @@
           <w:szCs w:val="19"/>
         </w:rPr>
       </w:pPr>
-      <w:r>
-        <w:rPr>
-          <w:rFonts w:ascii="Consolas" w:hAnsi="Consolas" w:cs="Consolas"/>
-          <w:color w:val="000000"/>
-          <w:sz w:val="19"/>
-          <w:szCs w:val="19"/>
-        </w:rPr>
-        <w:t>minuteCount++;</w:t>
+      <w:proofErr w:type="spellStart"/>
+      <w:proofErr w:type="gramStart"/>
+      <w:r>
+        <w:rPr>
+          <w:rFonts w:ascii="Consolas" w:hAnsi="Consolas" w:cs="Consolas"/>
+          <w:color w:val="000000"/>
+          <w:sz w:val="19"/>
+          <w:szCs w:val="19"/>
+        </w:rPr>
+        <w:t>minuteCount</w:t>
+      </w:r>
+      <w:proofErr w:type="spellEnd"/>
+      <w:proofErr w:type="gramEnd"/>
+      <w:r>
+        <w:rPr>
+          <w:rFonts w:ascii="Consolas" w:hAnsi="Consolas" w:cs="Consolas"/>
+          <w:color w:val="000000"/>
+          <w:sz w:val="19"/>
+          <w:szCs w:val="19"/>
+        </w:rPr>
+        <w:t>++;</w:t>
       </w:r>
     </w:p>
     <w:p>
@@ -587,14 +717,56 @@
           <w:szCs w:val="19"/>
         </w:rPr>
       </w:pPr>
-      <w:r>
-        <w:rPr>
-          <w:rFonts w:ascii="Consolas" w:hAnsi="Consolas" w:cs="Consolas"/>
-          <w:color w:val="000000"/>
-          <w:sz w:val="19"/>
-          <w:szCs w:val="19"/>
-        </w:rPr>
-        <w:t>MinuteLabel.Text = minuteCount.ToString();</w:t>
+      <w:proofErr w:type="spellStart"/>
+      <w:r>
+        <w:rPr>
+          <w:rFonts w:ascii="Consolas" w:hAnsi="Consolas" w:cs="Consolas"/>
+          <w:color w:val="000000"/>
+          <w:sz w:val="19"/>
+          <w:szCs w:val="19"/>
+        </w:rPr>
+        <w:t>MinuteLabel.Text</w:t>
+      </w:r>
+      <w:proofErr w:type="spellEnd"/>
+      <w:r>
+        <w:rPr>
+          <w:rFonts w:ascii="Consolas" w:hAnsi="Consolas" w:cs="Consolas"/>
+          <w:color w:val="000000"/>
+          <w:sz w:val="19"/>
+          <w:szCs w:val="19"/>
+        </w:rPr>
+        <w:t xml:space="preserve"> = </w:t>
+      </w:r>
+      <w:proofErr w:type="spellStart"/>
+      <w:proofErr w:type="gramStart"/>
+      <w:r>
+        <w:rPr>
+          <w:rFonts w:ascii="Consolas" w:hAnsi="Consolas" w:cs="Consolas"/>
+          <w:color w:val="000000"/>
+          <w:sz w:val="19"/>
+          <w:szCs w:val="19"/>
+        </w:rPr>
+        <w:t>minuteCount.ToString</w:t>
+      </w:r>
+      <w:proofErr w:type="spellEnd"/>
+      <w:r>
+        <w:rPr>
+          <w:rFonts w:ascii="Consolas" w:hAnsi="Consolas" w:cs="Consolas"/>
+          <w:color w:val="000000"/>
+          <w:sz w:val="19"/>
+          <w:szCs w:val="19"/>
+        </w:rPr>
+        <w:t>(</w:t>
+      </w:r>
+      <w:proofErr w:type="gramEnd"/>
+      <w:r>
+        <w:rPr>
+          <w:rFonts w:ascii="Consolas" w:hAnsi="Consolas" w:cs="Consolas"/>
+          <w:color w:val="000000"/>
+          <w:sz w:val="19"/>
+          <w:szCs w:val="19"/>
+        </w:rPr>
+        <w:t>);</w:t>
       </w:r>
     </w:p>
     <w:p>
@@ -623,7 +795,15 @@
         <w:t xml:space="preserve">Using the same logic </w:t>
       </w:r>
       <w:r>
-        <w:t xml:space="preserve">write the methods for the other SetTimeButtons. </w:t>
+        <w:t xml:space="preserve">write the methods for the other </w:t>
+      </w:r>
+      <w:proofErr w:type="spellStart"/>
+      <w:r>
+        <w:t>SetTimeButtons</w:t>
+      </w:r>
+      <w:proofErr w:type="spellEnd"/>
+      <w:r>
+        <w:t xml:space="preserve">. </w:t>
       </w:r>
     </w:p>
     <w:p>
@@ -638,7 +818,15 @@
         <w:t>To set the necessary Tab active write the method</w:t>
       </w:r>
       <w:r>
-        <w:t xml:space="preserve"> “SelectTabByName”:</w:t>
+        <w:t xml:space="preserve"> “</w:t>
+      </w:r>
+      <w:proofErr w:type="spellStart"/>
+      <w:r>
+        <w:t>SelectTabByName</w:t>
+      </w:r>
+      <w:proofErr w:type="spellEnd"/>
+      <w:r>
+        <w:t>”:</w:t>
       </w:r>
     </w:p>
     <w:p>
@@ -656,6 +844,7 @@
           <w:szCs w:val="19"/>
         </w:rPr>
       </w:pPr>
+      <w:proofErr w:type="gramStart"/>
       <w:r>
         <w:rPr>
           <w:rFonts w:ascii="Consolas" w:hAnsi="Consolas" w:cs="Consolas"/>
@@ -665,6 +854,7 @@
         </w:rPr>
         <w:t>public</w:t>
       </w:r>
+      <w:proofErr w:type="gramEnd"/>
       <w:r>
         <w:rPr>
           <w:rFonts w:ascii="Consolas" w:hAnsi="Consolas" w:cs="Consolas"/>
@@ -690,7 +880,27 @@
           <w:sz w:val="19"/>
           <w:szCs w:val="19"/>
         </w:rPr>
-        <w:t xml:space="preserve"> SelectTabByName(</w:t>
+        <w:t xml:space="preserve"> </w:t>
+      </w:r>
+      <w:proofErr w:type="spellStart"/>
+      <w:r>
+        <w:rPr>
+          <w:rFonts w:ascii="Consolas" w:hAnsi="Consolas" w:cs="Consolas"/>
+          <w:color w:val="000000"/>
+          <w:sz w:val="19"/>
+          <w:szCs w:val="19"/>
+        </w:rPr>
+        <w:t>SelectTabByName</w:t>
+      </w:r>
+      <w:proofErr w:type="spellEnd"/>
+      <w:r>
+        <w:rPr>
+          <w:rFonts w:ascii="Consolas" w:hAnsi="Consolas" w:cs="Consolas"/>
+          <w:color w:val="000000"/>
+          <w:sz w:val="19"/>
+          <w:szCs w:val="19"/>
+        </w:rPr>
+        <w:t>(</w:t>
       </w:r>
       <w:r>
         <w:rPr>
@@ -723,14 +933,36 @@
           <w:szCs w:val="19"/>
         </w:rPr>
       </w:pPr>
-      <w:r>
-        <w:rPr>
-          <w:rFonts w:ascii="Consolas" w:hAnsi="Consolas" w:cs="Consolas"/>
-          <w:color w:val="000000"/>
-          <w:sz w:val="19"/>
-          <w:szCs w:val="19"/>
-        </w:rPr>
-        <w:t>TabControl.SelectTab(name);</w:t>
+      <w:proofErr w:type="spellStart"/>
+      <w:proofErr w:type="gramStart"/>
+      <w:r>
+        <w:rPr>
+          <w:rFonts w:ascii="Consolas" w:hAnsi="Consolas" w:cs="Consolas"/>
+          <w:color w:val="000000"/>
+          <w:sz w:val="19"/>
+          <w:szCs w:val="19"/>
+        </w:rPr>
+        <w:t>TabControl.SelectTab</w:t>
+      </w:r>
+      <w:proofErr w:type="spellEnd"/>
+      <w:r>
+        <w:rPr>
+          <w:rFonts w:ascii="Consolas" w:hAnsi="Consolas" w:cs="Consolas"/>
+          <w:color w:val="000000"/>
+          <w:sz w:val="19"/>
+          <w:szCs w:val="19"/>
+        </w:rPr>
+        <w:t>(</w:t>
+      </w:r>
+      <w:proofErr w:type="gramEnd"/>
+      <w:r>
+        <w:rPr>
+          <w:rFonts w:ascii="Consolas" w:hAnsi="Consolas" w:cs="Consolas"/>
+          <w:color w:val="000000"/>
+          <w:sz w:val="19"/>
+          <w:szCs w:val="19"/>
+        </w:rPr>
+        <w:t>name);</w:t>
       </w:r>
     </w:p>
     <w:p>
@@ -889,34 +1121,7 @@
           <w:sz w:val="19"/>
           <w:szCs w:val="19"/>
         </w:rPr>
-        <w:t>[</w:t>
-      </w:r>
-      <w:r>
-        <w:rPr>
-          <w:rFonts w:ascii="Consolas" w:hAnsi="Consolas" w:cs="Consolas"/>
-          <w:color w:val="000000"/>
-          <w:sz w:val="19"/>
-          <w:szCs w:val="19"/>
-        </w:rPr>
-        <w:t>Easy</w:t>
-      </w:r>
-      <w:r>
-        <w:rPr>
-          <w:rFonts w:ascii="Consolas" w:hAnsi="Consolas" w:cs="Consolas"/>
-          <w:color w:val="000000"/>
-          <w:sz w:val="19"/>
-          <w:szCs w:val="19"/>
-        </w:rPr>
-        <w:t>]</w:t>
-      </w:r>
-      <w:r>
-        <w:rPr>
-          <w:rFonts w:ascii="Consolas" w:hAnsi="Consolas" w:cs="Consolas"/>
-          <w:color w:val="000000"/>
-          <w:sz w:val="19"/>
-          <w:szCs w:val="19"/>
-        </w:rPr>
-        <w:t>Hello, world!</w:t>
+        <w:t>[Easy]Hello, world!</w:t>
       </w:r>
     </w:p>
     <w:p>
@@ -946,6 +1151,7 @@
           <w:szCs w:val="19"/>
         </w:rPr>
       </w:pPr>
+      <w:proofErr w:type="gramStart"/>
       <w:r>
         <w:rPr>
           <w:rFonts w:ascii="Consolas" w:hAnsi="Consolas" w:cs="Consolas"/>
@@ -955,14 +1161,35 @@
         </w:rPr>
         <w:t>string</w:t>
       </w:r>
-      <w:r>
-        <w:rPr>
-          <w:rFonts w:ascii="Consolas" w:hAnsi="Consolas" w:cs="Consolas"/>
-          <w:color w:val="000000"/>
-          <w:sz w:val="19"/>
-          <w:szCs w:val="19"/>
-        </w:rPr>
-        <w:t xml:space="preserve"> GetTestPhrase() {</w:t>
+      <w:proofErr w:type="gramEnd"/>
+      <w:r>
+        <w:rPr>
+          <w:rFonts w:ascii="Consolas" w:hAnsi="Consolas" w:cs="Consolas"/>
+          <w:color w:val="000000"/>
+          <w:sz w:val="19"/>
+          <w:szCs w:val="19"/>
+        </w:rPr>
+        <w:t xml:space="preserve"> </w:t>
+      </w:r>
+      <w:proofErr w:type="spellStart"/>
+      <w:r>
+        <w:rPr>
+          <w:rFonts w:ascii="Consolas" w:hAnsi="Consolas" w:cs="Consolas"/>
+          <w:color w:val="000000"/>
+          <w:sz w:val="19"/>
+          <w:szCs w:val="19"/>
+        </w:rPr>
+        <w:t>GetTestPhrase</w:t>
+      </w:r>
+      <w:proofErr w:type="spellEnd"/>
+      <w:r>
+        <w:rPr>
+          <w:rFonts w:ascii="Consolas" w:hAnsi="Consolas" w:cs="Consolas"/>
+          <w:color w:val="000000"/>
+          <w:sz w:val="19"/>
+          <w:szCs w:val="19"/>
+        </w:rPr>
+        <w:t>() {</w:t>
       </w:r>
     </w:p>
     <w:p>
@@ -980,6 +1207,8 @@
           <w:szCs w:val="19"/>
         </w:rPr>
       </w:pPr>
+      <w:proofErr w:type="spellStart"/>
+      <w:proofErr w:type="gramStart"/>
       <w:r>
         <w:rPr>
           <w:rFonts w:ascii="Consolas" w:hAnsi="Consolas" w:cs="Consolas"/>
@@ -989,14 +1218,36 @@
         </w:rPr>
         <w:t>var</w:t>
       </w:r>
-      <w:r>
-        <w:rPr>
-          <w:rFonts w:ascii="Consolas" w:hAnsi="Consolas" w:cs="Consolas"/>
-          <w:color w:val="000000"/>
-          <w:sz w:val="19"/>
-          <w:szCs w:val="19"/>
-        </w:rPr>
-        <w:t xml:space="preserve"> difficultyInPhrase = </w:t>
+      <w:proofErr w:type="spellEnd"/>
+      <w:proofErr w:type="gramEnd"/>
+      <w:r>
+        <w:rPr>
+          <w:rFonts w:ascii="Consolas" w:hAnsi="Consolas" w:cs="Consolas"/>
+          <w:color w:val="000000"/>
+          <w:sz w:val="19"/>
+          <w:szCs w:val="19"/>
+        </w:rPr>
+        <w:t xml:space="preserve"> </w:t>
+      </w:r>
+      <w:proofErr w:type="spellStart"/>
+      <w:r>
+        <w:rPr>
+          <w:rFonts w:ascii="Consolas" w:hAnsi="Consolas" w:cs="Consolas"/>
+          <w:color w:val="000000"/>
+          <w:sz w:val="19"/>
+          <w:szCs w:val="19"/>
+        </w:rPr>
+        <w:t>difficultyInPhrase</w:t>
+      </w:r>
+      <w:proofErr w:type="spellEnd"/>
+      <w:r>
+        <w:rPr>
+          <w:rFonts w:ascii="Consolas" w:hAnsi="Consolas" w:cs="Consolas"/>
+          <w:color w:val="000000"/>
+          <w:sz w:val="19"/>
+          <w:szCs w:val="19"/>
+        </w:rPr>
+        <w:t xml:space="preserve"> = </w:t>
       </w:r>
       <w:r>
         <w:rPr>
@@ -1014,7 +1265,27 @@
           <w:sz w:val="19"/>
           <w:szCs w:val="19"/>
         </w:rPr>
-        <w:t xml:space="preserve"> + Difficulty.ToString() + </w:t>
+        <w:t xml:space="preserve"> + </w:t>
+      </w:r>
+      <w:proofErr w:type="spellStart"/>
+      <w:r>
+        <w:rPr>
+          <w:rFonts w:ascii="Consolas" w:hAnsi="Consolas" w:cs="Consolas"/>
+          <w:color w:val="000000"/>
+          <w:sz w:val="19"/>
+          <w:szCs w:val="19"/>
+        </w:rPr>
+        <w:t>Difficulty.ToString</w:t>
+      </w:r>
+      <w:proofErr w:type="spellEnd"/>
+      <w:r>
+        <w:rPr>
+          <w:rFonts w:ascii="Consolas" w:hAnsi="Consolas" w:cs="Consolas"/>
+          <w:color w:val="000000"/>
+          <w:sz w:val="19"/>
+          <w:szCs w:val="19"/>
+        </w:rPr>
+        <w:t xml:space="preserve">() + </w:t>
       </w:r>
       <w:r>
         <w:rPr>
@@ -1050,6 +1321,8 @@
           <w:szCs w:val="19"/>
         </w:rPr>
       </w:pPr>
+      <w:proofErr w:type="spellStart"/>
+      <w:proofErr w:type="gramStart"/>
       <w:r>
         <w:rPr>
           <w:rFonts w:ascii="Consolas" w:hAnsi="Consolas" w:cs="Consolas"/>
@@ -1059,14 +1332,116 @@
         </w:rPr>
         <w:t>var</w:t>
       </w:r>
-      <w:r>
-        <w:rPr>
-          <w:rFonts w:ascii="Consolas" w:hAnsi="Consolas" w:cs="Consolas"/>
-          <w:color w:val="000000"/>
-          <w:sz w:val="19"/>
-          <w:szCs w:val="19"/>
-        </w:rPr>
-        <w:t xml:space="preserve"> currentDifficultyPhrases = File.ReadLines(phrasesPath).Where(x =&gt; x.Contains(difficultyInPhrase));</w:t>
+      <w:proofErr w:type="spellEnd"/>
+      <w:proofErr w:type="gramEnd"/>
+      <w:r>
+        <w:rPr>
+          <w:rFonts w:ascii="Consolas" w:hAnsi="Consolas" w:cs="Consolas"/>
+          <w:color w:val="000000"/>
+          <w:sz w:val="19"/>
+          <w:szCs w:val="19"/>
+        </w:rPr>
+        <w:t xml:space="preserve"> </w:t>
+      </w:r>
+      <w:proofErr w:type="spellStart"/>
+      <w:r>
+        <w:rPr>
+          <w:rFonts w:ascii="Consolas" w:hAnsi="Consolas" w:cs="Consolas"/>
+          <w:color w:val="000000"/>
+          <w:sz w:val="19"/>
+          <w:szCs w:val="19"/>
+        </w:rPr>
+        <w:t>currentDifficultyPhrases</w:t>
+      </w:r>
+      <w:proofErr w:type="spellEnd"/>
+      <w:r>
+        <w:rPr>
+          <w:rFonts w:ascii="Consolas" w:hAnsi="Consolas" w:cs="Consolas"/>
+          <w:color w:val="000000"/>
+          <w:sz w:val="19"/>
+          <w:szCs w:val="19"/>
+        </w:rPr>
+        <w:t xml:space="preserve"> = </w:t>
+      </w:r>
+      <w:proofErr w:type="spellStart"/>
+      <w:r>
+        <w:rPr>
+          <w:rFonts w:ascii="Consolas" w:hAnsi="Consolas" w:cs="Consolas"/>
+          <w:color w:val="000000"/>
+          <w:sz w:val="19"/>
+          <w:szCs w:val="19"/>
+        </w:rPr>
+        <w:t>File.ReadLines</w:t>
+      </w:r>
+      <w:proofErr w:type="spellEnd"/>
+      <w:r>
+        <w:rPr>
+          <w:rFonts w:ascii="Consolas" w:hAnsi="Consolas" w:cs="Consolas"/>
+          <w:color w:val="000000"/>
+          <w:sz w:val="19"/>
+          <w:szCs w:val="19"/>
+        </w:rPr>
+        <w:t>(</w:t>
+      </w:r>
+      <w:proofErr w:type="spellStart"/>
+      <w:r>
+        <w:rPr>
+          <w:rFonts w:ascii="Consolas" w:hAnsi="Consolas" w:cs="Consolas"/>
+          <w:color w:val="000000"/>
+          <w:sz w:val="19"/>
+          <w:szCs w:val="19"/>
+        </w:rPr>
+        <w:t>phrasesPath</w:t>
+      </w:r>
+      <w:proofErr w:type="spellEnd"/>
+      <w:r>
+        <w:rPr>
+          <w:rFonts w:ascii="Consolas" w:hAnsi="Consolas" w:cs="Consolas"/>
+          <w:color w:val="000000"/>
+          <w:sz w:val="19"/>
+          <w:szCs w:val="19"/>
+        </w:rPr>
+        <w:t xml:space="preserve">).Where(x =&gt; </w:t>
+      </w:r>
+      <w:proofErr w:type="spellStart"/>
+      <w:r>
+        <w:rPr>
+          <w:rFonts w:ascii="Consolas" w:hAnsi="Consolas" w:cs="Consolas"/>
+          <w:color w:val="000000"/>
+          <w:sz w:val="19"/>
+          <w:szCs w:val="19"/>
+        </w:rPr>
+        <w:t>x.Contains</w:t>
+      </w:r>
+      <w:proofErr w:type="spellEnd"/>
+      <w:r>
+        <w:rPr>
+          <w:rFonts w:ascii="Consolas" w:hAnsi="Consolas" w:cs="Consolas"/>
+          <w:color w:val="000000"/>
+          <w:sz w:val="19"/>
+          <w:szCs w:val="19"/>
+        </w:rPr>
+        <w:t>(</w:t>
+      </w:r>
+      <w:proofErr w:type="spellStart"/>
+      <w:r>
+        <w:rPr>
+          <w:rFonts w:ascii="Consolas" w:hAnsi="Consolas" w:cs="Consolas"/>
+          <w:color w:val="000000"/>
+          <w:sz w:val="19"/>
+          <w:szCs w:val="19"/>
+        </w:rPr>
+        <w:t>difficultyInPhrase</w:t>
+      </w:r>
+      <w:proofErr w:type="spellEnd"/>
+      <w:r>
+        <w:rPr>
+          <w:rFonts w:ascii="Consolas" w:hAnsi="Consolas" w:cs="Consolas"/>
+          <w:color w:val="000000"/>
+          <w:sz w:val="19"/>
+          <w:szCs w:val="19"/>
+        </w:rPr>
+        <w:t>));</w:t>
       </w:r>
     </w:p>
     <w:p>
@@ -1084,6 +1459,8 @@
           <w:szCs w:val="19"/>
         </w:rPr>
       </w:pPr>
+      <w:proofErr w:type="spellStart"/>
+      <w:proofErr w:type="gramStart"/>
       <w:r>
         <w:rPr>
           <w:rFonts w:ascii="Consolas" w:hAnsi="Consolas" w:cs="Consolas"/>
@@ -1093,14 +1470,36 @@
         </w:rPr>
         <w:t>var</w:t>
       </w:r>
-      <w:r>
-        <w:rPr>
-          <w:rFonts w:ascii="Consolas" w:hAnsi="Consolas" w:cs="Consolas"/>
-          <w:color w:val="000000"/>
-          <w:sz w:val="19"/>
-          <w:szCs w:val="19"/>
-        </w:rPr>
-        <w:t xml:space="preserve"> phrase = currentDifficultyPhrases.Skip(</w:t>
+      <w:proofErr w:type="spellEnd"/>
+      <w:proofErr w:type="gramEnd"/>
+      <w:r>
+        <w:rPr>
+          <w:rFonts w:ascii="Consolas" w:hAnsi="Consolas" w:cs="Consolas"/>
+          <w:color w:val="000000"/>
+          <w:sz w:val="19"/>
+          <w:szCs w:val="19"/>
+        </w:rPr>
+        <w:t xml:space="preserve"> phrase = </w:t>
+      </w:r>
+      <w:proofErr w:type="spellStart"/>
+      <w:r>
+        <w:rPr>
+          <w:rFonts w:ascii="Consolas" w:hAnsi="Consolas" w:cs="Consolas"/>
+          <w:color w:val="000000"/>
+          <w:sz w:val="19"/>
+          <w:szCs w:val="19"/>
+        </w:rPr>
+        <w:t>currentDifficultyPhrases.Skip</w:t>
+      </w:r>
+      <w:proofErr w:type="spellEnd"/>
+      <w:r>
+        <w:rPr>
+          <w:rFonts w:ascii="Consolas" w:hAnsi="Consolas" w:cs="Consolas"/>
+          <w:color w:val="000000"/>
+          <w:sz w:val="19"/>
+          <w:szCs w:val="19"/>
+        </w:rPr>
+        <w:t>(</w:t>
       </w:r>
       <w:r>
         <w:rPr>
@@ -1118,7 +1517,27 @@
           <w:sz w:val="19"/>
           <w:szCs w:val="19"/>
         </w:rPr>
-        <w:t xml:space="preserve"> Random().Next(0, currentDifficultyPhrases.Count() - 1)).First();</w:t>
+        <w:t xml:space="preserve"> Random().Next(0, </w:t>
+      </w:r>
+      <w:proofErr w:type="spellStart"/>
+      <w:r>
+        <w:rPr>
+          <w:rFonts w:ascii="Consolas" w:hAnsi="Consolas" w:cs="Consolas"/>
+          <w:color w:val="000000"/>
+          <w:sz w:val="19"/>
+          <w:szCs w:val="19"/>
+        </w:rPr>
+        <w:t>currentDifficultyPhrases.Count</w:t>
+      </w:r>
+      <w:proofErr w:type="spellEnd"/>
+      <w:r>
+        <w:rPr>
+          <w:rFonts w:ascii="Consolas" w:hAnsi="Consolas" w:cs="Consolas"/>
+          <w:color w:val="000000"/>
+          <w:sz w:val="19"/>
+          <w:szCs w:val="19"/>
+        </w:rPr>
+        <w:t>() - 1)).First();</w:t>
       </w:r>
     </w:p>
     <w:p>
@@ -1136,14 +1555,65 @@
           <w:szCs w:val="19"/>
         </w:rPr>
       </w:pPr>
-      <w:r>
-        <w:rPr>
-          <w:rFonts w:ascii="Consolas" w:hAnsi="Consolas" w:cs="Consolas"/>
-          <w:color w:val="000000"/>
-          <w:sz w:val="19"/>
-          <w:szCs w:val="19"/>
-        </w:rPr>
-        <w:t xml:space="preserve">phrase = phrase.Replace(difficultyInPhrase, </w:t>
+      <w:proofErr w:type="gramStart"/>
+      <w:r>
+        <w:rPr>
+          <w:rFonts w:ascii="Consolas" w:hAnsi="Consolas" w:cs="Consolas"/>
+          <w:color w:val="000000"/>
+          <w:sz w:val="19"/>
+          <w:szCs w:val="19"/>
+        </w:rPr>
+        <w:t>phrase</w:t>
+      </w:r>
+      <w:proofErr w:type="gramEnd"/>
+      <w:r>
+        <w:rPr>
+          <w:rFonts w:ascii="Consolas" w:hAnsi="Consolas" w:cs="Consolas"/>
+          <w:color w:val="000000"/>
+          <w:sz w:val="19"/>
+          <w:szCs w:val="19"/>
+        </w:rPr>
+        <w:t xml:space="preserve"> = </w:t>
+      </w:r>
+      <w:proofErr w:type="spellStart"/>
+      <w:r>
+        <w:rPr>
+          <w:rFonts w:ascii="Consolas" w:hAnsi="Consolas" w:cs="Consolas"/>
+          <w:color w:val="000000"/>
+          <w:sz w:val="19"/>
+          <w:szCs w:val="19"/>
+        </w:rPr>
+        <w:t>phrase.Replace</w:t>
+      </w:r>
+      <w:proofErr w:type="spellEnd"/>
+      <w:r>
+        <w:rPr>
+          <w:rFonts w:ascii="Consolas" w:hAnsi="Consolas" w:cs="Consolas"/>
+          <w:color w:val="000000"/>
+          <w:sz w:val="19"/>
+          <w:szCs w:val="19"/>
+        </w:rPr>
+        <w:t>(</w:t>
+      </w:r>
+      <w:proofErr w:type="spellStart"/>
+      <w:r>
+        <w:rPr>
+          <w:rFonts w:ascii="Consolas" w:hAnsi="Consolas" w:cs="Consolas"/>
+          <w:color w:val="000000"/>
+          <w:sz w:val="19"/>
+          <w:szCs w:val="19"/>
+        </w:rPr>
+        <w:t>difficultyInPhrase</w:t>
+      </w:r>
+      <w:proofErr w:type="spellEnd"/>
+      <w:r>
+        <w:rPr>
+          <w:rFonts w:ascii="Consolas" w:hAnsi="Consolas" w:cs="Consolas"/>
+          <w:color w:val="000000"/>
+          <w:sz w:val="19"/>
+          <w:szCs w:val="19"/>
+        </w:rPr>
+        <w:t xml:space="preserve">, </w:t>
       </w:r>
       <w:r>
         <w:rPr>
@@ -1179,6 +1649,7 @@
           <w:szCs w:val="19"/>
         </w:rPr>
       </w:pPr>
+      <w:proofErr w:type="gramStart"/>
       <w:r>
         <w:rPr>
           <w:rFonts w:ascii="Consolas" w:hAnsi="Consolas" w:cs="Consolas"/>
@@ -1188,6 +1659,7 @@
         </w:rPr>
         <w:t>return</w:t>
       </w:r>
+      <w:proofErr w:type="gramEnd"/>
       <w:r>
         <w:rPr>
           <w:rFonts w:ascii="Consolas" w:hAnsi="Consolas" w:cs="Consolas"/>
@@ -1232,6 +1704,341 @@
         </w:numPr>
       </w:pPr>
       <w:r>
+        <w:t>Timer control:</w:t>
+      </w:r>
+    </w:p>
+    <w:p>
+      <w:pPr>
+        <w:pStyle w:val="ListParagraph"/>
+        <w:numPr>
+          <w:ilvl w:val="2"/>
+          <w:numId w:val="1"/>
+        </w:numPr>
+      </w:pPr>
+      <w:r>
+        <w:t xml:space="preserve">Creating a field   </w:t>
+      </w:r>
+      <w:r>
+        <w:rPr>
+          <w:rFonts w:ascii="Consolas" w:hAnsi="Consolas" w:cs="Consolas"/>
+          <w:color w:val="000000"/>
+          <w:sz w:val="19"/>
+          <w:szCs w:val="19"/>
+          <w:shd w:val="clear" w:color="auto" w:fill="E7E6E6" w:themeFill="background2"/>
+        </w:rPr>
+        <w:t xml:space="preserve">Timer </w:t>
+      </w:r>
+      <w:proofErr w:type="spellStart"/>
+      <w:r>
+        <w:rPr>
+          <w:rFonts w:ascii="Consolas" w:hAnsi="Consolas" w:cs="Consolas"/>
+          <w:color w:val="000000"/>
+          <w:sz w:val="19"/>
+          <w:szCs w:val="19"/>
+          <w:shd w:val="clear" w:color="auto" w:fill="E7E6E6" w:themeFill="background2"/>
+        </w:rPr>
+        <w:t>timer</w:t>
+      </w:r>
+      <w:proofErr w:type="spellEnd"/>
+      <w:r>
+        <w:rPr>
+          <w:rFonts w:ascii="Consolas" w:hAnsi="Consolas" w:cs="Consolas"/>
+          <w:color w:val="000000"/>
+          <w:sz w:val="19"/>
+          <w:szCs w:val="19"/>
+          <w:shd w:val="clear" w:color="auto" w:fill="E7E6E6" w:themeFill="background2"/>
+        </w:rPr>
+        <w:t xml:space="preserve"> = </w:t>
+      </w:r>
+      <w:r>
+        <w:rPr>
+          <w:rFonts w:ascii="Consolas" w:hAnsi="Consolas" w:cs="Consolas"/>
+          <w:color w:val="0000FF"/>
+          <w:sz w:val="19"/>
+          <w:szCs w:val="19"/>
+          <w:shd w:val="clear" w:color="auto" w:fill="E7E6E6" w:themeFill="background2"/>
+        </w:rPr>
+        <w:t>new</w:t>
+      </w:r>
+      <w:r>
+        <w:rPr>
+          <w:rFonts w:ascii="Consolas" w:hAnsi="Consolas" w:cs="Consolas"/>
+          <w:color w:val="000000"/>
+          <w:sz w:val="19"/>
+          <w:szCs w:val="19"/>
+          <w:shd w:val="clear" w:color="auto" w:fill="E7E6E6" w:themeFill="background2"/>
+        </w:rPr>
+        <w:t xml:space="preserve"> Timer();</w:t>
+      </w:r>
+    </w:p>
+    <w:p>
+      <w:pPr>
+        <w:pStyle w:val="ListParagraph"/>
+        <w:numPr>
+          <w:ilvl w:val="2"/>
+          <w:numId w:val="1"/>
+        </w:numPr>
+      </w:pPr>
+      <w:r>
+        <w:t>In a Testing class constructor we add</w:t>
+      </w:r>
+      <w:r>
+        <w:t xml:space="preserve"> an event handler</w:t>
+      </w:r>
+      <w:r>
+        <w:t xml:space="preserve"> and set</w:t>
+      </w:r>
+      <w:r>
+        <w:t xml:space="preserve"> an interval</w:t>
+      </w:r>
+      <w:r>
+        <w:t xml:space="preserve"> in which the event is raised</w:t>
+      </w:r>
+    </w:p>
+    <w:p>
+      <w:pPr>
+        <w:shd w:val="clear" w:color="auto" w:fill="E7E6E6" w:themeFill="background2"/>
+        <w:autoSpaceDE w:val="0"/>
+        <w:autoSpaceDN w:val="0"/>
+        <w:adjustRightInd w:val="0"/>
+        <w:spacing w:after="0" w:line="240" w:lineRule="auto"/>
+        <w:ind w:left="1440"/>
+        <w:rPr>
+          <w:rFonts w:ascii="Consolas" w:hAnsi="Consolas" w:cs="Consolas"/>
+          <w:color w:val="000000"/>
+          <w:sz w:val="19"/>
+          <w:szCs w:val="19"/>
+        </w:rPr>
+      </w:pPr>
+      <w:proofErr w:type="gramStart"/>
+      <w:r>
+        <w:rPr>
+          <w:rFonts w:ascii="Consolas" w:hAnsi="Consolas" w:cs="Consolas"/>
+          <w:color w:val="0000FF"/>
+          <w:sz w:val="19"/>
+          <w:szCs w:val="19"/>
+        </w:rPr>
+        <w:t>public</w:t>
+      </w:r>
+      <w:proofErr w:type="gramEnd"/>
+      <w:r>
+        <w:rPr>
+          <w:rFonts w:ascii="Consolas" w:hAnsi="Consolas" w:cs="Consolas"/>
+          <w:color w:val="000000"/>
+          <w:sz w:val="19"/>
+          <w:szCs w:val="19"/>
+        </w:rPr>
+        <w:t xml:space="preserve"> </w:t>
+      </w:r>
+      <w:r>
+        <w:rPr>
+          <w:rFonts w:ascii="Consolas" w:hAnsi="Consolas" w:cs="Consolas"/>
+          <w:color w:val="2B91AF"/>
+          <w:sz w:val="19"/>
+          <w:szCs w:val="19"/>
+        </w:rPr>
+        <w:t>Testing</w:t>
+      </w:r>
+      <w:r>
+        <w:rPr>
+          <w:rFonts w:ascii="Consolas" w:hAnsi="Consolas" w:cs="Consolas"/>
+          <w:color w:val="000000"/>
+          <w:sz w:val="19"/>
+          <w:szCs w:val="19"/>
+        </w:rPr>
+        <w:t>(Form form) {</w:t>
+      </w:r>
+    </w:p>
+    <w:p>
+      <w:pPr>
+        <w:shd w:val="clear" w:color="auto" w:fill="E7E6E6" w:themeFill="background2"/>
+        <w:autoSpaceDE w:val="0"/>
+        <w:autoSpaceDN w:val="0"/>
+        <w:adjustRightInd w:val="0"/>
+        <w:spacing w:after="0" w:line="240" w:lineRule="auto"/>
+        <w:ind w:left="1440" w:firstLine="720"/>
+        <w:rPr>
+          <w:rFonts w:ascii="Consolas" w:hAnsi="Consolas" w:cs="Consolas"/>
+          <w:color w:val="000000"/>
+          <w:sz w:val="19"/>
+          <w:szCs w:val="19"/>
+        </w:rPr>
+      </w:pPr>
+      <w:r>
+        <w:rPr>
+          <w:rFonts w:ascii="Consolas" w:hAnsi="Consolas" w:cs="Consolas"/>
+          <w:color w:val="000000"/>
+          <w:sz w:val="19"/>
+          <w:szCs w:val="19"/>
+        </w:rPr>
+        <w:t>…</w:t>
+      </w:r>
+      <w:r>
+        <w:rPr>
+          <w:rFonts w:ascii="Consolas" w:hAnsi="Consolas" w:cs="Consolas"/>
+          <w:color w:val="000000"/>
+          <w:sz w:val="19"/>
+          <w:szCs w:val="19"/>
+        </w:rPr>
+        <w:t>;</w:t>
+      </w:r>
+    </w:p>
+    <w:p>
+      <w:pPr>
+        <w:shd w:val="clear" w:color="auto" w:fill="E7E6E6" w:themeFill="background2"/>
+        <w:autoSpaceDE w:val="0"/>
+        <w:autoSpaceDN w:val="0"/>
+        <w:adjustRightInd w:val="0"/>
+        <w:spacing w:after="0" w:line="240" w:lineRule="auto"/>
+        <w:ind w:left="1440" w:firstLine="720"/>
+        <w:rPr>
+          <w:rFonts w:ascii="Consolas" w:hAnsi="Consolas" w:cs="Consolas"/>
+          <w:color w:val="000000"/>
+          <w:sz w:val="19"/>
+          <w:szCs w:val="19"/>
+        </w:rPr>
+      </w:pPr>
+      <w:proofErr w:type="spellStart"/>
+      <w:r>
+        <w:rPr>
+          <w:rFonts w:ascii="Consolas" w:hAnsi="Consolas" w:cs="Consolas"/>
+          <w:color w:val="000000"/>
+          <w:sz w:val="19"/>
+          <w:szCs w:val="19"/>
+        </w:rPr>
+        <w:t>timer.Tick</w:t>
+      </w:r>
+      <w:proofErr w:type="spellEnd"/>
+      <w:r>
+        <w:rPr>
+          <w:rFonts w:ascii="Consolas" w:hAnsi="Consolas" w:cs="Consolas"/>
+          <w:color w:val="000000"/>
+          <w:sz w:val="19"/>
+          <w:szCs w:val="19"/>
+        </w:rPr>
+        <w:t xml:space="preserve"> += </w:t>
+      </w:r>
+      <w:r>
+        <w:rPr>
+          <w:rFonts w:ascii="Consolas" w:hAnsi="Consolas" w:cs="Consolas"/>
+          <w:color w:val="0000FF"/>
+          <w:sz w:val="19"/>
+          <w:szCs w:val="19"/>
+        </w:rPr>
+        <w:t>new</w:t>
+      </w:r>
+      <w:r>
+        <w:rPr>
+          <w:rFonts w:ascii="Consolas" w:hAnsi="Consolas" w:cs="Consolas"/>
+          <w:color w:val="000000"/>
+          <w:sz w:val="19"/>
+          <w:szCs w:val="19"/>
+        </w:rPr>
+        <w:t xml:space="preserve"> </w:t>
+      </w:r>
+      <w:proofErr w:type="spellStart"/>
+      <w:proofErr w:type="gramStart"/>
+      <w:r>
+        <w:rPr>
+          <w:rFonts w:ascii="Consolas" w:hAnsi="Consolas" w:cs="Consolas"/>
+          <w:color w:val="000000"/>
+          <w:sz w:val="19"/>
+          <w:szCs w:val="19"/>
+        </w:rPr>
+        <w:t>EventHandler</w:t>
+      </w:r>
+      <w:proofErr w:type="spellEnd"/>
+      <w:r>
+        <w:rPr>
+          <w:rFonts w:ascii="Consolas" w:hAnsi="Consolas" w:cs="Consolas"/>
+          <w:color w:val="000000"/>
+          <w:sz w:val="19"/>
+          <w:szCs w:val="19"/>
+        </w:rPr>
+        <w:t>(</w:t>
+      </w:r>
+      <w:proofErr w:type="spellStart"/>
+      <w:proofErr w:type="gramEnd"/>
+      <w:r>
+        <w:rPr>
+          <w:rFonts w:ascii="Consolas" w:hAnsi="Consolas" w:cs="Consolas"/>
+          <w:color w:val="000000"/>
+          <w:sz w:val="19"/>
+          <w:szCs w:val="19"/>
+        </w:rPr>
+        <w:t>TimerTick</w:t>
+      </w:r>
+      <w:proofErr w:type="spellEnd"/>
+      <w:r>
+        <w:rPr>
+          <w:rFonts w:ascii="Consolas" w:hAnsi="Consolas" w:cs="Consolas"/>
+          <w:color w:val="000000"/>
+          <w:sz w:val="19"/>
+          <w:szCs w:val="19"/>
+        </w:rPr>
+        <w:t>);</w:t>
+      </w:r>
+    </w:p>
+    <w:p>
+      <w:pPr>
+        <w:shd w:val="clear" w:color="auto" w:fill="E7E6E6" w:themeFill="background2"/>
+        <w:autoSpaceDE w:val="0"/>
+        <w:autoSpaceDN w:val="0"/>
+        <w:adjustRightInd w:val="0"/>
+        <w:spacing w:after="0" w:line="240" w:lineRule="auto"/>
+        <w:ind w:left="1440" w:firstLine="720"/>
+        <w:rPr>
+          <w:rFonts w:ascii="Consolas" w:hAnsi="Consolas" w:cs="Consolas"/>
+          <w:color w:val="000000"/>
+          <w:sz w:val="19"/>
+          <w:szCs w:val="19"/>
+        </w:rPr>
+      </w:pPr>
+      <w:proofErr w:type="spellStart"/>
+      <w:r>
+        <w:rPr>
+          <w:rFonts w:ascii="Consolas" w:hAnsi="Consolas" w:cs="Consolas"/>
+          <w:color w:val="000000"/>
+          <w:sz w:val="19"/>
+          <w:szCs w:val="19"/>
+        </w:rPr>
+        <w:t>timer.Interval</w:t>
+      </w:r>
+      <w:proofErr w:type="spellEnd"/>
+      <w:r>
+        <w:rPr>
+          <w:rFonts w:ascii="Consolas" w:hAnsi="Consolas" w:cs="Consolas"/>
+          <w:color w:val="000000"/>
+          <w:sz w:val="19"/>
+          <w:szCs w:val="19"/>
+        </w:rPr>
+        <w:t xml:space="preserve"> = 1000;</w:t>
+      </w:r>
+    </w:p>
+    <w:p>
+      <w:pPr>
+        <w:shd w:val="clear" w:color="auto" w:fill="E7E6E6" w:themeFill="background2"/>
+        <w:ind w:left="1440"/>
+      </w:pPr>
+      <w:r>
+        <w:rPr>
+          <w:rFonts w:ascii="Consolas" w:hAnsi="Consolas" w:cs="Consolas"/>
+          <w:color w:val="000000"/>
+          <w:sz w:val="19"/>
+          <w:szCs w:val="19"/>
+        </w:rPr>
+        <w:t>}</w:t>
+      </w:r>
+    </w:p>
+    <w:p>
+      <w:pPr>
+        <w:pStyle w:val="ListParagraph"/>
+        <w:numPr>
+          <w:ilvl w:val="1"/>
+          <w:numId w:val="1"/>
+        </w:numPr>
+      </w:pPr>
+      <w:r>
         <w:t>The</w:t>
       </w:r>
       <w:r>
@@ -1259,6 +2066,7 @@
           <w:szCs w:val="19"/>
         </w:rPr>
       </w:pPr>
+      <w:proofErr w:type="gramStart"/>
       <w:r>
         <w:rPr>
           <w:rFonts w:ascii="Consolas" w:hAnsi="Consolas" w:cs="Consolas"/>
@@ -1268,6 +2076,7 @@
         </w:rPr>
         <w:t>public</w:t>
       </w:r>
+      <w:proofErr w:type="gramEnd"/>
       <w:r>
         <w:rPr>
           <w:rFonts w:ascii="Consolas" w:hAnsi="Consolas" w:cs="Consolas"/>
@@ -1295,6 +2104,7 @@
         </w:rPr>
         <w:t xml:space="preserve"> Start(</w:t>
       </w:r>
+      <w:proofErr w:type="spellStart"/>
       <w:r>
         <w:rPr>
           <w:rFonts w:ascii="Consolas" w:hAnsi="Consolas" w:cs="Consolas"/>
@@ -1304,14 +2114,55 @@
         </w:rPr>
         <w:t>int</w:t>
       </w:r>
-      <w:r>
-        <w:rPr>
-          <w:rFonts w:ascii="Consolas" w:hAnsi="Consolas" w:cs="Consolas"/>
-          <w:color w:val="000000"/>
-          <w:sz w:val="19"/>
-          <w:szCs w:val="19"/>
-        </w:rPr>
-        <w:t xml:space="preserve"> startValue, CurrentDifficulty difficulty) {</w:t>
+      <w:proofErr w:type="spellEnd"/>
+      <w:r>
+        <w:rPr>
+          <w:rFonts w:ascii="Consolas" w:hAnsi="Consolas" w:cs="Consolas"/>
+          <w:color w:val="000000"/>
+          <w:sz w:val="19"/>
+          <w:szCs w:val="19"/>
+        </w:rPr>
+        <w:t xml:space="preserve"> </w:t>
+      </w:r>
+      <w:proofErr w:type="spellStart"/>
+      <w:r>
+        <w:rPr>
+          <w:rFonts w:ascii="Consolas" w:hAnsi="Consolas" w:cs="Consolas"/>
+          <w:color w:val="000000"/>
+          <w:sz w:val="19"/>
+          <w:szCs w:val="19"/>
+        </w:rPr>
+        <w:t>startValue</w:t>
+      </w:r>
+      <w:proofErr w:type="spellEnd"/>
+      <w:r>
+        <w:rPr>
+          <w:rFonts w:ascii="Consolas" w:hAnsi="Consolas" w:cs="Consolas"/>
+          <w:color w:val="000000"/>
+          <w:sz w:val="19"/>
+          <w:szCs w:val="19"/>
+        </w:rPr>
+        <w:t xml:space="preserve">, </w:t>
+      </w:r>
+      <w:proofErr w:type="spellStart"/>
+      <w:r>
+        <w:rPr>
+          <w:rFonts w:ascii="Consolas" w:hAnsi="Consolas" w:cs="Consolas"/>
+          <w:color w:val="000000"/>
+          <w:sz w:val="19"/>
+          <w:szCs w:val="19"/>
+        </w:rPr>
+        <w:t>CurrentDifficulty</w:t>
+      </w:r>
+      <w:proofErr w:type="spellEnd"/>
+      <w:r>
+        <w:rPr>
+          <w:rFonts w:ascii="Consolas" w:hAnsi="Consolas" w:cs="Consolas"/>
+          <w:color w:val="000000"/>
+          <w:sz w:val="19"/>
+          <w:szCs w:val="19"/>
+        </w:rPr>
+        <w:t xml:space="preserve"> difficulty) {</w:t>
       </w:r>
     </w:p>
     <w:p>
@@ -1329,14 +2180,47 @@
           <w:szCs w:val="19"/>
         </w:rPr>
       </w:pPr>
-      <w:r>
-        <w:rPr>
-          <w:rFonts w:ascii="Consolas" w:hAnsi="Consolas" w:cs="Consolas"/>
-          <w:color w:val="000000"/>
-          <w:sz w:val="19"/>
-          <w:szCs w:val="19"/>
-        </w:rPr>
-        <w:t>timerCurrentValue = startValue;</w:t>
+      <w:proofErr w:type="spellStart"/>
+      <w:proofErr w:type="gramStart"/>
+      <w:r>
+        <w:rPr>
+          <w:rFonts w:ascii="Consolas" w:hAnsi="Consolas" w:cs="Consolas"/>
+          <w:color w:val="000000"/>
+          <w:sz w:val="19"/>
+          <w:szCs w:val="19"/>
+        </w:rPr>
+        <w:t>timerCurrentValue</w:t>
+      </w:r>
+      <w:proofErr w:type="spellEnd"/>
+      <w:proofErr w:type="gramEnd"/>
+      <w:r>
+        <w:rPr>
+          <w:rFonts w:ascii="Consolas" w:hAnsi="Consolas" w:cs="Consolas"/>
+          <w:color w:val="000000"/>
+          <w:sz w:val="19"/>
+          <w:szCs w:val="19"/>
+        </w:rPr>
+        <w:t xml:space="preserve"> = </w:t>
+      </w:r>
+      <w:proofErr w:type="spellStart"/>
+      <w:r>
+        <w:rPr>
+          <w:rFonts w:ascii="Consolas" w:hAnsi="Consolas" w:cs="Consolas"/>
+          <w:color w:val="000000"/>
+          <w:sz w:val="19"/>
+          <w:szCs w:val="19"/>
+        </w:rPr>
+        <w:t>startValue</w:t>
+      </w:r>
+      <w:proofErr w:type="spellEnd"/>
+      <w:r>
+        <w:rPr>
+          <w:rFonts w:ascii="Consolas" w:hAnsi="Consolas" w:cs="Consolas"/>
+          <w:color w:val="000000"/>
+          <w:sz w:val="19"/>
+          <w:szCs w:val="19"/>
+        </w:rPr>
+        <w:t>;</w:t>
       </w:r>
     </w:p>
     <w:p>
@@ -1354,14 +2238,47 @@
           <w:szCs w:val="19"/>
         </w:rPr>
       </w:pPr>
-      <w:r>
-        <w:rPr>
-          <w:rFonts w:ascii="Consolas" w:hAnsi="Consolas" w:cs="Consolas"/>
-          <w:color w:val="000000"/>
-          <w:sz w:val="19"/>
-          <w:szCs w:val="19"/>
-        </w:rPr>
-        <w:t>timerStartValue = startValue;</w:t>
+      <w:proofErr w:type="spellStart"/>
+      <w:proofErr w:type="gramStart"/>
+      <w:r>
+        <w:rPr>
+          <w:rFonts w:ascii="Consolas" w:hAnsi="Consolas" w:cs="Consolas"/>
+          <w:color w:val="000000"/>
+          <w:sz w:val="19"/>
+          <w:szCs w:val="19"/>
+        </w:rPr>
+        <w:t>timerStartValue</w:t>
+      </w:r>
+      <w:proofErr w:type="spellEnd"/>
+      <w:proofErr w:type="gramEnd"/>
+      <w:r>
+        <w:rPr>
+          <w:rFonts w:ascii="Consolas" w:hAnsi="Consolas" w:cs="Consolas"/>
+          <w:color w:val="000000"/>
+          <w:sz w:val="19"/>
+          <w:szCs w:val="19"/>
+        </w:rPr>
+        <w:t xml:space="preserve"> = </w:t>
+      </w:r>
+      <w:proofErr w:type="spellStart"/>
+      <w:r>
+        <w:rPr>
+          <w:rFonts w:ascii="Consolas" w:hAnsi="Consolas" w:cs="Consolas"/>
+          <w:color w:val="000000"/>
+          <w:sz w:val="19"/>
+          <w:szCs w:val="19"/>
+        </w:rPr>
+        <w:t>startValue</w:t>
+      </w:r>
+      <w:proofErr w:type="spellEnd"/>
+      <w:r>
+        <w:rPr>
+          <w:rFonts w:ascii="Consolas" w:hAnsi="Consolas" w:cs="Consolas"/>
+          <w:color w:val="000000"/>
+          <w:sz w:val="19"/>
+          <w:szCs w:val="19"/>
+        </w:rPr>
+        <w:t>;</w:t>
       </w:r>
     </w:p>
     <w:p>
@@ -1404,14 +2321,36 @@
           <w:szCs w:val="19"/>
         </w:rPr>
       </w:pPr>
-      <w:r>
-        <w:rPr>
-          <w:rFonts w:ascii="Consolas" w:hAnsi="Consolas" w:cs="Consolas"/>
-          <w:color w:val="000000"/>
-          <w:sz w:val="19"/>
-          <w:szCs w:val="19"/>
-        </w:rPr>
-        <w:t>timer.Start();</w:t>
+      <w:proofErr w:type="spellStart"/>
+      <w:proofErr w:type="gramStart"/>
+      <w:r>
+        <w:rPr>
+          <w:rFonts w:ascii="Consolas" w:hAnsi="Consolas" w:cs="Consolas"/>
+          <w:color w:val="000000"/>
+          <w:sz w:val="19"/>
+          <w:szCs w:val="19"/>
+        </w:rPr>
+        <w:t>timer.Start</w:t>
+      </w:r>
+      <w:proofErr w:type="spellEnd"/>
+      <w:r>
+        <w:rPr>
+          <w:rFonts w:ascii="Consolas" w:hAnsi="Consolas" w:cs="Consolas"/>
+          <w:color w:val="000000"/>
+          <w:sz w:val="19"/>
+          <w:szCs w:val="19"/>
+        </w:rPr>
+        <w:t>(</w:t>
+      </w:r>
+      <w:proofErr w:type="gramEnd"/>
+      <w:r>
+        <w:rPr>
+          <w:rFonts w:ascii="Consolas" w:hAnsi="Consolas" w:cs="Consolas"/>
+          <w:color w:val="000000"/>
+          <w:sz w:val="19"/>
+          <w:szCs w:val="19"/>
+        </w:rPr>
+        <w:t>);</w:t>
       </w:r>
     </w:p>
     <w:p>
@@ -1429,14 +2368,47 @@
           <w:szCs w:val="19"/>
         </w:rPr>
       </w:pPr>
-      <w:r>
-        <w:rPr>
-          <w:rFonts w:ascii="Consolas" w:hAnsi="Consolas" w:cs="Consolas"/>
-          <w:color w:val="000000"/>
-          <w:sz w:val="19"/>
-          <w:szCs w:val="19"/>
-        </w:rPr>
-        <w:t>TestingForm.SetTestingPhraseLabelText(TestPhrase);</w:t>
+      <w:proofErr w:type="spellStart"/>
+      <w:proofErr w:type="gramStart"/>
+      <w:r>
+        <w:rPr>
+          <w:rFonts w:ascii="Consolas" w:hAnsi="Consolas" w:cs="Consolas"/>
+          <w:color w:val="000000"/>
+          <w:sz w:val="19"/>
+          <w:szCs w:val="19"/>
+        </w:rPr>
+        <w:t>TestingForm.SetTestingPhraseLabelText</w:t>
+      </w:r>
+      <w:proofErr w:type="spellEnd"/>
+      <w:r>
+        <w:rPr>
+          <w:rFonts w:ascii="Consolas" w:hAnsi="Consolas" w:cs="Consolas"/>
+          <w:color w:val="000000"/>
+          <w:sz w:val="19"/>
+          <w:szCs w:val="19"/>
+        </w:rPr>
+        <w:t>(</w:t>
+      </w:r>
+      <w:proofErr w:type="spellStart"/>
+      <w:proofErr w:type="gramEnd"/>
+      <w:r>
+        <w:rPr>
+          <w:rFonts w:ascii="Consolas" w:hAnsi="Consolas" w:cs="Consolas"/>
+          <w:color w:val="000000"/>
+          <w:sz w:val="19"/>
+          <w:szCs w:val="19"/>
+        </w:rPr>
+        <w:t>TestPhrase</w:t>
+      </w:r>
+      <w:proofErr w:type="spellEnd"/>
+      <w:r>
+        <w:rPr>
+          <w:rFonts w:ascii="Consolas" w:hAnsi="Consolas" w:cs="Consolas"/>
+          <w:color w:val="000000"/>
+          <w:sz w:val="19"/>
+          <w:szCs w:val="19"/>
+        </w:rPr>
+        <w:t>);</w:t>
       </w:r>
     </w:p>
     <w:p>
@@ -1570,6 +2542,7 @@
           <w:szCs w:val="19"/>
         </w:rPr>
       </w:pPr>
+      <w:proofErr w:type="gramStart"/>
       <w:r>
         <w:rPr>
           <w:rFonts w:ascii="Consolas" w:hAnsi="Consolas" w:cs="Consolas"/>
@@ -1579,6 +2552,7 @@
         </w:rPr>
         <w:t>public</w:t>
       </w:r>
+      <w:proofErr w:type="gramEnd"/>
       <w:r>
         <w:rPr>
           <w:rFonts w:ascii="Consolas" w:hAnsi="Consolas" w:cs="Consolas"/>
@@ -1631,14 +2605,36 @@
           <w:szCs w:val="19"/>
         </w:rPr>
       </w:pPr>
-      <w:r>
-        <w:rPr>
-          <w:rFonts w:ascii="Consolas" w:hAnsi="Consolas" w:cs="Consolas"/>
-          <w:color w:val="000000"/>
-          <w:sz w:val="19"/>
-          <w:szCs w:val="19"/>
-        </w:rPr>
-        <w:t>timer.Stop();</w:t>
+      <w:proofErr w:type="spellStart"/>
+      <w:proofErr w:type="gramStart"/>
+      <w:r>
+        <w:rPr>
+          <w:rFonts w:ascii="Consolas" w:hAnsi="Consolas" w:cs="Consolas"/>
+          <w:color w:val="000000"/>
+          <w:sz w:val="19"/>
+          <w:szCs w:val="19"/>
+        </w:rPr>
+        <w:t>timer.Stop</w:t>
+      </w:r>
+      <w:proofErr w:type="spellEnd"/>
+      <w:r>
+        <w:rPr>
+          <w:rFonts w:ascii="Consolas" w:hAnsi="Consolas" w:cs="Consolas"/>
+          <w:color w:val="000000"/>
+          <w:sz w:val="19"/>
+          <w:szCs w:val="19"/>
+        </w:rPr>
+        <w:t>(</w:t>
+      </w:r>
+      <w:proofErr w:type="gramEnd"/>
+      <w:r>
+        <w:rPr>
+          <w:rFonts w:ascii="Consolas" w:hAnsi="Consolas" w:cs="Consolas"/>
+          <w:color w:val="000000"/>
+          <w:sz w:val="19"/>
+          <w:szCs w:val="19"/>
+        </w:rPr>
+        <w:t>);</w:t>
       </w:r>
     </w:p>
     <w:p>
@@ -1656,15 +2652,29 @@
           <w:szCs w:val="19"/>
         </w:rPr>
       </w:pPr>
-      <w:r>
-        <w:rPr>
-          <w:rFonts w:ascii="Consolas" w:hAnsi="Consolas" w:cs="Consolas"/>
-          <w:color w:val="000000"/>
-          <w:sz w:val="19"/>
-          <w:szCs w:val="19"/>
-        </w:rPr>
-        <w:t>TestingForm.SelectTabByName(</w:t>
-      </w:r>
+      <w:proofErr w:type="spellStart"/>
+      <w:proofErr w:type="gramStart"/>
+      <w:r>
+        <w:rPr>
+          <w:rFonts w:ascii="Consolas" w:hAnsi="Consolas" w:cs="Consolas"/>
+          <w:color w:val="000000"/>
+          <w:sz w:val="19"/>
+          <w:szCs w:val="19"/>
+        </w:rPr>
+        <w:lastRenderedPageBreak/>
+        <w:t>TestingForm.SelectTabByName</w:t>
+      </w:r>
+      <w:proofErr w:type="spellEnd"/>
+      <w:r>
+        <w:rPr>
+          <w:rFonts w:ascii="Consolas" w:hAnsi="Consolas" w:cs="Consolas"/>
+          <w:color w:val="000000"/>
+          <w:sz w:val="19"/>
+          <w:szCs w:val="19"/>
+        </w:rPr>
+        <w:t>(</w:t>
+      </w:r>
+      <w:proofErr w:type="gramEnd"/>
       <w:r>
         <w:rPr>
           <w:rFonts w:ascii="Consolas" w:hAnsi="Consolas" w:cs="Consolas"/>
@@ -1672,7 +2682,27 @@
           <w:sz w:val="19"/>
           <w:szCs w:val="19"/>
         </w:rPr>
-        <w:t>"ResultTab"</w:t>
+        <w:t>"</w:t>
+      </w:r>
+      <w:proofErr w:type="spellStart"/>
+      <w:r>
+        <w:rPr>
+          <w:rFonts w:ascii="Consolas" w:hAnsi="Consolas" w:cs="Consolas"/>
+          <w:color w:val="A31515"/>
+          <w:sz w:val="19"/>
+          <w:szCs w:val="19"/>
+        </w:rPr>
+        <w:t>ResultTab</w:t>
+      </w:r>
+      <w:proofErr w:type="spellEnd"/>
+      <w:r>
+        <w:rPr>
+          <w:rFonts w:ascii="Consolas" w:hAnsi="Consolas" w:cs="Consolas"/>
+          <w:color w:val="A31515"/>
+          <w:sz w:val="19"/>
+          <w:szCs w:val="19"/>
+        </w:rPr>
+        <w:t>"</w:t>
       </w:r>
       <w:r>
         <w:rPr>
@@ -1714,7 +2744,15 @@
         </w:numPr>
       </w:pPr>
       <w:r>
-        <w:t>The method “CompareTestPhrase”</w:t>
+        <w:t>The method “</w:t>
+      </w:r>
+      <w:proofErr w:type="spellStart"/>
+      <w:r>
+        <w:t>CompareTestPhrase</w:t>
+      </w:r>
+      <w:proofErr w:type="spellEnd"/>
+      <w:r>
+        <w:t>”</w:t>
       </w:r>
     </w:p>
     <w:p>
@@ -1744,6 +2782,7 @@
           <w:szCs w:val="19"/>
         </w:rPr>
       </w:pPr>
+      <w:proofErr w:type="gramStart"/>
       <w:r>
         <w:rPr>
           <w:rFonts w:ascii="Consolas" w:hAnsi="Consolas" w:cs="Consolas"/>
@@ -1753,6 +2792,7 @@
         </w:rPr>
         <w:t>public</w:t>
       </w:r>
+      <w:proofErr w:type="gramEnd"/>
       <w:r>
         <w:rPr>
           <w:rFonts w:ascii="Consolas" w:hAnsi="Consolas" w:cs="Consolas"/>
@@ -1778,7 +2818,27 @@
           <w:sz w:val="19"/>
           <w:szCs w:val="19"/>
         </w:rPr>
-        <w:t xml:space="preserve"> CompareTestPhrase(</w:t>
+        <w:t xml:space="preserve"> </w:t>
+      </w:r>
+      <w:proofErr w:type="spellStart"/>
+      <w:r>
+        <w:rPr>
+          <w:rFonts w:ascii="Consolas" w:hAnsi="Consolas" w:cs="Consolas"/>
+          <w:color w:val="000000"/>
+          <w:sz w:val="19"/>
+          <w:szCs w:val="19"/>
+        </w:rPr>
+        <w:t>CompareTestPhrase</w:t>
+      </w:r>
+      <w:proofErr w:type="spellEnd"/>
+      <w:r>
+        <w:rPr>
+          <w:rFonts w:ascii="Consolas" w:hAnsi="Consolas" w:cs="Consolas"/>
+          <w:color w:val="000000"/>
+          <w:sz w:val="19"/>
+          <w:szCs w:val="19"/>
+        </w:rPr>
+        <w:t>(</w:t>
       </w:r>
       <w:r>
         <w:rPr>
@@ -1796,7 +2856,92 @@
           <w:sz w:val="19"/>
           <w:szCs w:val="19"/>
         </w:rPr>
-        <w:t xml:space="preserve"> inputPhrase) {</w:t>
+        <w:t xml:space="preserve"> </w:t>
+      </w:r>
+      <w:proofErr w:type="spellStart"/>
+      <w:r>
+        <w:rPr>
+          <w:rFonts w:ascii="Consolas" w:hAnsi="Consolas" w:cs="Consolas"/>
+          <w:color w:val="000000"/>
+          <w:sz w:val="19"/>
+          <w:szCs w:val="19"/>
+        </w:rPr>
+        <w:t>inputPhrase</w:t>
+      </w:r>
+      <w:proofErr w:type="spellEnd"/>
+      <w:r>
+        <w:rPr>
+          <w:rFonts w:ascii="Consolas" w:hAnsi="Consolas" w:cs="Consolas"/>
+          <w:color w:val="000000"/>
+          <w:sz w:val="19"/>
+          <w:szCs w:val="19"/>
+        </w:rPr>
+        <w:t>) {</w:t>
+      </w:r>
+    </w:p>
+    <w:p>
+      <w:pPr>
+        <w:shd w:val="clear" w:color="auto" w:fill="E7E6E6" w:themeFill="background2"/>
+        <w:autoSpaceDE w:val="0"/>
+        <w:autoSpaceDN w:val="0"/>
+        <w:adjustRightInd w:val="0"/>
+        <w:spacing w:after="0" w:line="240" w:lineRule="auto"/>
+        <w:ind w:left="1440"/>
+        <w:rPr>
+          <w:rFonts w:ascii="Consolas" w:hAnsi="Consolas" w:cs="Consolas"/>
+          <w:color w:val="000000"/>
+          <w:sz w:val="19"/>
+          <w:szCs w:val="19"/>
+        </w:rPr>
+      </w:pPr>
+      <w:r>
+        <w:rPr>
+          <w:rFonts w:ascii="Consolas" w:hAnsi="Consolas" w:cs="Consolas"/>
+          <w:color w:val="0000FF"/>
+          <w:sz w:val="19"/>
+          <w:szCs w:val="19"/>
+        </w:rPr>
+        <w:tab/>
+      </w:r>
+      <w:proofErr w:type="spellStart"/>
+      <w:r>
+        <w:rPr>
+          <w:rFonts w:ascii="Consolas" w:hAnsi="Consolas" w:cs="Consolas"/>
+          <w:color w:val="000000"/>
+          <w:sz w:val="19"/>
+          <w:szCs w:val="19"/>
+        </w:rPr>
+        <w:t>InputPhrase</w:t>
+      </w:r>
+      <w:proofErr w:type="spellEnd"/>
+      <w:r>
+        <w:rPr>
+          <w:rFonts w:ascii="Consolas" w:hAnsi="Consolas" w:cs="Consolas"/>
+          <w:color w:val="000000"/>
+          <w:sz w:val="19"/>
+          <w:szCs w:val="19"/>
+        </w:rPr>
+        <w:t xml:space="preserve"> = </w:t>
+      </w:r>
+      <w:proofErr w:type="spellStart"/>
+      <w:r>
+        <w:rPr>
+          <w:rFonts w:ascii="Consolas" w:hAnsi="Consolas" w:cs="Consolas"/>
+          <w:color w:val="000000"/>
+          <w:sz w:val="19"/>
+          <w:szCs w:val="19"/>
+        </w:rPr>
+        <w:t>inputPhrase</w:t>
+      </w:r>
+      <w:proofErr w:type="spellEnd"/>
+      <w:r>
+        <w:rPr>
+          <w:rFonts w:ascii="Consolas" w:hAnsi="Consolas" w:cs="Consolas"/>
+          <w:color w:val="000000"/>
+          <w:sz w:val="19"/>
+          <w:szCs w:val="19"/>
+        </w:rPr>
+        <w:t>;</w:t>
       </w:r>
     </w:p>
     <w:p>
@@ -1814,6 +2959,7 @@
           <w:szCs w:val="19"/>
         </w:rPr>
       </w:pPr>
+      <w:proofErr w:type="gramStart"/>
       <w:r>
         <w:rPr>
           <w:rFonts w:ascii="Consolas" w:hAnsi="Consolas" w:cs="Consolas"/>
@@ -1830,7 +2976,37 @@
           <w:sz w:val="19"/>
           <w:szCs w:val="19"/>
         </w:rPr>
-        <w:t xml:space="preserve">(inputPhrase == </w:t>
+        <w:t>(</w:t>
+      </w:r>
+      <w:proofErr w:type="spellStart"/>
+      <w:proofErr w:type="gramEnd"/>
+      <w:r>
+        <w:rPr>
+          <w:rFonts w:ascii="Consolas" w:hAnsi="Consolas" w:cs="Consolas"/>
+          <w:color w:val="000000"/>
+          <w:sz w:val="19"/>
+          <w:szCs w:val="19"/>
+        </w:rPr>
+        <w:t>I</w:t>
+      </w:r>
+      <w:r>
+        <w:rPr>
+          <w:rFonts w:ascii="Consolas" w:hAnsi="Consolas" w:cs="Consolas"/>
+          <w:color w:val="000000"/>
+          <w:sz w:val="19"/>
+          <w:szCs w:val="19"/>
+        </w:rPr>
+        <w:t>nputPhrase</w:t>
+      </w:r>
+      <w:proofErr w:type="spellEnd"/>
+      <w:r>
+        <w:rPr>
+          <w:rFonts w:ascii="Consolas" w:hAnsi="Consolas" w:cs="Consolas"/>
+          <w:color w:val="000000"/>
+          <w:sz w:val="19"/>
+          <w:szCs w:val="19"/>
+        </w:rPr>
+        <w:t xml:space="preserve"> == </w:t>
       </w:r>
       <w:r>
         <w:rPr>
@@ -1866,14 +3042,25 @@
           <w:szCs w:val="19"/>
         </w:rPr>
       </w:pPr>
-      <w:r>
-        <w:rPr>
-          <w:rFonts w:ascii="Consolas" w:hAnsi="Consolas" w:cs="Consolas"/>
-          <w:color w:val="000000"/>
-          <w:sz w:val="19"/>
-          <w:szCs w:val="19"/>
-        </w:rPr>
-        <w:t>MistakesCount = 0;</w:t>
+      <w:proofErr w:type="spellStart"/>
+      <w:r>
+        <w:rPr>
+          <w:rFonts w:ascii="Consolas" w:hAnsi="Consolas" w:cs="Consolas"/>
+          <w:color w:val="000000"/>
+          <w:sz w:val="19"/>
+          <w:szCs w:val="19"/>
+        </w:rPr>
+        <w:t>MistakesCount</w:t>
+      </w:r>
+      <w:proofErr w:type="spellEnd"/>
+      <w:r>
+        <w:rPr>
+          <w:rFonts w:ascii="Consolas" w:hAnsi="Consolas" w:cs="Consolas"/>
+          <w:color w:val="000000"/>
+          <w:sz w:val="19"/>
+          <w:szCs w:val="19"/>
+        </w:rPr>
+        <w:t xml:space="preserve"> = 0;</w:t>
       </w:r>
     </w:p>
     <w:p>
@@ -1891,14 +3078,25 @@
           <w:szCs w:val="19"/>
         </w:rPr>
       </w:pPr>
-      <w:r>
-        <w:rPr>
-          <w:rFonts w:ascii="Consolas" w:hAnsi="Consolas" w:cs="Consolas"/>
-          <w:color w:val="000000"/>
-          <w:sz w:val="19"/>
-          <w:szCs w:val="19"/>
-        </w:rPr>
-        <w:t>CorrectWordsCount = 0;</w:t>
+      <w:proofErr w:type="spellStart"/>
+      <w:r>
+        <w:rPr>
+          <w:rFonts w:ascii="Consolas" w:hAnsi="Consolas" w:cs="Consolas"/>
+          <w:color w:val="000000"/>
+          <w:sz w:val="19"/>
+          <w:szCs w:val="19"/>
+        </w:rPr>
+        <w:t>CorrectWordsCount</w:t>
+      </w:r>
+      <w:proofErr w:type="spellEnd"/>
+      <w:r>
+        <w:rPr>
+          <w:rFonts w:ascii="Consolas" w:hAnsi="Consolas" w:cs="Consolas"/>
+          <w:color w:val="000000"/>
+          <w:sz w:val="19"/>
+          <w:szCs w:val="19"/>
+        </w:rPr>
+        <w:t xml:space="preserve"> = 0;</w:t>
       </w:r>
     </w:p>
     <w:p>
@@ -1916,6 +3114,7 @@
           <w:szCs w:val="19"/>
         </w:rPr>
       </w:pPr>
+      <w:proofErr w:type="gramStart"/>
       <w:r>
         <w:rPr>
           <w:rFonts w:ascii="Consolas" w:hAnsi="Consolas" w:cs="Consolas"/>
@@ -1923,9 +3122,9 @@
           <w:sz w:val="19"/>
           <w:szCs w:val="19"/>
         </w:rPr>
-        <w:lastRenderedPageBreak/>
         <w:t>return</w:t>
       </w:r>
+      <w:proofErr w:type="gramEnd"/>
       <w:r>
         <w:rPr>
           <w:rFonts w:ascii="Consolas" w:hAnsi="Consolas" w:cs="Consolas"/>
@@ -1976,6 +3175,8 @@
           <w:szCs w:val="19"/>
         </w:rPr>
       </w:pPr>
+      <w:proofErr w:type="spellStart"/>
+      <w:proofErr w:type="gramStart"/>
       <w:r>
         <w:rPr>
           <w:rFonts w:ascii="Consolas" w:hAnsi="Consolas" w:cs="Consolas"/>
@@ -1985,32 +3186,74 @@
         </w:rPr>
         <w:t>var</w:t>
       </w:r>
-      <w:r>
-        <w:rPr>
-          <w:rFonts w:ascii="Consolas" w:hAnsi="Consolas" w:cs="Consolas"/>
-          <w:color w:val="000000"/>
-          <w:sz w:val="19"/>
-          <w:szCs w:val="19"/>
-        </w:rPr>
-        <w:t xml:space="preserve"> inputPhraseArray = inputPhrase.Split(</w:t>
-      </w:r>
-      <w:r>
-        <w:rPr>
-          <w:rFonts w:ascii="Consolas" w:hAnsi="Consolas" w:cs="Consolas"/>
-          <w:color w:val="A31515"/>
-          <w:sz w:val="19"/>
-          <w:szCs w:val="19"/>
-        </w:rPr>
-        <w:t>" "</w:t>
-      </w:r>
-      <w:r>
-        <w:rPr>
-          <w:rFonts w:ascii="Consolas" w:hAnsi="Consolas" w:cs="Consolas"/>
-          <w:color w:val="000000"/>
-          <w:sz w:val="19"/>
-          <w:szCs w:val="19"/>
-        </w:rPr>
-        <w:t>);</w:t>
+      <w:proofErr w:type="spellEnd"/>
+      <w:proofErr w:type="gramEnd"/>
+      <w:r>
+        <w:rPr>
+          <w:rFonts w:ascii="Consolas" w:hAnsi="Consolas" w:cs="Consolas"/>
+          <w:color w:val="000000"/>
+          <w:sz w:val="19"/>
+          <w:szCs w:val="19"/>
+        </w:rPr>
+        <w:t xml:space="preserve"> </w:t>
+      </w:r>
+      <w:proofErr w:type="spellStart"/>
+      <w:r>
+        <w:rPr>
+          <w:rFonts w:ascii="Consolas" w:hAnsi="Consolas" w:cs="Consolas"/>
+          <w:color w:val="000000"/>
+          <w:sz w:val="19"/>
+          <w:szCs w:val="19"/>
+        </w:rPr>
+        <w:t>inputPhra</w:t>
+      </w:r>
+      <w:r>
+        <w:rPr>
+          <w:rFonts w:ascii="Consolas" w:hAnsi="Consolas" w:cs="Consolas"/>
+          <w:color w:val="000000"/>
+          <w:sz w:val="19"/>
+          <w:szCs w:val="19"/>
+        </w:rPr>
+        <w:t>seArray</w:t>
+      </w:r>
+      <w:proofErr w:type="spellEnd"/>
+      <w:r>
+        <w:rPr>
+          <w:rFonts w:ascii="Consolas" w:hAnsi="Consolas" w:cs="Consolas"/>
+          <w:color w:val="000000"/>
+          <w:sz w:val="19"/>
+          <w:szCs w:val="19"/>
+        </w:rPr>
+        <w:t xml:space="preserve"> = </w:t>
+      </w:r>
+      <w:proofErr w:type="spellStart"/>
+      <w:r>
+        <w:rPr>
+          <w:rFonts w:ascii="Consolas" w:hAnsi="Consolas" w:cs="Consolas"/>
+          <w:color w:val="000000"/>
+          <w:sz w:val="19"/>
+          <w:szCs w:val="19"/>
+        </w:rPr>
+        <w:t>GetSplitInputPhrase</w:t>
+      </w:r>
+      <w:proofErr w:type="spellEnd"/>
+      <w:r>
+        <w:rPr>
+          <w:rFonts w:ascii="Consolas" w:hAnsi="Consolas" w:cs="Consolas"/>
+          <w:color w:val="000000"/>
+          <w:sz w:val="19"/>
+          <w:szCs w:val="19"/>
+        </w:rPr>
+        <w:t>()</w:t>
+      </w:r>
+      <w:r>
+        <w:rPr>
+          <w:rFonts w:ascii="Consolas" w:hAnsi="Consolas" w:cs="Consolas"/>
+          <w:color w:val="000000"/>
+          <w:sz w:val="19"/>
+          <w:szCs w:val="19"/>
+        </w:rPr>
+        <w:t>;</w:t>
       </w:r>
     </w:p>
     <w:p>
@@ -2028,6 +3271,7 @@
           <w:szCs w:val="19"/>
         </w:rPr>
       </w:pPr>
+      <w:proofErr w:type="gramStart"/>
       <w:r>
         <w:rPr>
           <w:rFonts w:ascii="Consolas" w:hAnsi="Consolas" w:cs="Consolas"/>
@@ -2044,7 +3288,57 @@
           <w:sz w:val="19"/>
           <w:szCs w:val="19"/>
         </w:rPr>
-        <w:t xml:space="preserve">(inputPhrase == TestPhrase) { </w:t>
+        <w:t>(</w:t>
+      </w:r>
+      <w:proofErr w:type="spellStart"/>
+      <w:proofErr w:type="gramEnd"/>
+      <w:r>
+        <w:rPr>
+          <w:rFonts w:ascii="Consolas" w:hAnsi="Consolas" w:cs="Consolas"/>
+          <w:color w:val="000000"/>
+          <w:sz w:val="19"/>
+          <w:szCs w:val="19"/>
+        </w:rPr>
+        <w:t>I</w:t>
+      </w:r>
+      <w:r>
+        <w:rPr>
+          <w:rFonts w:ascii="Consolas" w:hAnsi="Consolas" w:cs="Consolas"/>
+          <w:color w:val="000000"/>
+          <w:sz w:val="19"/>
+          <w:szCs w:val="19"/>
+        </w:rPr>
+        <w:t>nputPhrase</w:t>
+      </w:r>
+      <w:proofErr w:type="spellEnd"/>
+      <w:r>
+        <w:rPr>
+          <w:rFonts w:ascii="Consolas" w:hAnsi="Consolas" w:cs="Consolas"/>
+          <w:color w:val="000000"/>
+          <w:sz w:val="19"/>
+          <w:szCs w:val="19"/>
+        </w:rPr>
+        <w:t xml:space="preserve"> == </w:t>
+      </w:r>
+      <w:proofErr w:type="spellStart"/>
+      <w:r>
+        <w:rPr>
+          <w:rFonts w:ascii="Consolas" w:hAnsi="Consolas" w:cs="Consolas"/>
+          <w:color w:val="000000"/>
+          <w:sz w:val="19"/>
+          <w:szCs w:val="19"/>
+        </w:rPr>
+        <w:t>TestPhrase</w:t>
+      </w:r>
+      <w:proofErr w:type="spellEnd"/>
+      <w:r>
+        <w:rPr>
+          <w:rFonts w:ascii="Consolas" w:hAnsi="Consolas" w:cs="Consolas"/>
+          <w:color w:val="000000"/>
+          <w:sz w:val="19"/>
+          <w:szCs w:val="19"/>
+        </w:rPr>
+        <w:t xml:space="preserve">) { </w:t>
       </w:r>
     </w:p>
     <w:p>
@@ -2062,14 +3356,25 @@
           <w:szCs w:val="19"/>
         </w:rPr>
       </w:pPr>
-      <w:r>
-        <w:rPr>
-          <w:rFonts w:ascii="Consolas" w:hAnsi="Consolas" w:cs="Consolas"/>
-          <w:color w:val="000000"/>
-          <w:sz w:val="19"/>
-          <w:szCs w:val="19"/>
-        </w:rPr>
-        <w:t>MistakesCount = 0;</w:t>
+      <w:proofErr w:type="spellStart"/>
+      <w:r>
+        <w:rPr>
+          <w:rFonts w:ascii="Consolas" w:hAnsi="Consolas" w:cs="Consolas"/>
+          <w:color w:val="000000"/>
+          <w:sz w:val="19"/>
+          <w:szCs w:val="19"/>
+        </w:rPr>
+        <w:t>MistakesCount</w:t>
+      </w:r>
+      <w:proofErr w:type="spellEnd"/>
+      <w:r>
+        <w:rPr>
+          <w:rFonts w:ascii="Consolas" w:hAnsi="Consolas" w:cs="Consolas"/>
+          <w:color w:val="000000"/>
+          <w:sz w:val="19"/>
+          <w:szCs w:val="19"/>
+        </w:rPr>
+        <w:t xml:space="preserve"> = 0;</w:t>
       </w:r>
     </w:p>
     <w:p>
@@ -2087,14 +3392,45 @@
           <w:szCs w:val="19"/>
         </w:rPr>
       </w:pPr>
-      <w:r>
-        <w:rPr>
-          <w:rFonts w:ascii="Consolas" w:hAnsi="Consolas" w:cs="Consolas"/>
-          <w:color w:val="000000"/>
-          <w:sz w:val="19"/>
-          <w:szCs w:val="19"/>
-        </w:rPr>
-        <w:t>CorrectWordsCount = inputPhraseArray.Length;</w:t>
+      <w:proofErr w:type="spellStart"/>
+      <w:r>
+        <w:rPr>
+          <w:rFonts w:ascii="Consolas" w:hAnsi="Consolas" w:cs="Consolas"/>
+          <w:color w:val="000000"/>
+          <w:sz w:val="19"/>
+          <w:szCs w:val="19"/>
+        </w:rPr>
+        <w:t>CorrectWordsCount</w:t>
+      </w:r>
+      <w:proofErr w:type="spellEnd"/>
+      <w:r>
+        <w:rPr>
+          <w:rFonts w:ascii="Consolas" w:hAnsi="Consolas" w:cs="Consolas"/>
+          <w:color w:val="000000"/>
+          <w:sz w:val="19"/>
+          <w:szCs w:val="19"/>
+        </w:rPr>
+        <w:t xml:space="preserve"> = </w:t>
+      </w:r>
+      <w:proofErr w:type="spellStart"/>
+      <w:r>
+        <w:rPr>
+          <w:rFonts w:ascii="Consolas" w:hAnsi="Consolas" w:cs="Consolas"/>
+          <w:color w:val="000000"/>
+          <w:sz w:val="19"/>
+          <w:szCs w:val="19"/>
+        </w:rPr>
+        <w:t>inputPhraseArray.Length</w:t>
+      </w:r>
+      <w:proofErr w:type="spellEnd"/>
+      <w:r>
+        <w:rPr>
+          <w:rFonts w:ascii="Consolas" w:hAnsi="Consolas" w:cs="Consolas"/>
+          <w:color w:val="000000"/>
+          <w:sz w:val="19"/>
+          <w:szCs w:val="19"/>
+        </w:rPr>
+        <w:t>;</w:t>
       </w:r>
     </w:p>
     <w:p>
@@ -2112,6 +3448,7 @@
           <w:szCs w:val="19"/>
         </w:rPr>
       </w:pPr>
+      <w:proofErr w:type="gramStart"/>
       <w:r>
         <w:rPr>
           <w:rFonts w:ascii="Consolas" w:hAnsi="Consolas" w:cs="Consolas"/>
@@ -2121,6 +3458,7 @@
         </w:rPr>
         <w:t>Stop(</w:t>
       </w:r>
+      <w:proofErr w:type="gramEnd"/>
       <w:r>
         <w:rPr>
           <w:rFonts w:ascii="Consolas" w:hAnsi="Consolas" w:cs="Consolas"/>
@@ -2155,6 +3493,7 @@
           <w:szCs w:val="19"/>
         </w:rPr>
       </w:pPr>
+      <w:proofErr w:type="gramStart"/>
       <w:r>
         <w:rPr>
           <w:rFonts w:ascii="Consolas" w:hAnsi="Consolas" w:cs="Consolas"/>
@@ -2164,6 +3503,7 @@
         </w:rPr>
         <w:t>return</w:t>
       </w:r>
+      <w:proofErr w:type="gramEnd"/>
       <w:r>
         <w:rPr>
           <w:rFonts w:ascii="Consolas" w:hAnsi="Consolas" w:cs="Consolas"/>
@@ -2214,6 +3554,8 @@
           <w:szCs w:val="19"/>
         </w:rPr>
       </w:pPr>
+      <w:proofErr w:type="spellStart"/>
+      <w:proofErr w:type="gramStart"/>
       <w:r>
         <w:rPr>
           <w:rFonts w:ascii="Consolas" w:hAnsi="Consolas" w:cs="Consolas"/>
@@ -2223,14 +3565,56 @@
         </w:rPr>
         <w:t>var</w:t>
       </w:r>
-      <w:r>
-        <w:rPr>
-          <w:rFonts w:ascii="Consolas" w:hAnsi="Consolas" w:cs="Consolas"/>
-          <w:color w:val="000000"/>
-          <w:sz w:val="19"/>
-          <w:szCs w:val="19"/>
-        </w:rPr>
-        <w:t xml:space="preserve"> testPhraseArray = GetSplitTestPhrase();</w:t>
+      <w:proofErr w:type="spellEnd"/>
+      <w:proofErr w:type="gramEnd"/>
+      <w:r>
+        <w:rPr>
+          <w:rFonts w:ascii="Consolas" w:hAnsi="Consolas" w:cs="Consolas"/>
+          <w:color w:val="000000"/>
+          <w:sz w:val="19"/>
+          <w:szCs w:val="19"/>
+        </w:rPr>
+        <w:t xml:space="preserve"> </w:t>
+      </w:r>
+      <w:proofErr w:type="spellStart"/>
+      <w:r>
+        <w:rPr>
+          <w:rFonts w:ascii="Consolas" w:hAnsi="Consolas" w:cs="Consolas"/>
+          <w:color w:val="000000"/>
+          <w:sz w:val="19"/>
+          <w:szCs w:val="19"/>
+        </w:rPr>
+        <w:t>testPhraseArray</w:t>
+      </w:r>
+      <w:proofErr w:type="spellEnd"/>
+      <w:r>
+        <w:rPr>
+          <w:rFonts w:ascii="Consolas" w:hAnsi="Consolas" w:cs="Consolas"/>
+          <w:color w:val="000000"/>
+          <w:sz w:val="19"/>
+          <w:szCs w:val="19"/>
+        </w:rPr>
+        <w:t xml:space="preserve"> = </w:t>
+      </w:r>
+      <w:proofErr w:type="spellStart"/>
+      <w:r>
+        <w:rPr>
+          <w:rFonts w:ascii="Consolas" w:hAnsi="Consolas" w:cs="Consolas"/>
+          <w:color w:val="000000"/>
+          <w:sz w:val="19"/>
+          <w:szCs w:val="19"/>
+        </w:rPr>
+        <w:t>GetSplitTestPhrase</w:t>
+      </w:r>
+      <w:proofErr w:type="spellEnd"/>
+      <w:r>
+        <w:rPr>
+          <w:rFonts w:ascii="Consolas" w:hAnsi="Consolas" w:cs="Consolas"/>
+          <w:color w:val="000000"/>
+          <w:sz w:val="19"/>
+          <w:szCs w:val="19"/>
+        </w:rPr>
+        <w:t>();</w:t>
       </w:r>
     </w:p>
     <w:p>
@@ -2248,6 +3632,8 @@
           <w:szCs w:val="19"/>
         </w:rPr>
       </w:pPr>
+      <w:proofErr w:type="spellStart"/>
+      <w:proofErr w:type="gramStart"/>
       <w:r>
         <w:rPr>
           <w:rFonts w:ascii="Consolas" w:hAnsi="Consolas" w:cs="Consolas"/>
@@ -2257,14 +3643,36 @@
         </w:rPr>
         <w:t>var</w:t>
       </w:r>
-      <w:r>
-        <w:rPr>
-          <w:rFonts w:ascii="Consolas" w:hAnsi="Consolas" w:cs="Consolas"/>
-          <w:color w:val="000000"/>
-          <w:sz w:val="19"/>
-          <w:szCs w:val="19"/>
-        </w:rPr>
-        <w:t xml:space="preserve"> mistakesCount = 0;</w:t>
+      <w:proofErr w:type="spellEnd"/>
+      <w:proofErr w:type="gramEnd"/>
+      <w:r>
+        <w:rPr>
+          <w:rFonts w:ascii="Consolas" w:hAnsi="Consolas" w:cs="Consolas"/>
+          <w:color w:val="000000"/>
+          <w:sz w:val="19"/>
+          <w:szCs w:val="19"/>
+        </w:rPr>
+        <w:t xml:space="preserve"> </w:t>
+      </w:r>
+      <w:proofErr w:type="spellStart"/>
+      <w:r>
+        <w:rPr>
+          <w:rFonts w:ascii="Consolas" w:hAnsi="Consolas" w:cs="Consolas"/>
+          <w:color w:val="000000"/>
+          <w:sz w:val="19"/>
+          <w:szCs w:val="19"/>
+        </w:rPr>
+        <w:t>mistakesCount</w:t>
+      </w:r>
+      <w:proofErr w:type="spellEnd"/>
+      <w:r>
+        <w:rPr>
+          <w:rFonts w:ascii="Consolas" w:hAnsi="Consolas" w:cs="Consolas"/>
+          <w:color w:val="000000"/>
+          <w:sz w:val="19"/>
+          <w:szCs w:val="19"/>
+        </w:rPr>
+        <w:t xml:space="preserve"> = 0;</w:t>
       </w:r>
     </w:p>
     <w:p>
@@ -2282,6 +3690,7 @@
           <w:szCs w:val="19"/>
         </w:rPr>
       </w:pPr>
+      <w:proofErr w:type="gramStart"/>
       <w:r>
         <w:rPr>
           <w:rFonts w:ascii="Consolas" w:hAnsi="Consolas" w:cs="Consolas"/>
@@ -2300,6 +3709,8 @@
         </w:rPr>
         <w:t>(</w:t>
       </w:r>
+      <w:proofErr w:type="spellStart"/>
+      <w:proofErr w:type="gramEnd"/>
       <w:r>
         <w:rPr>
           <w:rFonts w:ascii="Consolas" w:hAnsi="Consolas" w:cs="Consolas"/>
@@ -2309,14 +3720,95 @@
         </w:rPr>
         <w:t>var</w:t>
       </w:r>
-      <w:r>
-        <w:rPr>
-          <w:rFonts w:ascii="Consolas" w:hAnsi="Consolas" w:cs="Consolas"/>
-          <w:color w:val="000000"/>
-          <w:sz w:val="19"/>
-          <w:szCs w:val="19"/>
-        </w:rPr>
-        <w:t xml:space="preserve"> i=0; i&lt;inputPhraseArray.Length; i++) {</w:t>
+      <w:proofErr w:type="spellEnd"/>
+      <w:r>
+        <w:rPr>
+          <w:rFonts w:ascii="Consolas" w:hAnsi="Consolas" w:cs="Consolas"/>
+          <w:color w:val="000000"/>
+          <w:sz w:val="19"/>
+          <w:szCs w:val="19"/>
+        </w:rPr>
+        <w:t xml:space="preserve"> </w:t>
+      </w:r>
+      <w:proofErr w:type="spellStart"/>
+      <w:r>
+        <w:rPr>
+          <w:rFonts w:ascii="Consolas" w:hAnsi="Consolas" w:cs="Consolas"/>
+          <w:color w:val="000000"/>
+          <w:sz w:val="19"/>
+          <w:szCs w:val="19"/>
+        </w:rPr>
+        <w:t>i</w:t>
+      </w:r>
+      <w:proofErr w:type="spellEnd"/>
+      <w:r>
+        <w:rPr>
+          <w:rFonts w:ascii="Consolas" w:hAnsi="Consolas" w:cs="Consolas"/>
+          <w:color w:val="000000"/>
+          <w:sz w:val="19"/>
+          <w:szCs w:val="19"/>
+        </w:rPr>
+        <w:t xml:space="preserve">=0; </w:t>
+      </w:r>
+      <w:proofErr w:type="spellStart"/>
+      <w:r>
+        <w:rPr>
+          <w:rFonts w:ascii="Consolas" w:hAnsi="Consolas" w:cs="Consolas"/>
+          <w:color w:val="000000"/>
+          <w:sz w:val="19"/>
+          <w:szCs w:val="19"/>
+        </w:rPr>
+        <w:t>i</w:t>
+      </w:r>
+      <w:proofErr w:type="spellEnd"/>
+      <w:r>
+        <w:rPr>
+          <w:rFonts w:ascii="Consolas" w:hAnsi="Consolas" w:cs="Consolas"/>
+          <w:color w:val="000000"/>
+          <w:sz w:val="19"/>
+          <w:szCs w:val="19"/>
+        </w:rPr>
+        <w:t>&lt;</w:t>
+      </w:r>
+      <w:proofErr w:type="spellStart"/>
+      <w:r>
+        <w:rPr>
+          <w:rFonts w:ascii="Consolas" w:hAnsi="Consolas" w:cs="Consolas"/>
+          <w:color w:val="000000"/>
+          <w:sz w:val="19"/>
+          <w:szCs w:val="19"/>
+        </w:rPr>
+        <w:t>inputPhraseArray.Length</w:t>
+      </w:r>
+      <w:proofErr w:type="spellEnd"/>
+      <w:r>
+        <w:rPr>
+          <w:rFonts w:ascii="Consolas" w:hAnsi="Consolas" w:cs="Consolas"/>
+          <w:color w:val="000000"/>
+          <w:sz w:val="19"/>
+          <w:szCs w:val="19"/>
+        </w:rPr>
+        <w:t xml:space="preserve">; </w:t>
+      </w:r>
+      <w:proofErr w:type="spellStart"/>
+      <w:r>
+        <w:rPr>
+          <w:rFonts w:ascii="Consolas" w:hAnsi="Consolas" w:cs="Consolas"/>
+          <w:color w:val="000000"/>
+          <w:sz w:val="19"/>
+          <w:szCs w:val="19"/>
+        </w:rPr>
+        <w:t>i</w:t>
+      </w:r>
+      <w:proofErr w:type="spellEnd"/>
+      <w:r>
+        <w:rPr>
+          <w:rFonts w:ascii="Consolas" w:hAnsi="Consolas" w:cs="Consolas"/>
+          <w:color w:val="000000"/>
+          <w:sz w:val="19"/>
+          <w:szCs w:val="19"/>
+        </w:rPr>
+        <w:t>++) {</w:t>
       </w:r>
     </w:p>
     <w:p>
@@ -2334,6 +3826,7 @@
           <w:szCs w:val="19"/>
         </w:rPr>
       </w:pPr>
+      <w:proofErr w:type="gramStart"/>
       <w:r>
         <w:rPr>
           <w:rFonts w:ascii="Consolas" w:hAnsi="Consolas" w:cs="Consolas"/>
@@ -2350,7 +3843,88 @@
           <w:sz w:val="19"/>
           <w:szCs w:val="19"/>
         </w:rPr>
-        <w:t>(inputPhraseArray[i] != testPhraseArray[i])</w:t>
+        <w:t>(</w:t>
+      </w:r>
+      <w:proofErr w:type="spellStart"/>
+      <w:proofErr w:type="gramEnd"/>
+      <w:r>
+        <w:rPr>
+          <w:rFonts w:ascii="Consolas" w:hAnsi="Consolas" w:cs="Consolas"/>
+          <w:color w:val="000000"/>
+          <w:sz w:val="19"/>
+          <w:szCs w:val="19"/>
+        </w:rPr>
+        <w:t>inputPhraseArray</w:t>
+      </w:r>
+      <w:proofErr w:type="spellEnd"/>
+      <w:r>
+        <w:rPr>
+          <w:rFonts w:ascii="Consolas" w:hAnsi="Consolas" w:cs="Consolas"/>
+          <w:color w:val="000000"/>
+          <w:sz w:val="19"/>
+          <w:szCs w:val="19"/>
+        </w:rPr>
+        <w:t>[</w:t>
+      </w:r>
+      <w:proofErr w:type="spellStart"/>
+      <w:r>
+        <w:rPr>
+          <w:rFonts w:ascii="Consolas" w:hAnsi="Consolas" w:cs="Consolas"/>
+          <w:color w:val="000000"/>
+          <w:sz w:val="19"/>
+          <w:szCs w:val="19"/>
+        </w:rPr>
+        <w:t>i</w:t>
+      </w:r>
+      <w:proofErr w:type="spellEnd"/>
+      <w:r>
+        <w:rPr>
+          <w:rFonts w:ascii="Consolas" w:hAnsi="Consolas" w:cs="Consolas"/>
+          <w:color w:val="000000"/>
+          <w:sz w:val="19"/>
+          <w:szCs w:val="19"/>
+        </w:rPr>
+        <w:t xml:space="preserve">] != </w:t>
+      </w:r>
+      <w:proofErr w:type="spellStart"/>
+      <w:r>
+        <w:rPr>
+          <w:rFonts w:ascii="Consolas" w:hAnsi="Consolas" w:cs="Consolas"/>
+          <w:color w:val="000000"/>
+          <w:sz w:val="19"/>
+          <w:szCs w:val="19"/>
+        </w:rPr>
+        <w:t>testPhraseArray</w:t>
+      </w:r>
+      <w:proofErr w:type="spellEnd"/>
+      <w:r>
+        <w:rPr>
+          <w:rFonts w:ascii="Consolas" w:hAnsi="Consolas" w:cs="Consolas"/>
+          <w:color w:val="000000"/>
+          <w:sz w:val="19"/>
+          <w:szCs w:val="19"/>
+        </w:rPr>
+        <w:t>[</w:t>
+      </w:r>
+      <w:proofErr w:type="spellStart"/>
+      <w:r>
+        <w:rPr>
+          <w:rFonts w:ascii="Consolas" w:hAnsi="Consolas" w:cs="Consolas"/>
+          <w:color w:val="000000"/>
+          <w:sz w:val="19"/>
+          <w:szCs w:val="19"/>
+        </w:rPr>
+        <w:t>i</w:t>
+      </w:r>
+      <w:proofErr w:type="spellEnd"/>
+      <w:r>
+        <w:rPr>
+          <w:rFonts w:ascii="Consolas" w:hAnsi="Consolas" w:cs="Consolas"/>
+          <w:color w:val="000000"/>
+          <w:sz w:val="19"/>
+          <w:szCs w:val="19"/>
+        </w:rPr>
+        <w:t>])</w:t>
       </w:r>
     </w:p>
     <w:p>
@@ -2368,14 +3942,27 @@
           <w:szCs w:val="19"/>
         </w:rPr>
       </w:pPr>
-      <w:r>
-        <w:rPr>
-          <w:rFonts w:ascii="Consolas" w:hAnsi="Consolas" w:cs="Consolas"/>
-          <w:color w:val="000000"/>
-          <w:sz w:val="19"/>
-          <w:szCs w:val="19"/>
-        </w:rPr>
-        <w:t>mistakesCount++;</w:t>
+      <w:proofErr w:type="spellStart"/>
+      <w:proofErr w:type="gramStart"/>
+      <w:r>
+        <w:rPr>
+          <w:rFonts w:ascii="Consolas" w:hAnsi="Consolas" w:cs="Consolas"/>
+          <w:color w:val="000000"/>
+          <w:sz w:val="19"/>
+          <w:szCs w:val="19"/>
+        </w:rPr>
+        <w:t>mistakesCount</w:t>
+      </w:r>
+      <w:proofErr w:type="spellEnd"/>
+      <w:proofErr w:type="gramEnd"/>
+      <w:r>
+        <w:rPr>
+          <w:rFonts w:ascii="Consolas" w:hAnsi="Consolas" w:cs="Consolas"/>
+          <w:color w:val="000000"/>
+          <w:sz w:val="19"/>
+          <w:szCs w:val="19"/>
+        </w:rPr>
+        <w:t>++;</w:t>
       </w:r>
     </w:p>
     <w:p>
@@ -2418,14 +4005,45 @@
           <w:szCs w:val="19"/>
         </w:rPr>
       </w:pPr>
-      <w:r>
-        <w:rPr>
-          <w:rFonts w:ascii="Consolas" w:hAnsi="Consolas" w:cs="Consolas"/>
-          <w:color w:val="000000"/>
-          <w:sz w:val="19"/>
-          <w:szCs w:val="19"/>
-        </w:rPr>
-        <w:t>MistakesCount = mistakesCount;</w:t>
+      <w:proofErr w:type="spellStart"/>
+      <w:r>
+        <w:rPr>
+          <w:rFonts w:ascii="Consolas" w:hAnsi="Consolas" w:cs="Consolas"/>
+          <w:color w:val="000000"/>
+          <w:sz w:val="19"/>
+          <w:szCs w:val="19"/>
+        </w:rPr>
+        <w:t>MistakesCount</w:t>
+      </w:r>
+      <w:proofErr w:type="spellEnd"/>
+      <w:r>
+        <w:rPr>
+          <w:rFonts w:ascii="Consolas" w:hAnsi="Consolas" w:cs="Consolas"/>
+          <w:color w:val="000000"/>
+          <w:sz w:val="19"/>
+          <w:szCs w:val="19"/>
+        </w:rPr>
+        <w:t xml:space="preserve"> = </w:t>
+      </w:r>
+      <w:proofErr w:type="spellStart"/>
+      <w:r>
+        <w:rPr>
+          <w:rFonts w:ascii="Consolas" w:hAnsi="Consolas" w:cs="Consolas"/>
+          <w:color w:val="000000"/>
+          <w:sz w:val="19"/>
+          <w:szCs w:val="19"/>
+        </w:rPr>
+        <w:t>mistakesCount</w:t>
+      </w:r>
+      <w:proofErr w:type="spellEnd"/>
+      <w:r>
+        <w:rPr>
+          <w:rFonts w:ascii="Consolas" w:hAnsi="Consolas" w:cs="Consolas"/>
+          <w:color w:val="000000"/>
+          <w:sz w:val="19"/>
+          <w:szCs w:val="19"/>
+        </w:rPr>
+        <w:t>;</w:t>
       </w:r>
     </w:p>
     <w:p>
@@ -2443,23 +4061,65 @@
           <w:szCs w:val="19"/>
         </w:rPr>
       </w:pPr>
-      <w:r>
-        <w:rPr>
-          <w:rFonts w:ascii="Consolas" w:hAnsi="Consolas" w:cs="Consolas"/>
-          <w:color w:val="000000"/>
-          <w:sz w:val="19"/>
-          <w:szCs w:val="19"/>
-        </w:rPr>
-        <w:t>CorrectWordsCount = inputPhraseArray.Length</w:t>
-      </w:r>
-      <w:r>
-        <w:rPr>
-          <w:rFonts w:ascii="Consolas" w:hAnsi="Consolas" w:cs="Consolas"/>
-          <w:color w:val="000000"/>
-          <w:sz w:val="19"/>
-          <w:szCs w:val="19"/>
-        </w:rPr>
-        <w:t xml:space="preserve"> – MistakesCount;</w:t>
+      <w:proofErr w:type="spellStart"/>
+      <w:r>
+        <w:rPr>
+          <w:rFonts w:ascii="Consolas" w:hAnsi="Consolas" w:cs="Consolas"/>
+          <w:color w:val="000000"/>
+          <w:sz w:val="19"/>
+          <w:szCs w:val="19"/>
+        </w:rPr>
+        <w:t>CorrectWordsCount</w:t>
+      </w:r>
+      <w:proofErr w:type="spellEnd"/>
+      <w:r>
+        <w:rPr>
+          <w:rFonts w:ascii="Consolas" w:hAnsi="Consolas" w:cs="Consolas"/>
+          <w:color w:val="000000"/>
+          <w:sz w:val="19"/>
+          <w:szCs w:val="19"/>
+        </w:rPr>
+        <w:t xml:space="preserve"> = </w:t>
+      </w:r>
+      <w:proofErr w:type="spellStart"/>
+      <w:r>
+        <w:rPr>
+          <w:rFonts w:ascii="Consolas" w:hAnsi="Consolas" w:cs="Consolas"/>
+          <w:color w:val="000000"/>
+          <w:sz w:val="19"/>
+          <w:szCs w:val="19"/>
+        </w:rPr>
+        <w:t>inputPhraseArray.Length</w:t>
+      </w:r>
+      <w:proofErr w:type="spellEnd"/>
+      <w:r>
+        <w:rPr>
+          <w:rFonts w:ascii="Consolas" w:hAnsi="Consolas" w:cs="Consolas"/>
+          <w:color w:val="000000"/>
+          <w:sz w:val="19"/>
+          <w:szCs w:val="19"/>
+        </w:rPr>
+        <w:t xml:space="preserve"> – </w:t>
+      </w:r>
+      <w:proofErr w:type="spellStart"/>
+      <w:r>
+        <w:rPr>
+          <w:rFonts w:ascii="Consolas" w:hAnsi="Consolas" w:cs="Consolas"/>
+          <w:color w:val="000000"/>
+          <w:sz w:val="19"/>
+          <w:szCs w:val="19"/>
+        </w:rPr>
+        <w:t>MistakesCount</w:t>
+      </w:r>
+      <w:proofErr w:type="spellEnd"/>
+      <w:r>
+        <w:rPr>
+          <w:rFonts w:ascii="Consolas" w:hAnsi="Consolas" w:cs="Consolas"/>
+          <w:color w:val="000000"/>
+          <w:sz w:val="19"/>
+          <w:szCs w:val="19"/>
+        </w:rPr>
+        <w:t>;</w:t>
       </w:r>
     </w:p>
     <w:p>
@@ -2497,9 +4157,11 @@
       <w:r>
         <w:t>“</w:t>
       </w:r>
+      <w:proofErr w:type="spellStart"/>
       <w:r>
         <w:t>MistakesCount</w:t>
       </w:r>
+      <w:proofErr w:type="spellEnd"/>
       <w:r>
         <w:t>” will be</w:t>
       </w:r>
@@ -2507,10 +4169,22 @@
         <w:t xml:space="preserve"> </w:t>
       </w:r>
       <w:r>
-        <w:t>overwritten. The “MistakesCount” represents a number of entered words which have a mistake are unfinished.</w:t>
-      </w:r>
-      <w:bookmarkStart w:id="0" w:name="_GoBack"/>
-      <w:bookmarkEnd w:id="0"/>
+        <w:t>overwritten. The “</w:t>
+      </w:r>
+      <w:proofErr w:type="spellStart"/>
+      <w:r>
+        <w:t>MistakesCount</w:t>
+      </w:r>
+      <w:proofErr w:type="spellEnd"/>
+      <w:r>
+        <w:t xml:space="preserve">” represents a number of entered words which have a mistake </w:t>
+      </w:r>
+      <w:r>
+        <w:t xml:space="preserve">or </w:t>
+      </w:r>
+      <w:r>
+        <w:t>are unfinished.</w:t>
+      </w:r>
     </w:p>
     <w:p>
       <w:pPr>
@@ -2524,22 +4198,236 @@
         </w:rPr>
       </w:pPr>
       <w:r>
-        <w:rPr>
-          <w:lang w:val="ru-RU"/>
-        </w:rPr>
-        <w:t>Просчет элементов статистики (количество ошибок, % ошибок, скорость печатания, статус</w:t>
-      </w:r>
-      <w:r>
-        <w:rPr>
-          <w:lang w:val="ru-RU"/>
-        </w:rPr>
-        <w:t xml:space="preserve"> тести</w:t>
-      </w:r>
-      <w:r>
-        <w:rPr>
-          <w:lang w:val="ru-RU"/>
-        </w:rPr>
-        <w:t>рования, потраченное время)</w:t>
+        <w:t>Counting statistics:</w:t>
+      </w:r>
+    </w:p>
+    <w:p>
+      <w:pPr>
+        <w:pStyle w:val="ListParagraph"/>
+        <w:numPr>
+          <w:ilvl w:val="1"/>
+          <w:numId w:val="1"/>
+        </w:numPr>
+      </w:pPr>
+      <w:r>
+        <w:t>A</w:t>
+      </w:r>
+      <w:r>
+        <w:t xml:space="preserve"> </w:t>
+      </w:r>
+      <w:r>
+        <w:t>number</w:t>
+      </w:r>
+      <w:r>
+        <w:t xml:space="preserve"> </w:t>
+      </w:r>
+      <w:r>
+        <w:t>of</w:t>
+      </w:r>
+      <w:r>
+        <w:t xml:space="preserve"> </w:t>
+      </w:r>
+      <w:r>
+        <w:t>mistakes</w:t>
+      </w:r>
+      <w:r>
+        <w:t xml:space="preserve"> </w:t>
+      </w:r>
+      <w:r>
+        <w:t>is</w:t>
+      </w:r>
+      <w:r>
+        <w:t xml:space="preserve"> </w:t>
+      </w:r>
+      <w:r>
+        <w:t>counted</w:t>
+      </w:r>
+      <w:r>
+        <w:t xml:space="preserve"> </w:t>
+      </w:r>
+      <w:r>
+        <w:t>in</w:t>
+      </w:r>
+      <w:r>
+        <w:t xml:space="preserve"> </w:t>
+      </w:r>
+      <w:r>
+        <w:t>the</w:t>
+      </w:r>
+      <w:r>
+        <w:t xml:space="preserve"> </w:t>
+      </w:r>
+      <w:r>
+        <w:t>method</w:t>
+      </w:r>
+      <w:r>
+        <w:t xml:space="preserve"> “</w:t>
+      </w:r>
+      <w:proofErr w:type="spellStart"/>
+      <w:r>
+        <w:t>CompareTestPhrase</w:t>
+      </w:r>
+      <w:proofErr w:type="spellEnd"/>
+      <w:r>
+        <w:t>”</w:t>
+      </w:r>
+    </w:p>
+    <w:p>
+      <w:pPr>
+        <w:pStyle w:val="ListParagraph"/>
+        <w:numPr>
+          <w:ilvl w:val="1"/>
+          <w:numId w:val="1"/>
+        </w:numPr>
+      </w:pPr>
+      <w:r>
+        <w:t>Percentage</w:t>
+      </w:r>
+      <w:r>
+        <w:t xml:space="preserve"> </w:t>
+      </w:r>
+      <w:r>
+        <w:t>of</w:t>
+      </w:r>
+      <w:r>
+        <w:t xml:space="preserve"> </w:t>
+      </w:r>
+      <w:r>
+        <w:t>mistakes</w:t>
+      </w:r>
+      <w:r>
+        <w:t xml:space="preserve"> =</w:t>
+      </w:r>
+      <w:r>
+        <w:t xml:space="preserve"> </w:t>
+      </w:r>
+      <w:r>
+        <w:t>(</w:t>
+      </w:r>
+      <w:r>
+        <w:t>the</w:t>
+      </w:r>
+      <w:r>
+        <w:t xml:space="preserve"> </w:t>
+      </w:r>
+      <w:r>
+        <w:t>number</w:t>
+      </w:r>
+      <w:r>
+        <w:t xml:space="preserve"> </w:t>
+      </w:r>
+      <w:r>
+        <w:t>of</w:t>
+      </w:r>
+      <w:r>
+        <w:t xml:space="preserve"> </w:t>
+      </w:r>
+      <w:r>
+        <w:t>mistakes</w:t>
+      </w:r>
+      <w:r>
+        <w:t>) /</w:t>
+      </w:r>
+      <w:r>
+        <w:t xml:space="preserve"> </w:t>
+      </w:r>
+      <w:r>
+        <w:t>(</w:t>
+      </w:r>
+      <w:r>
+        <w:t>a number of entered words</w:t>
+      </w:r>
+      <w:r>
+        <w:t>)</w:t>
+      </w:r>
+    </w:p>
+    <w:p>
+      <w:pPr>
+        <w:pStyle w:val="ListParagraph"/>
+        <w:numPr>
+          <w:ilvl w:val="1"/>
+          <w:numId w:val="1"/>
+        </w:numPr>
+      </w:pPr>
+      <w:r>
+        <w:t>Time spent on testing = (</w:t>
+      </w:r>
+      <w:r>
+        <w:t>time</w:t>
+      </w:r>
+      <w:r>
+        <w:t xml:space="preserve"> for testing) – (time left when the timer stopped)</w:t>
+      </w:r>
+    </w:p>
+    <w:p>
+      <w:pPr>
+        <w:pStyle w:val="ListParagraph"/>
+        <w:numPr>
+          <w:ilvl w:val="1"/>
+          <w:numId w:val="1"/>
+        </w:numPr>
+      </w:pPr>
+      <w:r>
+        <w:t>Speed of</w:t>
+      </w:r>
+      <w:r>
+        <w:t xml:space="preserve"> printing =</w:t>
+      </w:r>
+      <w:r>
+        <w:t xml:space="preserve"> </w:t>
+      </w:r>
+      <w:r>
+        <w:t>(</w:t>
+      </w:r>
+      <w:r>
+        <w:t>a number of correct entered words</w:t>
+      </w:r>
+      <w:r>
+        <w:t>) / (</w:t>
+      </w:r>
+      <w:r>
+        <w:t>time spent on testing</w:t>
+      </w:r>
+      <w:r>
+        <w:t>)</w:t>
+      </w:r>
+      <w:bookmarkStart w:id="0" w:name="_GoBack"/>
+      <w:bookmarkEnd w:id="0"/>
+    </w:p>
+    <w:p>
+      <w:pPr>
+        <w:pStyle w:val="ListParagraph"/>
+        <w:numPr>
+          <w:ilvl w:val="1"/>
+          <w:numId w:val="1"/>
+        </w:numPr>
+      </w:pPr>
+      <w:r>
+        <w:t>Setting</w:t>
+      </w:r>
+      <w:r>
+        <w:t xml:space="preserve"> </w:t>
+      </w:r>
+      <w:r>
+        <w:t>of</w:t>
+      </w:r>
+      <w:r>
+        <w:t xml:space="preserve"> </w:t>
+      </w:r>
+      <w:r>
+        <w:t>testing</w:t>
+      </w:r>
+      <w:r>
+        <w:t xml:space="preserve"> </w:t>
+      </w:r>
+      <w:r>
+        <w:t>status</w:t>
+      </w:r>
+      <w:r>
+        <w:t xml:space="preserve">: </w:t>
+      </w:r>
+      <w:r>
+        <w:t>“Test is finished”, “Test is stopped”, “Time is over”</w:t>
       </w:r>
     </w:p>
     <w:p>
@@ -3046,6 +4934,240 @@
       </w:rPr>
     </w:lvl>
   </w:abstractNum>
+  <w:abstractNum w:abstractNumId="4" w15:restartNumberingAfterBreak="0">
+    <w:nsid w:val="4B0D7060"/>
+    <w:multiLevelType w:val="multilevel"/>
+    <w:tmpl w:val="07709B68"/>
+    <w:lvl w:ilvl="0">
+      <w:start w:val="1"/>
+      <w:numFmt w:val="decimal"/>
+      <w:lvlText w:val="%1."/>
+      <w:lvlJc w:val="left"/>
+      <w:pPr>
+        <w:ind w:left="720" w:hanging="360"/>
+      </w:pPr>
+      <w:rPr>
+        <w:rFonts w:hint="default"/>
+      </w:rPr>
+    </w:lvl>
+    <w:lvl w:ilvl="1">
+      <w:start w:val="1"/>
+      <w:numFmt w:val="decimal"/>
+      <w:isLgl/>
+      <w:lvlText w:val="%1.%2."/>
+      <w:lvlJc w:val="left"/>
+      <w:pPr>
+        <w:ind w:left="1080" w:hanging="360"/>
+      </w:pPr>
+      <w:rPr>
+        <w:rFonts w:hint="default"/>
+      </w:rPr>
+    </w:lvl>
+    <w:lvl w:ilvl="2">
+      <w:start w:val="1"/>
+      <w:numFmt w:val="decimal"/>
+      <w:isLgl/>
+      <w:lvlText w:val="%1.%2.%3."/>
+      <w:lvlJc w:val="left"/>
+      <w:pPr>
+        <w:ind w:left="1800" w:hanging="720"/>
+      </w:pPr>
+      <w:rPr>
+        <w:rFonts w:hint="default"/>
+      </w:rPr>
+    </w:lvl>
+    <w:lvl w:ilvl="3">
+      <w:start w:val="1"/>
+      <w:numFmt w:val="decimal"/>
+      <w:isLgl/>
+      <w:lvlText w:val="%1.%2.%3.%4."/>
+      <w:lvlJc w:val="left"/>
+      <w:pPr>
+        <w:ind w:left="2160" w:hanging="720"/>
+      </w:pPr>
+      <w:rPr>
+        <w:rFonts w:hint="default"/>
+      </w:rPr>
+    </w:lvl>
+    <w:lvl w:ilvl="4">
+      <w:start w:val="1"/>
+      <w:numFmt w:val="decimal"/>
+      <w:isLgl/>
+      <w:lvlText w:val="%1.%2.%3.%4.%5."/>
+      <w:lvlJc w:val="left"/>
+      <w:pPr>
+        <w:ind w:left="2880" w:hanging="1080"/>
+      </w:pPr>
+      <w:rPr>
+        <w:rFonts w:hint="default"/>
+      </w:rPr>
+    </w:lvl>
+    <w:lvl w:ilvl="5">
+      <w:start w:val="1"/>
+      <w:numFmt w:val="decimal"/>
+      <w:isLgl/>
+      <w:lvlText w:val="%1.%2.%3.%4.%5.%6."/>
+      <w:lvlJc w:val="left"/>
+      <w:pPr>
+        <w:ind w:left="3240" w:hanging="1080"/>
+      </w:pPr>
+      <w:rPr>
+        <w:rFonts w:hint="default"/>
+      </w:rPr>
+    </w:lvl>
+    <w:lvl w:ilvl="6">
+      <w:start w:val="1"/>
+      <w:numFmt w:val="decimal"/>
+      <w:isLgl/>
+      <w:lvlText w:val="%1.%2.%3.%4.%5.%6.%7."/>
+      <w:lvlJc w:val="left"/>
+      <w:pPr>
+        <w:ind w:left="3960" w:hanging="1440"/>
+      </w:pPr>
+      <w:rPr>
+        <w:rFonts w:hint="default"/>
+      </w:rPr>
+    </w:lvl>
+    <w:lvl w:ilvl="7">
+      <w:start w:val="1"/>
+      <w:numFmt w:val="decimal"/>
+      <w:isLgl/>
+      <w:lvlText w:val="%1.%2.%3.%4.%5.%6.%7.%8."/>
+      <w:lvlJc w:val="left"/>
+      <w:pPr>
+        <w:ind w:left="4320" w:hanging="1440"/>
+      </w:pPr>
+      <w:rPr>
+        <w:rFonts w:hint="default"/>
+      </w:rPr>
+    </w:lvl>
+    <w:lvl w:ilvl="8">
+      <w:start w:val="1"/>
+      <w:numFmt w:val="decimal"/>
+      <w:isLgl/>
+      <w:lvlText w:val="%1.%2.%3.%4.%5.%6.%7.%8.%9."/>
+      <w:lvlJc w:val="left"/>
+      <w:pPr>
+        <w:ind w:left="5040" w:hanging="1800"/>
+      </w:pPr>
+      <w:rPr>
+        <w:rFonts w:hint="default"/>
+      </w:rPr>
+    </w:lvl>
+  </w:abstractNum>
+  <w:abstractNum w:abstractNumId="5" w15:restartNumberingAfterBreak="0">
+    <w:nsid w:val="508E1A03"/>
+    <w:multiLevelType w:val="multilevel"/>
+    <w:tmpl w:val="520618FE"/>
+    <w:lvl w:ilvl="0">
+      <w:start w:val="3"/>
+      <w:numFmt w:val="decimal"/>
+      <w:lvlText w:val="%1."/>
+      <w:lvlJc w:val="left"/>
+      <w:pPr>
+        <w:ind w:left="495" w:hanging="495"/>
+      </w:pPr>
+      <w:rPr>
+        <w:rFonts w:hint="default"/>
+      </w:rPr>
+    </w:lvl>
+    <w:lvl w:ilvl="1">
+      <w:start w:val="3"/>
+      <w:numFmt w:val="decimal"/>
+      <w:lvlText w:val="%1.%2."/>
+      <w:lvlJc w:val="left"/>
+      <w:pPr>
+        <w:ind w:left="855" w:hanging="495"/>
+      </w:pPr>
+      <w:rPr>
+        <w:rFonts w:hint="default"/>
+      </w:rPr>
+    </w:lvl>
+    <w:lvl w:ilvl="2">
+      <w:start w:val="2"/>
+      <w:numFmt w:val="decimal"/>
+      <w:lvlText w:val="%1.%2.%3."/>
+      <w:lvlJc w:val="left"/>
+      <w:pPr>
+        <w:ind w:left="1440" w:hanging="720"/>
+      </w:pPr>
+      <w:rPr>
+        <w:rFonts w:hint="default"/>
+      </w:rPr>
+    </w:lvl>
+    <w:lvl w:ilvl="3">
+      <w:start w:val="1"/>
+      <w:numFmt w:val="decimal"/>
+      <w:lvlText w:val="%1.%2.%3.%4."/>
+      <w:lvlJc w:val="left"/>
+      <w:pPr>
+        <w:ind w:left="1800" w:hanging="720"/>
+      </w:pPr>
+      <w:rPr>
+        <w:rFonts w:hint="default"/>
+      </w:rPr>
+    </w:lvl>
+    <w:lvl w:ilvl="4">
+      <w:start w:val="1"/>
+      <w:numFmt w:val="decimal"/>
+      <w:lvlText w:val="%1.%2.%3.%4.%5."/>
+      <w:lvlJc w:val="left"/>
+      <w:pPr>
+        <w:ind w:left="2520" w:hanging="1080"/>
+      </w:pPr>
+      <w:rPr>
+        <w:rFonts w:hint="default"/>
+      </w:rPr>
+    </w:lvl>
+    <w:lvl w:ilvl="5">
+      <w:start w:val="1"/>
+      <w:numFmt w:val="decimal"/>
+      <w:lvlText w:val="%1.%2.%3.%4.%5.%6."/>
+      <w:lvlJc w:val="left"/>
+      <w:pPr>
+        <w:ind w:left="2880" w:hanging="1080"/>
+      </w:pPr>
+      <w:rPr>
+        <w:rFonts w:hint="default"/>
+      </w:rPr>
+    </w:lvl>
+    <w:lvl w:ilvl="6">
+      <w:start w:val="1"/>
+      <w:numFmt w:val="decimal"/>
+      <w:lvlText w:val="%1.%2.%3.%4.%5.%6.%7."/>
+      <w:lvlJc w:val="left"/>
+      <w:pPr>
+        <w:ind w:left="3600" w:hanging="1440"/>
+      </w:pPr>
+      <w:rPr>
+        <w:rFonts w:hint="default"/>
+      </w:rPr>
+    </w:lvl>
+    <w:lvl w:ilvl="7">
+      <w:start w:val="1"/>
+      <w:numFmt w:val="decimal"/>
+      <w:lvlText w:val="%1.%2.%3.%4.%5.%6.%7.%8."/>
+      <w:lvlJc w:val="left"/>
+      <w:pPr>
+        <w:ind w:left="3960" w:hanging="1440"/>
+      </w:pPr>
+      <w:rPr>
+        <w:rFonts w:hint="default"/>
+      </w:rPr>
+    </w:lvl>
+    <w:lvl w:ilvl="8">
+      <w:start w:val="1"/>
+      <w:numFmt w:val="decimal"/>
+      <w:lvlText w:val="%1.%2.%3.%4.%5.%6.%7.%8.%9."/>
+      <w:lvlJc w:val="left"/>
+      <w:pPr>
+        <w:ind w:left="4680" w:hanging="1800"/>
+      </w:pPr>
+      <w:rPr>
+        <w:rFonts w:hint="default"/>
+      </w:rPr>
+    </w:lvl>
+  </w:abstractNum>
   <w:num w:numId="1">
     <w:abstractNumId w:val="1"/>
   </w:num>
@@ -3057,6 +5179,12 @@
   </w:num>
   <w:num w:numId="4">
     <w:abstractNumId w:val="3"/>
+  </w:num>
+  <w:num w:numId="5">
+    <w:abstractNumId w:val="4"/>
+  </w:num>
+  <w:num w:numId="6">
+    <w:abstractNumId w:val="5"/>
   </w:num>
 </w:numbering>
 </file>

</xml_diff>

<commit_message>
Update the English version, adding the links
</commit_message>
<xml_diff>
--- a/How to create Typing Test.docx
+++ b/How to create Typing Test.docx
@@ -6,9 +6,6 @@
       <w:r>
         <w:t>How to create Typing Test.</w:t>
       </w:r>
-      <w:r>
-        <w:t>9</w:t>
-      </w:r>
     </w:p>
     <w:p>
       <w:r>
@@ -35,6 +32,24 @@
       <w:r>
         <w:t>WinForms Framework, C#.</w:t>
       </w:r>
+    </w:p>
+    <w:p>
+      <w:pPr>
+        <w:tabs>
+          <w:tab w:val="left" w:pos="9660"/>
+        </w:tabs>
+      </w:pPr>
+      <w:r>
+        <w:t xml:space="preserve">You can get this project from GitHub </w:t>
+      </w:r>
+      <w:hyperlink r:id="rId7" w:history="1">
+        <w:r>
+          <w:rPr>
+            <w:rStyle w:val="Hyperlink"/>
+          </w:rPr>
+          <w:t>https://github.com/LenaPesochek/project/tree/main/TypingTest</w:t>
+        </w:r>
+      </w:hyperlink>
     </w:p>
     <w:p>
       <w:pPr>
@@ -74,11 +89,9 @@
       <w:r>
         <w:t xml:space="preserve"> </w:t>
       </w:r>
-      <w:proofErr w:type="spellStart"/>
       <w:r>
         <w:t>TabControl</w:t>
       </w:r>
-      <w:proofErr w:type="spellEnd"/>
       <w:r>
         <w:t xml:space="preserve"> and placing the necessary element</w:t>
       </w:r>
@@ -94,15 +107,7 @@
         <w:pStyle w:val="ListParagraph"/>
       </w:pPr>
       <w:r>
-        <w:t xml:space="preserve">The </w:t>
-      </w:r>
-      <w:proofErr w:type="spellStart"/>
-      <w:r>
-        <w:t>TabControl</w:t>
-      </w:r>
-      <w:proofErr w:type="spellEnd"/>
-      <w:r>
-        <w:t xml:space="preserve"> consists of three items:</w:t>
+        <w:t>The TabControl consists of three items:</w:t>
       </w:r>
     </w:p>
     <w:p>
@@ -142,7 +147,7 @@
                     <pic:cNvPicPr/>
                   </pic:nvPicPr>
                   <pic:blipFill>
-                    <a:blip r:embed="rId5"/>
+                    <a:blip r:embed="rId8"/>
                     <a:stretch>
                       <a:fillRect/>
                     </a:stretch>
@@ -200,7 +205,7 @@
                     <pic:cNvPicPr/>
                   </pic:nvPicPr>
                   <pic:blipFill>
-                    <a:blip r:embed="rId6"/>
+                    <a:blip r:embed="rId9"/>
                     <a:stretch>
                       <a:fillRect/>
                     </a:stretch>
@@ -258,7 +263,7 @@
                     <pic:cNvPicPr/>
                   </pic:nvPicPr>
                   <pic:blipFill>
-                    <a:blip r:embed="rId7"/>
+                    <a:blip r:embed="rId10"/>
                     <a:stretch>
                       <a:fillRect/>
                     </a:stretch>
@@ -287,15 +292,7 @@
         <w:t>To add the elements to the form you should drag them from the toolbar.</w:t>
       </w:r>
       <w:r>
-        <w:t xml:space="preserve"> The elements used are </w:t>
-      </w:r>
-      <w:proofErr w:type="gramStart"/>
-      <w:r>
-        <w:t>buttons(</w:t>
-      </w:r>
-      <w:proofErr w:type="gramEnd"/>
-      <w:r>
-        <w:t>1)</w:t>
+        <w:t xml:space="preserve"> The elements used are buttons(1)</w:t>
       </w:r>
       <w:r>
         <w:t>,</w:t>
@@ -402,7 +399,6 @@
       <w:r>
         <w:t xml:space="preserve"> “</w:t>
       </w:r>
-      <w:proofErr w:type="spellStart"/>
       <w:r>
         <w:t>button</w:t>
       </w:r>
@@ -412,7 +408,6 @@
       <w:r>
         <w:t>click</w:t>
       </w:r>
-      <w:proofErr w:type="spellEnd"/>
       <w:r>
         <w:t>”</w:t>
       </w:r>
@@ -459,7 +454,6 @@
           <w:szCs w:val="19"/>
         </w:rPr>
       </w:pPr>
-      <w:proofErr w:type="gramStart"/>
       <w:r>
         <w:rPr>
           <w:rFonts w:ascii="Consolas" w:hAnsi="Consolas" w:cs="Consolas"/>
@@ -467,9 +461,9 @@
           <w:sz w:val="19"/>
           <w:szCs w:val="19"/>
         </w:rPr>
+        <w:lastRenderedPageBreak/>
         <w:t>private</w:t>
       </w:r>
-      <w:proofErr w:type="gramEnd"/>
       <w:r>
         <w:rPr>
           <w:rFonts w:ascii="Consolas" w:hAnsi="Consolas" w:cs="Consolas"/>
@@ -495,27 +489,7 @@
           <w:sz w:val="19"/>
           <w:szCs w:val="19"/>
         </w:rPr>
-        <w:t xml:space="preserve"> </w:t>
-      </w:r>
-      <w:proofErr w:type="spellStart"/>
-      <w:r>
-        <w:rPr>
-          <w:rFonts w:ascii="Consolas" w:hAnsi="Consolas" w:cs="Consolas"/>
-          <w:color w:val="000000"/>
-          <w:sz w:val="19"/>
-          <w:szCs w:val="19"/>
-        </w:rPr>
-        <w:t>MinuteIncreasingButton_Click</w:t>
-      </w:r>
-      <w:proofErr w:type="spellEnd"/>
-      <w:r>
-        <w:rPr>
-          <w:rFonts w:ascii="Consolas" w:hAnsi="Consolas" w:cs="Consolas"/>
-          <w:color w:val="000000"/>
-          <w:sz w:val="19"/>
-          <w:szCs w:val="19"/>
-        </w:rPr>
-        <w:t>(</w:t>
+        <w:t xml:space="preserve"> MinuteIncreasingButton_Click(</w:t>
       </w:r>
       <w:r>
         <w:rPr>
@@ -533,27 +507,7 @@
           <w:sz w:val="19"/>
           <w:szCs w:val="19"/>
         </w:rPr>
-        <w:t xml:space="preserve"> sender, </w:t>
-      </w:r>
-      <w:proofErr w:type="spellStart"/>
-      <w:r>
-        <w:rPr>
-          <w:rFonts w:ascii="Consolas" w:hAnsi="Consolas" w:cs="Consolas"/>
-          <w:color w:val="000000"/>
-          <w:sz w:val="19"/>
-          <w:szCs w:val="19"/>
-        </w:rPr>
-        <w:t>EventArgs</w:t>
-      </w:r>
-      <w:proofErr w:type="spellEnd"/>
-      <w:r>
-        <w:rPr>
-          <w:rFonts w:ascii="Consolas" w:hAnsi="Consolas" w:cs="Consolas"/>
-          <w:color w:val="000000"/>
-          <w:sz w:val="19"/>
-          <w:szCs w:val="19"/>
-        </w:rPr>
-        <w:t xml:space="preserve"> e) {</w:t>
+        <w:t xml:space="preserve"> sender, EventArgs e) {</w:t>
       </w:r>
     </w:p>
     <w:p>
@@ -571,8 +525,6 @@
           <w:szCs w:val="19"/>
         </w:rPr>
       </w:pPr>
-      <w:proofErr w:type="spellStart"/>
-      <w:proofErr w:type="gramStart"/>
       <w:r>
         <w:rPr>
           <w:rFonts w:ascii="Consolas" w:hAnsi="Consolas" w:cs="Consolas"/>
@@ -580,41 +532,17 @@
           <w:sz w:val="19"/>
           <w:szCs w:val="19"/>
         </w:rPr>
-        <w:lastRenderedPageBreak/>
         <w:t>var</w:t>
       </w:r>
-      <w:proofErr w:type="spellEnd"/>
-      <w:proofErr w:type="gramEnd"/>
-      <w:r>
-        <w:rPr>
-          <w:rFonts w:ascii="Consolas" w:hAnsi="Consolas" w:cs="Consolas"/>
-          <w:color w:val="000000"/>
-          <w:sz w:val="19"/>
-          <w:szCs w:val="19"/>
-        </w:rPr>
-        <w:t xml:space="preserve"> </w:t>
-      </w:r>
-      <w:proofErr w:type="spellStart"/>
-      <w:r>
-        <w:rPr>
-          <w:rFonts w:ascii="Consolas" w:hAnsi="Consolas" w:cs="Consolas"/>
-          <w:color w:val="000000"/>
-          <w:sz w:val="19"/>
-          <w:szCs w:val="19"/>
-        </w:rPr>
-        <w:t>minuteCount</w:t>
-      </w:r>
-      <w:proofErr w:type="spellEnd"/>
-      <w:r>
-        <w:rPr>
-          <w:rFonts w:ascii="Consolas" w:hAnsi="Consolas" w:cs="Consolas"/>
-          <w:color w:val="000000"/>
-          <w:sz w:val="19"/>
-          <w:szCs w:val="19"/>
-        </w:rPr>
-        <w:t xml:space="preserve"> = </w:t>
-      </w:r>
-      <w:proofErr w:type="spellStart"/>
+      <w:r>
+        <w:rPr>
+          <w:rFonts w:ascii="Consolas" w:hAnsi="Consolas" w:cs="Consolas"/>
+          <w:color w:val="000000"/>
+          <w:sz w:val="19"/>
+          <w:szCs w:val="19"/>
+        </w:rPr>
+        <w:t xml:space="preserve"> minuteCount = </w:t>
+      </w:r>
       <w:r>
         <w:rPr>
           <w:rFonts w:ascii="Consolas" w:hAnsi="Consolas" w:cs="Consolas"/>
@@ -631,37 +559,7 @@
           <w:sz w:val="19"/>
           <w:szCs w:val="19"/>
         </w:rPr>
-        <w:t>.Parse</w:t>
-      </w:r>
-      <w:proofErr w:type="spellEnd"/>
-      <w:r>
-        <w:rPr>
-          <w:rFonts w:ascii="Consolas" w:hAnsi="Consolas" w:cs="Consolas"/>
-          <w:color w:val="000000"/>
-          <w:sz w:val="19"/>
-          <w:szCs w:val="19"/>
-        </w:rPr>
-        <w:t>(</w:t>
-      </w:r>
-      <w:proofErr w:type="spellStart"/>
-      <w:r>
-        <w:rPr>
-          <w:rFonts w:ascii="Consolas" w:hAnsi="Consolas" w:cs="Consolas"/>
-          <w:color w:val="000000"/>
-          <w:sz w:val="19"/>
-          <w:szCs w:val="19"/>
-        </w:rPr>
-        <w:t>MinuteLabel.Text</w:t>
-      </w:r>
-      <w:proofErr w:type="spellEnd"/>
-      <w:r>
-        <w:rPr>
-          <w:rFonts w:ascii="Consolas" w:hAnsi="Consolas" w:cs="Consolas"/>
-          <w:color w:val="000000"/>
-          <w:sz w:val="19"/>
-          <w:szCs w:val="19"/>
-        </w:rPr>
-        <w:t>);</w:t>
+        <w:t>.Parse(MinuteLabel.Text);</w:t>
       </w:r>
     </w:p>
     <w:p>
@@ -679,27 +577,14 @@
           <w:szCs w:val="19"/>
         </w:rPr>
       </w:pPr>
-      <w:proofErr w:type="spellStart"/>
-      <w:proofErr w:type="gramStart"/>
-      <w:r>
-        <w:rPr>
-          <w:rFonts w:ascii="Consolas" w:hAnsi="Consolas" w:cs="Consolas"/>
-          <w:color w:val="000000"/>
-          <w:sz w:val="19"/>
-          <w:szCs w:val="19"/>
-        </w:rPr>
-        <w:t>minuteCount</w:t>
-      </w:r>
-      <w:proofErr w:type="spellEnd"/>
-      <w:proofErr w:type="gramEnd"/>
-      <w:r>
-        <w:rPr>
-          <w:rFonts w:ascii="Consolas" w:hAnsi="Consolas" w:cs="Consolas"/>
-          <w:color w:val="000000"/>
-          <w:sz w:val="19"/>
-          <w:szCs w:val="19"/>
-        </w:rPr>
-        <w:t>++;</w:t>
+      <w:r>
+        <w:rPr>
+          <w:rFonts w:ascii="Consolas" w:hAnsi="Consolas" w:cs="Consolas"/>
+          <w:color w:val="000000"/>
+          <w:sz w:val="19"/>
+          <w:szCs w:val="19"/>
+        </w:rPr>
+        <w:t>minuteCount++;</w:t>
       </w:r>
     </w:p>
     <w:p>
@@ -717,56 +602,14 @@
           <w:szCs w:val="19"/>
         </w:rPr>
       </w:pPr>
-      <w:proofErr w:type="spellStart"/>
-      <w:r>
-        <w:rPr>
-          <w:rFonts w:ascii="Consolas" w:hAnsi="Consolas" w:cs="Consolas"/>
-          <w:color w:val="000000"/>
-          <w:sz w:val="19"/>
-          <w:szCs w:val="19"/>
-        </w:rPr>
-        <w:t>MinuteLabel.Text</w:t>
-      </w:r>
-      <w:proofErr w:type="spellEnd"/>
-      <w:r>
-        <w:rPr>
-          <w:rFonts w:ascii="Consolas" w:hAnsi="Consolas" w:cs="Consolas"/>
-          <w:color w:val="000000"/>
-          <w:sz w:val="19"/>
-          <w:szCs w:val="19"/>
-        </w:rPr>
-        <w:t xml:space="preserve"> = </w:t>
-      </w:r>
-      <w:proofErr w:type="spellStart"/>
-      <w:proofErr w:type="gramStart"/>
-      <w:r>
-        <w:rPr>
-          <w:rFonts w:ascii="Consolas" w:hAnsi="Consolas" w:cs="Consolas"/>
-          <w:color w:val="000000"/>
-          <w:sz w:val="19"/>
-          <w:szCs w:val="19"/>
-        </w:rPr>
-        <w:t>minuteCount.ToString</w:t>
-      </w:r>
-      <w:proofErr w:type="spellEnd"/>
-      <w:r>
-        <w:rPr>
-          <w:rFonts w:ascii="Consolas" w:hAnsi="Consolas" w:cs="Consolas"/>
-          <w:color w:val="000000"/>
-          <w:sz w:val="19"/>
-          <w:szCs w:val="19"/>
-        </w:rPr>
-        <w:t>(</w:t>
-      </w:r>
-      <w:proofErr w:type="gramEnd"/>
-      <w:r>
-        <w:rPr>
-          <w:rFonts w:ascii="Consolas" w:hAnsi="Consolas" w:cs="Consolas"/>
-          <w:color w:val="000000"/>
-          <w:sz w:val="19"/>
-          <w:szCs w:val="19"/>
-        </w:rPr>
-        <w:t>);</w:t>
+      <w:r>
+        <w:rPr>
+          <w:rFonts w:ascii="Consolas" w:hAnsi="Consolas" w:cs="Consolas"/>
+          <w:color w:val="000000"/>
+          <w:sz w:val="19"/>
+          <w:szCs w:val="19"/>
+        </w:rPr>
+        <w:t>MinuteLabel.Text = minuteCount.ToString();</w:t>
       </w:r>
     </w:p>
     <w:p>
@@ -795,15 +638,7 @@
         <w:t xml:space="preserve">Using the same logic </w:t>
       </w:r>
       <w:r>
-        <w:t xml:space="preserve">write the methods for the other </w:t>
-      </w:r>
-      <w:proofErr w:type="spellStart"/>
-      <w:r>
-        <w:t>SetTimeButtons</w:t>
-      </w:r>
-      <w:proofErr w:type="spellEnd"/>
-      <w:r>
-        <w:t xml:space="preserve">. </w:t>
+        <w:t xml:space="preserve">write the methods for the other SetTimeButtons. </w:t>
       </w:r>
     </w:p>
     <w:p>
@@ -818,15 +653,7 @@
         <w:t>To set the necessary Tab active write the method</w:t>
       </w:r>
       <w:r>
-        <w:t xml:space="preserve"> “</w:t>
-      </w:r>
-      <w:proofErr w:type="spellStart"/>
-      <w:r>
-        <w:t>SelectTabByName</w:t>
-      </w:r>
-      <w:proofErr w:type="spellEnd"/>
-      <w:r>
-        <w:t>”:</w:t>
+        <w:t xml:space="preserve"> “SelectTabByName”:</w:t>
       </w:r>
     </w:p>
     <w:p>
@@ -844,7 +671,6 @@
           <w:szCs w:val="19"/>
         </w:rPr>
       </w:pPr>
-      <w:proofErr w:type="gramStart"/>
       <w:r>
         <w:rPr>
           <w:rFonts w:ascii="Consolas" w:hAnsi="Consolas" w:cs="Consolas"/>
@@ -854,7 +680,6 @@
         </w:rPr>
         <w:t>public</w:t>
       </w:r>
-      <w:proofErr w:type="gramEnd"/>
       <w:r>
         <w:rPr>
           <w:rFonts w:ascii="Consolas" w:hAnsi="Consolas" w:cs="Consolas"/>
@@ -880,27 +705,7 @@
           <w:sz w:val="19"/>
           <w:szCs w:val="19"/>
         </w:rPr>
-        <w:t xml:space="preserve"> </w:t>
-      </w:r>
-      <w:proofErr w:type="spellStart"/>
-      <w:r>
-        <w:rPr>
-          <w:rFonts w:ascii="Consolas" w:hAnsi="Consolas" w:cs="Consolas"/>
-          <w:color w:val="000000"/>
-          <w:sz w:val="19"/>
-          <w:szCs w:val="19"/>
-        </w:rPr>
-        <w:t>SelectTabByName</w:t>
-      </w:r>
-      <w:proofErr w:type="spellEnd"/>
-      <w:r>
-        <w:rPr>
-          <w:rFonts w:ascii="Consolas" w:hAnsi="Consolas" w:cs="Consolas"/>
-          <w:color w:val="000000"/>
-          <w:sz w:val="19"/>
-          <w:szCs w:val="19"/>
-        </w:rPr>
-        <w:t>(</w:t>
+        <w:t xml:space="preserve"> SelectTabByName(</w:t>
       </w:r>
       <w:r>
         <w:rPr>
@@ -933,36 +738,14 @@
           <w:szCs w:val="19"/>
         </w:rPr>
       </w:pPr>
-      <w:proofErr w:type="spellStart"/>
-      <w:proofErr w:type="gramStart"/>
-      <w:r>
-        <w:rPr>
-          <w:rFonts w:ascii="Consolas" w:hAnsi="Consolas" w:cs="Consolas"/>
-          <w:color w:val="000000"/>
-          <w:sz w:val="19"/>
-          <w:szCs w:val="19"/>
-        </w:rPr>
-        <w:t>TabControl.SelectTab</w:t>
-      </w:r>
-      <w:proofErr w:type="spellEnd"/>
-      <w:r>
-        <w:rPr>
-          <w:rFonts w:ascii="Consolas" w:hAnsi="Consolas" w:cs="Consolas"/>
-          <w:color w:val="000000"/>
-          <w:sz w:val="19"/>
-          <w:szCs w:val="19"/>
-        </w:rPr>
-        <w:t>(</w:t>
-      </w:r>
-      <w:proofErr w:type="gramEnd"/>
-      <w:r>
-        <w:rPr>
-          <w:rFonts w:ascii="Consolas" w:hAnsi="Consolas" w:cs="Consolas"/>
-          <w:color w:val="000000"/>
-          <w:sz w:val="19"/>
-          <w:szCs w:val="19"/>
-        </w:rPr>
-        <w:t>name);</w:t>
+      <w:r>
+        <w:rPr>
+          <w:rFonts w:ascii="Consolas" w:hAnsi="Consolas" w:cs="Consolas"/>
+          <w:color w:val="000000"/>
+          <w:sz w:val="19"/>
+          <w:szCs w:val="19"/>
+        </w:rPr>
+        <w:t>TabControl.SelectTab(name);</w:t>
       </w:r>
     </w:p>
     <w:p>
@@ -1113,6 +896,12 @@
       <w:pPr>
         <w:shd w:val="clear" w:color="auto" w:fill="E7E6E6" w:themeFill="background2"/>
         <w:ind w:left="720" w:firstLine="720"/>
+        <w:rPr>
+          <w:rFonts w:ascii="Consolas" w:hAnsi="Consolas" w:cs="Consolas"/>
+          <w:color w:val="000000"/>
+          <w:sz w:val="19"/>
+          <w:szCs w:val="19"/>
+        </w:rPr>
       </w:pPr>
       <w:r>
         <w:rPr>
@@ -1123,6 +912,19 @@
         </w:rPr>
         <w:t>[Easy]Hello, world!</w:t>
       </w:r>
+    </w:p>
+    <w:p>
+      <w:r>
+        <w:t xml:space="preserve">All phrases: </w:t>
+      </w:r>
+      <w:hyperlink r:id="rId11" w:history="1">
+        <w:r>
+          <w:rPr>
+            <w:rStyle w:val="Hyperlink"/>
+          </w:rPr>
+          <w:t>https://github.com/LenaPesochek/project/blob/main/TypingTest/TypingTest/Content/phrases.txt</w:t>
+        </w:r>
+      </w:hyperlink>
     </w:p>
     <w:p>
       <w:pPr>
@@ -1151,7 +953,6 @@
           <w:szCs w:val="19"/>
         </w:rPr>
       </w:pPr>
-      <w:proofErr w:type="gramStart"/>
       <w:r>
         <w:rPr>
           <w:rFonts w:ascii="Consolas" w:hAnsi="Consolas" w:cs="Consolas"/>
@@ -1161,35 +962,14 @@
         </w:rPr>
         <w:t>string</w:t>
       </w:r>
-      <w:proofErr w:type="gramEnd"/>
-      <w:r>
-        <w:rPr>
-          <w:rFonts w:ascii="Consolas" w:hAnsi="Consolas" w:cs="Consolas"/>
-          <w:color w:val="000000"/>
-          <w:sz w:val="19"/>
-          <w:szCs w:val="19"/>
-        </w:rPr>
-        <w:t xml:space="preserve"> </w:t>
-      </w:r>
-      <w:proofErr w:type="spellStart"/>
-      <w:r>
-        <w:rPr>
-          <w:rFonts w:ascii="Consolas" w:hAnsi="Consolas" w:cs="Consolas"/>
-          <w:color w:val="000000"/>
-          <w:sz w:val="19"/>
-          <w:szCs w:val="19"/>
-        </w:rPr>
-        <w:t>GetTestPhrase</w:t>
-      </w:r>
-      <w:proofErr w:type="spellEnd"/>
-      <w:r>
-        <w:rPr>
-          <w:rFonts w:ascii="Consolas" w:hAnsi="Consolas" w:cs="Consolas"/>
-          <w:color w:val="000000"/>
-          <w:sz w:val="19"/>
-          <w:szCs w:val="19"/>
-        </w:rPr>
-        <w:t>() {</w:t>
+      <w:r>
+        <w:rPr>
+          <w:rFonts w:ascii="Consolas" w:hAnsi="Consolas" w:cs="Consolas"/>
+          <w:color w:val="000000"/>
+          <w:sz w:val="19"/>
+          <w:szCs w:val="19"/>
+        </w:rPr>
+        <w:t xml:space="preserve"> GetTestPhrase() {</w:t>
       </w:r>
     </w:p>
     <w:p>
@@ -1207,8 +987,6 @@
           <w:szCs w:val="19"/>
         </w:rPr>
       </w:pPr>
-      <w:proofErr w:type="spellStart"/>
-      <w:proofErr w:type="gramStart"/>
       <w:r>
         <w:rPr>
           <w:rFonts w:ascii="Consolas" w:hAnsi="Consolas" w:cs="Consolas"/>
@@ -1218,36 +996,14 @@
         </w:rPr>
         <w:t>var</w:t>
       </w:r>
-      <w:proofErr w:type="spellEnd"/>
-      <w:proofErr w:type="gramEnd"/>
-      <w:r>
-        <w:rPr>
-          <w:rFonts w:ascii="Consolas" w:hAnsi="Consolas" w:cs="Consolas"/>
-          <w:color w:val="000000"/>
-          <w:sz w:val="19"/>
-          <w:szCs w:val="19"/>
-        </w:rPr>
-        <w:t xml:space="preserve"> </w:t>
-      </w:r>
-      <w:proofErr w:type="spellStart"/>
-      <w:r>
-        <w:rPr>
-          <w:rFonts w:ascii="Consolas" w:hAnsi="Consolas" w:cs="Consolas"/>
-          <w:color w:val="000000"/>
-          <w:sz w:val="19"/>
-          <w:szCs w:val="19"/>
-        </w:rPr>
-        <w:t>difficultyInPhrase</w:t>
-      </w:r>
-      <w:proofErr w:type="spellEnd"/>
-      <w:r>
-        <w:rPr>
-          <w:rFonts w:ascii="Consolas" w:hAnsi="Consolas" w:cs="Consolas"/>
-          <w:color w:val="000000"/>
-          <w:sz w:val="19"/>
-          <w:szCs w:val="19"/>
-        </w:rPr>
-        <w:t xml:space="preserve"> = </w:t>
+      <w:r>
+        <w:rPr>
+          <w:rFonts w:ascii="Consolas" w:hAnsi="Consolas" w:cs="Consolas"/>
+          <w:color w:val="000000"/>
+          <w:sz w:val="19"/>
+          <w:szCs w:val="19"/>
+        </w:rPr>
+        <w:t xml:space="preserve"> difficultyInPhrase = </w:t>
       </w:r>
       <w:r>
         <w:rPr>
@@ -1265,27 +1021,7 @@
           <w:sz w:val="19"/>
           <w:szCs w:val="19"/>
         </w:rPr>
-        <w:t xml:space="preserve"> + </w:t>
-      </w:r>
-      <w:proofErr w:type="spellStart"/>
-      <w:r>
-        <w:rPr>
-          <w:rFonts w:ascii="Consolas" w:hAnsi="Consolas" w:cs="Consolas"/>
-          <w:color w:val="000000"/>
-          <w:sz w:val="19"/>
-          <w:szCs w:val="19"/>
-        </w:rPr>
-        <w:t>Difficulty.ToString</w:t>
-      </w:r>
-      <w:proofErr w:type="spellEnd"/>
-      <w:r>
-        <w:rPr>
-          <w:rFonts w:ascii="Consolas" w:hAnsi="Consolas" w:cs="Consolas"/>
-          <w:color w:val="000000"/>
-          <w:sz w:val="19"/>
-          <w:szCs w:val="19"/>
-        </w:rPr>
-        <w:t xml:space="preserve">() + </w:t>
+        <w:t xml:space="preserve"> + Difficulty.ToString() + </w:t>
       </w:r>
       <w:r>
         <w:rPr>
@@ -1321,8 +1057,6 @@
           <w:szCs w:val="19"/>
         </w:rPr>
       </w:pPr>
-      <w:proofErr w:type="spellStart"/>
-      <w:proofErr w:type="gramStart"/>
       <w:r>
         <w:rPr>
           <w:rFonts w:ascii="Consolas" w:hAnsi="Consolas" w:cs="Consolas"/>
@@ -1332,116 +1066,14 @@
         </w:rPr>
         <w:t>var</w:t>
       </w:r>
-      <w:proofErr w:type="spellEnd"/>
-      <w:proofErr w:type="gramEnd"/>
-      <w:r>
-        <w:rPr>
-          <w:rFonts w:ascii="Consolas" w:hAnsi="Consolas" w:cs="Consolas"/>
-          <w:color w:val="000000"/>
-          <w:sz w:val="19"/>
-          <w:szCs w:val="19"/>
-        </w:rPr>
-        <w:t xml:space="preserve"> </w:t>
-      </w:r>
-      <w:proofErr w:type="spellStart"/>
-      <w:r>
-        <w:rPr>
-          <w:rFonts w:ascii="Consolas" w:hAnsi="Consolas" w:cs="Consolas"/>
-          <w:color w:val="000000"/>
-          <w:sz w:val="19"/>
-          <w:szCs w:val="19"/>
-        </w:rPr>
-        <w:t>currentDifficultyPhrases</w:t>
-      </w:r>
-      <w:proofErr w:type="spellEnd"/>
-      <w:r>
-        <w:rPr>
-          <w:rFonts w:ascii="Consolas" w:hAnsi="Consolas" w:cs="Consolas"/>
-          <w:color w:val="000000"/>
-          <w:sz w:val="19"/>
-          <w:szCs w:val="19"/>
-        </w:rPr>
-        <w:t xml:space="preserve"> = </w:t>
-      </w:r>
-      <w:proofErr w:type="spellStart"/>
-      <w:r>
-        <w:rPr>
-          <w:rFonts w:ascii="Consolas" w:hAnsi="Consolas" w:cs="Consolas"/>
-          <w:color w:val="000000"/>
-          <w:sz w:val="19"/>
-          <w:szCs w:val="19"/>
-        </w:rPr>
-        <w:t>File.ReadLines</w:t>
-      </w:r>
-      <w:proofErr w:type="spellEnd"/>
-      <w:r>
-        <w:rPr>
-          <w:rFonts w:ascii="Consolas" w:hAnsi="Consolas" w:cs="Consolas"/>
-          <w:color w:val="000000"/>
-          <w:sz w:val="19"/>
-          <w:szCs w:val="19"/>
-        </w:rPr>
-        <w:t>(</w:t>
-      </w:r>
-      <w:proofErr w:type="spellStart"/>
-      <w:r>
-        <w:rPr>
-          <w:rFonts w:ascii="Consolas" w:hAnsi="Consolas" w:cs="Consolas"/>
-          <w:color w:val="000000"/>
-          <w:sz w:val="19"/>
-          <w:szCs w:val="19"/>
-        </w:rPr>
-        <w:t>phrasesPath</w:t>
-      </w:r>
-      <w:proofErr w:type="spellEnd"/>
-      <w:r>
-        <w:rPr>
-          <w:rFonts w:ascii="Consolas" w:hAnsi="Consolas" w:cs="Consolas"/>
-          <w:color w:val="000000"/>
-          <w:sz w:val="19"/>
-          <w:szCs w:val="19"/>
-        </w:rPr>
-        <w:t xml:space="preserve">).Where(x =&gt; </w:t>
-      </w:r>
-      <w:proofErr w:type="spellStart"/>
-      <w:r>
-        <w:rPr>
-          <w:rFonts w:ascii="Consolas" w:hAnsi="Consolas" w:cs="Consolas"/>
-          <w:color w:val="000000"/>
-          <w:sz w:val="19"/>
-          <w:szCs w:val="19"/>
-        </w:rPr>
-        <w:t>x.Contains</w:t>
-      </w:r>
-      <w:proofErr w:type="spellEnd"/>
-      <w:r>
-        <w:rPr>
-          <w:rFonts w:ascii="Consolas" w:hAnsi="Consolas" w:cs="Consolas"/>
-          <w:color w:val="000000"/>
-          <w:sz w:val="19"/>
-          <w:szCs w:val="19"/>
-        </w:rPr>
-        <w:t>(</w:t>
-      </w:r>
-      <w:proofErr w:type="spellStart"/>
-      <w:r>
-        <w:rPr>
-          <w:rFonts w:ascii="Consolas" w:hAnsi="Consolas" w:cs="Consolas"/>
-          <w:color w:val="000000"/>
-          <w:sz w:val="19"/>
-          <w:szCs w:val="19"/>
-        </w:rPr>
-        <w:t>difficultyInPhrase</w:t>
-      </w:r>
-      <w:proofErr w:type="spellEnd"/>
-      <w:r>
-        <w:rPr>
-          <w:rFonts w:ascii="Consolas" w:hAnsi="Consolas" w:cs="Consolas"/>
-          <w:color w:val="000000"/>
-          <w:sz w:val="19"/>
-          <w:szCs w:val="19"/>
-        </w:rPr>
-        <w:t>));</w:t>
+      <w:r>
+        <w:rPr>
+          <w:rFonts w:ascii="Consolas" w:hAnsi="Consolas" w:cs="Consolas"/>
+          <w:color w:val="000000"/>
+          <w:sz w:val="19"/>
+          <w:szCs w:val="19"/>
+        </w:rPr>
+        <w:t xml:space="preserve"> currentDifficultyPhrases = File.ReadLines(phrasesPath).Where(x =&gt; x.Contains(difficultyInPhrase));</w:t>
       </w:r>
     </w:p>
     <w:p>
@@ -1459,8 +1091,6 @@
           <w:szCs w:val="19"/>
         </w:rPr>
       </w:pPr>
-      <w:proofErr w:type="spellStart"/>
-      <w:proofErr w:type="gramStart"/>
       <w:r>
         <w:rPr>
           <w:rFonts w:ascii="Consolas" w:hAnsi="Consolas" w:cs="Consolas"/>
@@ -1470,36 +1100,14 @@
         </w:rPr>
         <w:t>var</w:t>
       </w:r>
-      <w:proofErr w:type="spellEnd"/>
-      <w:proofErr w:type="gramEnd"/>
-      <w:r>
-        <w:rPr>
-          <w:rFonts w:ascii="Consolas" w:hAnsi="Consolas" w:cs="Consolas"/>
-          <w:color w:val="000000"/>
-          <w:sz w:val="19"/>
-          <w:szCs w:val="19"/>
-        </w:rPr>
-        <w:t xml:space="preserve"> phrase = </w:t>
-      </w:r>
-      <w:proofErr w:type="spellStart"/>
-      <w:r>
-        <w:rPr>
-          <w:rFonts w:ascii="Consolas" w:hAnsi="Consolas" w:cs="Consolas"/>
-          <w:color w:val="000000"/>
-          <w:sz w:val="19"/>
-          <w:szCs w:val="19"/>
-        </w:rPr>
-        <w:t>currentDifficultyPhrases.Skip</w:t>
-      </w:r>
-      <w:proofErr w:type="spellEnd"/>
-      <w:r>
-        <w:rPr>
-          <w:rFonts w:ascii="Consolas" w:hAnsi="Consolas" w:cs="Consolas"/>
-          <w:color w:val="000000"/>
-          <w:sz w:val="19"/>
-          <w:szCs w:val="19"/>
-        </w:rPr>
-        <w:t>(</w:t>
+      <w:r>
+        <w:rPr>
+          <w:rFonts w:ascii="Consolas" w:hAnsi="Consolas" w:cs="Consolas"/>
+          <w:color w:val="000000"/>
+          <w:sz w:val="19"/>
+          <w:szCs w:val="19"/>
+        </w:rPr>
+        <w:t xml:space="preserve"> phrase = currentDifficultyPhrases.Skip(</w:t>
       </w:r>
       <w:r>
         <w:rPr>
@@ -1517,27 +1125,7 @@
           <w:sz w:val="19"/>
           <w:szCs w:val="19"/>
         </w:rPr>
-        <w:t xml:space="preserve"> Random().Next(0, </w:t>
-      </w:r>
-      <w:proofErr w:type="spellStart"/>
-      <w:r>
-        <w:rPr>
-          <w:rFonts w:ascii="Consolas" w:hAnsi="Consolas" w:cs="Consolas"/>
-          <w:color w:val="000000"/>
-          <w:sz w:val="19"/>
-          <w:szCs w:val="19"/>
-        </w:rPr>
-        <w:t>currentDifficultyPhrases.Count</w:t>
-      </w:r>
-      <w:proofErr w:type="spellEnd"/>
-      <w:r>
-        <w:rPr>
-          <w:rFonts w:ascii="Consolas" w:hAnsi="Consolas" w:cs="Consolas"/>
-          <w:color w:val="000000"/>
-          <w:sz w:val="19"/>
-          <w:szCs w:val="19"/>
-        </w:rPr>
-        <w:t>() - 1)).First();</w:t>
+        <w:t xml:space="preserve"> Random().Next(0, currentDifficultyPhrases.Count() - 1)).First();</w:t>
       </w:r>
     </w:p>
     <w:p>
@@ -1555,65 +1143,14 @@
           <w:szCs w:val="19"/>
         </w:rPr>
       </w:pPr>
-      <w:proofErr w:type="gramStart"/>
-      <w:r>
-        <w:rPr>
-          <w:rFonts w:ascii="Consolas" w:hAnsi="Consolas" w:cs="Consolas"/>
-          <w:color w:val="000000"/>
-          <w:sz w:val="19"/>
-          <w:szCs w:val="19"/>
-        </w:rPr>
-        <w:t>phrase</w:t>
-      </w:r>
-      <w:proofErr w:type="gramEnd"/>
-      <w:r>
-        <w:rPr>
-          <w:rFonts w:ascii="Consolas" w:hAnsi="Consolas" w:cs="Consolas"/>
-          <w:color w:val="000000"/>
-          <w:sz w:val="19"/>
-          <w:szCs w:val="19"/>
-        </w:rPr>
-        <w:t xml:space="preserve"> = </w:t>
-      </w:r>
-      <w:proofErr w:type="spellStart"/>
-      <w:r>
-        <w:rPr>
-          <w:rFonts w:ascii="Consolas" w:hAnsi="Consolas" w:cs="Consolas"/>
-          <w:color w:val="000000"/>
-          <w:sz w:val="19"/>
-          <w:szCs w:val="19"/>
-        </w:rPr>
-        <w:t>phrase.Replace</w:t>
-      </w:r>
-      <w:proofErr w:type="spellEnd"/>
-      <w:r>
-        <w:rPr>
-          <w:rFonts w:ascii="Consolas" w:hAnsi="Consolas" w:cs="Consolas"/>
-          <w:color w:val="000000"/>
-          <w:sz w:val="19"/>
-          <w:szCs w:val="19"/>
-        </w:rPr>
-        <w:t>(</w:t>
-      </w:r>
-      <w:proofErr w:type="spellStart"/>
-      <w:r>
-        <w:rPr>
-          <w:rFonts w:ascii="Consolas" w:hAnsi="Consolas" w:cs="Consolas"/>
-          <w:color w:val="000000"/>
-          <w:sz w:val="19"/>
-          <w:szCs w:val="19"/>
-        </w:rPr>
-        <w:t>difficultyInPhrase</w:t>
-      </w:r>
-      <w:proofErr w:type="spellEnd"/>
-      <w:r>
-        <w:rPr>
-          <w:rFonts w:ascii="Consolas" w:hAnsi="Consolas" w:cs="Consolas"/>
-          <w:color w:val="000000"/>
-          <w:sz w:val="19"/>
-          <w:szCs w:val="19"/>
-        </w:rPr>
-        <w:t xml:space="preserve">, </w:t>
+      <w:r>
+        <w:rPr>
+          <w:rFonts w:ascii="Consolas" w:hAnsi="Consolas" w:cs="Consolas"/>
+          <w:color w:val="000000"/>
+          <w:sz w:val="19"/>
+          <w:szCs w:val="19"/>
+        </w:rPr>
+        <w:t xml:space="preserve">phrase = phrase.Replace(difficultyInPhrase, </w:t>
       </w:r>
       <w:r>
         <w:rPr>
@@ -1649,7 +1186,6 @@
           <w:szCs w:val="19"/>
         </w:rPr>
       </w:pPr>
-      <w:proofErr w:type="gramStart"/>
       <w:r>
         <w:rPr>
           <w:rFonts w:ascii="Consolas" w:hAnsi="Consolas" w:cs="Consolas"/>
@@ -1659,7 +1195,6 @@
         </w:rPr>
         <w:t>return</w:t>
       </w:r>
-      <w:proofErr w:type="gramEnd"/>
       <w:r>
         <w:rPr>
           <w:rFonts w:ascii="Consolas" w:hAnsi="Consolas" w:cs="Consolas"/>
@@ -1726,29 +1261,7 @@
           <w:szCs w:val="19"/>
           <w:shd w:val="clear" w:color="auto" w:fill="E7E6E6" w:themeFill="background2"/>
         </w:rPr>
-        <w:t xml:space="preserve">Timer </w:t>
-      </w:r>
-      <w:proofErr w:type="spellStart"/>
-      <w:r>
-        <w:rPr>
-          <w:rFonts w:ascii="Consolas" w:hAnsi="Consolas" w:cs="Consolas"/>
-          <w:color w:val="000000"/>
-          <w:sz w:val="19"/>
-          <w:szCs w:val="19"/>
-          <w:shd w:val="clear" w:color="auto" w:fill="E7E6E6" w:themeFill="background2"/>
-        </w:rPr>
-        <w:t>timer</w:t>
-      </w:r>
-      <w:proofErr w:type="spellEnd"/>
-      <w:r>
-        <w:rPr>
-          <w:rFonts w:ascii="Consolas" w:hAnsi="Consolas" w:cs="Consolas"/>
-          <w:color w:val="000000"/>
-          <w:sz w:val="19"/>
-          <w:szCs w:val="19"/>
-          <w:shd w:val="clear" w:color="auto" w:fill="E7E6E6" w:themeFill="background2"/>
-        </w:rPr>
-        <w:t xml:space="preserve"> = </w:t>
+        <w:t xml:space="preserve">Timer timer = </w:t>
       </w:r>
       <w:r>
         <w:rPr>
@@ -1810,7 +1323,6 @@
           <w:szCs w:val="19"/>
         </w:rPr>
       </w:pPr>
-      <w:proofErr w:type="gramStart"/>
       <w:r>
         <w:rPr>
           <w:rFonts w:ascii="Consolas" w:hAnsi="Consolas" w:cs="Consolas"/>
@@ -1820,7 +1332,6 @@
         </w:rPr>
         <w:t>public</w:t>
       </w:r>
-      <w:proofErr w:type="gramEnd"/>
       <w:r>
         <w:rPr>
           <w:rFonts w:ascii="Consolas" w:hAnsi="Consolas" w:cs="Consolas"/>
@@ -1871,16 +1382,7 @@
           <w:sz w:val="19"/>
           <w:szCs w:val="19"/>
         </w:rPr>
-        <w:t>…</w:t>
-      </w:r>
-      <w:r>
-        <w:rPr>
-          <w:rFonts w:ascii="Consolas" w:hAnsi="Consolas" w:cs="Consolas"/>
-          <w:color w:val="000000"/>
-          <w:sz w:val="19"/>
-          <w:szCs w:val="19"/>
-        </w:rPr>
-        <w:t>;</w:t>
+        <w:t>…;</w:t>
       </w:r>
     </w:p>
     <w:p>
@@ -1898,25 +1400,14 @@
           <w:szCs w:val="19"/>
         </w:rPr>
       </w:pPr>
-      <w:proofErr w:type="spellStart"/>
-      <w:r>
-        <w:rPr>
-          <w:rFonts w:ascii="Consolas" w:hAnsi="Consolas" w:cs="Consolas"/>
-          <w:color w:val="000000"/>
-          <w:sz w:val="19"/>
-          <w:szCs w:val="19"/>
-        </w:rPr>
-        <w:t>timer.Tick</w:t>
-      </w:r>
-      <w:proofErr w:type="spellEnd"/>
-      <w:r>
-        <w:rPr>
-          <w:rFonts w:ascii="Consolas" w:hAnsi="Consolas" w:cs="Consolas"/>
-          <w:color w:val="000000"/>
-          <w:sz w:val="19"/>
-          <w:szCs w:val="19"/>
-        </w:rPr>
-        <w:t xml:space="preserve"> += </w:t>
+      <w:r>
+        <w:rPr>
+          <w:rFonts w:ascii="Consolas" w:hAnsi="Consolas" w:cs="Consolas"/>
+          <w:color w:val="000000"/>
+          <w:sz w:val="19"/>
+          <w:szCs w:val="19"/>
+        </w:rPr>
+        <w:t xml:space="preserve">timer.Tick += </w:t>
       </w:r>
       <w:r>
         <w:rPr>
@@ -1934,49 +1425,7 @@
           <w:sz w:val="19"/>
           <w:szCs w:val="19"/>
         </w:rPr>
-        <w:t xml:space="preserve"> </w:t>
-      </w:r>
-      <w:proofErr w:type="spellStart"/>
-      <w:proofErr w:type="gramStart"/>
-      <w:r>
-        <w:rPr>
-          <w:rFonts w:ascii="Consolas" w:hAnsi="Consolas" w:cs="Consolas"/>
-          <w:color w:val="000000"/>
-          <w:sz w:val="19"/>
-          <w:szCs w:val="19"/>
-        </w:rPr>
-        <w:t>EventHandler</w:t>
-      </w:r>
-      <w:proofErr w:type="spellEnd"/>
-      <w:r>
-        <w:rPr>
-          <w:rFonts w:ascii="Consolas" w:hAnsi="Consolas" w:cs="Consolas"/>
-          <w:color w:val="000000"/>
-          <w:sz w:val="19"/>
-          <w:szCs w:val="19"/>
-        </w:rPr>
-        <w:t>(</w:t>
-      </w:r>
-      <w:proofErr w:type="spellStart"/>
-      <w:proofErr w:type="gramEnd"/>
-      <w:r>
-        <w:rPr>
-          <w:rFonts w:ascii="Consolas" w:hAnsi="Consolas" w:cs="Consolas"/>
-          <w:color w:val="000000"/>
-          <w:sz w:val="19"/>
-          <w:szCs w:val="19"/>
-        </w:rPr>
-        <w:t>TimerTick</w:t>
-      </w:r>
-      <w:proofErr w:type="spellEnd"/>
-      <w:r>
-        <w:rPr>
-          <w:rFonts w:ascii="Consolas" w:hAnsi="Consolas" w:cs="Consolas"/>
-          <w:color w:val="000000"/>
-          <w:sz w:val="19"/>
-          <w:szCs w:val="19"/>
-        </w:rPr>
-        <w:t>);</w:t>
+        <w:t xml:space="preserve"> EventHandler(TimerTick);</w:t>
       </w:r>
     </w:p>
     <w:p>
@@ -1994,25 +1443,14 @@
           <w:szCs w:val="19"/>
         </w:rPr>
       </w:pPr>
-      <w:proofErr w:type="spellStart"/>
-      <w:r>
-        <w:rPr>
-          <w:rFonts w:ascii="Consolas" w:hAnsi="Consolas" w:cs="Consolas"/>
-          <w:color w:val="000000"/>
-          <w:sz w:val="19"/>
-          <w:szCs w:val="19"/>
-        </w:rPr>
-        <w:t>timer.Interval</w:t>
-      </w:r>
-      <w:proofErr w:type="spellEnd"/>
-      <w:r>
-        <w:rPr>
-          <w:rFonts w:ascii="Consolas" w:hAnsi="Consolas" w:cs="Consolas"/>
-          <w:color w:val="000000"/>
-          <w:sz w:val="19"/>
-          <w:szCs w:val="19"/>
-        </w:rPr>
-        <w:t xml:space="preserve"> = 1000;</w:t>
+      <w:r>
+        <w:rPr>
+          <w:rFonts w:ascii="Consolas" w:hAnsi="Consolas" w:cs="Consolas"/>
+          <w:color w:val="000000"/>
+          <w:sz w:val="19"/>
+          <w:szCs w:val="19"/>
+        </w:rPr>
+        <w:t>timer.Interval = 1000;</w:t>
       </w:r>
     </w:p>
     <w:p>
@@ -2066,7 +1504,6 @@
           <w:szCs w:val="19"/>
         </w:rPr>
       </w:pPr>
-      <w:proofErr w:type="gramStart"/>
       <w:r>
         <w:rPr>
           <w:rFonts w:ascii="Consolas" w:hAnsi="Consolas" w:cs="Consolas"/>
@@ -2076,7 +1513,6 @@
         </w:rPr>
         <w:t>public</w:t>
       </w:r>
-      <w:proofErr w:type="gramEnd"/>
       <w:r>
         <w:rPr>
           <w:rFonts w:ascii="Consolas" w:hAnsi="Consolas" w:cs="Consolas"/>
@@ -2104,7 +1540,6 @@
         </w:rPr>
         <w:t xml:space="preserve"> Start(</w:t>
       </w:r>
-      <w:proofErr w:type="spellStart"/>
       <w:r>
         <w:rPr>
           <w:rFonts w:ascii="Consolas" w:hAnsi="Consolas" w:cs="Consolas"/>
@@ -2114,55 +1549,14 @@
         </w:rPr>
         <w:t>int</w:t>
       </w:r>
-      <w:proofErr w:type="spellEnd"/>
-      <w:r>
-        <w:rPr>
-          <w:rFonts w:ascii="Consolas" w:hAnsi="Consolas" w:cs="Consolas"/>
-          <w:color w:val="000000"/>
-          <w:sz w:val="19"/>
-          <w:szCs w:val="19"/>
-        </w:rPr>
-        <w:t xml:space="preserve"> </w:t>
-      </w:r>
-      <w:proofErr w:type="spellStart"/>
-      <w:r>
-        <w:rPr>
-          <w:rFonts w:ascii="Consolas" w:hAnsi="Consolas" w:cs="Consolas"/>
-          <w:color w:val="000000"/>
-          <w:sz w:val="19"/>
-          <w:szCs w:val="19"/>
-        </w:rPr>
-        <w:t>startValue</w:t>
-      </w:r>
-      <w:proofErr w:type="spellEnd"/>
-      <w:r>
-        <w:rPr>
-          <w:rFonts w:ascii="Consolas" w:hAnsi="Consolas" w:cs="Consolas"/>
-          <w:color w:val="000000"/>
-          <w:sz w:val="19"/>
-          <w:szCs w:val="19"/>
-        </w:rPr>
-        <w:t xml:space="preserve">, </w:t>
-      </w:r>
-      <w:proofErr w:type="spellStart"/>
-      <w:r>
-        <w:rPr>
-          <w:rFonts w:ascii="Consolas" w:hAnsi="Consolas" w:cs="Consolas"/>
-          <w:color w:val="000000"/>
-          <w:sz w:val="19"/>
-          <w:szCs w:val="19"/>
-        </w:rPr>
-        <w:t>CurrentDifficulty</w:t>
-      </w:r>
-      <w:proofErr w:type="spellEnd"/>
-      <w:r>
-        <w:rPr>
-          <w:rFonts w:ascii="Consolas" w:hAnsi="Consolas" w:cs="Consolas"/>
-          <w:color w:val="000000"/>
-          <w:sz w:val="19"/>
-          <w:szCs w:val="19"/>
-        </w:rPr>
-        <w:t xml:space="preserve"> difficulty) {</w:t>
+      <w:r>
+        <w:rPr>
+          <w:rFonts w:ascii="Consolas" w:hAnsi="Consolas" w:cs="Consolas"/>
+          <w:color w:val="000000"/>
+          <w:sz w:val="19"/>
+          <w:szCs w:val="19"/>
+        </w:rPr>
+        <w:t xml:space="preserve"> startValue, CurrentDifficulty difficulty) {</w:t>
       </w:r>
     </w:p>
     <w:p>
@@ -2180,47 +1574,14 @@
           <w:szCs w:val="19"/>
         </w:rPr>
       </w:pPr>
-      <w:proofErr w:type="spellStart"/>
-      <w:proofErr w:type="gramStart"/>
-      <w:r>
-        <w:rPr>
-          <w:rFonts w:ascii="Consolas" w:hAnsi="Consolas" w:cs="Consolas"/>
-          <w:color w:val="000000"/>
-          <w:sz w:val="19"/>
-          <w:szCs w:val="19"/>
-        </w:rPr>
-        <w:t>timerCurrentValue</w:t>
-      </w:r>
-      <w:proofErr w:type="spellEnd"/>
-      <w:proofErr w:type="gramEnd"/>
-      <w:r>
-        <w:rPr>
-          <w:rFonts w:ascii="Consolas" w:hAnsi="Consolas" w:cs="Consolas"/>
-          <w:color w:val="000000"/>
-          <w:sz w:val="19"/>
-          <w:szCs w:val="19"/>
-        </w:rPr>
-        <w:t xml:space="preserve"> = </w:t>
-      </w:r>
-      <w:proofErr w:type="spellStart"/>
-      <w:r>
-        <w:rPr>
-          <w:rFonts w:ascii="Consolas" w:hAnsi="Consolas" w:cs="Consolas"/>
-          <w:color w:val="000000"/>
-          <w:sz w:val="19"/>
-          <w:szCs w:val="19"/>
-        </w:rPr>
-        <w:t>startValue</w:t>
-      </w:r>
-      <w:proofErr w:type="spellEnd"/>
-      <w:r>
-        <w:rPr>
-          <w:rFonts w:ascii="Consolas" w:hAnsi="Consolas" w:cs="Consolas"/>
-          <w:color w:val="000000"/>
-          <w:sz w:val="19"/>
-          <w:szCs w:val="19"/>
-        </w:rPr>
-        <w:t>;</w:t>
+      <w:r>
+        <w:rPr>
+          <w:rFonts w:ascii="Consolas" w:hAnsi="Consolas" w:cs="Consolas"/>
+          <w:color w:val="000000"/>
+          <w:sz w:val="19"/>
+          <w:szCs w:val="19"/>
+        </w:rPr>
+        <w:t>timerCurrentValue = startValue;</w:t>
       </w:r>
     </w:p>
     <w:p>
@@ -2238,47 +1599,14 @@
           <w:szCs w:val="19"/>
         </w:rPr>
       </w:pPr>
-      <w:proofErr w:type="spellStart"/>
-      <w:proofErr w:type="gramStart"/>
-      <w:r>
-        <w:rPr>
-          <w:rFonts w:ascii="Consolas" w:hAnsi="Consolas" w:cs="Consolas"/>
-          <w:color w:val="000000"/>
-          <w:sz w:val="19"/>
-          <w:szCs w:val="19"/>
-        </w:rPr>
-        <w:t>timerStartValue</w:t>
-      </w:r>
-      <w:proofErr w:type="spellEnd"/>
-      <w:proofErr w:type="gramEnd"/>
-      <w:r>
-        <w:rPr>
-          <w:rFonts w:ascii="Consolas" w:hAnsi="Consolas" w:cs="Consolas"/>
-          <w:color w:val="000000"/>
-          <w:sz w:val="19"/>
-          <w:szCs w:val="19"/>
-        </w:rPr>
-        <w:t xml:space="preserve"> = </w:t>
-      </w:r>
-      <w:proofErr w:type="spellStart"/>
-      <w:r>
-        <w:rPr>
-          <w:rFonts w:ascii="Consolas" w:hAnsi="Consolas" w:cs="Consolas"/>
-          <w:color w:val="000000"/>
-          <w:sz w:val="19"/>
-          <w:szCs w:val="19"/>
-        </w:rPr>
-        <w:t>startValue</w:t>
-      </w:r>
-      <w:proofErr w:type="spellEnd"/>
-      <w:r>
-        <w:rPr>
-          <w:rFonts w:ascii="Consolas" w:hAnsi="Consolas" w:cs="Consolas"/>
-          <w:color w:val="000000"/>
-          <w:sz w:val="19"/>
-          <w:szCs w:val="19"/>
-        </w:rPr>
-        <w:t>;</w:t>
+      <w:r>
+        <w:rPr>
+          <w:rFonts w:ascii="Consolas" w:hAnsi="Consolas" w:cs="Consolas"/>
+          <w:color w:val="000000"/>
+          <w:sz w:val="19"/>
+          <w:szCs w:val="19"/>
+        </w:rPr>
+        <w:t>timerStartValue = startValue;</w:t>
       </w:r>
     </w:p>
     <w:p>
@@ -2321,36 +1649,14 @@
           <w:szCs w:val="19"/>
         </w:rPr>
       </w:pPr>
-      <w:proofErr w:type="spellStart"/>
-      <w:proofErr w:type="gramStart"/>
-      <w:r>
-        <w:rPr>
-          <w:rFonts w:ascii="Consolas" w:hAnsi="Consolas" w:cs="Consolas"/>
-          <w:color w:val="000000"/>
-          <w:sz w:val="19"/>
-          <w:szCs w:val="19"/>
-        </w:rPr>
-        <w:t>timer.Start</w:t>
-      </w:r>
-      <w:proofErr w:type="spellEnd"/>
-      <w:r>
-        <w:rPr>
-          <w:rFonts w:ascii="Consolas" w:hAnsi="Consolas" w:cs="Consolas"/>
-          <w:color w:val="000000"/>
-          <w:sz w:val="19"/>
-          <w:szCs w:val="19"/>
-        </w:rPr>
-        <w:t>(</w:t>
-      </w:r>
-      <w:proofErr w:type="gramEnd"/>
-      <w:r>
-        <w:rPr>
-          <w:rFonts w:ascii="Consolas" w:hAnsi="Consolas" w:cs="Consolas"/>
-          <w:color w:val="000000"/>
-          <w:sz w:val="19"/>
-          <w:szCs w:val="19"/>
-        </w:rPr>
-        <w:t>);</w:t>
+      <w:r>
+        <w:rPr>
+          <w:rFonts w:ascii="Consolas" w:hAnsi="Consolas" w:cs="Consolas"/>
+          <w:color w:val="000000"/>
+          <w:sz w:val="19"/>
+          <w:szCs w:val="19"/>
+        </w:rPr>
+        <w:t>timer.Start();</w:t>
       </w:r>
     </w:p>
     <w:p>
@@ -2368,47 +1674,14 @@
           <w:szCs w:val="19"/>
         </w:rPr>
       </w:pPr>
-      <w:proofErr w:type="spellStart"/>
-      <w:proofErr w:type="gramStart"/>
-      <w:r>
-        <w:rPr>
-          <w:rFonts w:ascii="Consolas" w:hAnsi="Consolas" w:cs="Consolas"/>
-          <w:color w:val="000000"/>
-          <w:sz w:val="19"/>
-          <w:szCs w:val="19"/>
-        </w:rPr>
-        <w:t>TestingForm.SetTestingPhraseLabelText</w:t>
-      </w:r>
-      <w:proofErr w:type="spellEnd"/>
-      <w:r>
-        <w:rPr>
-          <w:rFonts w:ascii="Consolas" w:hAnsi="Consolas" w:cs="Consolas"/>
-          <w:color w:val="000000"/>
-          <w:sz w:val="19"/>
-          <w:szCs w:val="19"/>
-        </w:rPr>
-        <w:t>(</w:t>
-      </w:r>
-      <w:proofErr w:type="spellStart"/>
-      <w:proofErr w:type="gramEnd"/>
-      <w:r>
-        <w:rPr>
-          <w:rFonts w:ascii="Consolas" w:hAnsi="Consolas" w:cs="Consolas"/>
-          <w:color w:val="000000"/>
-          <w:sz w:val="19"/>
-          <w:szCs w:val="19"/>
-        </w:rPr>
-        <w:t>TestPhrase</w:t>
-      </w:r>
-      <w:proofErr w:type="spellEnd"/>
-      <w:r>
-        <w:rPr>
-          <w:rFonts w:ascii="Consolas" w:hAnsi="Consolas" w:cs="Consolas"/>
-          <w:color w:val="000000"/>
-          <w:sz w:val="19"/>
-          <w:szCs w:val="19"/>
-        </w:rPr>
-        <w:t>);</w:t>
+      <w:r>
+        <w:rPr>
+          <w:rFonts w:ascii="Consolas" w:hAnsi="Consolas" w:cs="Consolas"/>
+          <w:color w:val="000000"/>
+          <w:sz w:val="19"/>
+          <w:szCs w:val="19"/>
+        </w:rPr>
+        <w:t>TestingForm.SetTestingPhraseLabelText(TestPhrase);</w:t>
       </w:r>
     </w:p>
     <w:p>
@@ -2491,7 +1764,10 @@
         <w:t xml:space="preserve"> “</w:t>
       </w:r>
       <w:r>
-        <w:t>stop</w:t>
+        <w:t>S</w:t>
+      </w:r>
+      <w:r>
+        <w:t>top</w:t>
       </w:r>
       <w:r>
         <w:t xml:space="preserve">” </w:t>
@@ -2515,7 +1791,13 @@
         <w:t xml:space="preserve"> </w:t>
       </w:r>
       <w:r>
-        <w:t>timer. This method will be called if the input phrase matches the test phrase, when pressing the “stop testing” button</w:t>
+        <w:t>timer. This method will be called if the input phrase matches the t</w:t>
+      </w:r>
+      <w:r>
+        <w:t>est phrase, when pressing the “S</w:t>
+      </w:r>
+      <w:r>
+        <w:t>top testing” button</w:t>
       </w:r>
       <w:r>
         <w:t>, when</w:t>
@@ -2524,7 +1806,13 @@
         <w:t xml:space="preserve"> time is over.</w:t>
       </w:r>
       <w:r>
-        <w:t xml:space="preserve"> Parameter “forced”: Boolean (true, if the method is called by pressing the “stop testing” button, otherwise false)</w:t>
+        <w:t xml:space="preserve"> Parameter “forced”: Boolean (true, if the met</w:t>
+      </w:r>
+      <w:r>
+        <w:t>hod is called by pressing the “S</w:t>
+      </w:r>
+      <w:r>
+        <w:t>top testing” button, otherwise false)</w:t>
       </w:r>
     </w:p>
     <w:p>
@@ -2542,7 +1830,6 @@
           <w:szCs w:val="19"/>
         </w:rPr>
       </w:pPr>
-      <w:proofErr w:type="gramStart"/>
       <w:r>
         <w:rPr>
           <w:rFonts w:ascii="Consolas" w:hAnsi="Consolas" w:cs="Consolas"/>
@@ -2550,9 +1837,9 @@
           <w:sz w:val="19"/>
           <w:szCs w:val="19"/>
         </w:rPr>
+        <w:lastRenderedPageBreak/>
         <w:t>public</w:t>
       </w:r>
-      <w:proofErr w:type="gramEnd"/>
       <w:r>
         <w:rPr>
           <w:rFonts w:ascii="Consolas" w:hAnsi="Consolas" w:cs="Consolas"/>
@@ -2605,36 +1892,14 @@
           <w:szCs w:val="19"/>
         </w:rPr>
       </w:pPr>
-      <w:proofErr w:type="spellStart"/>
-      <w:proofErr w:type="gramStart"/>
-      <w:r>
-        <w:rPr>
-          <w:rFonts w:ascii="Consolas" w:hAnsi="Consolas" w:cs="Consolas"/>
-          <w:color w:val="000000"/>
-          <w:sz w:val="19"/>
-          <w:szCs w:val="19"/>
-        </w:rPr>
-        <w:t>timer.Stop</w:t>
-      </w:r>
-      <w:proofErr w:type="spellEnd"/>
-      <w:r>
-        <w:rPr>
-          <w:rFonts w:ascii="Consolas" w:hAnsi="Consolas" w:cs="Consolas"/>
-          <w:color w:val="000000"/>
-          <w:sz w:val="19"/>
-          <w:szCs w:val="19"/>
-        </w:rPr>
-        <w:t>(</w:t>
-      </w:r>
-      <w:proofErr w:type="gramEnd"/>
-      <w:r>
-        <w:rPr>
-          <w:rFonts w:ascii="Consolas" w:hAnsi="Consolas" w:cs="Consolas"/>
-          <w:color w:val="000000"/>
-          <w:sz w:val="19"/>
-          <w:szCs w:val="19"/>
-        </w:rPr>
-        <w:t>);</w:t>
+      <w:r>
+        <w:rPr>
+          <w:rFonts w:ascii="Consolas" w:hAnsi="Consolas" w:cs="Consolas"/>
+          <w:color w:val="000000"/>
+          <w:sz w:val="19"/>
+          <w:szCs w:val="19"/>
+        </w:rPr>
+        <w:t>timer.Stop();</w:t>
       </w:r>
     </w:p>
     <w:p>
@@ -2652,29 +1917,15 @@
           <w:szCs w:val="19"/>
         </w:rPr>
       </w:pPr>
-      <w:proofErr w:type="spellStart"/>
-      <w:proofErr w:type="gramStart"/>
-      <w:r>
-        <w:rPr>
-          <w:rFonts w:ascii="Consolas" w:hAnsi="Consolas" w:cs="Consolas"/>
-          <w:color w:val="000000"/>
-          <w:sz w:val="19"/>
-          <w:szCs w:val="19"/>
-        </w:rPr>
-        <w:lastRenderedPageBreak/>
-        <w:t>TestingForm.SelectTabByName</w:t>
-      </w:r>
-      <w:proofErr w:type="spellEnd"/>
-      <w:r>
-        <w:rPr>
-          <w:rFonts w:ascii="Consolas" w:hAnsi="Consolas" w:cs="Consolas"/>
-          <w:color w:val="000000"/>
-          <w:sz w:val="19"/>
-          <w:szCs w:val="19"/>
-        </w:rPr>
-        <w:t>(</w:t>
-      </w:r>
-      <w:proofErr w:type="gramEnd"/>
+      <w:r>
+        <w:rPr>
+          <w:rFonts w:ascii="Consolas" w:hAnsi="Consolas" w:cs="Consolas"/>
+          <w:color w:val="000000"/>
+          <w:sz w:val="19"/>
+          <w:szCs w:val="19"/>
+        </w:rPr>
+        <w:t>TestingForm.SelectTabByName(</w:t>
+      </w:r>
       <w:r>
         <w:rPr>
           <w:rFonts w:ascii="Consolas" w:hAnsi="Consolas" w:cs="Consolas"/>
@@ -2682,27 +1933,7 @@
           <w:sz w:val="19"/>
           <w:szCs w:val="19"/>
         </w:rPr>
-        <w:t>"</w:t>
-      </w:r>
-      <w:proofErr w:type="spellStart"/>
-      <w:r>
-        <w:rPr>
-          <w:rFonts w:ascii="Consolas" w:hAnsi="Consolas" w:cs="Consolas"/>
-          <w:color w:val="A31515"/>
-          <w:sz w:val="19"/>
-          <w:szCs w:val="19"/>
-        </w:rPr>
-        <w:t>ResultTab</w:t>
-      </w:r>
-      <w:proofErr w:type="spellEnd"/>
-      <w:r>
-        <w:rPr>
-          <w:rFonts w:ascii="Consolas" w:hAnsi="Consolas" w:cs="Consolas"/>
-          <w:color w:val="A31515"/>
-          <w:sz w:val="19"/>
-          <w:szCs w:val="19"/>
-        </w:rPr>
-        <w:t>"</w:t>
+        <w:t>"ResultTab"</w:t>
       </w:r>
       <w:r>
         <w:rPr>
@@ -2744,15 +1975,10 @@
         </w:numPr>
       </w:pPr>
       <w:r>
-        <w:t>The method “</w:t>
-      </w:r>
-      <w:proofErr w:type="spellStart"/>
-      <w:r>
-        <w:t>CompareTestPhrase</w:t>
-      </w:r>
-      <w:proofErr w:type="spellEnd"/>
-      <w:r>
-        <w:t>”</w:t>
+        <w:t>The method “CompareTestPhrase”</w:t>
+      </w:r>
+      <w:r>
+        <w:t>.</w:t>
       </w:r>
     </w:p>
     <w:p>
@@ -2764,7 +1990,13 @@
         <w:t>To compare</w:t>
       </w:r>
       <w:r>
-        <w:t xml:space="preserve"> an input phrase to the test phrase you need to transform these phrases to arrays by the method “split”.</w:t>
+        <w:t xml:space="preserve"> an input phrase to the test phrase you need to transform these phrase</w:t>
+      </w:r>
+      <w:r>
+        <w:t>s to arrays by the method “String.Split</w:t>
+      </w:r>
+      <w:r>
+        <w:t>”.</w:t>
       </w:r>
     </w:p>
     <w:p>
@@ -2782,7 +2014,6 @@
           <w:szCs w:val="19"/>
         </w:rPr>
       </w:pPr>
-      <w:proofErr w:type="gramStart"/>
       <w:r>
         <w:rPr>
           <w:rFonts w:ascii="Consolas" w:hAnsi="Consolas" w:cs="Consolas"/>
@@ -2792,7 +2023,6 @@
         </w:rPr>
         <w:t>public</w:t>
       </w:r>
-      <w:proofErr w:type="gramEnd"/>
       <w:r>
         <w:rPr>
           <w:rFonts w:ascii="Consolas" w:hAnsi="Consolas" w:cs="Consolas"/>
@@ -2818,19 +2048,561 @@
           <w:sz w:val="19"/>
           <w:szCs w:val="19"/>
         </w:rPr>
-        <w:t xml:space="preserve"> </w:t>
-      </w:r>
-      <w:proofErr w:type="spellStart"/>
-      <w:r>
-        <w:rPr>
-          <w:rFonts w:ascii="Consolas" w:hAnsi="Consolas" w:cs="Consolas"/>
-          <w:color w:val="000000"/>
-          <w:sz w:val="19"/>
-          <w:szCs w:val="19"/>
-        </w:rPr>
-        <w:t>CompareTestPhrase</w:t>
-      </w:r>
-      <w:proofErr w:type="spellEnd"/>
+        <w:t xml:space="preserve"> CompareTestPhrase(</w:t>
+      </w:r>
+      <w:r>
+        <w:rPr>
+          <w:rFonts w:ascii="Consolas" w:hAnsi="Consolas" w:cs="Consolas"/>
+          <w:color w:val="0000FF"/>
+          <w:sz w:val="19"/>
+          <w:szCs w:val="19"/>
+        </w:rPr>
+        <w:t>string</w:t>
+      </w:r>
+      <w:r>
+        <w:rPr>
+          <w:rFonts w:ascii="Consolas" w:hAnsi="Consolas" w:cs="Consolas"/>
+          <w:color w:val="000000"/>
+          <w:sz w:val="19"/>
+          <w:szCs w:val="19"/>
+        </w:rPr>
+        <w:t xml:space="preserve"> inputPhrase) {</w:t>
+      </w:r>
+    </w:p>
+    <w:p>
+      <w:pPr>
+        <w:shd w:val="clear" w:color="auto" w:fill="E7E6E6" w:themeFill="background2"/>
+        <w:autoSpaceDE w:val="0"/>
+        <w:autoSpaceDN w:val="0"/>
+        <w:adjustRightInd w:val="0"/>
+        <w:spacing w:after="0" w:line="240" w:lineRule="auto"/>
+        <w:ind w:left="1440"/>
+        <w:rPr>
+          <w:rFonts w:ascii="Consolas" w:hAnsi="Consolas" w:cs="Consolas"/>
+          <w:color w:val="000000"/>
+          <w:sz w:val="19"/>
+          <w:szCs w:val="19"/>
+        </w:rPr>
+      </w:pPr>
+      <w:r>
+        <w:rPr>
+          <w:rFonts w:ascii="Consolas" w:hAnsi="Consolas" w:cs="Consolas"/>
+          <w:color w:val="0000FF"/>
+          <w:sz w:val="19"/>
+          <w:szCs w:val="19"/>
+        </w:rPr>
+        <w:tab/>
+      </w:r>
+      <w:r>
+        <w:rPr>
+          <w:rFonts w:ascii="Consolas" w:hAnsi="Consolas" w:cs="Consolas"/>
+          <w:color w:val="000000"/>
+          <w:sz w:val="19"/>
+          <w:szCs w:val="19"/>
+        </w:rPr>
+        <w:t>InputPhrase = inputPhrase;</w:t>
+      </w:r>
+    </w:p>
+    <w:p>
+      <w:pPr>
+        <w:shd w:val="clear" w:color="auto" w:fill="E7E6E6" w:themeFill="background2"/>
+        <w:autoSpaceDE w:val="0"/>
+        <w:autoSpaceDN w:val="0"/>
+        <w:adjustRightInd w:val="0"/>
+        <w:spacing w:after="0" w:line="240" w:lineRule="auto"/>
+        <w:ind w:left="1440" w:firstLine="720"/>
+        <w:rPr>
+          <w:rFonts w:ascii="Consolas" w:hAnsi="Consolas" w:cs="Consolas"/>
+          <w:color w:val="000000"/>
+          <w:sz w:val="19"/>
+          <w:szCs w:val="19"/>
+        </w:rPr>
+      </w:pPr>
+      <w:r>
+        <w:rPr>
+          <w:rFonts w:ascii="Consolas" w:hAnsi="Consolas" w:cs="Consolas"/>
+          <w:color w:val="0000FF"/>
+          <w:sz w:val="19"/>
+          <w:szCs w:val="19"/>
+        </w:rPr>
+        <w:t>if</w:t>
+      </w:r>
+      <w:r>
+        <w:rPr>
+          <w:rFonts w:ascii="Consolas" w:hAnsi="Consolas" w:cs="Consolas"/>
+          <w:color w:val="000000"/>
+          <w:sz w:val="19"/>
+          <w:szCs w:val="19"/>
+        </w:rPr>
+        <w:t>(I</w:t>
+      </w:r>
+      <w:r>
+        <w:rPr>
+          <w:rFonts w:ascii="Consolas" w:hAnsi="Consolas" w:cs="Consolas"/>
+          <w:color w:val="000000"/>
+          <w:sz w:val="19"/>
+          <w:szCs w:val="19"/>
+        </w:rPr>
+        <w:t xml:space="preserve">nputPhrase == </w:t>
+      </w:r>
+      <w:r>
+        <w:rPr>
+          <w:rFonts w:ascii="Consolas" w:hAnsi="Consolas" w:cs="Consolas"/>
+          <w:color w:val="A31515"/>
+          <w:sz w:val="19"/>
+          <w:szCs w:val="19"/>
+        </w:rPr>
+        <w:t>""</w:t>
+      </w:r>
+      <w:r>
+        <w:rPr>
+          <w:rFonts w:ascii="Consolas" w:hAnsi="Consolas" w:cs="Consolas"/>
+          <w:color w:val="000000"/>
+          <w:sz w:val="19"/>
+          <w:szCs w:val="19"/>
+        </w:rPr>
+        <w:t>) {</w:t>
+      </w:r>
+    </w:p>
+    <w:p>
+      <w:pPr>
+        <w:shd w:val="clear" w:color="auto" w:fill="E7E6E6" w:themeFill="background2"/>
+        <w:autoSpaceDE w:val="0"/>
+        <w:autoSpaceDN w:val="0"/>
+        <w:adjustRightInd w:val="0"/>
+        <w:spacing w:after="0" w:line="240" w:lineRule="auto"/>
+        <w:ind w:left="2160" w:firstLine="720"/>
+        <w:rPr>
+          <w:rFonts w:ascii="Consolas" w:hAnsi="Consolas" w:cs="Consolas"/>
+          <w:color w:val="000000"/>
+          <w:sz w:val="19"/>
+          <w:szCs w:val="19"/>
+        </w:rPr>
+      </w:pPr>
+      <w:r>
+        <w:rPr>
+          <w:rFonts w:ascii="Consolas" w:hAnsi="Consolas" w:cs="Consolas"/>
+          <w:color w:val="000000"/>
+          <w:sz w:val="19"/>
+          <w:szCs w:val="19"/>
+        </w:rPr>
+        <w:t>MistakesCount = 0;</w:t>
+      </w:r>
+    </w:p>
+    <w:p>
+      <w:pPr>
+        <w:shd w:val="clear" w:color="auto" w:fill="E7E6E6" w:themeFill="background2"/>
+        <w:autoSpaceDE w:val="0"/>
+        <w:autoSpaceDN w:val="0"/>
+        <w:adjustRightInd w:val="0"/>
+        <w:spacing w:after="0" w:line="240" w:lineRule="auto"/>
+        <w:ind w:left="2160" w:firstLine="720"/>
+        <w:rPr>
+          <w:rFonts w:ascii="Consolas" w:hAnsi="Consolas" w:cs="Consolas"/>
+          <w:color w:val="000000"/>
+          <w:sz w:val="19"/>
+          <w:szCs w:val="19"/>
+        </w:rPr>
+      </w:pPr>
+      <w:r>
+        <w:rPr>
+          <w:rFonts w:ascii="Consolas" w:hAnsi="Consolas" w:cs="Consolas"/>
+          <w:color w:val="000000"/>
+          <w:sz w:val="19"/>
+          <w:szCs w:val="19"/>
+        </w:rPr>
+        <w:t>CorrectWordsCount = 0;</w:t>
+      </w:r>
+    </w:p>
+    <w:p>
+      <w:pPr>
+        <w:shd w:val="clear" w:color="auto" w:fill="E7E6E6" w:themeFill="background2"/>
+        <w:autoSpaceDE w:val="0"/>
+        <w:autoSpaceDN w:val="0"/>
+        <w:adjustRightInd w:val="0"/>
+        <w:spacing w:after="0" w:line="240" w:lineRule="auto"/>
+        <w:ind w:left="2160" w:firstLine="720"/>
+        <w:rPr>
+          <w:rFonts w:ascii="Consolas" w:hAnsi="Consolas" w:cs="Consolas"/>
+          <w:color w:val="000000"/>
+          <w:sz w:val="19"/>
+          <w:szCs w:val="19"/>
+        </w:rPr>
+      </w:pPr>
+      <w:r>
+        <w:rPr>
+          <w:rFonts w:ascii="Consolas" w:hAnsi="Consolas" w:cs="Consolas"/>
+          <w:color w:val="0000FF"/>
+          <w:sz w:val="19"/>
+          <w:szCs w:val="19"/>
+        </w:rPr>
+        <w:t>return</w:t>
+      </w:r>
+      <w:r>
+        <w:rPr>
+          <w:rFonts w:ascii="Consolas" w:hAnsi="Consolas" w:cs="Consolas"/>
+          <w:color w:val="000000"/>
+          <w:sz w:val="19"/>
+          <w:szCs w:val="19"/>
+        </w:rPr>
+        <w:t>;</w:t>
+      </w:r>
+    </w:p>
+    <w:p>
+      <w:pPr>
+        <w:shd w:val="clear" w:color="auto" w:fill="E7E6E6" w:themeFill="background2"/>
+        <w:autoSpaceDE w:val="0"/>
+        <w:autoSpaceDN w:val="0"/>
+        <w:adjustRightInd w:val="0"/>
+        <w:spacing w:after="0" w:line="240" w:lineRule="auto"/>
+        <w:ind w:left="2160" w:firstLine="720"/>
+        <w:rPr>
+          <w:rFonts w:ascii="Consolas" w:hAnsi="Consolas" w:cs="Consolas"/>
+          <w:color w:val="000000"/>
+          <w:sz w:val="19"/>
+          <w:szCs w:val="19"/>
+        </w:rPr>
+      </w:pPr>
+      <w:r>
+        <w:rPr>
+          <w:rFonts w:ascii="Consolas" w:hAnsi="Consolas" w:cs="Consolas"/>
+          <w:color w:val="000000"/>
+          <w:sz w:val="19"/>
+          <w:szCs w:val="19"/>
+        </w:rPr>
+        <w:t>}</w:t>
+      </w:r>
+    </w:p>
+    <w:p>
+      <w:pPr>
+        <w:shd w:val="clear" w:color="auto" w:fill="E7E6E6" w:themeFill="background2"/>
+        <w:autoSpaceDE w:val="0"/>
+        <w:autoSpaceDN w:val="0"/>
+        <w:adjustRightInd w:val="0"/>
+        <w:spacing w:after="0" w:line="240" w:lineRule="auto"/>
+        <w:ind w:left="1440" w:firstLine="720"/>
+        <w:rPr>
+          <w:rFonts w:ascii="Consolas" w:hAnsi="Consolas" w:cs="Consolas"/>
+          <w:color w:val="000000"/>
+          <w:sz w:val="19"/>
+          <w:szCs w:val="19"/>
+        </w:rPr>
+      </w:pPr>
+      <w:r>
+        <w:rPr>
+          <w:rFonts w:ascii="Consolas" w:hAnsi="Consolas" w:cs="Consolas"/>
+          <w:color w:val="0000FF"/>
+          <w:sz w:val="19"/>
+          <w:szCs w:val="19"/>
+        </w:rPr>
+        <w:t>var</w:t>
+      </w:r>
+      <w:r>
+        <w:rPr>
+          <w:rFonts w:ascii="Consolas" w:hAnsi="Consolas" w:cs="Consolas"/>
+          <w:color w:val="000000"/>
+          <w:sz w:val="19"/>
+          <w:szCs w:val="19"/>
+        </w:rPr>
+        <w:t xml:space="preserve"> inputPhraseArray = GetSplitInputPhrase()</w:t>
+      </w:r>
+      <w:r>
+        <w:rPr>
+          <w:rFonts w:ascii="Consolas" w:hAnsi="Consolas" w:cs="Consolas"/>
+          <w:color w:val="000000"/>
+          <w:sz w:val="19"/>
+          <w:szCs w:val="19"/>
+        </w:rPr>
+        <w:t>;</w:t>
+      </w:r>
+    </w:p>
+    <w:p>
+      <w:pPr>
+        <w:shd w:val="clear" w:color="auto" w:fill="E7E6E6" w:themeFill="background2"/>
+        <w:autoSpaceDE w:val="0"/>
+        <w:autoSpaceDN w:val="0"/>
+        <w:adjustRightInd w:val="0"/>
+        <w:spacing w:after="0" w:line="240" w:lineRule="auto"/>
+        <w:ind w:left="1440" w:firstLine="720"/>
+        <w:rPr>
+          <w:rFonts w:ascii="Consolas" w:hAnsi="Consolas" w:cs="Consolas"/>
+          <w:color w:val="000000"/>
+          <w:sz w:val="19"/>
+          <w:szCs w:val="19"/>
+        </w:rPr>
+      </w:pPr>
+      <w:r>
+        <w:rPr>
+          <w:rFonts w:ascii="Consolas" w:hAnsi="Consolas" w:cs="Consolas"/>
+          <w:color w:val="0000FF"/>
+          <w:sz w:val="19"/>
+          <w:szCs w:val="19"/>
+        </w:rPr>
+        <w:t>if</w:t>
+      </w:r>
+      <w:r>
+        <w:rPr>
+          <w:rFonts w:ascii="Consolas" w:hAnsi="Consolas" w:cs="Consolas"/>
+          <w:color w:val="000000"/>
+          <w:sz w:val="19"/>
+          <w:szCs w:val="19"/>
+        </w:rPr>
+        <w:t>(I</w:t>
+      </w:r>
+      <w:r>
+        <w:rPr>
+          <w:rFonts w:ascii="Consolas" w:hAnsi="Consolas" w:cs="Consolas"/>
+          <w:color w:val="000000"/>
+          <w:sz w:val="19"/>
+          <w:szCs w:val="19"/>
+        </w:rPr>
+        <w:t xml:space="preserve">nputPhrase == TestPhrase) { </w:t>
+      </w:r>
+    </w:p>
+    <w:p>
+      <w:pPr>
+        <w:shd w:val="clear" w:color="auto" w:fill="E7E6E6" w:themeFill="background2"/>
+        <w:autoSpaceDE w:val="0"/>
+        <w:autoSpaceDN w:val="0"/>
+        <w:adjustRightInd w:val="0"/>
+        <w:spacing w:after="0" w:line="240" w:lineRule="auto"/>
+        <w:ind w:left="2160" w:firstLine="720"/>
+        <w:rPr>
+          <w:rFonts w:ascii="Consolas" w:hAnsi="Consolas" w:cs="Consolas"/>
+          <w:color w:val="000000"/>
+          <w:sz w:val="19"/>
+          <w:szCs w:val="19"/>
+        </w:rPr>
+      </w:pPr>
+      <w:r>
+        <w:rPr>
+          <w:rFonts w:ascii="Consolas" w:hAnsi="Consolas" w:cs="Consolas"/>
+          <w:color w:val="000000"/>
+          <w:sz w:val="19"/>
+          <w:szCs w:val="19"/>
+        </w:rPr>
+        <w:t>MistakesCount = 0;</w:t>
+      </w:r>
+    </w:p>
+    <w:p>
+      <w:pPr>
+        <w:shd w:val="clear" w:color="auto" w:fill="E7E6E6" w:themeFill="background2"/>
+        <w:autoSpaceDE w:val="0"/>
+        <w:autoSpaceDN w:val="0"/>
+        <w:adjustRightInd w:val="0"/>
+        <w:spacing w:after="0" w:line="240" w:lineRule="auto"/>
+        <w:ind w:left="2160" w:firstLine="720"/>
+        <w:rPr>
+          <w:rFonts w:ascii="Consolas" w:hAnsi="Consolas" w:cs="Consolas"/>
+          <w:color w:val="000000"/>
+          <w:sz w:val="19"/>
+          <w:szCs w:val="19"/>
+        </w:rPr>
+      </w:pPr>
+      <w:r>
+        <w:rPr>
+          <w:rFonts w:ascii="Consolas" w:hAnsi="Consolas" w:cs="Consolas"/>
+          <w:color w:val="000000"/>
+          <w:sz w:val="19"/>
+          <w:szCs w:val="19"/>
+        </w:rPr>
+        <w:t>CorrectWordsCount = inputPhraseArray.Length;</w:t>
+      </w:r>
+    </w:p>
+    <w:p>
+      <w:pPr>
+        <w:shd w:val="clear" w:color="auto" w:fill="E7E6E6" w:themeFill="background2"/>
+        <w:autoSpaceDE w:val="0"/>
+        <w:autoSpaceDN w:val="0"/>
+        <w:adjustRightInd w:val="0"/>
+        <w:spacing w:after="0" w:line="240" w:lineRule="auto"/>
+        <w:ind w:left="2160" w:firstLine="720"/>
+        <w:rPr>
+          <w:rFonts w:ascii="Consolas" w:hAnsi="Consolas" w:cs="Consolas"/>
+          <w:color w:val="000000"/>
+          <w:sz w:val="19"/>
+          <w:szCs w:val="19"/>
+        </w:rPr>
+      </w:pPr>
+      <w:r>
+        <w:rPr>
+          <w:rFonts w:ascii="Consolas" w:hAnsi="Consolas" w:cs="Consolas"/>
+          <w:color w:val="000000"/>
+          <w:sz w:val="19"/>
+          <w:szCs w:val="19"/>
+        </w:rPr>
+        <w:t>Stop(</w:t>
+      </w:r>
+      <w:r>
+        <w:rPr>
+          <w:rFonts w:ascii="Consolas" w:hAnsi="Consolas" w:cs="Consolas"/>
+          <w:color w:val="0000FF"/>
+          <w:sz w:val="19"/>
+          <w:szCs w:val="19"/>
+        </w:rPr>
+        <w:t>false</w:t>
+      </w:r>
+      <w:r>
+        <w:rPr>
+          <w:rFonts w:ascii="Consolas" w:hAnsi="Consolas" w:cs="Consolas"/>
+          <w:color w:val="000000"/>
+          <w:sz w:val="19"/>
+          <w:szCs w:val="19"/>
+        </w:rPr>
+        <w:t>);</w:t>
+      </w:r>
+    </w:p>
+    <w:p>
+      <w:pPr>
+        <w:shd w:val="clear" w:color="auto" w:fill="E7E6E6" w:themeFill="background2"/>
+        <w:autoSpaceDE w:val="0"/>
+        <w:autoSpaceDN w:val="0"/>
+        <w:adjustRightInd w:val="0"/>
+        <w:spacing w:after="0" w:line="240" w:lineRule="auto"/>
+        <w:ind w:left="2160" w:firstLine="720"/>
+        <w:rPr>
+          <w:rFonts w:ascii="Consolas" w:hAnsi="Consolas" w:cs="Consolas"/>
+          <w:color w:val="000000"/>
+          <w:sz w:val="19"/>
+          <w:szCs w:val="19"/>
+        </w:rPr>
+      </w:pPr>
+      <w:r>
+        <w:rPr>
+          <w:rFonts w:ascii="Consolas" w:hAnsi="Consolas" w:cs="Consolas"/>
+          <w:color w:val="0000FF"/>
+          <w:sz w:val="19"/>
+          <w:szCs w:val="19"/>
+        </w:rPr>
+        <w:t>return</w:t>
+      </w:r>
+      <w:r>
+        <w:rPr>
+          <w:rFonts w:ascii="Consolas" w:hAnsi="Consolas" w:cs="Consolas"/>
+          <w:color w:val="000000"/>
+          <w:sz w:val="19"/>
+          <w:szCs w:val="19"/>
+        </w:rPr>
+        <w:t>;</w:t>
+      </w:r>
+    </w:p>
+    <w:p>
+      <w:pPr>
+        <w:shd w:val="clear" w:color="auto" w:fill="E7E6E6" w:themeFill="background2"/>
+        <w:autoSpaceDE w:val="0"/>
+        <w:autoSpaceDN w:val="0"/>
+        <w:adjustRightInd w:val="0"/>
+        <w:spacing w:after="0" w:line="240" w:lineRule="auto"/>
+        <w:ind w:left="2160"/>
+        <w:rPr>
+          <w:rFonts w:ascii="Consolas" w:hAnsi="Consolas" w:cs="Consolas"/>
+          <w:color w:val="000000"/>
+          <w:sz w:val="19"/>
+          <w:szCs w:val="19"/>
+        </w:rPr>
+      </w:pPr>
+      <w:r>
+        <w:rPr>
+          <w:rFonts w:ascii="Consolas" w:hAnsi="Consolas" w:cs="Consolas"/>
+          <w:color w:val="000000"/>
+          <w:sz w:val="19"/>
+          <w:szCs w:val="19"/>
+        </w:rPr>
+        <w:t>}</w:t>
+      </w:r>
+    </w:p>
+    <w:p>
+      <w:pPr>
+        <w:shd w:val="clear" w:color="auto" w:fill="E7E6E6" w:themeFill="background2"/>
+        <w:autoSpaceDE w:val="0"/>
+        <w:autoSpaceDN w:val="0"/>
+        <w:adjustRightInd w:val="0"/>
+        <w:spacing w:after="0" w:line="240" w:lineRule="auto"/>
+        <w:ind w:left="1440" w:firstLine="720"/>
+        <w:rPr>
+          <w:rFonts w:ascii="Consolas" w:hAnsi="Consolas" w:cs="Consolas"/>
+          <w:color w:val="000000"/>
+          <w:sz w:val="19"/>
+          <w:szCs w:val="19"/>
+        </w:rPr>
+      </w:pPr>
+      <w:r>
+        <w:rPr>
+          <w:rFonts w:ascii="Consolas" w:hAnsi="Consolas" w:cs="Consolas"/>
+          <w:color w:val="0000FF"/>
+          <w:sz w:val="19"/>
+          <w:szCs w:val="19"/>
+        </w:rPr>
+        <w:t>var</w:t>
+      </w:r>
+      <w:r>
+        <w:rPr>
+          <w:rFonts w:ascii="Consolas" w:hAnsi="Consolas" w:cs="Consolas"/>
+          <w:color w:val="000000"/>
+          <w:sz w:val="19"/>
+          <w:szCs w:val="19"/>
+        </w:rPr>
+        <w:t xml:space="preserve"> testPhraseArray = GetSplitTestPhrase();</w:t>
+      </w:r>
+    </w:p>
+    <w:p>
+      <w:pPr>
+        <w:shd w:val="clear" w:color="auto" w:fill="E7E6E6" w:themeFill="background2"/>
+        <w:autoSpaceDE w:val="0"/>
+        <w:autoSpaceDN w:val="0"/>
+        <w:adjustRightInd w:val="0"/>
+        <w:spacing w:after="0" w:line="240" w:lineRule="auto"/>
+        <w:ind w:left="1440" w:firstLine="720"/>
+        <w:rPr>
+          <w:rFonts w:ascii="Consolas" w:hAnsi="Consolas" w:cs="Consolas"/>
+          <w:color w:val="000000"/>
+          <w:sz w:val="19"/>
+          <w:szCs w:val="19"/>
+        </w:rPr>
+      </w:pPr>
+      <w:r>
+        <w:rPr>
+          <w:rFonts w:ascii="Consolas" w:hAnsi="Consolas" w:cs="Consolas"/>
+          <w:color w:val="0000FF"/>
+          <w:sz w:val="19"/>
+          <w:szCs w:val="19"/>
+        </w:rPr>
+        <w:t>var</w:t>
+      </w:r>
+      <w:r>
+        <w:rPr>
+          <w:rFonts w:ascii="Consolas" w:hAnsi="Consolas" w:cs="Consolas"/>
+          <w:color w:val="000000"/>
+          <w:sz w:val="19"/>
+          <w:szCs w:val="19"/>
+        </w:rPr>
+        <w:t xml:space="preserve"> mistakesCount = 0;</w:t>
+      </w:r>
+    </w:p>
+    <w:p>
+      <w:pPr>
+        <w:shd w:val="clear" w:color="auto" w:fill="E7E6E6" w:themeFill="background2"/>
+        <w:autoSpaceDE w:val="0"/>
+        <w:autoSpaceDN w:val="0"/>
+        <w:adjustRightInd w:val="0"/>
+        <w:spacing w:after="0" w:line="240" w:lineRule="auto"/>
+        <w:ind w:left="2160"/>
+        <w:rPr>
+          <w:rFonts w:ascii="Consolas" w:hAnsi="Consolas" w:cs="Consolas"/>
+          <w:color w:val="000000"/>
+          <w:sz w:val="19"/>
+          <w:szCs w:val="19"/>
+        </w:rPr>
+      </w:pPr>
+      <w:r>
+        <w:rPr>
+          <w:rFonts w:ascii="Consolas" w:hAnsi="Consolas" w:cs="Consolas"/>
+          <w:color w:val="0000FF"/>
+          <w:sz w:val="19"/>
+          <w:szCs w:val="19"/>
+        </w:rPr>
+        <w:t>for</w:t>
+      </w:r>
       <w:r>
         <w:rPr>
           <w:rFonts w:ascii="Consolas" w:hAnsi="Consolas" w:cs="Consolas"/>
@@ -2847,36 +2619,150 @@
           <w:sz w:val="19"/>
           <w:szCs w:val="19"/>
         </w:rPr>
-        <w:t>string</w:t>
-      </w:r>
-      <w:r>
-        <w:rPr>
-          <w:rFonts w:ascii="Consolas" w:hAnsi="Consolas" w:cs="Consolas"/>
-          <w:color w:val="000000"/>
-          <w:sz w:val="19"/>
-          <w:szCs w:val="19"/>
-        </w:rPr>
-        <w:t xml:space="preserve"> </w:t>
-      </w:r>
-      <w:proofErr w:type="spellStart"/>
-      <w:r>
-        <w:rPr>
-          <w:rFonts w:ascii="Consolas" w:hAnsi="Consolas" w:cs="Consolas"/>
-          <w:color w:val="000000"/>
-          <w:sz w:val="19"/>
-          <w:szCs w:val="19"/>
-        </w:rPr>
-        <w:t>inputPhrase</w:t>
-      </w:r>
-      <w:proofErr w:type="spellEnd"/>
-      <w:r>
-        <w:rPr>
-          <w:rFonts w:ascii="Consolas" w:hAnsi="Consolas" w:cs="Consolas"/>
-          <w:color w:val="000000"/>
-          <w:sz w:val="19"/>
-          <w:szCs w:val="19"/>
-        </w:rPr>
-        <w:t>) {</w:t>
+        <w:t>var</w:t>
+      </w:r>
+      <w:r>
+        <w:rPr>
+          <w:rFonts w:ascii="Consolas" w:hAnsi="Consolas" w:cs="Consolas"/>
+          <w:color w:val="000000"/>
+          <w:sz w:val="19"/>
+          <w:szCs w:val="19"/>
+        </w:rPr>
+        <w:t xml:space="preserve"> i=0; i&lt;inputPhraseArray.Length; i++) {</w:t>
+      </w:r>
+    </w:p>
+    <w:p>
+      <w:pPr>
+        <w:shd w:val="clear" w:color="auto" w:fill="E7E6E6" w:themeFill="background2"/>
+        <w:autoSpaceDE w:val="0"/>
+        <w:autoSpaceDN w:val="0"/>
+        <w:adjustRightInd w:val="0"/>
+        <w:spacing w:after="0" w:line="240" w:lineRule="auto"/>
+        <w:ind w:left="2160" w:firstLine="720"/>
+        <w:rPr>
+          <w:rFonts w:ascii="Consolas" w:hAnsi="Consolas" w:cs="Consolas"/>
+          <w:color w:val="000000"/>
+          <w:sz w:val="19"/>
+          <w:szCs w:val="19"/>
+        </w:rPr>
+      </w:pPr>
+      <w:r>
+        <w:rPr>
+          <w:rFonts w:ascii="Consolas" w:hAnsi="Consolas" w:cs="Consolas"/>
+          <w:color w:val="0000FF"/>
+          <w:sz w:val="19"/>
+          <w:szCs w:val="19"/>
+        </w:rPr>
+        <w:t>if</w:t>
+      </w:r>
+      <w:r>
+        <w:rPr>
+          <w:rFonts w:ascii="Consolas" w:hAnsi="Consolas" w:cs="Consolas"/>
+          <w:color w:val="000000"/>
+          <w:sz w:val="19"/>
+          <w:szCs w:val="19"/>
+        </w:rPr>
+        <w:t>(inputPhraseArray[i] != testPhraseArray[i])</w:t>
+      </w:r>
+    </w:p>
+    <w:p>
+      <w:pPr>
+        <w:shd w:val="clear" w:color="auto" w:fill="E7E6E6" w:themeFill="background2"/>
+        <w:autoSpaceDE w:val="0"/>
+        <w:autoSpaceDN w:val="0"/>
+        <w:adjustRightInd w:val="0"/>
+        <w:spacing w:after="0" w:line="240" w:lineRule="auto"/>
+        <w:ind w:left="2880" w:firstLine="720"/>
+        <w:rPr>
+          <w:rFonts w:ascii="Consolas" w:hAnsi="Consolas" w:cs="Consolas"/>
+          <w:color w:val="000000"/>
+          <w:sz w:val="19"/>
+          <w:szCs w:val="19"/>
+        </w:rPr>
+      </w:pPr>
+      <w:r>
+        <w:rPr>
+          <w:rFonts w:ascii="Consolas" w:hAnsi="Consolas" w:cs="Consolas"/>
+          <w:color w:val="000000"/>
+          <w:sz w:val="19"/>
+          <w:szCs w:val="19"/>
+        </w:rPr>
+        <w:t>mistakesCount++;</w:t>
+      </w:r>
+    </w:p>
+    <w:p>
+      <w:pPr>
+        <w:shd w:val="clear" w:color="auto" w:fill="E7E6E6" w:themeFill="background2"/>
+        <w:autoSpaceDE w:val="0"/>
+        <w:autoSpaceDN w:val="0"/>
+        <w:adjustRightInd w:val="0"/>
+        <w:spacing w:after="0" w:line="240" w:lineRule="auto"/>
+        <w:ind w:left="1440" w:firstLine="720"/>
+        <w:rPr>
+          <w:rFonts w:ascii="Consolas" w:hAnsi="Consolas" w:cs="Consolas"/>
+          <w:color w:val="000000"/>
+          <w:sz w:val="19"/>
+          <w:szCs w:val="19"/>
+        </w:rPr>
+      </w:pPr>
+      <w:r>
+        <w:rPr>
+          <w:rFonts w:ascii="Consolas" w:hAnsi="Consolas" w:cs="Consolas"/>
+          <w:color w:val="000000"/>
+          <w:sz w:val="19"/>
+          <w:szCs w:val="19"/>
+        </w:rPr>
+        <w:t>}</w:t>
+      </w:r>
+    </w:p>
+    <w:p>
+      <w:pPr>
+        <w:shd w:val="clear" w:color="auto" w:fill="E7E6E6" w:themeFill="background2"/>
+        <w:autoSpaceDE w:val="0"/>
+        <w:autoSpaceDN w:val="0"/>
+        <w:adjustRightInd w:val="0"/>
+        <w:spacing w:after="0" w:line="240" w:lineRule="auto"/>
+        <w:ind w:left="1440" w:firstLine="720"/>
+        <w:rPr>
+          <w:rFonts w:ascii="Consolas" w:hAnsi="Consolas" w:cs="Consolas"/>
+          <w:color w:val="000000"/>
+          <w:sz w:val="19"/>
+          <w:szCs w:val="19"/>
+        </w:rPr>
+      </w:pPr>
+      <w:r>
+        <w:rPr>
+          <w:rFonts w:ascii="Consolas" w:hAnsi="Consolas" w:cs="Consolas"/>
+          <w:color w:val="000000"/>
+          <w:sz w:val="19"/>
+          <w:szCs w:val="19"/>
+        </w:rPr>
+        <w:t>MistakesCount = mistakesCount;</w:t>
+      </w:r>
+    </w:p>
+    <w:p>
+      <w:pPr>
+        <w:shd w:val="clear" w:color="auto" w:fill="E7E6E6" w:themeFill="background2"/>
+        <w:autoSpaceDE w:val="0"/>
+        <w:autoSpaceDN w:val="0"/>
+        <w:adjustRightInd w:val="0"/>
+        <w:spacing w:after="0" w:line="240" w:lineRule="auto"/>
+        <w:ind w:left="1440" w:firstLine="720"/>
+        <w:rPr>
+          <w:rFonts w:ascii="Consolas" w:hAnsi="Consolas" w:cs="Consolas"/>
+          <w:color w:val="000000"/>
+          <w:sz w:val="19"/>
+          <w:szCs w:val="19"/>
+        </w:rPr>
+      </w:pPr>
+      <w:r>
+        <w:rPr>
+          <w:rFonts w:ascii="Consolas" w:hAnsi="Consolas" w:cs="Consolas"/>
+          <w:color w:val="000000"/>
+          <w:sz w:val="19"/>
+          <w:szCs w:val="19"/>
+        </w:rPr>
+        <w:t>CorrectWordsCount = inputPhraseArray.Length – MistakesCount;</w:t>
       </w:r>
     </w:p>
     <w:p>
@@ -2897,1271 +2783,26 @@
       <w:r>
         <w:rPr>
           <w:rFonts w:ascii="Consolas" w:hAnsi="Consolas" w:cs="Consolas"/>
-          <w:color w:val="0000FF"/>
-          <w:sz w:val="19"/>
-          <w:szCs w:val="19"/>
-        </w:rPr>
-        <w:tab/>
-      </w:r>
-      <w:proofErr w:type="spellStart"/>
-      <w:r>
-        <w:rPr>
-          <w:rFonts w:ascii="Consolas" w:hAnsi="Consolas" w:cs="Consolas"/>
-          <w:color w:val="000000"/>
-          <w:sz w:val="19"/>
-          <w:szCs w:val="19"/>
-        </w:rPr>
-        <w:t>InputPhrase</w:t>
-      </w:r>
-      <w:proofErr w:type="spellEnd"/>
-      <w:r>
-        <w:rPr>
-          <w:rFonts w:ascii="Consolas" w:hAnsi="Consolas" w:cs="Consolas"/>
-          <w:color w:val="000000"/>
-          <w:sz w:val="19"/>
-          <w:szCs w:val="19"/>
-        </w:rPr>
-        <w:t xml:space="preserve"> = </w:t>
-      </w:r>
-      <w:proofErr w:type="spellStart"/>
-      <w:r>
-        <w:rPr>
-          <w:rFonts w:ascii="Consolas" w:hAnsi="Consolas" w:cs="Consolas"/>
-          <w:color w:val="000000"/>
-          <w:sz w:val="19"/>
-          <w:szCs w:val="19"/>
-        </w:rPr>
-        <w:t>inputPhrase</w:t>
-      </w:r>
-      <w:proofErr w:type="spellEnd"/>
-      <w:r>
-        <w:rPr>
-          <w:rFonts w:ascii="Consolas" w:hAnsi="Consolas" w:cs="Consolas"/>
-          <w:color w:val="000000"/>
-          <w:sz w:val="19"/>
-          <w:szCs w:val="19"/>
-        </w:rPr>
-        <w:t>;</w:t>
-      </w:r>
-    </w:p>
-    <w:p>
-      <w:pPr>
-        <w:shd w:val="clear" w:color="auto" w:fill="E7E6E6" w:themeFill="background2"/>
-        <w:autoSpaceDE w:val="0"/>
-        <w:autoSpaceDN w:val="0"/>
-        <w:adjustRightInd w:val="0"/>
-        <w:spacing w:after="0" w:line="240" w:lineRule="auto"/>
-        <w:ind w:left="1440" w:firstLine="720"/>
-        <w:rPr>
-          <w:rFonts w:ascii="Consolas" w:hAnsi="Consolas" w:cs="Consolas"/>
-          <w:color w:val="000000"/>
-          <w:sz w:val="19"/>
-          <w:szCs w:val="19"/>
-        </w:rPr>
-      </w:pPr>
-      <w:proofErr w:type="gramStart"/>
-      <w:r>
-        <w:rPr>
-          <w:rFonts w:ascii="Consolas" w:hAnsi="Consolas" w:cs="Consolas"/>
-          <w:color w:val="0000FF"/>
-          <w:sz w:val="19"/>
-          <w:szCs w:val="19"/>
-        </w:rPr>
-        <w:t>if</w:t>
-      </w:r>
-      <w:r>
-        <w:rPr>
-          <w:rFonts w:ascii="Consolas" w:hAnsi="Consolas" w:cs="Consolas"/>
-          <w:color w:val="000000"/>
-          <w:sz w:val="19"/>
-          <w:szCs w:val="19"/>
-        </w:rPr>
-        <w:t>(</w:t>
-      </w:r>
-      <w:proofErr w:type="spellStart"/>
-      <w:proofErr w:type="gramEnd"/>
-      <w:r>
-        <w:rPr>
-          <w:rFonts w:ascii="Consolas" w:hAnsi="Consolas" w:cs="Consolas"/>
-          <w:color w:val="000000"/>
-          <w:sz w:val="19"/>
-          <w:szCs w:val="19"/>
-        </w:rPr>
-        <w:t>I</w:t>
-      </w:r>
-      <w:r>
-        <w:rPr>
-          <w:rFonts w:ascii="Consolas" w:hAnsi="Consolas" w:cs="Consolas"/>
-          <w:color w:val="000000"/>
-          <w:sz w:val="19"/>
-          <w:szCs w:val="19"/>
-        </w:rPr>
-        <w:t>nputPhrase</w:t>
-      </w:r>
-      <w:proofErr w:type="spellEnd"/>
-      <w:r>
-        <w:rPr>
-          <w:rFonts w:ascii="Consolas" w:hAnsi="Consolas" w:cs="Consolas"/>
-          <w:color w:val="000000"/>
-          <w:sz w:val="19"/>
-          <w:szCs w:val="19"/>
-        </w:rPr>
-        <w:t xml:space="preserve"> == </w:t>
-      </w:r>
-      <w:r>
-        <w:rPr>
-          <w:rFonts w:ascii="Consolas" w:hAnsi="Consolas" w:cs="Consolas"/>
-          <w:color w:val="A31515"/>
-          <w:sz w:val="19"/>
-          <w:szCs w:val="19"/>
-        </w:rPr>
-        <w:t>""</w:t>
-      </w:r>
-      <w:r>
-        <w:rPr>
-          <w:rFonts w:ascii="Consolas" w:hAnsi="Consolas" w:cs="Consolas"/>
-          <w:color w:val="000000"/>
-          <w:sz w:val="19"/>
-          <w:szCs w:val="19"/>
-        </w:rPr>
-        <w:t>) {</w:t>
-      </w:r>
-    </w:p>
-    <w:p>
-      <w:pPr>
-        <w:shd w:val="clear" w:color="auto" w:fill="E7E6E6" w:themeFill="background2"/>
-        <w:autoSpaceDE w:val="0"/>
-        <w:autoSpaceDN w:val="0"/>
-        <w:adjustRightInd w:val="0"/>
-        <w:spacing w:after="0" w:line="240" w:lineRule="auto"/>
-        <w:ind w:left="2160" w:firstLine="720"/>
-        <w:rPr>
-          <w:rFonts w:ascii="Consolas" w:hAnsi="Consolas" w:cs="Consolas"/>
-          <w:color w:val="000000"/>
-          <w:sz w:val="19"/>
-          <w:szCs w:val="19"/>
-        </w:rPr>
-      </w:pPr>
-      <w:proofErr w:type="spellStart"/>
-      <w:r>
-        <w:rPr>
-          <w:rFonts w:ascii="Consolas" w:hAnsi="Consolas" w:cs="Consolas"/>
-          <w:color w:val="000000"/>
-          <w:sz w:val="19"/>
-          <w:szCs w:val="19"/>
-        </w:rPr>
+          <w:color w:val="000000"/>
+          <w:sz w:val="19"/>
+          <w:szCs w:val="19"/>
+        </w:rPr>
+        <w:t>}</w:t>
+      </w:r>
+    </w:p>
+    <w:p>
+      <w:pPr>
+        <w:ind w:firstLine="360"/>
+      </w:pPr>
+      <w:r>
+        <w:t xml:space="preserve">Every time this method is called the value of the property </w:t>
+      </w:r>
+      <w:r>
+        <w:t>“</w:t>
+      </w:r>
+      <w:r>
         <w:t>MistakesCount</w:t>
       </w:r>
-      <w:proofErr w:type="spellEnd"/>
-      <w:r>
-        <w:rPr>
-          <w:rFonts w:ascii="Consolas" w:hAnsi="Consolas" w:cs="Consolas"/>
-          <w:color w:val="000000"/>
-          <w:sz w:val="19"/>
-          <w:szCs w:val="19"/>
-        </w:rPr>
-        <w:t xml:space="preserve"> = 0;</w:t>
-      </w:r>
-    </w:p>
-    <w:p>
-      <w:pPr>
-        <w:shd w:val="clear" w:color="auto" w:fill="E7E6E6" w:themeFill="background2"/>
-        <w:autoSpaceDE w:val="0"/>
-        <w:autoSpaceDN w:val="0"/>
-        <w:adjustRightInd w:val="0"/>
-        <w:spacing w:after="0" w:line="240" w:lineRule="auto"/>
-        <w:ind w:left="2160" w:firstLine="720"/>
-        <w:rPr>
-          <w:rFonts w:ascii="Consolas" w:hAnsi="Consolas" w:cs="Consolas"/>
-          <w:color w:val="000000"/>
-          <w:sz w:val="19"/>
-          <w:szCs w:val="19"/>
-        </w:rPr>
-      </w:pPr>
-      <w:proofErr w:type="spellStart"/>
-      <w:r>
-        <w:rPr>
-          <w:rFonts w:ascii="Consolas" w:hAnsi="Consolas" w:cs="Consolas"/>
-          <w:color w:val="000000"/>
-          <w:sz w:val="19"/>
-          <w:szCs w:val="19"/>
-        </w:rPr>
-        <w:t>CorrectWordsCount</w:t>
-      </w:r>
-      <w:proofErr w:type="spellEnd"/>
-      <w:r>
-        <w:rPr>
-          <w:rFonts w:ascii="Consolas" w:hAnsi="Consolas" w:cs="Consolas"/>
-          <w:color w:val="000000"/>
-          <w:sz w:val="19"/>
-          <w:szCs w:val="19"/>
-        </w:rPr>
-        <w:t xml:space="preserve"> = 0;</w:t>
-      </w:r>
-    </w:p>
-    <w:p>
-      <w:pPr>
-        <w:shd w:val="clear" w:color="auto" w:fill="E7E6E6" w:themeFill="background2"/>
-        <w:autoSpaceDE w:val="0"/>
-        <w:autoSpaceDN w:val="0"/>
-        <w:adjustRightInd w:val="0"/>
-        <w:spacing w:after="0" w:line="240" w:lineRule="auto"/>
-        <w:ind w:left="2160" w:firstLine="720"/>
-        <w:rPr>
-          <w:rFonts w:ascii="Consolas" w:hAnsi="Consolas" w:cs="Consolas"/>
-          <w:color w:val="000000"/>
-          <w:sz w:val="19"/>
-          <w:szCs w:val="19"/>
-        </w:rPr>
-      </w:pPr>
-      <w:proofErr w:type="gramStart"/>
-      <w:r>
-        <w:rPr>
-          <w:rFonts w:ascii="Consolas" w:hAnsi="Consolas" w:cs="Consolas"/>
-          <w:color w:val="0000FF"/>
-          <w:sz w:val="19"/>
-          <w:szCs w:val="19"/>
-        </w:rPr>
-        <w:t>return</w:t>
-      </w:r>
-      <w:proofErr w:type="gramEnd"/>
-      <w:r>
-        <w:rPr>
-          <w:rFonts w:ascii="Consolas" w:hAnsi="Consolas" w:cs="Consolas"/>
-          <w:color w:val="000000"/>
-          <w:sz w:val="19"/>
-          <w:szCs w:val="19"/>
-        </w:rPr>
-        <w:t>;</w:t>
-      </w:r>
-    </w:p>
-    <w:p>
-      <w:pPr>
-        <w:shd w:val="clear" w:color="auto" w:fill="E7E6E6" w:themeFill="background2"/>
-        <w:autoSpaceDE w:val="0"/>
-        <w:autoSpaceDN w:val="0"/>
-        <w:adjustRightInd w:val="0"/>
-        <w:spacing w:after="0" w:line="240" w:lineRule="auto"/>
-        <w:ind w:left="2160" w:firstLine="720"/>
-        <w:rPr>
-          <w:rFonts w:ascii="Consolas" w:hAnsi="Consolas" w:cs="Consolas"/>
-          <w:color w:val="000000"/>
-          <w:sz w:val="19"/>
-          <w:szCs w:val="19"/>
-        </w:rPr>
-      </w:pPr>
-      <w:r>
-        <w:rPr>
-          <w:rFonts w:ascii="Consolas" w:hAnsi="Consolas" w:cs="Consolas"/>
-          <w:color w:val="000000"/>
-          <w:sz w:val="19"/>
-          <w:szCs w:val="19"/>
-        </w:rPr>
-        <w:t>}</w:t>
-      </w:r>
-    </w:p>
-    <w:p>
-      <w:pPr>
-        <w:shd w:val="clear" w:color="auto" w:fill="E7E6E6" w:themeFill="background2"/>
-        <w:autoSpaceDE w:val="0"/>
-        <w:autoSpaceDN w:val="0"/>
-        <w:adjustRightInd w:val="0"/>
-        <w:spacing w:after="0" w:line="240" w:lineRule="auto"/>
-        <w:ind w:left="1440" w:firstLine="720"/>
-        <w:rPr>
-          <w:rFonts w:ascii="Consolas" w:hAnsi="Consolas" w:cs="Consolas"/>
-          <w:color w:val="000000"/>
-          <w:sz w:val="19"/>
-          <w:szCs w:val="19"/>
-        </w:rPr>
-      </w:pPr>
-      <w:proofErr w:type="spellStart"/>
-      <w:proofErr w:type="gramStart"/>
-      <w:r>
-        <w:rPr>
-          <w:rFonts w:ascii="Consolas" w:hAnsi="Consolas" w:cs="Consolas"/>
-          <w:color w:val="0000FF"/>
-          <w:sz w:val="19"/>
-          <w:szCs w:val="19"/>
-        </w:rPr>
-        <w:t>var</w:t>
-      </w:r>
-      <w:proofErr w:type="spellEnd"/>
-      <w:proofErr w:type="gramEnd"/>
-      <w:r>
-        <w:rPr>
-          <w:rFonts w:ascii="Consolas" w:hAnsi="Consolas" w:cs="Consolas"/>
-          <w:color w:val="000000"/>
-          <w:sz w:val="19"/>
-          <w:szCs w:val="19"/>
-        </w:rPr>
-        <w:t xml:space="preserve"> </w:t>
-      </w:r>
-      <w:proofErr w:type="spellStart"/>
-      <w:r>
-        <w:rPr>
-          <w:rFonts w:ascii="Consolas" w:hAnsi="Consolas" w:cs="Consolas"/>
-          <w:color w:val="000000"/>
-          <w:sz w:val="19"/>
-          <w:szCs w:val="19"/>
-        </w:rPr>
-        <w:t>inputPhra</w:t>
-      </w:r>
-      <w:r>
-        <w:rPr>
-          <w:rFonts w:ascii="Consolas" w:hAnsi="Consolas" w:cs="Consolas"/>
-          <w:color w:val="000000"/>
-          <w:sz w:val="19"/>
-          <w:szCs w:val="19"/>
-        </w:rPr>
-        <w:t>seArray</w:t>
-      </w:r>
-      <w:proofErr w:type="spellEnd"/>
-      <w:r>
-        <w:rPr>
-          <w:rFonts w:ascii="Consolas" w:hAnsi="Consolas" w:cs="Consolas"/>
-          <w:color w:val="000000"/>
-          <w:sz w:val="19"/>
-          <w:szCs w:val="19"/>
-        </w:rPr>
-        <w:t xml:space="preserve"> = </w:t>
-      </w:r>
-      <w:proofErr w:type="spellStart"/>
-      <w:r>
-        <w:rPr>
-          <w:rFonts w:ascii="Consolas" w:hAnsi="Consolas" w:cs="Consolas"/>
-          <w:color w:val="000000"/>
-          <w:sz w:val="19"/>
-          <w:szCs w:val="19"/>
-        </w:rPr>
-        <w:t>GetSplitInputPhrase</w:t>
-      </w:r>
-      <w:proofErr w:type="spellEnd"/>
-      <w:r>
-        <w:rPr>
-          <w:rFonts w:ascii="Consolas" w:hAnsi="Consolas" w:cs="Consolas"/>
-          <w:color w:val="000000"/>
-          <w:sz w:val="19"/>
-          <w:szCs w:val="19"/>
-        </w:rPr>
-        <w:t>()</w:t>
-      </w:r>
-      <w:r>
-        <w:rPr>
-          <w:rFonts w:ascii="Consolas" w:hAnsi="Consolas" w:cs="Consolas"/>
-          <w:color w:val="000000"/>
-          <w:sz w:val="19"/>
-          <w:szCs w:val="19"/>
-        </w:rPr>
-        <w:t>;</w:t>
-      </w:r>
-    </w:p>
-    <w:p>
-      <w:pPr>
-        <w:shd w:val="clear" w:color="auto" w:fill="E7E6E6" w:themeFill="background2"/>
-        <w:autoSpaceDE w:val="0"/>
-        <w:autoSpaceDN w:val="0"/>
-        <w:adjustRightInd w:val="0"/>
-        <w:spacing w:after="0" w:line="240" w:lineRule="auto"/>
-        <w:ind w:left="1440" w:firstLine="720"/>
-        <w:rPr>
-          <w:rFonts w:ascii="Consolas" w:hAnsi="Consolas" w:cs="Consolas"/>
-          <w:color w:val="000000"/>
-          <w:sz w:val="19"/>
-          <w:szCs w:val="19"/>
-        </w:rPr>
-      </w:pPr>
-      <w:proofErr w:type="gramStart"/>
-      <w:r>
-        <w:rPr>
-          <w:rFonts w:ascii="Consolas" w:hAnsi="Consolas" w:cs="Consolas"/>
-          <w:color w:val="0000FF"/>
-          <w:sz w:val="19"/>
-          <w:szCs w:val="19"/>
-        </w:rPr>
-        <w:t>if</w:t>
-      </w:r>
-      <w:r>
-        <w:rPr>
-          <w:rFonts w:ascii="Consolas" w:hAnsi="Consolas" w:cs="Consolas"/>
-          <w:color w:val="000000"/>
-          <w:sz w:val="19"/>
-          <w:szCs w:val="19"/>
-        </w:rPr>
-        <w:t>(</w:t>
-      </w:r>
-      <w:proofErr w:type="spellStart"/>
-      <w:proofErr w:type="gramEnd"/>
-      <w:r>
-        <w:rPr>
-          <w:rFonts w:ascii="Consolas" w:hAnsi="Consolas" w:cs="Consolas"/>
-          <w:color w:val="000000"/>
-          <w:sz w:val="19"/>
-          <w:szCs w:val="19"/>
-        </w:rPr>
-        <w:t>I</w:t>
-      </w:r>
-      <w:r>
-        <w:rPr>
-          <w:rFonts w:ascii="Consolas" w:hAnsi="Consolas" w:cs="Consolas"/>
-          <w:color w:val="000000"/>
-          <w:sz w:val="19"/>
-          <w:szCs w:val="19"/>
-        </w:rPr>
-        <w:t>nputPhrase</w:t>
-      </w:r>
-      <w:proofErr w:type="spellEnd"/>
-      <w:r>
-        <w:rPr>
-          <w:rFonts w:ascii="Consolas" w:hAnsi="Consolas" w:cs="Consolas"/>
-          <w:color w:val="000000"/>
-          <w:sz w:val="19"/>
-          <w:szCs w:val="19"/>
-        </w:rPr>
-        <w:t xml:space="preserve"> == </w:t>
-      </w:r>
-      <w:proofErr w:type="spellStart"/>
-      <w:r>
-        <w:rPr>
-          <w:rFonts w:ascii="Consolas" w:hAnsi="Consolas" w:cs="Consolas"/>
-          <w:color w:val="000000"/>
-          <w:sz w:val="19"/>
-          <w:szCs w:val="19"/>
-        </w:rPr>
-        <w:t>TestPhrase</w:t>
-      </w:r>
-      <w:proofErr w:type="spellEnd"/>
-      <w:r>
-        <w:rPr>
-          <w:rFonts w:ascii="Consolas" w:hAnsi="Consolas" w:cs="Consolas"/>
-          <w:color w:val="000000"/>
-          <w:sz w:val="19"/>
-          <w:szCs w:val="19"/>
-        </w:rPr>
-        <w:t xml:space="preserve">) { </w:t>
-      </w:r>
-    </w:p>
-    <w:p>
-      <w:pPr>
-        <w:shd w:val="clear" w:color="auto" w:fill="E7E6E6" w:themeFill="background2"/>
-        <w:autoSpaceDE w:val="0"/>
-        <w:autoSpaceDN w:val="0"/>
-        <w:adjustRightInd w:val="0"/>
-        <w:spacing w:after="0" w:line="240" w:lineRule="auto"/>
-        <w:ind w:left="2160" w:firstLine="720"/>
-        <w:rPr>
-          <w:rFonts w:ascii="Consolas" w:hAnsi="Consolas" w:cs="Consolas"/>
-          <w:color w:val="000000"/>
-          <w:sz w:val="19"/>
-          <w:szCs w:val="19"/>
-        </w:rPr>
-      </w:pPr>
-      <w:proofErr w:type="spellStart"/>
-      <w:r>
-        <w:rPr>
-          <w:rFonts w:ascii="Consolas" w:hAnsi="Consolas" w:cs="Consolas"/>
-          <w:color w:val="000000"/>
-          <w:sz w:val="19"/>
-          <w:szCs w:val="19"/>
-        </w:rPr>
-        <w:t>MistakesCount</w:t>
-      </w:r>
-      <w:proofErr w:type="spellEnd"/>
-      <w:r>
-        <w:rPr>
-          <w:rFonts w:ascii="Consolas" w:hAnsi="Consolas" w:cs="Consolas"/>
-          <w:color w:val="000000"/>
-          <w:sz w:val="19"/>
-          <w:szCs w:val="19"/>
-        </w:rPr>
-        <w:t xml:space="preserve"> = 0;</w:t>
-      </w:r>
-    </w:p>
-    <w:p>
-      <w:pPr>
-        <w:shd w:val="clear" w:color="auto" w:fill="E7E6E6" w:themeFill="background2"/>
-        <w:autoSpaceDE w:val="0"/>
-        <w:autoSpaceDN w:val="0"/>
-        <w:adjustRightInd w:val="0"/>
-        <w:spacing w:after="0" w:line="240" w:lineRule="auto"/>
-        <w:ind w:left="2160" w:firstLine="720"/>
-        <w:rPr>
-          <w:rFonts w:ascii="Consolas" w:hAnsi="Consolas" w:cs="Consolas"/>
-          <w:color w:val="000000"/>
-          <w:sz w:val="19"/>
-          <w:szCs w:val="19"/>
-        </w:rPr>
-      </w:pPr>
-      <w:proofErr w:type="spellStart"/>
-      <w:r>
-        <w:rPr>
-          <w:rFonts w:ascii="Consolas" w:hAnsi="Consolas" w:cs="Consolas"/>
-          <w:color w:val="000000"/>
-          <w:sz w:val="19"/>
-          <w:szCs w:val="19"/>
-        </w:rPr>
-        <w:t>CorrectWordsCount</w:t>
-      </w:r>
-      <w:proofErr w:type="spellEnd"/>
-      <w:r>
-        <w:rPr>
-          <w:rFonts w:ascii="Consolas" w:hAnsi="Consolas" w:cs="Consolas"/>
-          <w:color w:val="000000"/>
-          <w:sz w:val="19"/>
-          <w:szCs w:val="19"/>
-        </w:rPr>
-        <w:t xml:space="preserve"> = </w:t>
-      </w:r>
-      <w:proofErr w:type="spellStart"/>
-      <w:r>
-        <w:rPr>
-          <w:rFonts w:ascii="Consolas" w:hAnsi="Consolas" w:cs="Consolas"/>
-          <w:color w:val="000000"/>
-          <w:sz w:val="19"/>
-          <w:szCs w:val="19"/>
-        </w:rPr>
-        <w:t>inputPhraseArray.Length</w:t>
-      </w:r>
-      <w:proofErr w:type="spellEnd"/>
-      <w:r>
-        <w:rPr>
-          <w:rFonts w:ascii="Consolas" w:hAnsi="Consolas" w:cs="Consolas"/>
-          <w:color w:val="000000"/>
-          <w:sz w:val="19"/>
-          <w:szCs w:val="19"/>
-        </w:rPr>
-        <w:t>;</w:t>
-      </w:r>
-    </w:p>
-    <w:p>
-      <w:pPr>
-        <w:shd w:val="clear" w:color="auto" w:fill="E7E6E6" w:themeFill="background2"/>
-        <w:autoSpaceDE w:val="0"/>
-        <w:autoSpaceDN w:val="0"/>
-        <w:adjustRightInd w:val="0"/>
-        <w:spacing w:after="0" w:line="240" w:lineRule="auto"/>
-        <w:ind w:left="2160" w:firstLine="720"/>
-        <w:rPr>
-          <w:rFonts w:ascii="Consolas" w:hAnsi="Consolas" w:cs="Consolas"/>
-          <w:color w:val="000000"/>
-          <w:sz w:val="19"/>
-          <w:szCs w:val="19"/>
-        </w:rPr>
-      </w:pPr>
-      <w:proofErr w:type="gramStart"/>
-      <w:r>
-        <w:rPr>
-          <w:rFonts w:ascii="Consolas" w:hAnsi="Consolas" w:cs="Consolas"/>
-          <w:color w:val="000000"/>
-          <w:sz w:val="19"/>
-          <w:szCs w:val="19"/>
-        </w:rPr>
-        <w:t>Stop(</w:t>
-      </w:r>
-      <w:proofErr w:type="gramEnd"/>
-      <w:r>
-        <w:rPr>
-          <w:rFonts w:ascii="Consolas" w:hAnsi="Consolas" w:cs="Consolas"/>
-          <w:color w:val="0000FF"/>
-          <w:sz w:val="19"/>
-          <w:szCs w:val="19"/>
-        </w:rPr>
-        <w:t>false</w:t>
-      </w:r>
-      <w:r>
-        <w:rPr>
-          <w:rFonts w:ascii="Consolas" w:hAnsi="Consolas" w:cs="Consolas"/>
-          <w:color w:val="000000"/>
-          <w:sz w:val="19"/>
-          <w:szCs w:val="19"/>
-        </w:rPr>
-        <w:t>);</w:t>
-      </w:r>
-    </w:p>
-    <w:p>
-      <w:pPr>
-        <w:shd w:val="clear" w:color="auto" w:fill="E7E6E6" w:themeFill="background2"/>
-        <w:autoSpaceDE w:val="0"/>
-        <w:autoSpaceDN w:val="0"/>
-        <w:adjustRightInd w:val="0"/>
-        <w:spacing w:after="0" w:line="240" w:lineRule="auto"/>
-        <w:ind w:left="2160" w:firstLine="720"/>
-        <w:rPr>
-          <w:rFonts w:ascii="Consolas" w:hAnsi="Consolas" w:cs="Consolas"/>
-          <w:color w:val="000000"/>
-          <w:sz w:val="19"/>
-          <w:szCs w:val="19"/>
-        </w:rPr>
-      </w:pPr>
-      <w:proofErr w:type="gramStart"/>
-      <w:r>
-        <w:rPr>
-          <w:rFonts w:ascii="Consolas" w:hAnsi="Consolas" w:cs="Consolas"/>
-          <w:color w:val="0000FF"/>
-          <w:sz w:val="19"/>
-          <w:szCs w:val="19"/>
-        </w:rPr>
-        <w:t>return</w:t>
-      </w:r>
-      <w:proofErr w:type="gramEnd"/>
-      <w:r>
-        <w:rPr>
-          <w:rFonts w:ascii="Consolas" w:hAnsi="Consolas" w:cs="Consolas"/>
-          <w:color w:val="000000"/>
-          <w:sz w:val="19"/>
-          <w:szCs w:val="19"/>
-        </w:rPr>
-        <w:t>;</w:t>
-      </w:r>
-    </w:p>
-    <w:p>
-      <w:pPr>
-        <w:shd w:val="clear" w:color="auto" w:fill="E7E6E6" w:themeFill="background2"/>
-        <w:autoSpaceDE w:val="0"/>
-        <w:autoSpaceDN w:val="0"/>
-        <w:adjustRightInd w:val="0"/>
-        <w:spacing w:after="0" w:line="240" w:lineRule="auto"/>
-        <w:ind w:left="2160"/>
-        <w:rPr>
-          <w:rFonts w:ascii="Consolas" w:hAnsi="Consolas" w:cs="Consolas"/>
-          <w:color w:val="000000"/>
-          <w:sz w:val="19"/>
-          <w:szCs w:val="19"/>
-        </w:rPr>
-      </w:pPr>
-      <w:r>
-        <w:rPr>
-          <w:rFonts w:ascii="Consolas" w:hAnsi="Consolas" w:cs="Consolas"/>
-          <w:color w:val="000000"/>
-          <w:sz w:val="19"/>
-          <w:szCs w:val="19"/>
-        </w:rPr>
-        <w:t>}</w:t>
-      </w:r>
-    </w:p>
-    <w:p>
-      <w:pPr>
-        <w:shd w:val="clear" w:color="auto" w:fill="E7E6E6" w:themeFill="background2"/>
-        <w:autoSpaceDE w:val="0"/>
-        <w:autoSpaceDN w:val="0"/>
-        <w:adjustRightInd w:val="0"/>
-        <w:spacing w:after="0" w:line="240" w:lineRule="auto"/>
-        <w:ind w:left="1440" w:firstLine="720"/>
-        <w:rPr>
-          <w:rFonts w:ascii="Consolas" w:hAnsi="Consolas" w:cs="Consolas"/>
-          <w:color w:val="000000"/>
-          <w:sz w:val="19"/>
-          <w:szCs w:val="19"/>
-        </w:rPr>
-      </w:pPr>
-      <w:proofErr w:type="spellStart"/>
-      <w:proofErr w:type="gramStart"/>
-      <w:r>
-        <w:rPr>
-          <w:rFonts w:ascii="Consolas" w:hAnsi="Consolas" w:cs="Consolas"/>
-          <w:color w:val="0000FF"/>
-          <w:sz w:val="19"/>
-          <w:szCs w:val="19"/>
-        </w:rPr>
-        <w:t>var</w:t>
-      </w:r>
-      <w:proofErr w:type="spellEnd"/>
-      <w:proofErr w:type="gramEnd"/>
-      <w:r>
-        <w:rPr>
-          <w:rFonts w:ascii="Consolas" w:hAnsi="Consolas" w:cs="Consolas"/>
-          <w:color w:val="000000"/>
-          <w:sz w:val="19"/>
-          <w:szCs w:val="19"/>
-        </w:rPr>
-        <w:t xml:space="preserve"> </w:t>
-      </w:r>
-      <w:proofErr w:type="spellStart"/>
-      <w:r>
-        <w:rPr>
-          <w:rFonts w:ascii="Consolas" w:hAnsi="Consolas" w:cs="Consolas"/>
-          <w:color w:val="000000"/>
-          <w:sz w:val="19"/>
-          <w:szCs w:val="19"/>
-        </w:rPr>
-        <w:t>testPhraseArray</w:t>
-      </w:r>
-      <w:proofErr w:type="spellEnd"/>
-      <w:r>
-        <w:rPr>
-          <w:rFonts w:ascii="Consolas" w:hAnsi="Consolas" w:cs="Consolas"/>
-          <w:color w:val="000000"/>
-          <w:sz w:val="19"/>
-          <w:szCs w:val="19"/>
-        </w:rPr>
-        <w:t xml:space="preserve"> = </w:t>
-      </w:r>
-      <w:proofErr w:type="spellStart"/>
-      <w:r>
-        <w:rPr>
-          <w:rFonts w:ascii="Consolas" w:hAnsi="Consolas" w:cs="Consolas"/>
-          <w:color w:val="000000"/>
-          <w:sz w:val="19"/>
-          <w:szCs w:val="19"/>
-        </w:rPr>
-        <w:t>GetSplitTestPhrase</w:t>
-      </w:r>
-      <w:proofErr w:type="spellEnd"/>
-      <w:r>
-        <w:rPr>
-          <w:rFonts w:ascii="Consolas" w:hAnsi="Consolas" w:cs="Consolas"/>
-          <w:color w:val="000000"/>
-          <w:sz w:val="19"/>
-          <w:szCs w:val="19"/>
-        </w:rPr>
-        <w:t>();</w:t>
-      </w:r>
-    </w:p>
-    <w:p>
-      <w:pPr>
-        <w:shd w:val="clear" w:color="auto" w:fill="E7E6E6" w:themeFill="background2"/>
-        <w:autoSpaceDE w:val="0"/>
-        <w:autoSpaceDN w:val="0"/>
-        <w:adjustRightInd w:val="0"/>
-        <w:spacing w:after="0" w:line="240" w:lineRule="auto"/>
-        <w:ind w:left="1440" w:firstLine="720"/>
-        <w:rPr>
-          <w:rFonts w:ascii="Consolas" w:hAnsi="Consolas" w:cs="Consolas"/>
-          <w:color w:val="000000"/>
-          <w:sz w:val="19"/>
-          <w:szCs w:val="19"/>
-        </w:rPr>
-      </w:pPr>
-      <w:proofErr w:type="spellStart"/>
-      <w:proofErr w:type="gramStart"/>
-      <w:r>
-        <w:rPr>
-          <w:rFonts w:ascii="Consolas" w:hAnsi="Consolas" w:cs="Consolas"/>
-          <w:color w:val="0000FF"/>
-          <w:sz w:val="19"/>
-          <w:szCs w:val="19"/>
-        </w:rPr>
-        <w:t>var</w:t>
-      </w:r>
-      <w:proofErr w:type="spellEnd"/>
-      <w:proofErr w:type="gramEnd"/>
-      <w:r>
-        <w:rPr>
-          <w:rFonts w:ascii="Consolas" w:hAnsi="Consolas" w:cs="Consolas"/>
-          <w:color w:val="000000"/>
-          <w:sz w:val="19"/>
-          <w:szCs w:val="19"/>
-        </w:rPr>
-        <w:t xml:space="preserve"> </w:t>
-      </w:r>
-      <w:proofErr w:type="spellStart"/>
-      <w:r>
-        <w:rPr>
-          <w:rFonts w:ascii="Consolas" w:hAnsi="Consolas" w:cs="Consolas"/>
-          <w:color w:val="000000"/>
-          <w:sz w:val="19"/>
-          <w:szCs w:val="19"/>
-        </w:rPr>
-        <w:t>mistakesCount</w:t>
-      </w:r>
-      <w:proofErr w:type="spellEnd"/>
-      <w:r>
-        <w:rPr>
-          <w:rFonts w:ascii="Consolas" w:hAnsi="Consolas" w:cs="Consolas"/>
-          <w:color w:val="000000"/>
-          <w:sz w:val="19"/>
-          <w:szCs w:val="19"/>
-        </w:rPr>
-        <w:t xml:space="preserve"> = 0;</w:t>
-      </w:r>
-    </w:p>
-    <w:p>
-      <w:pPr>
-        <w:shd w:val="clear" w:color="auto" w:fill="E7E6E6" w:themeFill="background2"/>
-        <w:autoSpaceDE w:val="0"/>
-        <w:autoSpaceDN w:val="0"/>
-        <w:adjustRightInd w:val="0"/>
-        <w:spacing w:after="0" w:line="240" w:lineRule="auto"/>
-        <w:ind w:left="2160"/>
-        <w:rPr>
-          <w:rFonts w:ascii="Consolas" w:hAnsi="Consolas" w:cs="Consolas"/>
-          <w:color w:val="000000"/>
-          <w:sz w:val="19"/>
-          <w:szCs w:val="19"/>
-        </w:rPr>
-      </w:pPr>
-      <w:proofErr w:type="gramStart"/>
-      <w:r>
-        <w:rPr>
-          <w:rFonts w:ascii="Consolas" w:hAnsi="Consolas" w:cs="Consolas"/>
-          <w:color w:val="0000FF"/>
-          <w:sz w:val="19"/>
-          <w:szCs w:val="19"/>
-        </w:rPr>
-        <w:t>for</w:t>
-      </w:r>
-      <w:r>
-        <w:rPr>
-          <w:rFonts w:ascii="Consolas" w:hAnsi="Consolas" w:cs="Consolas"/>
-          <w:color w:val="000000"/>
-          <w:sz w:val="19"/>
-          <w:szCs w:val="19"/>
-        </w:rPr>
-        <w:t>(</w:t>
-      </w:r>
-      <w:proofErr w:type="spellStart"/>
-      <w:proofErr w:type="gramEnd"/>
-      <w:r>
-        <w:rPr>
-          <w:rFonts w:ascii="Consolas" w:hAnsi="Consolas" w:cs="Consolas"/>
-          <w:color w:val="0000FF"/>
-          <w:sz w:val="19"/>
-          <w:szCs w:val="19"/>
-        </w:rPr>
-        <w:t>var</w:t>
-      </w:r>
-      <w:proofErr w:type="spellEnd"/>
-      <w:r>
-        <w:rPr>
-          <w:rFonts w:ascii="Consolas" w:hAnsi="Consolas" w:cs="Consolas"/>
-          <w:color w:val="000000"/>
-          <w:sz w:val="19"/>
-          <w:szCs w:val="19"/>
-        </w:rPr>
-        <w:t xml:space="preserve"> </w:t>
-      </w:r>
-      <w:proofErr w:type="spellStart"/>
-      <w:r>
-        <w:rPr>
-          <w:rFonts w:ascii="Consolas" w:hAnsi="Consolas" w:cs="Consolas"/>
-          <w:color w:val="000000"/>
-          <w:sz w:val="19"/>
-          <w:szCs w:val="19"/>
-        </w:rPr>
-        <w:t>i</w:t>
-      </w:r>
-      <w:proofErr w:type="spellEnd"/>
-      <w:r>
-        <w:rPr>
-          <w:rFonts w:ascii="Consolas" w:hAnsi="Consolas" w:cs="Consolas"/>
-          <w:color w:val="000000"/>
-          <w:sz w:val="19"/>
-          <w:szCs w:val="19"/>
-        </w:rPr>
-        <w:t xml:space="preserve">=0; </w:t>
-      </w:r>
-      <w:proofErr w:type="spellStart"/>
-      <w:r>
-        <w:rPr>
-          <w:rFonts w:ascii="Consolas" w:hAnsi="Consolas" w:cs="Consolas"/>
-          <w:color w:val="000000"/>
-          <w:sz w:val="19"/>
-          <w:szCs w:val="19"/>
-        </w:rPr>
-        <w:t>i</w:t>
-      </w:r>
-      <w:proofErr w:type="spellEnd"/>
-      <w:r>
-        <w:rPr>
-          <w:rFonts w:ascii="Consolas" w:hAnsi="Consolas" w:cs="Consolas"/>
-          <w:color w:val="000000"/>
-          <w:sz w:val="19"/>
-          <w:szCs w:val="19"/>
-        </w:rPr>
-        <w:t>&lt;</w:t>
-      </w:r>
-      <w:proofErr w:type="spellStart"/>
-      <w:r>
-        <w:rPr>
-          <w:rFonts w:ascii="Consolas" w:hAnsi="Consolas" w:cs="Consolas"/>
-          <w:color w:val="000000"/>
-          <w:sz w:val="19"/>
-          <w:szCs w:val="19"/>
-        </w:rPr>
-        <w:t>inputPhraseArray.Length</w:t>
-      </w:r>
-      <w:proofErr w:type="spellEnd"/>
-      <w:r>
-        <w:rPr>
-          <w:rFonts w:ascii="Consolas" w:hAnsi="Consolas" w:cs="Consolas"/>
-          <w:color w:val="000000"/>
-          <w:sz w:val="19"/>
-          <w:szCs w:val="19"/>
-        </w:rPr>
-        <w:t xml:space="preserve">; </w:t>
-      </w:r>
-      <w:proofErr w:type="spellStart"/>
-      <w:r>
-        <w:rPr>
-          <w:rFonts w:ascii="Consolas" w:hAnsi="Consolas" w:cs="Consolas"/>
-          <w:color w:val="000000"/>
-          <w:sz w:val="19"/>
-          <w:szCs w:val="19"/>
-        </w:rPr>
-        <w:t>i</w:t>
-      </w:r>
-      <w:proofErr w:type="spellEnd"/>
-      <w:r>
-        <w:rPr>
-          <w:rFonts w:ascii="Consolas" w:hAnsi="Consolas" w:cs="Consolas"/>
-          <w:color w:val="000000"/>
-          <w:sz w:val="19"/>
-          <w:szCs w:val="19"/>
-        </w:rPr>
-        <w:t>++) {</w:t>
-      </w:r>
-    </w:p>
-    <w:p>
-      <w:pPr>
-        <w:shd w:val="clear" w:color="auto" w:fill="E7E6E6" w:themeFill="background2"/>
-        <w:autoSpaceDE w:val="0"/>
-        <w:autoSpaceDN w:val="0"/>
-        <w:adjustRightInd w:val="0"/>
-        <w:spacing w:after="0" w:line="240" w:lineRule="auto"/>
-        <w:ind w:left="2160" w:firstLine="720"/>
-        <w:rPr>
-          <w:rFonts w:ascii="Consolas" w:hAnsi="Consolas" w:cs="Consolas"/>
-          <w:color w:val="000000"/>
-          <w:sz w:val="19"/>
-          <w:szCs w:val="19"/>
-        </w:rPr>
-      </w:pPr>
-      <w:proofErr w:type="gramStart"/>
-      <w:r>
-        <w:rPr>
-          <w:rFonts w:ascii="Consolas" w:hAnsi="Consolas" w:cs="Consolas"/>
-          <w:color w:val="0000FF"/>
-          <w:sz w:val="19"/>
-          <w:szCs w:val="19"/>
-        </w:rPr>
-        <w:t>if</w:t>
-      </w:r>
-      <w:r>
-        <w:rPr>
-          <w:rFonts w:ascii="Consolas" w:hAnsi="Consolas" w:cs="Consolas"/>
-          <w:color w:val="000000"/>
-          <w:sz w:val="19"/>
-          <w:szCs w:val="19"/>
-        </w:rPr>
-        <w:t>(</w:t>
-      </w:r>
-      <w:proofErr w:type="spellStart"/>
-      <w:proofErr w:type="gramEnd"/>
-      <w:r>
-        <w:rPr>
-          <w:rFonts w:ascii="Consolas" w:hAnsi="Consolas" w:cs="Consolas"/>
-          <w:color w:val="000000"/>
-          <w:sz w:val="19"/>
-          <w:szCs w:val="19"/>
-        </w:rPr>
-        <w:t>inputPhraseArray</w:t>
-      </w:r>
-      <w:proofErr w:type="spellEnd"/>
-      <w:r>
-        <w:rPr>
-          <w:rFonts w:ascii="Consolas" w:hAnsi="Consolas" w:cs="Consolas"/>
-          <w:color w:val="000000"/>
-          <w:sz w:val="19"/>
-          <w:szCs w:val="19"/>
-        </w:rPr>
-        <w:t>[</w:t>
-      </w:r>
-      <w:proofErr w:type="spellStart"/>
-      <w:r>
-        <w:rPr>
-          <w:rFonts w:ascii="Consolas" w:hAnsi="Consolas" w:cs="Consolas"/>
-          <w:color w:val="000000"/>
-          <w:sz w:val="19"/>
-          <w:szCs w:val="19"/>
-        </w:rPr>
-        <w:t>i</w:t>
-      </w:r>
-      <w:proofErr w:type="spellEnd"/>
-      <w:r>
-        <w:rPr>
-          <w:rFonts w:ascii="Consolas" w:hAnsi="Consolas" w:cs="Consolas"/>
-          <w:color w:val="000000"/>
-          <w:sz w:val="19"/>
-          <w:szCs w:val="19"/>
-        </w:rPr>
-        <w:t xml:space="preserve">] != </w:t>
-      </w:r>
-      <w:proofErr w:type="spellStart"/>
-      <w:r>
-        <w:rPr>
-          <w:rFonts w:ascii="Consolas" w:hAnsi="Consolas" w:cs="Consolas"/>
-          <w:color w:val="000000"/>
-          <w:sz w:val="19"/>
-          <w:szCs w:val="19"/>
-        </w:rPr>
-        <w:t>testPhraseArray</w:t>
-      </w:r>
-      <w:proofErr w:type="spellEnd"/>
-      <w:r>
-        <w:rPr>
-          <w:rFonts w:ascii="Consolas" w:hAnsi="Consolas" w:cs="Consolas"/>
-          <w:color w:val="000000"/>
-          <w:sz w:val="19"/>
-          <w:szCs w:val="19"/>
-        </w:rPr>
-        <w:t>[</w:t>
-      </w:r>
-      <w:proofErr w:type="spellStart"/>
-      <w:r>
-        <w:rPr>
-          <w:rFonts w:ascii="Consolas" w:hAnsi="Consolas" w:cs="Consolas"/>
-          <w:color w:val="000000"/>
-          <w:sz w:val="19"/>
-          <w:szCs w:val="19"/>
-        </w:rPr>
-        <w:t>i</w:t>
-      </w:r>
-      <w:proofErr w:type="spellEnd"/>
-      <w:r>
-        <w:rPr>
-          <w:rFonts w:ascii="Consolas" w:hAnsi="Consolas" w:cs="Consolas"/>
-          <w:color w:val="000000"/>
-          <w:sz w:val="19"/>
-          <w:szCs w:val="19"/>
-        </w:rPr>
-        <w:t>])</w:t>
-      </w:r>
-    </w:p>
-    <w:p>
-      <w:pPr>
-        <w:shd w:val="clear" w:color="auto" w:fill="E7E6E6" w:themeFill="background2"/>
-        <w:autoSpaceDE w:val="0"/>
-        <w:autoSpaceDN w:val="0"/>
-        <w:adjustRightInd w:val="0"/>
-        <w:spacing w:after="0" w:line="240" w:lineRule="auto"/>
-        <w:ind w:left="2880" w:firstLine="720"/>
-        <w:rPr>
-          <w:rFonts w:ascii="Consolas" w:hAnsi="Consolas" w:cs="Consolas"/>
-          <w:color w:val="000000"/>
-          <w:sz w:val="19"/>
-          <w:szCs w:val="19"/>
-        </w:rPr>
-      </w:pPr>
-      <w:proofErr w:type="spellStart"/>
-      <w:proofErr w:type="gramStart"/>
-      <w:r>
-        <w:rPr>
-          <w:rFonts w:ascii="Consolas" w:hAnsi="Consolas" w:cs="Consolas"/>
-          <w:color w:val="000000"/>
-          <w:sz w:val="19"/>
-          <w:szCs w:val="19"/>
-        </w:rPr>
-        <w:t>mistakesCount</w:t>
-      </w:r>
-      <w:proofErr w:type="spellEnd"/>
-      <w:proofErr w:type="gramEnd"/>
-      <w:r>
-        <w:rPr>
-          <w:rFonts w:ascii="Consolas" w:hAnsi="Consolas" w:cs="Consolas"/>
-          <w:color w:val="000000"/>
-          <w:sz w:val="19"/>
-          <w:szCs w:val="19"/>
-        </w:rPr>
-        <w:t>++;</w:t>
-      </w:r>
-    </w:p>
-    <w:p>
-      <w:pPr>
-        <w:shd w:val="clear" w:color="auto" w:fill="E7E6E6" w:themeFill="background2"/>
-        <w:autoSpaceDE w:val="0"/>
-        <w:autoSpaceDN w:val="0"/>
-        <w:adjustRightInd w:val="0"/>
-        <w:spacing w:after="0" w:line="240" w:lineRule="auto"/>
-        <w:ind w:left="1440" w:firstLine="720"/>
-        <w:rPr>
-          <w:rFonts w:ascii="Consolas" w:hAnsi="Consolas" w:cs="Consolas"/>
-          <w:color w:val="000000"/>
-          <w:sz w:val="19"/>
-          <w:szCs w:val="19"/>
-        </w:rPr>
-      </w:pPr>
-      <w:r>
-        <w:rPr>
-          <w:rFonts w:ascii="Consolas" w:hAnsi="Consolas" w:cs="Consolas"/>
-          <w:color w:val="000000"/>
-          <w:sz w:val="19"/>
-          <w:szCs w:val="19"/>
-        </w:rPr>
-        <w:t>}</w:t>
-      </w:r>
-    </w:p>
-    <w:p>
-      <w:pPr>
-        <w:shd w:val="clear" w:color="auto" w:fill="E7E6E6" w:themeFill="background2"/>
-        <w:autoSpaceDE w:val="0"/>
-        <w:autoSpaceDN w:val="0"/>
-        <w:adjustRightInd w:val="0"/>
-        <w:spacing w:after="0" w:line="240" w:lineRule="auto"/>
-        <w:ind w:left="1440" w:firstLine="720"/>
-        <w:rPr>
-          <w:rFonts w:ascii="Consolas" w:hAnsi="Consolas" w:cs="Consolas"/>
-          <w:color w:val="000000"/>
-          <w:sz w:val="19"/>
-          <w:szCs w:val="19"/>
-        </w:rPr>
-      </w:pPr>
-      <w:proofErr w:type="spellStart"/>
-      <w:r>
-        <w:rPr>
-          <w:rFonts w:ascii="Consolas" w:hAnsi="Consolas" w:cs="Consolas"/>
-          <w:color w:val="000000"/>
-          <w:sz w:val="19"/>
-          <w:szCs w:val="19"/>
-        </w:rPr>
-        <w:t>MistakesCount</w:t>
-      </w:r>
-      <w:proofErr w:type="spellEnd"/>
-      <w:r>
-        <w:rPr>
-          <w:rFonts w:ascii="Consolas" w:hAnsi="Consolas" w:cs="Consolas"/>
-          <w:color w:val="000000"/>
-          <w:sz w:val="19"/>
-          <w:szCs w:val="19"/>
-        </w:rPr>
-        <w:t xml:space="preserve"> = </w:t>
-      </w:r>
-      <w:proofErr w:type="spellStart"/>
-      <w:r>
-        <w:rPr>
-          <w:rFonts w:ascii="Consolas" w:hAnsi="Consolas" w:cs="Consolas"/>
-          <w:color w:val="000000"/>
-          <w:sz w:val="19"/>
-          <w:szCs w:val="19"/>
-        </w:rPr>
-        <w:t>mistakesCount</w:t>
-      </w:r>
-      <w:proofErr w:type="spellEnd"/>
-      <w:r>
-        <w:rPr>
-          <w:rFonts w:ascii="Consolas" w:hAnsi="Consolas" w:cs="Consolas"/>
-          <w:color w:val="000000"/>
-          <w:sz w:val="19"/>
-          <w:szCs w:val="19"/>
-        </w:rPr>
-        <w:t>;</w:t>
-      </w:r>
-    </w:p>
-    <w:p>
-      <w:pPr>
-        <w:shd w:val="clear" w:color="auto" w:fill="E7E6E6" w:themeFill="background2"/>
-        <w:autoSpaceDE w:val="0"/>
-        <w:autoSpaceDN w:val="0"/>
-        <w:adjustRightInd w:val="0"/>
-        <w:spacing w:after="0" w:line="240" w:lineRule="auto"/>
-        <w:ind w:left="1440" w:firstLine="720"/>
-        <w:rPr>
-          <w:rFonts w:ascii="Consolas" w:hAnsi="Consolas" w:cs="Consolas"/>
-          <w:color w:val="000000"/>
-          <w:sz w:val="19"/>
-          <w:szCs w:val="19"/>
-        </w:rPr>
-      </w:pPr>
-      <w:proofErr w:type="spellStart"/>
-      <w:r>
-        <w:rPr>
-          <w:rFonts w:ascii="Consolas" w:hAnsi="Consolas" w:cs="Consolas"/>
-          <w:color w:val="000000"/>
-          <w:sz w:val="19"/>
-          <w:szCs w:val="19"/>
-        </w:rPr>
-        <w:t>CorrectWordsCount</w:t>
-      </w:r>
-      <w:proofErr w:type="spellEnd"/>
-      <w:r>
-        <w:rPr>
-          <w:rFonts w:ascii="Consolas" w:hAnsi="Consolas" w:cs="Consolas"/>
-          <w:color w:val="000000"/>
-          <w:sz w:val="19"/>
-          <w:szCs w:val="19"/>
-        </w:rPr>
-        <w:t xml:space="preserve"> = </w:t>
-      </w:r>
-      <w:proofErr w:type="spellStart"/>
-      <w:r>
-        <w:rPr>
-          <w:rFonts w:ascii="Consolas" w:hAnsi="Consolas" w:cs="Consolas"/>
-          <w:color w:val="000000"/>
-          <w:sz w:val="19"/>
-          <w:szCs w:val="19"/>
-        </w:rPr>
-        <w:t>inputPhraseArray.Length</w:t>
-      </w:r>
-      <w:proofErr w:type="spellEnd"/>
-      <w:r>
-        <w:rPr>
-          <w:rFonts w:ascii="Consolas" w:hAnsi="Consolas" w:cs="Consolas"/>
-          <w:color w:val="000000"/>
-          <w:sz w:val="19"/>
-          <w:szCs w:val="19"/>
-        </w:rPr>
-        <w:t xml:space="preserve"> – </w:t>
-      </w:r>
-      <w:proofErr w:type="spellStart"/>
-      <w:r>
-        <w:rPr>
-          <w:rFonts w:ascii="Consolas" w:hAnsi="Consolas" w:cs="Consolas"/>
-          <w:color w:val="000000"/>
-          <w:sz w:val="19"/>
-          <w:szCs w:val="19"/>
-        </w:rPr>
-        <w:t>MistakesCount</w:t>
-      </w:r>
-      <w:proofErr w:type="spellEnd"/>
-      <w:r>
-        <w:rPr>
-          <w:rFonts w:ascii="Consolas" w:hAnsi="Consolas" w:cs="Consolas"/>
-          <w:color w:val="000000"/>
-          <w:sz w:val="19"/>
-          <w:szCs w:val="19"/>
-        </w:rPr>
-        <w:t>;</w:t>
-      </w:r>
-    </w:p>
-    <w:p>
-      <w:pPr>
-        <w:shd w:val="clear" w:color="auto" w:fill="E7E6E6" w:themeFill="background2"/>
-        <w:autoSpaceDE w:val="0"/>
-        <w:autoSpaceDN w:val="0"/>
-        <w:adjustRightInd w:val="0"/>
-        <w:spacing w:after="0" w:line="240" w:lineRule="auto"/>
-        <w:ind w:left="1440"/>
-        <w:rPr>
-          <w:rFonts w:ascii="Consolas" w:hAnsi="Consolas" w:cs="Consolas"/>
-          <w:color w:val="000000"/>
-          <w:sz w:val="19"/>
-          <w:szCs w:val="19"/>
-        </w:rPr>
-      </w:pPr>
-      <w:r>
-        <w:rPr>
-          <w:rFonts w:ascii="Consolas" w:hAnsi="Consolas" w:cs="Consolas"/>
-          <w:color w:val="000000"/>
-          <w:sz w:val="19"/>
-          <w:szCs w:val="19"/>
-        </w:rPr>
-        <w:t>}</w:t>
-      </w:r>
-    </w:p>
-    <w:p>
-      <w:pPr>
-        <w:ind w:firstLine="360"/>
-      </w:pPr>
-      <w:r>
-        <w:t xml:space="preserve">Every time this method is called the value of the property </w:t>
-      </w:r>
-      <w:r>
-        <w:t>“</w:t>
-      </w:r>
-      <w:proofErr w:type="spellStart"/>
-      <w:r>
-        <w:t>MistakesCount</w:t>
-      </w:r>
-      <w:proofErr w:type="spellEnd"/>
       <w:r>
         <w:t>” will be</w:t>
       </w:r>
@@ -4169,15 +2810,7 @@
         <w:t xml:space="preserve"> </w:t>
       </w:r>
       <w:r>
-        <w:t>overwritten. The “</w:t>
-      </w:r>
-      <w:proofErr w:type="spellStart"/>
-      <w:r>
-        <w:t>MistakesCount</w:t>
-      </w:r>
-      <w:proofErr w:type="spellEnd"/>
-      <w:r>
-        <w:t xml:space="preserve">” represents a number of entered words which have a mistake </w:t>
+        <w:t xml:space="preserve">overwritten. The “MistakesCount” represents a number of entered words which have a mistake </w:t>
       </w:r>
       <w:r>
         <w:t xml:space="preserve">or </w:t>
@@ -4263,13 +2896,8 @@
       <w:r>
         <w:t xml:space="preserve"> “</w:t>
       </w:r>
-      <w:proofErr w:type="spellStart"/>
-      <w:r>
-        <w:t>CompareTestPhrase</w:t>
-      </w:r>
-      <w:proofErr w:type="spellEnd"/>
-      <w:r>
-        <w:t>”</w:t>
+      <w:r>
+        <w:t>CompareTestPhrase”</w:t>
       </w:r>
     </w:p>
     <w:p>
@@ -4340,6 +2968,17 @@
       <w:r>
         <w:t>)</w:t>
       </w:r>
+      <w:r>
+        <w:t xml:space="preserve"> </w:t>
+      </w:r>
+      <w:hyperlink r:id="rId12" w:anchor="L24" w:history="1">
+        <w:r>
+          <w:rPr>
+            <w:rStyle w:val="Hyperlink"/>
+          </w:rPr>
+          <w:t>https://github.com/LenaPesochek/project/blob/main/TypingTest/TypingTest/Testing.cs#L24</w:t>
+        </w:r>
+      </w:hyperlink>
     </w:p>
     <w:p>
       <w:pPr>
@@ -4358,6 +2997,17 @@
       <w:r>
         <w:t xml:space="preserve"> for testing) – (time left when the timer stopped)</w:t>
       </w:r>
+      <w:r>
+        <w:t xml:space="preserve"> </w:t>
+      </w:r>
+      <w:hyperlink r:id="rId13" w:anchor="L74" w:history="1">
+        <w:r>
+          <w:rPr>
+            <w:rStyle w:val="Hyperlink"/>
+          </w:rPr>
+          <w:t>https://github.com/LenaPesochek/project/blob/main/TypingTest/TypingTest/Testing.cs#L74</w:t>
+        </w:r>
+      </w:hyperlink>
     </w:p>
     <w:p>
       <w:pPr>
@@ -4391,8 +3041,17 @@
       <w:r>
         <w:t>)</w:t>
       </w:r>
-      <w:bookmarkStart w:id="0" w:name="_GoBack"/>
-      <w:bookmarkEnd w:id="0"/>
+      <w:r>
+        <w:t xml:space="preserve"> </w:t>
+      </w:r>
+      <w:hyperlink r:id="rId14" w:anchor="L81" w:history="1">
+        <w:r>
+          <w:rPr>
+            <w:rStyle w:val="Hyperlink"/>
+          </w:rPr>
+          <w:t>https://github.com/LenaPesochek/project/blob/main/TypingTest/TypingTest/Testing.cs#L81</w:t>
+        </w:r>
+      </w:hyperlink>
     </w:p>
     <w:p>
       <w:pPr>
@@ -4429,6 +3088,17 @@
       <w:r>
         <w:t>“Test is finished”, “Test is stopped”, “Time is over”</w:t>
       </w:r>
+      <w:r>
+        <w:t xml:space="preserve"> </w:t>
+      </w:r>
+      <w:hyperlink r:id="rId15" w:anchor="L109" w:history="1">
+        <w:r>
+          <w:rPr>
+            <w:rStyle w:val="Hyperlink"/>
+          </w:rPr>
+          <w:t>https://github.com/LenaPesochek/project/blob/main/TypingTest/TypingTest/Testing.cs#L109</w:t>
+        </w:r>
+      </w:hyperlink>
     </w:p>
     <w:p>
       <w:pPr>
@@ -4437,49 +3107,513 @@
           <w:ilvl w:val="0"/>
           <w:numId w:val="1"/>
         </w:numPr>
+      </w:pPr>
+      <w:r>
+        <w:t>To display the results of the typing test you need to write a public method in the class “Form”:</w:t>
+      </w:r>
+    </w:p>
+    <w:p>
+      <w:pPr>
+        <w:shd w:val="clear" w:color="auto" w:fill="E7E6E6" w:themeFill="background2"/>
+        <w:autoSpaceDE w:val="0"/>
+        <w:autoSpaceDN w:val="0"/>
+        <w:adjustRightInd w:val="0"/>
+        <w:spacing w:after="0" w:line="240" w:lineRule="auto"/>
+        <w:ind w:left="1080"/>
+        <w:rPr>
+          <w:rFonts w:ascii="Consolas" w:hAnsi="Consolas" w:cs="Consolas"/>
+          <w:color w:val="000000"/>
+          <w:sz w:val="19"/>
+          <w:szCs w:val="19"/>
+        </w:rPr>
+      </w:pPr>
+      <w:r>
+        <w:rPr>
+          <w:rFonts w:ascii="Consolas" w:hAnsi="Consolas" w:cs="Consolas"/>
+          <w:color w:val="0000FF"/>
+          <w:sz w:val="19"/>
+          <w:szCs w:val="19"/>
+        </w:rPr>
+        <w:t>public</w:t>
+      </w:r>
+      <w:r>
+        <w:rPr>
+          <w:rFonts w:ascii="Consolas" w:hAnsi="Consolas" w:cs="Consolas"/>
+          <w:color w:val="000000"/>
+          <w:sz w:val="19"/>
+          <w:szCs w:val="19"/>
+        </w:rPr>
+        <w:t xml:space="preserve"> </w:t>
+      </w:r>
+      <w:r>
+        <w:rPr>
+          <w:rFonts w:ascii="Consolas" w:hAnsi="Consolas" w:cs="Consolas"/>
+          <w:color w:val="0000FF"/>
+          <w:sz w:val="19"/>
+          <w:szCs w:val="19"/>
+        </w:rPr>
+        <w:t>void</w:t>
+      </w:r>
+      <w:r>
+        <w:rPr>
+          <w:rFonts w:ascii="Consolas" w:hAnsi="Consolas" w:cs="Consolas"/>
+          <w:color w:val="000000"/>
+          <w:sz w:val="19"/>
+          <w:szCs w:val="19"/>
+        </w:rPr>
+        <w:t xml:space="preserve"> FillResultTab(</w:t>
+      </w:r>
+      <w:r>
+        <w:rPr>
+          <w:rFonts w:ascii="Consolas" w:hAnsi="Consolas" w:cs="Consolas"/>
+          <w:color w:val="0000FF"/>
+          <w:sz w:val="19"/>
+          <w:szCs w:val="19"/>
+        </w:rPr>
+        <w:t>string</w:t>
+      </w:r>
+      <w:r>
+        <w:rPr>
+          <w:rFonts w:ascii="Consolas" w:hAnsi="Consolas" w:cs="Consolas"/>
+          <w:color w:val="000000"/>
+          <w:sz w:val="19"/>
+          <w:szCs w:val="19"/>
+        </w:rPr>
+        <w:t xml:space="preserve"> testStatus, </w:t>
+      </w:r>
+      <w:r>
+        <w:rPr>
+          <w:rFonts w:ascii="Consolas" w:hAnsi="Consolas" w:cs="Consolas"/>
+          <w:color w:val="0000FF"/>
+          <w:sz w:val="19"/>
+          <w:szCs w:val="19"/>
+        </w:rPr>
+        <w:t>string</w:t>
+      </w:r>
+      <w:r>
+        <w:rPr>
+          <w:rFonts w:ascii="Consolas" w:hAnsi="Consolas" w:cs="Consolas"/>
+          <w:color w:val="000000"/>
+          <w:sz w:val="19"/>
+          <w:szCs w:val="19"/>
+        </w:rPr>
+        <w:t xml:space="preserve"> testTime, </w:t>
+      </w:r>
+      <w:r>
+        <w:rPr>
+          <w:rFonts w:ascii="Consolas" w:hAnsi="Consolas" w:cs="Consolas"/>
+          <w:color w:val="0000FF"/>
+          <w:sz w:val="19"/>
+          <w:szCs w:val="19"/>
+        </w:rPr>
+        <w:t>string</w:t>
+      </w:r>
+      <w:r>
+        <w:rPr>
+          <w:rFonts w:ascii="Consolas" w:hAnsi="Consolas" w:cs="Consolas"/>
+          <w:color w:val="000000"/>
+          <w:sz w:val="19"/>
+          <w:szCs w:val="19"/>
+        </w:rPr>
+        <w:t xml:space="preserve"> speed, </w:t>
+      </w:r>
+      <w:r>
+        <w:rPr>
+          <w:rFonts w:ascii="Consolas" w:hAnsi="Consolas" w:cs="Consolas"/>
+          <w:color w:val="0000FF"/>
+          <w:sz w:val="19"/>
+          <w:szCs w:val="19"/>
+        </w:rPr>
+        <w:t>int</w:t>
+      </w:r>
+      <w:r>
+        <w:rPr>
+          <w:rFonts w:ascii="Consolas" w:hAnsi="Consolas" w:cs="Consolas"/>
+          <w:color w:val="000000"/>
+          <w:sz w:val="19"/>
+          <w:szCs w:val="19"/>
+        </w:rPr>
+        <w:t xml:space="preserve"> mistakes, </w:t>
+      </w:r>
+      <w:r>
+        <w:rPr>
+          <w:rFonts w:ascii="Consolas" w:hAnsi="Consolas" w:cs="Consolas"/>
+          <w:color w:val="0000FF"/>
+          <w:sz w:val="19"/>
+          <w:szCs w:val="19"/>
+        </w:rPr>
+        <w:t>int</w:t>
+      </w:r>
+      <w:r>
+        <w:rPr>
+          <w:rFonts w:ascii="Consolas" w:hAnsi="Consolas" w:cs="Consolas"/>
+          <w:color w:val="000000"/>
+          <w:sz w:val="19"/>
+          <w:szCs w:val="19"/>
+        </w:rPr>
+        <w:t xml:space="preserve"> mistakesPercent) {</w:t>
+      </w:r>
+    </w:p>
+    <w:p>
+      <w:pPr>
+        <w:shd w:val="clear" w:color="auto" w:fill="E7E6E6" w:themeFill="background2"/>
+        <w:autoSpaceDE w:val="0"/>
+        <w:autoSpaceDN w:val="0"/>
+        <w:adjustRightInd w:val="0"/>
+        <w:spacing w:after="0" w:line="240" w:lineRule="auto"/>
+        <w:ind w:left="1080" w:firstLine="360"/>
+        <w:rPr>
+          <w:rFonts w:ascii="Consolas" w:hAnsi="Consolas" w:cs="Consolas"/>
+          <w:color w:val="000000"/>
+          <w:sz w:val="19"/>
+          <w:szCs w:val="19"/>
+        </w:rPr>
+      </w:pPr>
+      <w:r>
+        <w:rPr>
+          <w:rFonts w:ascii="Consolas" w:hAnsi="Consolas" w:cs="Consolas"/>
+          <w:color w:val="000000"/>
+          <w:sz w:val="19"/>
+          <w:szCs w:val="19"/>
+        </w:rPr>
+        <w:t>TestResultLabel.Text = testStatus;</w:t>
+      </w:r>
+    </w:p>
+    <w:p>
+      <w:pPr>
+        <w:shd w:val="clear" w:color="auto" w:fill="E7E6E6" w:themeFill="background2"/>
+        <w:autoSpaceDE w:val="0"/>
+        <w:autoSpaceDN w:val="0"/>
+        <w:adjustRightInd w:val="0"/>
+        <w:spacing w:after="0" w:line="240" w:lineRule="auto"/>
+        <w:ind w:left="1080" w:firstLine="360"/>
+        <w:rPr>
+          <w:rFonts w:ascii="Consolas" w:hAnsi="Consolas" w:cs="Consolas"/>
+          <w:color w:val="000000"/>
+          <w:sz w:val="19"/>
+          <w:szCs w:val="19"/>
+        </w:rPr>
+      </w:pPr>
+      <w:r>
+        <w:rPr>
+          <w:rFonts w:ascii="Consolas" w:hAnsi="Consolas" w:cs="Consolas"/>
+          <w:color w:val="000000"/>
+          <w:sz w:val="19"/>
+          <w:szCs w:val="19"/>
+        </w:rPr>
+        <w:t>TestTimeLabel.Text = testTime;</w:t>
+      </w:r>
+    </w:p>
+    <w:p>
+      <w:pPr>
+        <w:shd w:val="clear" w:color="auto" w:fill="E7E6E6" w:themeFill="background2"/>
+        <w:autoSpaceDE w:val="0"/>
+        <w:autoSpaceDN w:val="0"/>
+        <w:adjustRightInd w:val="0"/>
+        <w:spacing w:after="0" w:line="240" w:lineRule="auto"/>
+        <w:ind w:left="1080" w:firstLine="360"/>
+        <w:rPr>
+          <w:rFonts w:ascii="Consolas" w:hAnsi="Consolas" w:cs="Consolas"/>
+          <w:color w:val="000000"/>
+          <w:sz w:val="19"/>
+          <w:szCs w:val="19"/>
+        </w:rPr>
+      </w:pPr>
+      <w:r>
+        <w:rPr>
+          <w:rFonts w:ascii="Consolas" w:hAnsi="Consolas" w:cs="Consolas"/>
+          <w:color w:val="000000"/>
+          <w:sz w:val="19"/>
+          <w:szCs w:val="19"/>
+        </w:rPr>
+        <w:t>SpeedLabel.Text = speed;</w:t>
+      </w:r>
+    </w:p>
+    <w:p>
+      <w:pPr>
+        <w:shd w:val="clear" w:color="auto" w:fill="E7E6E6" w:themeFill="background2"/>
+        <w:autoSpaceDE w:val="0"/>
+        <w:autoSpaceDN w:val="0"/>
+        <w:adjustRightInd w:val="0"/>
+        <w:spacing w:after="0" w:line="240" w:lineRule="auto"/>
+        <w:ind w:left="1080" w:firstLine="360"/>
+        <w:rPr>
+          <w:rFonts w:ascii="Consolas" w:hAnsi="Consolas" w:cs="Consolas"/>
+          <w:color w:val="000000"/>
+          <w:sz w:val="19"/>
+          <w:szCs w:val="19"/>
+        </w:rPr>
+      </w:pPr>
+      <w:r>
+        <w:rPr>
+          <w:rFonts w:ascii="Consolas" w:hAnsi="Consolas" w:cs="Consolas"/>
+          <w:color w:val="000000"/>
+          <w:sz w:val="19"/>
+          <w:szCs w:val="19"/>
+        </w:rPr>
+        <w:t xml:space="preserve">MistakesCountLabel.Text = </w:t>
+      </w:r>
+      <w:r>
+        <w:rPr>
+          <w:rFonts w:ascii="Consolas" w:hAnsi="Consolas" w:cs="Consolas"/>
+          <w:color w:val="0000FF"/>
+          <w:sz w:val="19"/>
+          <w:szCs w:val="19"/>
+        </w:rPr>
+        <w:t>string</w:t>
+      </w:r>
+      <w:r>
+        <w:rPr>
+          <w:rFonts w:ascii="Consolas" w:hAnsi="Consolas" w:cs="Consolas"/>
+          <w:color w:val="000000"/>
+          <w:sz w:val="19"/>
+          <w:szCs w:val="19"/>
+        </w:rPr>
+        <w:t>.Format(</w:t>
+      </w:r>
+      <w:r>
+        <w:rPr>
+          <w:rFonts w:ascii="Consolas" w:hAnsi="Consolas" w:cs="Consolas"/>
+          <w:color w:val="A31515"/>
+          <w:sz w:val="19"/>
+          <w:szCs w:val="19"/>
+        </w:rPr>
+        <w:t>"{0} ({1}%)"</w:t>
+      </w:r>
+      <w:r>
+        <w:rPr>
+          <w:rFonts w:ascii="Consolas" w:hAnsi="Consolas" w:cs="Consolas"/>
+          <w:color w:val="000000"/>
+          <w:sz w:val="19"/>
+          <w:szCs w:val="19"/>
+        </w:rPr>
+        <w:t>, mistakes, mistakesPercent);</w:t>
+      </w:r>
+    </w:p>
+    <w:p>
+      <w:pPr>
+        <w:shd w:val="clear" w:color="auto" w:fill="E7E6E6" w:themeFill="background2"/>
+        <w:ind w:left="1080"/>
+      </w:pPr>
+      <w:r>
+        <w:rPr>
+          <w:rFonts w:ascii="Consolas" w:hAnsi="Consolas" w:cs="Consolas"/>
+          <w:color w:val="000000"/>
+          <w:sz w:val="19"/>
+          <w:szCs w:val="19"/>
+        </w:rPr>
+        <w:t>}</w:t>
+      </w:r>
+    </w:p>
+    <w:p>
+      <w:r>
+        <w:t>This method is called in the method “Stop” in the class “Testing”</w:t>
+      </w:r>
+      <w:r>
+        <w:t xml:space="preserve"> </w:t>
+      </w:r>
+      <w:hyperlink r:id="rId16" w:anchor="L67" w:history="1">
+        <w:r>
+          <w:rPr>
+            <w:rStyle w:val="Hyperlink"/>
+          </w:rPr>
+          <w:t>https://github.com/LenaPesochek/project/blob/main/TypingTest/TypingTest/Testing.cs#L67</w:t>
+        </w:r>
+      </w:hyperlink>
+    </w:p>
+    <w:p>
+      <w:r>
+        <w:t xml:space="preserve">To start the typing test again it’s necessary </w:t>
+      </w:r>
+      <w:r>
+        <w:t>to set default values to the form controls properties “text” and “checked”</w:t>
+      </w:r>
+      <w:r>
+        <w:t xml:space="preserve"> by writing a method “ClearTestingForm”</w:t>
+      </w:r>
+      <w:r>
+        <w:t xml:space="preserve"> </w:t>
+      </w:r>
+      <w:r>
+        <w:lastRenderedPageBreak/>
+        <w:t>(</w:t>
+      </w:r>
+      <w:hyperlink r:id="rId17" w:anchor="L102" w:history="1">
+        <w:r>
+          <w:rPr>
+            <w:rStyle w:val="Hyperlink"/>
+          </w:rPr>
+          <w:t>https://github.com/LenaPesochek/project/blob/main/TypingTest/TypingTest/Form.cs#L102</w:t>
+        </w:r>
+      </w:hyperlink>
+      <w:r>
+        <w:t>)</w:t>
+      </w:r>
+      <w:bookmarkStart w:id="0" w:name="_GoBack"/>
+      <w:bookmarkEnd w:id="0"/>
+      <w:r>
+        <w:t xml:space="preserve"> and to set “InitialTab” active:</w:t>
+      </w:r>
+    </w:p>
+    <w:p>
+      <w:pPr>
+        <w:shd w:val="clear" w:color="auto" w:fill="E7E6E6" w:themeFill="background2"/>
+        <w:autoSpaceDE w:val="0"/>
+        <w:autoSpaceDN w:val="0"/>
+        <w:adjustRightInd w:val="0"/>
+        <w:spacing w:after="0" w:line="240" w:lineRule="auto"/>
+        <w:ind w:left="1440"/>
+        <w:rPr>
+          <w:rFonts w:ascii="Consolas" w:hAnsi="Consolas" w:cs="Consolas"/>
+          <w:color w:val="000000"/>
+          <w:sz w:val="19"/>
+          <w:szCs w:val="19"/>
+        </w:rPr>
+      </w:pPr>
+      <w:r>
+        <w:rPr>
+          <w:rFonts w:ascii="Consolas" w:hAnsi="Consolas" w:cs="Consolas"/>
+          <w:color w:val="0000FF"/>
+          <w:sz w:val="19"/>
+          <w:szCs w:val="19"/>
+        </w:rPr>
+        <w:t>private</w:t>
+      </w:r>
+      <w:r>
+        <w:rPr>
+          <w:rFonts w:ascii="Consolas" w:hAnsi="Consolas" w:cs="Consolas"/>
+          <w:color w:val="000000"/>
+          <w:sz w:val="19"/>
+          <w:szCs w:val="19"/>
+        </w:rPr>
+        <w:t xml:space="preserve"> </w:t>
+      </w:r>
+      <w:r>
+        <w:rPr>
+          <w:rFonts w:ascii="Consolas" w:hAnsi="Consolas" w:cs="Consolas"/>
+          <w:color w:val="0000FF"/>
+          <w:sz w:val="19"/>
+          <w:szCs w:val="19"/>
+        </w:rPr>
+        <w:t>void</w:t>
+      </w:r>
+      <w:r>
+        <w:rPr>
+          <w:rFonts w:ascii="Consolas" w:hAnsi="Consolas" w:cs="Consolas"/>
+          <w:color w:val="000000"/>
+          <w:sz w:val="19"/>
+          <w:szCs w:val="19"/>
+        </w:rPr>
+        <w:t xml:space="preserve"> TestingAgainButton_Click(</w:t>
+      </w:r>
+      <w:r>
+        <w:rPr>
+          <w:rFonts w:ascii="Consolas" w:hAnsi="Consolas" w:cs="Consolas"/>
+          <w:color w:val="0000FF"/>
+          <w:sz w:val="19"/>
+          <w:szCs w:val="19"/>
+        </w:rPr>
+        <w:t>object</w:t>
+      </w:r>
+      <w:r>
+        <w:rPr>
+          <w:rFonts w:ascii="Consolas" w:hAnsi="Consolas" w:cs="Consolas"/>
+          <w:color w:val="000000"/>
+          <w:sz w:val="19"/>
+          <w:szCs w:val="19"/>
+        </w:rPr>
+        <w:t xml:space="preserve"> sender, EventArgs e) {</w:t>
+      </w:r>
+    </w:p>
+    <w:p>
+      <w:pPr>
+        <w:shd w:val="clear" w:color="auto" w:fill="E7E6E6" w:themeFill="background2"/>
+        <w:autoSpaceDE w:val="0"/>
+        <w:autoSpaceDN w:val="0"/>
+        <w:adjustRightInd w:val="0"/>
+        <w:spacing w:after="0" w:line="240" w:lineRule="auto"/>
+        <w:ind w:left="1440" w:firstLine="720"/>
+        <w:rPr>
+          <w:rFonts w:ascii="Consolas" w:hAnsi="Consolas" w:cs="Consolas"/>
+          <w:color w:val="000000"/>
+          <w:sz w:val="19"/>
+          <w:szCs w:val="19"/>
+        </w:rPr>
+      </w:pPr>
+      <w:r>
+        <w:rPr>
+          <w:rFonts w:ascii="Consolas" w:hAnsi="Consolas" w:cs="Consolas"/>
+          <w:color w:val="000000"/>
+          <w:sz w:val="19"/>
+          <w:szCs w:val="19"/>
+        </w:rPr>
+        <w:t>SelectTabByName(</w:t>
+      </w:r>
+      <w:r>
+        <w:rPr>
+          <w:rFonts w:ascii="Consolas" w:hAnsi="Consolas" w:cs="Consolas"/>
+          <w:color w:val="A31515"/>
+          <w:sz w:val="19"/>
+          <w:szCs w:val="19"/>
+        </w:rPr>
+        <w:t>"InitialTab"</w:t>
+      </w:r>
+      <w:r>
+        <w:rPr>
+          <w:rFonts w:ascii="Consolas" w:hAnsi="Consolas" w:cs="Consolas"/>
+          <w:color w:val="000000"/>
+          <w:sz w:val="19"/>
+          <w:szCs w:val="19"/>
+        </w:rPr>
+        <w:t>);</w:t>
+      </w:r>
+    </w:p>
+    <w:p>
+      <w:pPr>
+        <w:shd w:val="clear" w:color="auto" w:fill="E7E6E6" w:themeFill="background2"/>
+        <w:autoSpaceDE w:val="0"/>
+        <w:autoSpaceDN w:val="0"/>
+        <w:adjustRightInd w:val="0"/>
+        <w:spacing w:after="0" w:line="240" w:lineRule="auto"/>
+        <w:ind w:left="1440" w:firstLine="720"/>
+        <w:rPr>
+          <w:rFonts w:ascii="Consolas" w:hAnsi="Consolas" w:cs="Consolas"/>
+          <w:color w:val="000000"/>
+          <w:sz w:val="19"/>
+          <w:szCs w:val="19"/>
+        </w:rPr>
+      </w:pPr>
+      <w:r>
+        <w:rPr>
+          <w:rFonts w:ascii="Consolas" w:hAnsi="Consolas" w:cs="Consolas"/>
+          <w:color w:val="000000"/>
+          <w:sz w:val="19"/>
+          <w:szCs w:val="19"/>
+        </w:rPr>
+        <w:t>ClearTestingForm();</w:t>
+      </w:r>
+    </w:p>
+    <w:p>
+      <w:pPr>
+        <w:shd w:val="clear" w:color="auto" w:fill="E7E6E6" w:themeFill="background2"/>
+        <w:ind w:left="1440"/>
+      </w:pPr>
+      <w:r>
+        <w:rPr>
+          <w:rFonts w:ascii="Consolas" w:hAnsi="Consolas" w:cs="Consolas"/>
+          <w:color w:val="000000"/>
+          <w:sz w:val="19"/>
+          <w:szCs w:val="19"/>
+        </w:rPr>
+        <w:t>}</w:t>
+      </w:r>
+    </w:p>
+    <w:p>
+      <w:pPr>
         <w:rPr>
           <w:lang w:val="ru-RU"/>
         </w:rPr>
       </w:pPr>
-      <w:r>
-        <w:rPr>
-          <w:lang w:val="ru-RU"/>
-        </w:rPr>
-        <w:t>Вывод результирующих д</w:t>
-      </w:r>
-      <w:r>
-        <w:rPr>
-          <w:lang w:val="ru-RU"/>
-        </w:rPr>
-        <w:t>анных на форму, повторение тести</w:t>
-      </w:r>
-      <w:r>
-        <w:rPr>
-          <w:lang w:val="ru-RU"/>
-        </w:rPr>
-        <w:t>рования</w:t>
-      </w:r>
-      <w:r>
-        <w:rPr>
-          <w:lang w:val="ru-RU"/>
-        </w:rPr>
-        <w:t xml:space="preserve">: создание публичных методов класса </w:t>
-      </w:r>
-      <w:r>
-        <w:t>Form</w:t>
-      </w:r>
-      <w:r>
-        <w:rPr>
-          <w:lang w:val="ru-RU"/>
-        </w:rPr>
-        <w:t xml:space="preserve"> </w:t>
-      </w:r>
-      <w:r>
-        <w:rPr>
-          <w:lang w:val="ru-RU"/>
-        </w:rPr>
-        <w:t>для возможности отображения результирующих значений</w:t>
-      </w:r>
     </w:p>
     <w:sectPr>
       <w:pgSz w:w="12240" w:h="15840"/>
@@ -4489,6 +3623,56 @@
     </w:sectPr>
   </w:body>
 </w:document>
+</file>
+
+<file path=word/endnotes.xml><?xml version="1.0" encoding="utf-8"?>
+<w:endnotes xmlns:wpc="http://schemas.microsoft.com/office/word/2010/wordprocessingCanvas" xmlns:mc="http://schemas.openxmlformats.org/markup-compatibility/2006" xmlns:o="urn:schemas-microsoft-com:office:office" xmlns:r="http://schemas.openxmlformats.org/officeDocument/2006/relationships" xmlns:m="http://schemas.openxmlformats.org/officeDocument/2006/math" xmlns:v="urn:schemas-microsoft-com:vml" xmlns:wp14="http://schemas.microsoft.com/office/word/2010/wordprocessingDrawing" xmlns:wp="http://schemas.openxmlformats.org/drawingml/2006/wordprocessingDrawing" xmlns:w10="urn:schemas-microsoft-com:office:word" xmlns:w="http://schemas.openxmlformats.org/wordprocessingml/2006/main" xmlns:w14="http://schemas.microsoft.com/office/word/2010/wordml" xmlns:w15="http://schemas.microsoft.com/office/word/2012/wordml" xmlns:wpg="http://schemas.microsoft.com/office/word/2010/wordprocessingGroup" xmlns:wpi="http://schemas.microsoft.com/office/word/2010/wordprocessingInk" xmlns:wne="http://schemas.microsoft.com/office/word/2006/wordml" xmlns:wps="http://schemas.microsoft.com/office/word/2010/wordprocessingShape" mc:Ignorable="w14 w15 wp14">
+  <w:endnote w:type="separator" w:id="-1">
+    <w:p>
+      <w:pPr>
+        <w:spacing w:after="0" w:line="240" w:lineRule="auto"/>
+      </w:pPr>
+      <w:r>
+        <w:separator/>
+      </w:r>
+    </w:p>
+  </w:endnote>
+  <w:endnote w:type="continuationSeparator" w:id="0">
+    <w:p>
+      <w:pPr>
+        <w:spacing w:after="0" w:line="240" w:lineRule="auto"/>
+      </w:pPr>
+      <w:r>
+        <w:continuationSeparator/>
+      </w:r>
+    </w:p>
+  </w:endnote>
+</w:endnotes>
+</file>
+
+<file path=word/footnotes.xml><?xml version="1.0" encoding="utf-8"?>
+<w:footnotes xmlns:wpc="http://schemas.microsoft.com/office/word/2010/wordprocessingCanvas" xmlns:mc="http://schemas.openxmlformats.org/markup-compatibility/2006" xmlns:o="urn:schemas-microsoft-com:office:office" xmlns:r="http://schemas.openxmlformats.org/officeDocument/2006/relationships" xmlns:m="http://schemas.openxmlformats.org/officeDocument/2006/math" xmlns:v="urn:schemas-microsoft-com:vml" xmlns:wp14="http://schemas.microsoft.com/office/word/2010/wordprocessingDrawing" xmlns:wp="http://schemas.openxmlformats.org/drawingml/2006/wordprocessingDrawing" xmlns:w10="urn:schemas-microsoft-com:office:word" xmlns:w="http://schemas.openxmlformats.org/wordprocessingml/2006/main" xmlns:w14="http://schemas.microsoft.com/office/word/2010/wordml" xmlns:w15="http://schemas.microsoft.com/office/word/2012/wordml" xmlns:wpg="http://schemas.microsoft.com/office/word/2010/wordprocessingGroup" xmlns:wpi="http://schemas.microsoft.com/office/word/2010/wordprocessingInk" xmlns:wne="http://schemas.microsoft.com/office/word/2006/wordml" xmlns:wps="http://schemas.microsoft.com/office/word/2010/wordprocessingShape" mc:Ignorable="w14 w15 wp14">
+  <w:footnote w:type="separator" w:id="-1">
+    <w:p>
+      <w:pPr>
+        <w:spacing w:after="0" w:line="240" w:lineRule="auto"/>
+      </w:pPr>
+      <w:r>
+        <w:separator/>
+      </w:r>
+    </w:p>
+  </w:footnote>
+  <w:footnote w:type="continuationSeparator" w:id="0">
+    <w:p>
+      <w:pPr>
+        <w:spacing w:after="0" w:line="240" w:lineRule="auto"/>
+      </w:pPr>
+      <w:r>
+        <w:continuationSeparator/>
+      </w:r>
+    </w:p>
+  </w:footnote>
+</w:footnotes>
 </file>
 
 <file path=word/numbering.xml><?xml version="1.0" encoding="utf-8"?>
@@ -5621,6 +4805,61 @@
       <w:contextualSpacing/>
     </w:pPr>
   </w:style>
+  <w:style w:type="paragraph" w:styleId="Header">
+    <w:name w:val="header"/>
+    <w:basedOn w:val="Normal"/>
+    <w:link w:val="HeaderChar"/>
+    <w:uiPriority w:val="99"/>
+    <w:unhideWhenUsed/>
+    <w:rsid w:val="00BA52DC"/>
+    <w:pPr>
+      <w:tabs>
+        <w:tab w:val="center" w:pos="4680"/>
+        <w:tab w:val="right" w:pos="9360"/>
+      </w:tabs>
+      <w:spacing w:after="0" w:line="240" w:lineRule="auto"/>
+    </w:pPr>
+  </w:style>
+  <w:style w:type="character" w:customStyle="1" w:styleId="HeaderChar">
+    <w:name w:val="Header Char"/>
+    <w:basedOn w:val="DefaultParagraphFont"/>
+    <w:link w:val="Header"/>
+    <w:uiPriority w:val="99"/>
+    <w:rsid w:val="00BA52DC"/>
+  </w:style>
+  <w:style w:type="paragraph" w:styleId="Footer">
+    <w:name w:val="footer"/>
+    <w:basedOn w:val="Normal"/>
+    <w:link w:val="FooterChar"/>
+    <w:uiPriority w:val="99"/>
+    <w:unhideWhenUsed/>
+    <w:rsid w:val="00BA52DC"/>
+    <w:pPr>
+      <w:tabs>
+        <w:tab w:val="center" w:pos="4680"/>
+        <w:tab w:val="right" w:pos="9360"/>
+      </w:tabs>
+      <w:spacing w:after="0" w:line="240" w:lineRule="auto"/>
+    </w:pPr>
+  </w:style>
+  <w:style w:type="character" w:customStyle="1" w:styleId="FooterChar">
+    <w:name w:val="Footer Char"/>
+    <w:basedOn w:val="DefaultParagraphFont"/>
+    <w:link w:val="Footer"/>
+    <w:uiPriority w:val="99"/>
+    <w:rsid w:val="00BA52DC"/>
+  </w:style>
+  <w:style w:type="character" w:styleId="Hyperlink">
+    <w:name w:val="Hyperlink"/>
+    <w:basedOn w:val="DefaultParagraphFont"/>
+    <w:uiPriority w:val="99"/>
+    <w:unhideWhenUsed/>
+    <w:rsid w:val="00BA52DC"/>
+    <w:rPr>
+      <w:color w:val="0563C1" w:themeColor="hyperlink"/>
+      <w:u w:val="single"/>
+    </w:rPr>
+  </w:style>
 </w:styles>
 </file>
 

</xml_diff>